<commit_message>
se modifico la documentacion y se agrego nueva informacion hasta llegar a la arquitectura del sistema
</commit_message>
<xml_diff>
--- a/Documentacion/Almacen de equipo de computo.docx
+++ b/Documentacion/Almacen de equipo de computo.docx
@@ -900,6 +900,213 @@
                 <w:sz w:val="24"/>
                 <w:szCs w:val="24"/>
               </w:rPr>
+              <w:t>4.1</w:t>
+            </w:r>
+          </w:p>
+        </w:tc>
+        <w:tc>
+          <w:tcPr>
+            <w:tcW w:w="6496" w:type="dxa"/>
+          </w:tcPr>
+          <w:p>
+            <w:pPr>
+              <w:jc w:val="center"/>
+              <w:rPr>
+                <w:rFonts w:ascii="Arial" w:hAnsi="Arial" w:cs="Arial"/>
+                <w:sz w:val="24"/>
+                <w:szCs w:val="24"/>
+              </w:rPr>
+            </w:pPr>
+            <w:r>
+              <w:rPr>
+                <w:rFonts w:ascii="Arial" w:hAnsi="Arial" w:cs="Arial"/>
+                <w:sz w:val="24"/>
+                <w:szCs w:val="24"/>
+              </w:rPr>
+              <w:t>Definir la arquitectura</w:t>
+            </w:r>
+          </w:p>
+        </w:tc>
+        <w:tc>
+          <w:tcPr>
+            <w:tcW w:w="1088" w:type="dxa"/>
+          </w:tcPr>
+          <w:p>
+            <w:pPr>
+              <w:jc w:val="center"/>
+              <w:rPr>
+                <w:rFonts w:ascii="Arial" w:hAnsi="Arial" w:cs="Arial"/>
+                <w:sz w:val="24"/>
+                <w:szCs w:val="24"/>
+              </w:rPr>
+            </w:pPr>
+          </w:p>
+        </w:tc>
+      </w:tr>
+      <w:tr>
+        <w:tc>
+          <w:tcPr>
+            <w:tcW w:w="1244" w:type="dxa"/>
+          </w:tcPr>
+          <w:p>
+            <w:pPr>
+              <w:jc w:val="center"/>
+              <w:rPr>
+                <w:rFonts w:ascii="Arial" w:hAnsi="Arial" w:cs="Arial"/>
+                <w:sz w:val="24"/>
+                <w:szCs w:val="24"/>
+              </w:rPr>
+            </w:pPr>
+            <w:r>
+              <w:rPr>
+                <w:rFonts w:ascii="Arial" w:hAnsi="Arial" w:cs="Arial"/>
+                <w:sz w:val="24"/>
+                <w:szCs w:val="24"/>
+              </w:rPr>
+              <w:t>4.2</w:t>
+            </w:r>
+          </w:p>
+        </w:tc>
+        <w:tc>
+          <w:tcPr>
+            <w:tcW w:w="6496" w:type="dxa"/>
+          </w:tcPr>
+          <w:p>
+            <w:pPr>
+              <w:jc w:val="center"/>
+              <w:rPr>
+                <w:rFonts w:ascii="Arial" w:hAnsi="Arial" w:cs="Arial"/>
+                <w:sz w:val="24"/>
+                <w:szCs w:val="24"/>
+              </w:rPr>
+            </w:pPr>
+            <w:r>
+              <w:rPr>
+                <w:rFonts w:ascii="Arial" w:hAnsi="Arial" w:cs="Arial"/>
+                <w:sz w:val="24"/>
+                <w:szCs w:val="24"/>
+              </w:rPr>
+              <w:t>¿Qué es la arquitectura cliente-servidor?</w:t>
+            </w:r>
+          </w:p>
+        </w:tc>
+        <w:tc>
+          <w:tcPr>
+            <w:tcW w:w="1088" w:type="dxa"/>
+          </w:tcPr>
+          <w:p>
+            <w:pPr>
+              <w:jc w:val="center"/>
+              <w:rPr>
+                <w:rFonts w:ascii="Arial" w:hAnsi="Arial" w:cs="Arial"/>
+                <w:sz w:val="24"/>
+                <w:szCs w:val="24"/>
+              </w:rPr>
+            </w:pPr>
+          </w:p>
+        </w:tc>
+      </w:tr>
+      <w:tr>
+        <w:tc>
+          <w:tcPr>
+            <w:tcW w:w="1244" w:type="dxa"/>
+          </w:tcPr>
+          <w:p>
+            <w:pPr>
+              <w:jc w:val="center"/>
+              <w:rPr>
+                <w:rFonts w:ascii="Arial" w:hAnsi="Arial" w:cs="Arial"/>
+                <w:sz w:val="24"/>
+                <w:szCs w:val="24"/>
+              </w:rPr>
+            </w:pPr>
+            <w:r>
+              <w:rPr>
+                <w:rFonts w:ascii="Arial" w:hAnsi="Arial" w:cs="Arial"/>
+                <w:sz w:val="24"/>
+                <w:szCs w:val="24"/>
+              </w:rPr>
+              <w:t>4.3</w:t>
+            </w:r>
+          </w:p>
+        </w:tc>
+        <w:tc>
+          <w:tcPr>
+            <w:tcW w:w="6496" w:type="dxa"/>
+          </w:tcPr>
+          <w:p>
+            <w:pPr>
+              <w:jc w:val="center"/>
+              <w:rPr>
+                <w:rFonts w:ascii="Arial" w:hAnsi="Arial" w:cs="Arial"/>
+                <w:sz w:val="24"/>
+                <w:szCs w:val="24"/>
+              </w:rPr>
+            </w:pPr>
+            <w:r>
+              <w:rPr>
+                <w:rFonts w:ascii="Arial" w:hAnsi="Arial" w:cs="Arial"/>
+                <w:sz w:val="24"/>
+                <w:szCs w:val="24"/>
+              </w:rPr>
+              <w:t xml:space="preserve">¿Por qué se </w:t>
+            </w:r>
+            <w:proofErr w:type="spellStart"/>
+            <w:r>
+              <w:rPr>
+                <w:rFonts w:ascii="Arial" w:hAnsi="Arial" w:cs="Arial"/>
+                <w:sz w:val="24"/>
+                <w:szCs w:val="24"/>
+              </w:rPr>
+              <w:t>eligio</w:t>
+            </w:r>
+            <w:proofErr w:type="spellEnd"/>
+            <w:r>
+              <w:rPr>
+                <w:rFonts w:ascii="Arial" w:hAnsi="Arial" w:cs="Arial"/>
+                <w:sz w:val="24"/>
+                <w:szCs w:val="24"/>
+              </w:rPr>
+              <w:t xml:space="preserve"> esta arquitectura?</w:t>
+            </w:r>
+          </w:p>
+        </w:tc>
+        <w:tc>
+          <w:tcPr>
+            <w:tcW w:w="1088" w:type="dxa"/>
+          </w:tcPr>
+          <w:p>
+            <w:pPr>
+              <w:jc w:val="center"/>
+              <w:rPr>
+                <w:rFonts w:ascii="Arial" w:hAnsi="Arial" w:cs="Arial"/>
+                <w:sz w:val="24"/>
+                <w:szCs w:val="24"/>
+              </w:rPr>
+            </w:pPr>
+          </w:p>
+        </w:tc>
+      </w:tr>
+      <w:tr>
+        <w:tc>
+          <w:tcPr>
+            <w:tcW w:w="1244" w:type="dxa"/>
+          </w:tcPr>
+          <w:p>
+            <w:pPr>
+              <w:jc w:val="center"/>
+              <w:rPr>
+                <w:rFonts w:ascii="Arial" w:hAnsi="Arial" w:cs="Arial"/>
+                <w:sz w:val="24"/>
+                <w:szCs w:val="24"/>
+              </w:rPr>
+            </w:pPr>
+            <w:r>
+              <w:rPr>
+                <w:rFonts w:ascii="Arial" w:hAnsi="Arial" w:cs="Arial"/>
+                <w:sz w:val="24"/>
+                <w:szCs w:val="24"/>
+              </w:rPr>
               <w:t>5</w:t>
             </w:r>
           </w:p>
@@ -1514,822 +1721,2147 @@
           <w:sz w:val="32"/>
         </w:rPr>
       </w:pPr>
+      <w:r>
+        <w:rPr>
+          <w:rFonts w:ascii="Arial" w:hAnsi="Arial" w:cs="Arial"/>
+          <w:sz w:val="32"/>
+        </w:rPr>
+        <w:t>1.- Prefacio</w:t>
+      </w:r>
+    </w:p>
+    <w:p>
+      <w:pPr>
+        <w:jc w:val="center"/>
+        <w:rPr>
+          <w:rFonts w:ascii="Arial" w:hAnsi="Arial" w:cs="Arial"/>
+          <w:sz w:val="32"/>
+        </w:rPr>
+      </w:pPr>
+    </w:p>
+    <w:p>
+      <w:pPr>
+        <w:spacing w:line="360" w:lineRule="auto"/>
+        <w:jc w:val="both"/>
+        <w:rPr>
+          <w:rFonts w:ascii="Arial" w:hAnsi="Arial" w:cs="Arial"/>
+          <w:sz w:val="24"/>
+        </w:rPr>
+      </w:pPr>
+      <w:r>
+        <w:rPr>
+          <w:rFonts w:ascii="Arial" w:hAnsi="Arial" w:cs="Arial"/>
+          <w:sz w:val="24"/>
+        </w:rPr>
+        <w:t xml:space="preserve">Este documento de requisitos del proyecto de un sistema web para un </w:t>
+      </w:r>
+      <w:proofErr w:type="spellStart"/>
+      <w:r>
+        <w:rPr>
+          <w:rFonts w:ascii="Arial" w:hAnsi="Arial" w:cs="Arial"/>
+          <w:sz w:val="24"/>
+        </w:rPr>
+        <w:t>almacen</w:t>
+      </w:r>
+      <w:proofErr w:type="spellEnd"/>
+      <w:r>
+        <w:rPr>
+          <w:rFonts w:ascii="Arial" w:hAnsi="Arial" w:cs="Arial"/>
+          <w:sz w:val="24"/>
+        </w:rPr>
+        <w:t xml:space="preserve"> de partes de equipo de </w:t>
+      </w:r>
+      <w:proofErr w:type="spellStart"/>
+      <w:proofErr w:type="gramStart"/>
+      <w:r>
+        <w:rPr>
+          <w:rFonts w:ascii="Arial" w:hAnsi="Arial" w:cs="Arial"/>
+          <w:sz w:val="24"/>
+        </w:rPr>
+        <w:t>computo</w:t>
+      </w:r>
+      <w:proofErr w:type="spellEnd"/>
+      <w:proofErr w:type="gramEnd"/>
+      <w:r>
+        <w:rPr>
+          <w:rFonts w:ascii="Arial" w:hAnsi="Arial" w:cs="Arial"/>
+          <w:sz w:val="24"/>
+        </w:rPr>
+        <w:t xml:space="preserve">, el cual tiene como propósito </w:t>
+      </w:r>
+      <w:r>
+        <w:rPr>
+          <w:rFonts w:ascii="Arial" w:hAnsi="Arial" w:cs="Arial"/>
+          <w:sz w:val="24"/>
+        </w:rPr>
+        <w:t xml:space="preserve">el control sobre la salida </w:t>
+      </w:r>
+      <w:r>
+        <w:rPr>
+          <w:rFonts w:ascii="Arial" w:hAnsi="Arial" w:cs="Arial"/>
+          <w:sz w:val="24"/>
+        </w:rPr>
+        <w:t xml:space="preserve">de partes de equipo de </w:t>
+      </w:r>
+      <w:proofErr w:type="spellStart"/>
+      <w:r>
+        <w:rPr>
+          <w:rFonts w:ascii="Arial" w:hAnsi="Arial" w:cs="Arial"/>
+          <w:sz w:val="24"/>
+        </w:rPr>
+        <w:t>computo</w:t>
+      </w:r>
+      <w:proofErr w:type="spellEnd"/>
+      <w:r>
+        <w:rPr>
+          <w:rFonts w:ascii="Arial" w:hAnsi="Arial" w:cs="Arial"/>
+          <w:sz w:val="24"/>
+        </w:rPr>
+        <w:t>.</w:t>
+      </w:r>
+    </w:p>
+    <w:p>
+      <w:pPr>
+        <w:spacing w:line="360" w:lineRule="auto"/>
+        <w:jc w:val="both"/>
+        <w:rPr>
+          <w:rFonts w:ascii="Arial" w:hAnsi="Arial" w:cs="Arial"/>
+          <w:sz w:val="28"/>
+        </w:rPr>
+      </w:pPr>
+      <w:r>
+        <w:rPr>
+          <w:rFonts w:ascii="Arial" w:hAnsi="Arial" w:cs="Arial"/>
+          <w:sz w:val="28"/>
+        </w:rPr>
+        <w:t>Alcance del documento:</w:t>
+      </w:r>
+    </w:p>
+    <w:p>
+      <w:pPr>
+        <w:spacing w:line="360" w:lineRule="auto"/>
+        <w:jc w:val="both"/>
+        <w:rPr>
+          <w:rFonts w:ascii="Arial" w:hAnsi="Arial" w:cs="Arial"/>
+          <w:sz w:val="24"/>
+        </w:rPr>
+      </w:pPr>
+      <w:r>
+        <w:rPr>
+          <w:rFonts w:ascii="Arial" w:hAnsi="Arial" w:cs="Arial"/>
+          <w:sz w:val="24"/>
+        </w:rPr>
+        <w:t xml:space="preserve">El documento de </w:t>
+      </w:r>
+      <w:proofErr w:type="spellStart"/>
+      <w:r>
+        <w:rPr>
+          <w:rFonts w:ascii="Arial" w:hAnsi="Arial" w:cs="Arial"/>
+          <w:sz w:val="24"/>
+        </w:rPr>
+        <w:t>requisistos</w:t>
+      </w:r>
+      <w:proofErr w:type="spellEnd"/>
+      <w:r>
+        <w:rPr>
+          <w:rFonts w:ascii="Arial" w:hAnsi="Arial" w:cs="Arial"/>
+          <w:sz w:val="24"/>
+        </w:rPr>
+        <w:t xml:space="preserve"> será la base de todo nuestro desarrollo futuro de nuestro </w:t>
+      </w:r>
+      <w:proofErr w:type="spellStart"/>
+      <w:r>
+        <w:rPr>
+          <w:rFonts w:ascii="Arial" w:hAnsi="Arial" w:cs="Arial"/>
+          <w:sz w:val="24"/>
+        </w:rPr>
+        <w:t>almacen</w:t>
+      </w:r>
+      <w:proofErr w:type="spellEnd"/>
+      <w:r>
+        <w:rPr>
+          <w:rFonts w:ascii="Arial" w:hAnsi="Arial" w:cs="Arial"/>
+          <w:sz w:val="24"/>
+        </w:rPr>
+        <w:t xml:space="preserve"> de equipo de </w:t>
+      </w:r>
+      <w:proofErr w:type="spellStart"/>
+      <w:proofErr w:type="gramStart"/>
+      <w:r>
+        <w:rPr>
+          <w:rFonts w:ascii="Arial" w:hAnsi="Arial" w:cs="Arial"/>
+          <w:sz w:val="24"/>
+        </w:rPr>
+        <w:t>computo</w:t>
+      </w:r>
+      <w:proofErr w:type="spellEnd"/>
+      <w:proofErr w:type="gramEnd"/>
+      <w:r>
+        <w:rPr>
+          <w:rFonts w:ascii="Arial" w:hAnsi="Arial" w:cs="Arial"/>
+          <w:sz w:val="24"/>
+        </w:rPr>
+        <w:t>. Describe los siguientes aspectos de nuestro sistema:</w:t>
+      </w:r>
+    </w:p>
+    <w:p>
+      <w:pPr>
+        <w:spacing w:line="360" w:lineRule="auto"/>
+        <w:jc w:val="both"/>
+        <w:rPr>
+          <w:rFonts w:ascii="Arial" w:hAnsi="Arial" w:cs="Arial"/>
+          <w:sz w:val="24"/>
+        </w:rPr>
+      </w:pPr>
+      <w:r>
+        <w:rPr>
+          <w:rFonts w:ascii="Arial" w:hAnsi="Arial" w:cs="Arial"/>
+          <w:sz w:val="24"/>
+        </w:rPr>
+        <w:t>Propósito, requisitos funcionales y no funcionales, requisitos de las pruebas, arquitectura del sistema y los riesgos del proyecto.</w:t>
+      </w:r>
+    </w:p>
+    <w:p>
+      <w:pPr>
+        <w:spacing w:line="360" w:lineRule="auto"/>
+        <w:jc w:val="both"/>
+        <w:rPr>
+          <w:rFonts w:ascii="Arial" w:hAnsi="Arial" w:cs="Arial"/>
+          <w:sz w:val="28"/>
+        </w:rPr>
+      </w:pPr>
+      <w:r>
+        <w:rPr>
+          <w:rFonts w:ascii="Arial" w:hAnsi="Arial" w:cs="Arial"/>
+          <w:sz w:val="28"/>
+        </w:rPr>
+        <w:t>Documentos relacionados:</w:t>
+      </w:r>
+    </w:p>
+    <w:p>
+      <w:pPr>
+        <w:spacing w:line="360" w:lineRule="auto"/>
+        <w:jc w:val="both"/>
+        <w:rPr>
+          <w:rFonts w:ascii="Arial" w:hAnsi="Arial" w:cs="Arial"/>
+          <w:sz w:val="24"/>
+        </w:rPr>
+      </w:pPr>
+      <w:r>
+        <w:rPr>
+          <w:rFonts w:ascii="Arial" w:hAnsi="Arial" w:cs="Arial"/>
+          <w:sz w:val="24"/>
+        </w:rPr>
+        <w:t xml:space="preserve">Documentos de inicio del proyecto del </w:t>
+      </w:r>
+      <w:proofErr w:type="spellStart"/>
+      <w:r>
+        <w:rPr>
+          <w:rFonts w:ascii="Arial" w:hAnsi="Arial" w:cs="Arial"/>
+          <w:sz w:val="24"/>
+        </w:rPr>
+        <w:t>almacen</w:t>
+      </w:r>
+      <w:proofErr w:type="spellEnd"/>
+      <w:r>
+        <w:rPr>
+          <w:rFonts w:ascii="Arial" w:hAnsi="Arial" w:cs="Arial"/>
+          <w:sz w:val="24"/>
+        </w:rPr>
+        <w:t xml:space="preserve"> de equipo de </w:t>
+      </w:r>
+      <w:proofErr w:type="spellStart"/>
+      <w:proofErr w:type="gramStart"/>
+      <w:r>
+        <w:rPr>
+          <w:rFonts w:ascii="Arial" w:hAnsi="Arial" w:cs="Arial"/>
+          <w:sz w:val="24"/>
+        </w:rPr>
+        <w:t>computo</w:t>
+      </w:r>
+      <w:proofErr w:type="spellEnd"/>
+      <w:proofErr w:type="gramEnd"/>
+      <w:r>
+        <w:rPr>
+          <w:rFonts w:ascii="Arial" w:hAnsi="Arial" w:cs="Arial"/>
+          <w:sz w:val="24"/>
+        </w:rPr>
+        <w:t>.</w:t>
+      </w:r>
+    </w:p>
+    <w:p>
+      <w:pPr>
+        <w:spacing w:line="360" w:lineRule="auto"/>
+        <w:jc w:val="both"/>
+        <w:rPr>
+          <w:rFonts w:ascii="Arial" w:hAnsi="Arial" w:cs="Arial"/>
+          <w:sz w:val="28"/>
+        </w:rPr>
+      </w:pPr>
+      <w:r>
+        <w:rPr>
+          <w:rFonts w:ascii="Arial" w:hAnsi="Arial" w:cs="Arial"/>
+          <w:sz w:val="28"/>
+        </w:rPr>
+        <w:t>Autores:</w:t>
+      </w:r>
+    </w:p>
+    <w:p>
+      <w:pPr>
+        <w:spacing w:line="360" w:lineRule="auto"/>
+        <w:jc w:val="both"/>
+        <w:rPr>
+          <w:rFonts w:ascii="Arial" w:hAnsi="Arial" w:cs="Arial"/>
+          <w:sz w:val="24"/>
+        </w:rPr>
+      </w:pPr>
+      <w:r>
+        <w:rPr>
+          <w:rFonts w:ascii="Arial" w:hAnsi="Arial" w:cs="Arial"/>
+          <w:sz w:val="24"/>
+        </w:rPr>
+        <w:t>Ju</w:t>
+      </w:r>
+      <w:r>
+        <w:rPr>
+          <w:rFonts w:ascii="Arial" w:hAnsi="Arial" w:cs="Arial"/>
+          <w:sz w:val="24"/>
+        </w:rPr>
+        <w:t xml:space="preserve">an Pablo Bracamontes Astorga, </w:t>
+      </w:r>
+      <w:proofErr w:type="spellStart"/>
+      <w:r>
+        <w:rPr>
+          <w:rFonts w:ascii="Arial" w:hAnsi="Arial" w:cs="Arial"/>
+          <w:sz w:val="24"/>
+        </w:rPr>
+        <w:t>Hector</w:t>
+      </w:r>
+      <w:proofErr w:type="spellEnd"/>
+      <w:r>
+        <w:rPr>
+          <w:rFonts w:ascii="Arial" w:hAnsi="Arial" w:cs="Arial"/>
+          <w:sz w:val="24"/>
+        </w:rPr>
+        <w:t xml:space="preserve"> Eduardo </w:t>
+      </w:r>
+      <w:proofErr w:type="spellStart"/>
+      <w:r>
+        <w:rPr>
+          <w:rFonts w:ascii="Arial" w:hAnsi="Arial" w:cs="Arial"/>
+          <w:sz w:val="24"/>
+        </w:rPr>
+        <w:t>Garcia</w:t>
+      </w:r>
+      <w:proofErr w:type="spellEnd"/>
+      <w:r>
+        <w:rPr>
+          <w:rFonts w:ascii="Arial" w:hAnsi="Arial" w:cs="Arial"/>
+          <w:sz w:val="24"/>
+        </w:rPr>
+        <w:t xml:space="preserve"> Mata, </w:t>
+      </w:r>
+    </w:p>
+    <w:p>
+      <w:pPr>
+        <w:spacing w:line="360" w:lineRule="auto"/>
+        <w:jc w:val="both"/>
+        <w:rPr>
+          <w:rFonts w:ascii="Arial" w:hAnsi="Arial" w:cs="Arial"/>
+          <w:sz w:val="24"/>
+        </w:rPr>
+      </w:pPr>
+      <w:r>
+        <w:rPr>
+          <w:rFonts w:ascii="Arial" w:hAnsi="Arial" w:cs="Arial"/>
+          <w:sz w:val="24"/>
+        </w:rPr>
+        <w:t xml:space="preserve">Jorge Luis </w:t>
+      </w:r>
+      <w:proofErr w:type="spellStart"/>
+      <w:r>
+        <w:rPr>
+          <w:rFonts w:ascii="Arial" w:hAnsi="Arial" w:cs="Arial"/>
+          <w:sz w:val="24"/>
+        </w:rPr>
+        <w:t>Lopez</w:t>
+      </w:r>
+      <w:proofErr w:type="spellEnd"/>
+      <w:r>
+        <w:rPr>
+          <w:rFonts w:ascii="Arial" w:hAnsi="Arial" w:cs="Arial"/>
+          <w:sz w:val="24"/>
+        </w:rPr>
+        <w:t xml:space="preserve"> Payan, </w:t>
+      </w:r>
+      <w:proofErr w:type="spellStart"/>
+      <w:r>
+        <w:rPr>
+          <w:rFonts w:ascii="Arial" w:hAnsi="Arial" w:cs="Arial"/>
+          <w:sz w:val="24"/>
+        </w:rPr>
+        <w:t>Victor</w:t>
+      </w:r>
+      <w:proofErr w:type="spellEnd"/>
+      <w:r>
+        <w:rPr>
+          <w:rFonts w:ascii="Arial" w:hAnsi="Arial" w:cs="Arial"/>
+          <w:sz w:val="24"/>
+        </w:rPr>
+        <w:t xml:space="preserve"> Alain Torrecillas Camacho, </w:t>
+      </w:r>
+    </w:p>
+    <w:p>
+      <w:pPr>
+        <w:spacing w:line="360" w:lineRule="auto"/>
+        <w:jc w:val="both"/>
+        <w:rPr>
+          <w:rFonts w:ascii="Arial" w:hAnsi="Arial" w:cs="Arial"/>
+          <w:sz w:val="24"/>
+        </w:rPr>
+      </w:pPr>
+      <w:r>
+        <w:rPr>
+          <w:rFonts w:ascii="Arial" w:hAnsi="Arial" w:cs="Arial"/>
+          <w:sz w:val="24"/>
+        </w:rPr>
+        <w:t xml:space="preserve">Manuel Alejandro Verdugo </w:t>
+      </w:r>
+      <w:proofErr w:type="spellStart"/>
+      <w:r>
+        <w:rPr>
+          <w:rFonts w:ascii="Arial" w:hAnsi="Arial" w:cs="Arial"/>
+          <w:sz w:val="24"/>
+        </w:rPr>
+        <w:t>Perez</w:t>
+      </w:r>
+      <w:proofErr w:type="spellEnd"/>
+      <w:r>
+        <w:rPr>
+          <w:rFonts w:ascii="Arial" w:hAnsi="Arial" w:cs="Arial"/>
+          <w:sz w:val="24"/>
+        </w:rPr>
+        <w:t xml:space="preserve">, Alejandro de </w:t>
+      </w:r>
+      <w:proofErr w:type="spellStart"/>
+      <w:r>
+        <w:rPr>
+          <w:rFonts w:ascii="Arial" w:hAnsi="Arial" w:cs="Arial"/>
+          <w:sz w:val="24"/>
+        </w:rPr>
+        <w:t>Jesus</w:t>
+      </w:r>
+      <w:proofErr w:type="spellEnd"/>
+      <w:r>
+        <w:rPr>
+          <w:rFonts w:ascii="Arial" w:hAnsi="Arial" w:cs="Arial"/>
+          <w:sz w:val="24"/>
+        </w:rPr>
+        <w:t xml:space="preserve"> Zazueta Peñuelas</w:t>
+      </w:r>
+    </w:p>
+    <w:p>
+      <w:pPr>
+        <w:spacing w:line="360" w:lineRule="auto"/>
+        <w:jc w:val="both"/>
+        <w:rPr>
+          <w:rFonts w:ascii="Arial" w:hAnsi="Arial" w:cs="Arial"/>
+          <w:sz w:val="28"/>
+        </w:rPr>
+      </w:pPr>
+      <w:r>
+        <w:rPr>
+          <w:rFonts w:ascii="Arial" w:hAnsi="Arial" w:cs="Arial"/>
+          <w:sz w:val="28"/>
+        </w:rPr>
+        <w:t>Lectores:</w:t>
+      </w:r>
+    </w:p>
+    <w:p>
+      <w:pPr>
+        <w:spacing w:line="360" w:lineRule="auto"/>
+        <w:jc w:val="both"/>
+        <w:rPr>
+          <w:rFonts w:ascii="Arial" w:hAnsi="Arial" w:cs="Arial"/>
+          <w:sz w:val="24"/>
+        </w:rPr>
+      </w:pPr>
+      <w:r>
+        <w:rPr>
+          <w:rFonts w:ascii="Arial" w:hAnsi="Arial" w:cs="Arial"/>
+          <w:sz w:val="24"/>
+        </w:rPr>
+        <w:t xml:space="preserve">El documento </w:t>
+      </w:r>
+      <w:proofErr w:type="spellStart"/>
+      <w:r>
+        <w:rPr>
+          <w:rFonts w:ascii="Arial" w:hAnsi="Arial" w:cs="Arial"/>
+          <w:sz w:val="24"/>
+        </w:rPr>
+        <w:t>esta</w:t>
+      </w:r>
+      <w:proofErr w:type="spellEnd"/>
+      <w:r>
+        <w:rPr>
+          <w:rFonts w:ascii="Arial" w:hAnsi="Arial" w:cs="Arial"/>
+          <w:sz w:val="24"/>
+        </w:rPr>
+        <w:t xml:space="preserve"> dirigido principalmente a los desarrolladores del sistema web para un </w:t>
+      </w:r>
+      <w:proofErr w:type="spellStart"/>
+      <w:r>
+        <w:rPr>
+          <w:rFonts w:ascii="Arial" w:hAnsi="Arial" w:cs="Arial"/>
+          <w:sz w:val="24"/>
+        </w:rPr>
+        <w:t>almacen</w:t>
+      </w:r>
+      <w:proofErr w:type="spellEnd"/>
+      <w:r>
+        <w:rPr>
+          <w:rFonts w:ascii="Arial" w:hAnsi="Arial" w:cs="Arial"/>
+          <w:sz w:val="24"/>
+        </w:rPr>
+        <w:t xml:space="preserve"> de partes de equipo de </w:t>
+      </w:r>
+      <w:proofErr w:type="spellStart"/>
+      <w:proofErr w:type="gramStart"/>
+      <w:r>
+        <w:rPr>
+          <w:rFonts w:ascii="Arial" w:hAnsi="Arial" w:cs="Arial"/>
+          <w:sz w:val="24"/>
+        </w:rPr>
+        <w:t>computo</w:t>
+      </w:r>
+      <w:proofErr w:type="spellEnd"/>
+      <w:proofErr w:type="gramEnd"/>
+      <w:r>
+        <w:rPr>
+          <w:rFonts w:ascii="Arial" w:hAnsi="Arial" w:cs="Arial"/>
+          <w:sz w:val="24"/>
+        </w:rPr>
+        <w:t>, como al mismo tiempo sirve como base para todos aquellos que quieran realizar un proyecto de este tipo.</w:t>
+      </w:r>
+    </w:p>
+    <w:p>
+      <w:pPr>
+        <w:spacing w:line="360" w:lineRule="auto"/>
+        <w:jc w:val="both"/>
+        <w:rPr>
+          <w:rFonts w:ascii="Arial" w:hAnsi="Arial" w:cs="Arial"/>
+          <w:sz w:val="24"/>
+        </w:rPr>
+      </w:pPr>
+    </w:p>
+    <w:p>
+      <w:pPr>
+        <w:spacing w:line="360" w:lineRule="auto"/>
+        <w:jc w:val="both"/>
+        <w:rPr>
+          <w:rFonts w:ascii="Arial" w:hAnsi="Arial" w:cs="Arial"/>
+          <w:sz w:val="24"/>
+        </w:rPr>
+      </w:pPr>
+    </w:p>
+    <w:p>
+      <w:pPr>
+        <w:spacing w:line="360" w:lineRule="auto"/>
+        <w:jc w:val="both"/>
+        <w:rPr>
+          <w:rFonts w:ascii="Arial" w:hAnsi="Arial" w:cs="Arial"/>
+          <w:sz w:val="24"/>
+        </w:rPr>
+      </w:pPr>
+    </w:p>
+    <w:p>
+      <w:pPr>
+        <w:spacing w:line="360" w:lineRule="auto"/>
+        <w:jc w:val="center"/>
+        <w:rPr>
+          <w:rFonts w:ascii="Arial" w:hAnsi="Arial" w:cs="Arial"/>
+          <w:sz w:val="32"/>
+        </w:rPr>
+      </w:pPr>
+      <w:r>
+        <w:rPr>
+          <w:rFonts w:ascii="Arial" w:hAnsi="Arial" w:cs="Arial"/>
+          <w:sz w:val="32"/>
+        </w:rPr>
+        <w:t xml:space="preserve">2.- </w:t>
+      </w:r>
+      <w:proofErr w:type="spellStart"/>
+      <w:r>
+        <w:rPr>
+          <w:rFonts w:ascii="Arial" w:hAnsi="Arial" w:cs="Arial"/>
+          <w:sz w:val="32"/>
+        </w:rPr>
+        <w:t>Introduccion</w:t>
+      </w:r>
+      <w:proofErr w:type="spellEnd"/>
+    </w:p>
+    <w:p>
+      <w:pPr>
+        <w:spacing w:line="360" w:lineRule="auto"/>
+        <w:jc w:val="both"/>
+        <w:rPr>
+          <w:rFonts w:ascii="Arial" w:hAnsi="Arial" w:cs="Arial"/>
+          <w:sz w:val="24"/>
+        </w:rPr>
+      </w:pPr>
+      <w:r>
+        <w:rPr>
+          <w:rFonts w:ascii="Arial" w:hAnsi="Arial" w:cs="Arial"/>
+          <w:sz w:val="24"/>
+        </w:rPr>
+        <w:t xml:space="preserve">Se describe brevemente el contexto, los objetivos y el alcance del proyecto que estaremos desarrollando, </w:t>
+      </w:r>
+      <w:proofErr w:type="spellStart"/>
+      <w:r>
+        <w:rPr>
+          <w:rFonts w:ascii="Arial" w:hAnsi="Arial" w:cs="Arial"/>
+          <w:sz w:val="24"/>
+        </w:rPr>
+        <w:t>asi</w:t>
+      </w:r>
+      <w:proofErr w:type="spellEnd"/>
+      <w:r>
+        <w:rPr>
+          <w:rFonts w:ascii="Arial" w:hAnsi="Arial" w:cs="Arial"/>
+          <w:sz w:val="24"/>
+        </w:rPr>
+        <w:t xml:space="preserve"> como la documentación del mismo. </w:t>
+      </w:r>
+    </w:p>
+    <w:p>
+      <w:pPr>
+        <w:spacing w:line="360" w:lineRule="auto"/>
+        <w:jc w:val="both"/>
+        <w:rPr>
+          <w:rFonts w:ascii="Arial" w:hAnsi="Arial" w:cs="Arial"/>
+          <w:sz w:val="24"/>
+        </w:rPr>
+      </w:pPr>
+      <w:r>
+        <w:rPr>
+          <w:rFonts w:ascii="Arial" w:hAnsi="Arial" w:cs="Arial"/>
+          <w:sz w:val="24"/>
+        </w:rPr>
+        <w:t xml:space="preserve">2.1.- </w:t>
+      </w:r>
+      <w:proofErr w:type="spellStart"/>
+      <w:r>
+        <w:rPr>
+          <w:rFonts w:ascii="Arial" w:hAnsi="Arial" w:cs="Arial"/>
+          <w:sz w:val="24"/>
+        </w:rPr>
+        <w:t>Proposito</w:t>
+      </w:r>
+      <w:proofErr w:type="spellEnd"/>
+      <w:r>
+        <w:rPr>
+          <w:rFonts w:ascii="Arial" w:hAnsi="Arial" w:cs="Arial"/>
+          <w:sz w:val="24"/>
+        </w:rPr>
+        <w:t xml:space="preserve">: El desarrollo del proyecto busca llevar un mejor control sobre la salida </w:t>
+      </w:r>
+      <w:r>
+        <w:rPr>
+          <w:rFonts w:ascii="Arial" w:hAnsi="Arial" w:cs="Arial"/>
+          <w:sz w:val="24"/>
+        </w:rPr>
+        <w:t>de producto y para que todo el proceso se realice de forma automática y electrónica.</w:t>
+      </w:r>
+    </w:p>
+    <w:p>
+      <w:pPr>
+        <w:spacing w:line="360" w:lineRule="auto"/>
+        <w:jc w:val="both"/>
+        <w:rPr>
+          <w:rFonts w:ascii="Arial" w:hAnsi="Arial" w:cs="Arial"/>
+          <w:sz w:val="24"/>
+        </w:rPr>
+      </w:pPr>
+      <w:r>
+        <w:rPr>
+          <w:rFonts w:ascii="Arial" w:hAnsi="Arial" w:cs="Arial"/>
+          <w:sz w:val="24"/>
+        </w:rPr>
+        <w:t xml:space="preserve">2.2.- Alcance: El proyecto </w:t>
+      </w:r>
+      <w:proofErr w:type="spellStart"/>
+      <w:r>
+        <w:rPr>
+          <w:rFonts w:ascii="Arial" w:hAnsi="Arial" w:cs="Arial"/>
+          <w:sz w:val="24"/>
+        </w:rPr>
+        <w:t>esta</w:t>
+      </w:r>
+      <w:proofErr w:type="spellEnd"/>
+      <w:r>
+        <w:rPr>
+          <w:rFonts w:ascii="Arial" w:hAnsi="Arial" w:cs="Arial"/>
+          <w:sz w:val="24"/>
+        </w:rPr>
+        <w:t xml:space="preserve"> dirigido para una empresa que no cuenta con un servicio web para la salida de partes de </w:t>
+      </w:r>
+      <w:proofErr w:type="gramStart"/>
+      <w:r>
+        <w:rPr>
+          <w:rFonts w:ascii="Arial" w:hAnsi="Arial" w:cs="Arial"/>
+          <w:sz w:val="24"/>
+        </w:rPr>
+        <w:t>computo</w:t>
+      </w:r>
+      <w:proofErr w:type="gramEnd"/>
+      <w:r>
+        <w:rPr>
+          <w:rFonts w:ascii="Arial" w:hAnsi="Arial" w:cs="Arial"/>
+          <w:sz w:val="24"/>
+        </w:rPr>
+        <w:t>, hasta llegar a la fase de implementación del mismo.</w:t>
+      </w:r>
+    </w:p>
+    <w:p>
+      <w:pPr>
+        <w:spacing w:line="360" w:lineRule="auto"/>
+        <w:jc w:val="both"/>
+        <w:rPr>
+          <w:rFonts w:ascii="Arial" w:hAnsi="Arial" w:cs="Arial"/>
+          <w:sz w:val="24"/>
+        </w:rPr>
+      </w:pPr>
+      <w:r>
+        <w:rPr>
+          <w:rFonts w:ascii="Arial" w:hAnsi="Arial" w:cs="Arial"/>
+          <w:sz w:val="24"/>
+        </w:rPr>
+        <w:t xml:space="preserve">2.3.- Contexto: Nuestro proyecto se </w:t>
+      </w:r>
+      <w:proofErr w:type="spellStart"/>
+      <w:r>
+        <w:rPr>
+          <w:rFonts w:ascii="Arial" w:hAnsi="Arial" w:cs="Arial"/>
+          <w:sz w:val="24"/>
+        </w:rPr>
+        <w:t>esta</w:t>
+      </w:r>
+      <w:proofErr w:type="spellEnd"/>
+      <w:r>
+        <w:rPr>
+          <w:rFonts w:ascii="Arial" w:hAnsi="Arial" w:cs="Arial"/>
+          <w:sz w:val="24"/>
+        </w:rPr>
+        <w:t xml:space="preserve"> elaborando en el Framework </w:t>
+      </w:r>
+      <w:proofErr w:type="spellStart"/>
+      <w:r>
+        <w:rPr>
+          <w:rFonts w:ascii="Arial" w:hAnsi="Arial" w:cs="Arial"/>
+          <w:sz w:val="24"/>
+        </w:rPr>
+        <w:t>Laravel</w:t>
+      </w:r>
+      <w:proofErr w:type="spellEnd"/>
+      <w:r>
+        <w:rPr>
+          <w:rFonts w:ascii="Arial" w:hAnsi="Arial" w:cs="Arial"/>
+          <w:sz w:val="24"/>
+        </w:rPr>
+        <w:t xml:space="preserve"> 5, con el editor de texto Sublime Text 3 y con las herramientas para trabajar remotamente llamadas </w:t>
+      </w:r>
+      <w:proofErr w:type="spellStart"/>
+      <w:r>
+        <w:rPr>
+          <w:rFonts w:ascii="Arial" w:hAnsi="Arial" w:cs="Arial"/>
+          <w:sz w:val="24"/>
+        </w:rPr>
+        <w:t>Git</w:t>
+      </w:r>
+      <w:proofErr w:type="spellEnd"/>
+      <w:r>
+        <w:rPr>
+          <w:rFonts w:ascii="Arial" w:hAnsi="Arial" w:cs="Arial"/>
+          <w:sz w:val="24"/>
+        </w:rPr>
+        <w:t xml:space="preserve"> </w:t>
+      </w:r>
+      <w:proofErr w:type="spellStart"/>
+      <w:r>
+        <w:rPr>
+          <w:rFonts w:ascii="Arial" w:hAnsi="Arial" w:cs="Arial"/>
+          <w:sz w:val="24"/>
+        </w:rPr>
+        <w:t>Hub</w:t>
+      </w:r>
+      <w:proofErr w:type="spellEnd"/>
+      <w:r>
+        <w:rPr>
+          <w:rFonts w:ascii="Arial" w:hAnsi="Arial" w:cs="Arial"/>
+          <w:sz w:val="24"/>
+        </w:rPr>
+        <w:t xml:space="preserve"> y </w:t>
+      </w:r>
+      <w:proofErr w:type="spellStart"/>
+      <w:r>
+        <w:rPr>
+          <w:rFonts w:ascii="Arial" w:hAnsi="Arial" w:cs="Arial"/>
+          <w:sz w:val="24"/>
+        </w:rPr>
+        <w:t>Git</w:t>
+      </w:r>
+      <w:proofErr w:type="spellEnd"/>
+      <w:r>
+        <w:rPr>
+          <w:rFonts w:ascii="Arial" w:hAnsi="Arial" w:cs="Arial"/>
+          <w:sz w:val="24"/>
+        </w:rPr>
+        <w:t xml:space="preserve"> </w:t>
+      </w:r>
+      <w:proofErr w:type="spellStart"/>
+      <w:r>
+        <w:rPr>
+          <w:rFonts w:ascii="Arial" w:hAnsi="Arial" w:cs="Arial"/>
+          <w:sz w:val="24"/>
+        </w:rPr>
+        <w:t>Bash</w:t>
+      </w:r>
+      <w:proofErr w:type="spellEnd"/>
+      <w:r>
+        <w:rPr>
+          <w:rFonts w:ascii="Arial" w:hAnsi="Arial" w:cs="Arial"/>
+          <w:sz w:val="24"/>
+        </w:rPr>
+        <w:t>, que esto nos permite llevar un control de versiones de nuestro proyecto.</w:t>
+      </w:r>
+    </w:p>
+    <w:p>
+      <w:pPr>
+        <w:spacing w:line="360" w:lineRule="auto"/>
+        <w:jc w:val="both"/>
+        <w:rPr>
+          <w:rFonts w:ascii="Arial" w:hAnsi="Arial" w:cs="Arial"/>
+          <w:sz w:val="24"/>
+        </w:rPr>
+      </w:pPr>
+    </w:p>
+    <w:p>
+      <w:pPr>
+        <w:spacing w:line="360" w:lineRule="auto"/>
+        <w:jc w:val="both"/>
+        <w:rPr>
+          <w:rFonts w:ascii="Arial" w:hAnsi="Arial" w:cs="Arial"/>
+          <w:sz w:val="24"/>
+        </w:rPr>
+      </w:pPr>
+    </w:p>
+    <w:p>
+      <w:pPr>
+        <w:spacing w:line="360" w:lineRule="auto"/>
+        <w:jc w:val="both"/>
+        <w:rPr>
+          <w:rFonts w:ascii="Arial" w:hAnsi="Arial" w:cs="Arial"/>
+          <w:sz w:val="24"/>
+        </w:rPr>
+      </w:pPr>
+    </w:p>
+    <w:p>
+      <w:pPr>
+        <w:spacing w:line="360" w:lineRule="auto"/>
+        <w:jc w:val="both"/>
+        <w:rPr>
+          <w:rFonts w:ascii="Arial" w:hAnsi="Arial" w:cs="Arial"/>
+          <w:sz w:val="24"/>
+        </w:rPr>
+      </w:pPr>
+    </w:p>
+    <w:p>
+      <w:pPr>
+        <w:spacing w:line="360" w:lineRule="auto"/>
+        <w:jc w:val="both"/>
+        <w:rPr>
+          <w:rFonts w:ascii="Arial" w:hAnsi="Arial" w:cs="Arial"/>
+          <w:sz w:val="24"/>
+        </w:rPr>
+      </w:pPr>
+    </w:p>
+    <w:p>
+      <w:pPr>
+        <w:spacing w:line="360" w:lineRule="auto"/>
+        <w:jc w:val="both"/>
+        <w:rPr>
+          <w:rFonts w:ascii="Arial" w:hAnsi="Arial" w:cs="Arial"/>
+          <w:sz w:val="24"/>
+        </w:rPr>
+      </w:pPr>
+    </w:p>
+    <w:p>
+      <w:pPr>
+        <w:spacing w:line="360" w:lineRule="auto"/>
+        <w:jc w:val="both"/>
+        <w:rPr>
+          <w:rFonts w:ascii="Arial" w:hAnsi="Arial" w:cs="Arial"/>
+          <w:sz w:val="24"/>
+        </w:rPr>
+      </w:pPr>
+    </w:p>
+    <w:p>
+      <w:pPr>
+        <w:spacing w:line="360" w:lineRule="auto"/>
+        <w:jc w:val="both"/>
+        <w:rPr>
+          <w:rFonts w:ascii="Arial" w:hAnsi="Arial" w:cs="Arial"/>
+          <w:sz w:val="24"/>
+        </w:rPr>
+      </w:pPr>
+    </w:p>
+    <w:p>
+      <w:pPr>
+        <w:spacing w:line="360" w:lineRule="auto"/>
+        <w:jc w:val="both"/>
+        <w:rPr>
+          <w:rFonts w:ascii="Arial" w:hAnsi="Arial" w:cs="Arial"/>
+          <w:sz w:val="24"/>
+        </w:rPr>
+      </w:pPr>
+    </w:p>
+    <w:p>
+      <w:pPr>
+        <w:spacing w:line="360" w:lineRule="auto"/>
+        <w:jc w:val="both"/>
+        <w:rPr>
+          <w:rFonts w:ascii="Arial" w:hAnsi="Arial" w:cs="Arial"/>
+          <w:sz w:val="24"/>
+        </w:rPr>
+      </w:pPr>
+    </w:p>
+    <w:p>
+      <w:pPr>
+        <w:spacing w:line="360" w:lineRule="auto"/>
+        <w:jc w:val="both"/>
+        <w:rPr>
+          <w:rFonts w:ascii="Arial" w:hAnsi="Arial" w:cs="Arial"/>
+          <w:sz w:val="24"/>
+        </w:rPr>
+      </w:pPr>
+    </w:p>
+    <w:p>
+      <w:pPr>
+        <w:spacing w:line="360" w:lineRule="auto"/>
+        <w:jc w:val="both"/>
+        <w:rPr>
+          <w:rFonts w:ascii="Arial" w:hAnsi="Arial" w:cs="Arial"/>
+          <w:sz w:val="24"/>
+        </w:rPr>
+      </w:pPr>
+    </w:p>
+    <w:p>
+      <w:pPr>
+        <w:spacing w:line="360" w:lineRule="auto"/>
+        <w:jc w:val="center"/>
+        <w:rPr>
+          <w:rFonts w:ascii="Arial" w:hAnsi="Arial" w:cs="Arial"/>
+          <w:sz w:val="32"/>
+        </w:rPr>
+      </w:pPr>
+      <w:r>
+        <w:rPr>
+          <w:rFonts w:ascii="Arial" w:hAnsi="Arial" w:cs="Arial"/>
+          <w:sz w:val="32"/>
+        </w:rPr>
+        <w:t>3.- Requisitos del Sistema</w:t>
+      </w:r>
+    </w:p>
+    <w:p>
+      <w:pPr>
+        <w:spacing w:line="360" w:lineRule="auto"/>
+        <w:jc w:val="center"/>
+        <w:rPr>
+          <w:rFonts w:ascii="Arial" w:hAnsi="Arial" w:cs="Arial"/>
+          <w:sz w:val="32"/>
+        </w:rPr>
+      </w:pPr>
+    </w:p>
+    <w:p>
+      <w:pPr>
+        <w:spacing w:line="360" w:lineRule="auto"/>
+        <w:jc w:val="both"/>
+        <w:rPr>
+          <w:rFonts w:ascii="Arial" w:hAnsi="Arial" w:cs="Arial"/>
+          <w:sz w:val="24"/>
+        </w:rPr>
+      </w:pPr>
+      <w:r>
+        <w:rPr>
+          <w:rFonts w:ascii="Arial" w:hAnsi="Arial" w:cs="Arial"/>
+          <w:sz w:val="24"/>
+        </w:rPr>
+        <w:t xml:space="preserve">3.1.- </w:t>
+      </w:r>
+      <w:proofErr w:type="spellStart"/>
+      <w:r>
+        <w:rPr>
+          <w:rFonts w:ascii="Arial" w:hAnsi="Arial" w:cs="Arial"/>
+          <w:sz w:val="24"/>
+        </w:rPr>
+        <w:t>Requsistos</w:t>
+      </w:r>
+      <w:proofErr w:type="spellEnd"/>
+      <w:r>
+        <w:rPr>
+          <w:rFonts w:ascii="Arial" w:hAnsi="Arial" w:cs="Arial"/>
+          <w:sz w:val="24"/>
+        </w:rPr>
+        <w:t xml:space="preserve"> Funcionales</w:t>
+      </w:r>
+    </w:p>
+    <w:p>
+      <w:pPr>
+        <w:spacing w:line="360" w:lineRule="auto"/>
+        <w:jc w:val="both"/>
+        <w:rPr>
+          <w:rFonts w:ascii="Arial" w:hAnsi="Arial" w:cs="Arial"/>
+          <w:sz w:val="24"/>
+        </w:rPr>
+      </w:pPr>
+      <w:r>
+        <w:rPr>
+          <w:rFonts w:ascii="Arial" w:hAnsi="Arial" w:cs="Arial"/>
+          <w:sz w:val="24"/>
+        </w:rPr>
+        <w:t xml:space="preserve">RF1.- La aplicación debe poder permitir dar de alta nuevos partes de equipo de </w:t>
+      </w:r>
+      <w:proofErr w:type="spellStart"/>
+      <w:r>
+        <w:rPr>
+          <w:rFonts w:ascii="Arial" w:hAnsi="Arial" w:cs="Arial"/>
+          <w:sz w:val="24"/>
+        </w:rPr>
+        <w:t>computo</w:t>
+      </w:r>
+      <w:proofErr w:type="spellEnd"/>
+      <w:r>
+        <w:rPr>
+          <w:rFonts w:ascii="Arial" w:hAnsi="Arial" w:cs="Arial"/>
+          <w:sz w:val="24"/>
+        </w:rPr>
+        <w:t xml:space="preserve"> </w:t>
+      </w:r>
+      <w:proofErr w:type="spellStart"/>
+      <w:r>
+        <w:rPr>
+          <w:rFonts w:ascii="Arial" w:hAnsi="Arial" w:cs="Arial"/>
+          <w:sz w:val="24"/>
+        </w:rPr>
+        <w:t>atravez</w:t>
+      </w:r>
+      <w:proofErr w:type="spellEnd"/>
+      <w:r>
+        <w:rPr>
+          <w:rFonts w:ascii="Arial" w:hAnsi="Arial" w:cs="Arial"/>
+          <w:sz w:val="24"/>
+        </w:rPr>
+        <w:t xml:space="preserve"> de la </w:t>
+      </w:r>
+      <w:proofErr w:type="spellStart"/>
+      <w:r>
+        <w:rPr>
+          <w:rFonts w:ascii="Arial" w:hAnsi="Arial" w:cs="Arial"/>
+          <w:sz w:val="24"/>
+        </w:rPr>
+        <w:t>pagina</w:t>
+      </w:r>
+      <w:proofErr w:type="spellEnd"/>
+      <w:r>
+        <w:rPr>
+          <w:rFonts w:ascii="Arial" w:hAnsi="Arial" w:cs="Arial"/>
+          <w:sz w:val="24"/>
+        </w:rPr>
+        <w:t xml:space="preserve"> web</w:t>
+      </w:r>
+      <w:r>
+        <w:rPr>
+          <w:rFonts w:ascii="Arial" w:hAnsi="Arial" w:cs="Arial"/>
+          <w:sz w:val="24"/>
+        </w:rPr>
+        <w:t>.</w:t>
+      </w:r>
+    </w:p>
+    <w:p>
+      <w:pPr>
+        <w:spacing w:line="360" w:lineRule="auto"/>
+        <w:jc w:val="both"/>
+        <w:rPr>
+          <w:rFonts w:ascii="Arial" w:hAnsi="Arial" w:cs="Arial"/>
+          <w:sz w:val="24"/>
+        </w:rPr>
+      </w:pPr>
+      <w:r>
+        <w:rPr>
+          <w:rFonts w:ascii="Arial" w:hAnsi="Arial" w:cs="Arial"/>
+          <w:sz w:val="24"/>
+        </w:rPr>
+        <w:t xml:space="preserve">RF2.- La aplicación debe poder permitir la creación de un PDF con el folio, el usuario, la fecha y los productos que saco del </w:t>
+      </w:r>
+      <w:proofErr w:type="spellStart"/>
+      <w:r>
+        <w:rPr>
+          <w:rFonts w:ascii="Arial" w:hAnsi="Arial" w:cs="Arial"/>
+          <w:sz w:val="24"/>
+        </w:rPr>
+        <w:t>almacen</w:t>
+      </w:r>
+      <w:proofErr w:type="spellEnd"/>
+      <w:r>
+        <w:rPr>
+          <w:rFonts w:ascii="Arial" w:hAnsi="Arial" w:cs="Arial"/>
+          <w:sz w:val="24"/>
+        </w:rPr>
+        <w:t>.</w:t>
+      </w:r>
+    </w:p>
+    <w:p>
+      <w:pPr>
+        <w:spacing w:line="360" w:lineRule="auto"/>
+        <w:jc w:val="both"/>
+        <w:rPr>
+          <w:rFonts w:ascii="Arial" w:hAnsi="Arial" w:cs="Arial"/>
+          <w:sz w:val="24"/>
+        </w:rPr>
+      </w:pPr>
+      <w:r>
+        <w:rPr>
+          <w:rFonts w:ascii="Arial" w:hAnsi="Arial" w:cs="Arial"/>
+          <w:sz w:val="24"/>
+        </w:rPr>
+        <w:t xml:space="preserve">RF3.- La aplicación debe </w:t>
+      </w:r>
+      <w:r>
+        <w:rPr>
+          <w:rFonts w:ascii="Arial" w:hAnsi="Arial" w:cs="Arial"/>
+          <w:sz w:val="24"/>
+        </w:rPr>
+        <w:t>de mostrar las partes de computo filtradas (Fuente de poder, Tarjeta Madre, Disco Duro, etc.)</w:t>
+      </w:r>
+      <w:r>
+        <w:rPr>
+          <w:rFonts w:ascii="Arial" w:hAnsi="Arial" w:cs="Arial"/>
+          <w:sz w:val="24"/>
+        </w:rPr>
+        <w:t>.</w:t>
+      </w:r>
+    </w:p>
+    <w:p>
+      <w:pPr>
+        <w:spacing w:line="360" w:lineRule="auto"/>
+        <w:jc w:val="both"/>
+        <w:rPr>
+          <w:rFonts w:ascii="Arial" w:hAnsi="Arial" w:cs="Arial"/>
+          <w:sz w:val="24"/>
+        </w:rPr>
+      </w:pPr>
+      <w:r>
+        <w:rPr>
+          <w:rFonts w:ascii="Arial" w:hAnsi="Arial" w:cs="Arial"/>
+          <w:sz w:val="24"/>
+        </w:rPr>
+        <w:t xml:space="preserve">RF4.- </w:t>
+      </w:r>
+    </w:p>
+    <w:p>
+      <w:pPr>
+        <w:spacing w:line="360" w:lineRule="auto"/>
+        <w:jc w:val="both"/>
+        <w:rPr>
+          <w:rFonts w:ascii="Arial" w:hAnsi="Arial" w:cs="Arial"/>
+          <w:sz w:val="24"/>
+        </w:rPr>
+      </w:pPr>
+    </w:p>
+    <w:p>
+      <w:pPr>
+        <w:spacing w:line="360" w:lineRule="auto"/>
+        <w:jc w:val="both"/>
+        <w:rPr>
+          <w:rFonts w:ascii="Arial" w:hAnsi="Arial" w:cs="Arial"/>
+          <w:sz w:val="24"/>
+        </w:rPr>
+      </w:pPr>
+      <w:r>
+        <w:rPr>
+          <w:rFonts w:ascii="Arial" w:hAnsi="Arial" w:cs="Arial"/>
+          <w:sz w:val="24"/>
+        </w:rPr>
+        <w:t>3.2.- Requisitos no Funcionales</w:t>
+      </w:r>
+    </w:p>
+    <w:p>
+      <w:pPr>
+        <w:spacing w:line="360" w:lineRule="auto"/>
+        <w:jc w:val="both"/>
+        <w:rPr>
+          <w:rFonts w:ascii="Arial" w:hAnsi="Arial" w:cs="Arial"/>
+          <w:sz w:val="24"/>
+        </w:rPr>
+      </w:pPr>
+      <w:r>
+        <w:rPr>
+          <w:rFonts w:ascii="Arial" w:hAnsi="Arial" w:cs="Arial"/>
+          <w:sz w:val="24"/>
+        </w:rPr>
+        <w:t>RNF1.- Se debe poder ingresar la aplicación en cualquier momento.</w:t>
+      </w:r>
+    </w:p>
+    <w:p>
+      <w:pPr>
+        <w:spacing w:line="360" w:lineRule="auto"/>
+        <w:jc w:val="both"/>
+        <w:rPr>
+          <w:rFonts w:ascii="Arial" w:hAnsi="Arial" w:cs="Arial"/>
+          <w:sz w:val="24"/>
+        </w:rPr>
+      </w:pPr>
+      <w:r>
+        <w:rPr>
+          <w:rFonts w:ascii="Arial" w:hAnsi="Arial" w:cs="Arial"/>
+          <w:sz w:val="24"/>
+        </w:rPr>
+        <w:t>RNF2.- Los datos de los usuarios deben de estar protegidos en cualquier momento.</w:t>
+      </w:r>
+    </w:p>
+    <w:p>
+      <w:pPr>
+        <w:spacing w:line="360" w:lineRule="auto"/>
+        <w:jc w:val="both"/>
+        <w:rPr>
+          <w:rFonts w:ascii="Arial" w:hAnsi="Arial" w:cs="Arial"/>
+          <w:sz w:val="24"/>
+        </w:rPr>
+      </w:pPr>
+      <w:r>
+        <w:rPr>
+          <w:rFonts w:ascii="Arial" w:hAnsi="Arial" w:cs="Arial"/>
+          <w:sz w:val="24"/>
+        </w:rPr>
+        <w:t>RNF3.- Se debe poder ingresar rápidamente a la aplicación.</w:t>
+      </w:r>
+    </w:p>
+    <w:p>
+      <w:pPr>
+        <w:spacing w:line="360" w:lineRule="auto"/>
+        <w:jc w:val="both"/>
+        <w:rPr>
+          <w:rFonts w:ascii="Arial" w:hAnsi="Arial" w:cs="Arial"/>
+          <w:sz w:val="24"/>
+        </w:rPr>
+      </w:pPr>
+      <w:r>
+        <w:rPr>
+          <w:rFonts w:ascii="Arial" w:hAnsi="Arial" w:cs="Arial"/>
+          <w:sz w:val="24"/>
+        </w:rPr>
+        <w:t>RNF4.- La interfaz de la aplicación debe de ser fácil de usar.</w:t>
+      </w:r>
+    </w:p>
+    <w:p>
+      <w:pPr>
+        <w:spacing w:line="360" w:lineRule="auto"/>
+        <w:jc w:val="both"/>
+        <w:rPr>
+          <w:rFonts w:ascii="Arial" w:hAnsi="Arial" w:cs="Arial"/>
+          <w:sz w:val="24"/>
+        </w:rPr>
+      </w:pPr>
+    </w:p>
+    <w:p>
+      <w:pPr>
+        <w:spacing w:line="360" w:lineRule="auto"/>
+        <w:jc w:val="both"/>
+        <w:rPr>
+          <w:rFonts w:ascii="Arial" w:hAnsi="Arial" w:cs="Arial"/>
+          <w:sz w:val="24"/>
+        </w:rPr>
+      </w:pPr>
+    </w:p>
+    <w:p>
+      <w:pPr>
+        <w:spacing w:line="360" w:lineRule="auto"/>
+        <w:jc w:val="both"/>
+        <w:rPr>
+          <w:rFonts w:ascii="Arial" w:hAnsi="Arial" w:cs="Arial"/>
+          <w:sz w:val="24"/>
+        </w:rPr>
+      </w:pPr>
+    </w:p>
+    <w:p>
+      <w:pPr>
+        <w:spacing w:line="360" w:lineRule="auto"/>
+        <w:jc w:val="both"/>
+        <w:rPr>
+          <w:rFonts w:ascii="Arial" w:hAnsi="Arial" w:cs="Arial"/>
+          <w:sz w:val="24"/>
+        </w:rPr>
+      </w:pPr>
+    </w:p>
+    <w:p>
+      <w:pPr>
+        <w:spacing w:line="360" w:lineRule="auto"/>
+        <w:jc w:val="both"/>
+        <w:rPr>
+          <w:rFonts w:ascii="Arial" w:hAnsi="Arial" w:cs="Arial"/>
+          <w:sz w:val="24"/>
+        </w:rPr>
+      </w:pPr>
+    </w:p>
+    <w:p>
+      <w:pPr>
+        <w:spacing w:line="360" w:lineRule="auto"/>
+        <w:jc w:val="both"/>
+        <w:rPr>
+          <w:rFonts w:ascii="Arial" w:hAnsi="Arial" w:cs="Arial"/>
+          <w:sz w:val="24"/>
+        </w:rPr>
+      </w:pPr>
+    </w:p>
+    <w:p>
+      <w:pPr>
+        <w:spacing w:line="360" w:lineRule="auto"/>
+        <w:jc w:val="center"/>
+        <w:rPr>
+          <w:rFonts w:ascii="Arial" w:hAnsi="Arial" w:cs="Arial"/>
+          <w:sz w:val="32"/>
+        </w:rPr>
+      </w:pPr>
+      <w:r>
+        <w:rPr>
+          <w:rFonts w:ascii="Arial" w:hAnsi="Arial" w:cs="Arial"/>
+          <w:sz w:val="32"/>
+        </w:rPr>
+        <w:lastRenderedPageBreak/>
+        <w:t>4.- Arquitectura del Sistema</w:t>
+      </w:r>
+    </w:p>
+    <w:p>
+      <w:pPr>
+        <w:spacing w:line="360" w:lineRule="auto"/>
+        <w:jc w:val="both"/>
+        <w:rPr>
+          <w:rFonts w:ascii="Arial" w:hAnsi="Arial" w:cs="Arial"/>
+          <w:sz w:val="24"/>
+        </w:rPr>
+      </w:pPr>
+      <w:r>
+        <w:rPr>
+          <w:rFonts w:ascii="Arial" w:hAnsi="Arial" w:cs="Arial"/>
+          <w:sz w:val="24"/>
+        </w:rPr>
+        <w:t>4.1.- Definir el tipo de Arquitectura</w:t>
+      </w:r>
+    </w:p>
+    <w:p>
+      <w:pPr>
+        <w:spacing w:line="360" w:lineRule="auto"/>
+        <w:jc w:val="both"/>
+        <w:rPr>
+          <w:rFonts w:ascii="Arial" w:hAnsi="Arial" w:cs="Arial"/>
+          <w:sz w:val="24"/>
+        </w:rPr>
+      </w:pPr>
+      <w:r>
+        <w:rPr>
+          <w:rFonts w:ascii="Arial" w:hAnsi="Arial" w:cs="Arial"/>
+          <w:sz w:val="24"/>
+        </w:rPr>
+        <w:t>La arquitectura que creemos que se adapta mejor a nuestro sistema: es la arquitectura de cliente-servidor, con patrón de vista controlador.</w:t>
+      </w:r>
+    </w:p>
+    <w:p>
+      <w:pPr>
+        <w:spacing w:line="360" w:lineRule="auto"/>
+        <w:jc w:val="both"/>
+        <w:rPr>
+          <w:rFonts w:ascii="Arial" w:hAnsi="Arial" w:cs="Arial"/>
+          <w:sz w:val="24"/>
+        </w:rPr>
+      </w:pPr>
+      <w:r>
+        <w:rPr>
+          <w:rFonts w:ascii="Arial" w:hAnsi="Arial" w:cs="Arial"/>
+          <w:sz w:val="24"/>
+        </w:rPr>
+        <w:t>4.2.- ¿Qué es la arquitectura cliente-servidor?</w:t>
+      </w:r>
+    </w:p>
+    <w:p>
+      <w:pPr>
+        <w:spacing w:line="360" w:lineRule="auto"/>
+        <w:jc w:val="both"/>
+        <w:rPr>
+          <w:rFonts w:ascii="Arial" w:hAnsi="Arial" w:cs="Arial"/>
+          <w:color w:val="252525"/>
+          <w:sz w:val="24"/>
+          <w:szCs w:val="24"/>
+          <w:shd w:val="clear" w:color="auto" w:fill="FFFFFF"/>
+        </w:rPr>
+      </w:pPr>
+      <w:r>
+        <w:rPr>
+          <w:rFonts w:ascii="Arial" w:hAnsi="Arial" w:cs="Arial"/>
+          <w:color w:val="252525"/>
+          <w:sz w:val="24"/>
+          <w:szCs w:val="24"/>
+          <w:shd w:val="clear" w:color="auto" w:fill="FFFFFF"/>
+        </w:rPr>
+        <w:t>E</w:t>
+      </w:r>
+      <w:r>
+        <w:rPr>
+          <w:rFonts w:ascii="Arial" w:hAnsi="Arial" w:cs="Arial"/>
+          <w:color w:val="252525"/>
+          <w:sz w:val="24"/>
+          <w:szCs w:val="24"/>
+          <w:shd w:val="clear" w:color="auto" w:fill="FFFFFF"/>
+        </w:rPr>
+        <w:t>s un modelo de aplicación distribuida en el que las tareas se reparten entre los proveedores de recursos o servicios, llamados</w:t>
+      </w:r>
+      <w:r>
+        <w:rPr>
+          <w:rStyle w:val="apple-converted-space"/>
+          <w:rFonts w:ascii="Arial" w:hAnsi="Arial" w:cs="Arial"/>
+          <w:color w:val="252525"/>
+          <w:sz w:val="24"/>
+          <w:szCs w:val="24"/>
+          <w:shd w:val="clear" w:color="auto" w:fill="FFFFFF"/>
+        </w:rPr>
+        <w:t> </w:t>
+      </w:r>
+      <w:r>
+        <w:rPr>
+          <w:rFonts w:ascii="Arial" w:hAnsi="Arial" w:cs="Arial"/>
+          <w:sz w:val="24"/>
+          <w:szCs w:val="24"/>
+          <w:shd w:val="clear" w:color="auto" w:fill="FFFFFF"/>
+        </w:rPr>
+        <w:t>servidores</w:t>
+      </w:r>
+      <w:r>
+        <w:rPr>
+          <w:rFonts w:ascii="Arial" w:hAnsi="Arial" w:cs="Arial"/>
+          <w:color w:val="252525"/>
+          <w:sz w:val="24"/>
+          <w:szCs w:val="24"/>
+          <w:shd w:val="clear" w:color="auto" w:fill="FFFFFF"/>
+        </w:rPr>
+        <w:t>, y los demandantes, llamados</w:t>
+      </w:r>
+      <w:r>
+        <w:rPr>
+          <w:rStyle w:val="apple-converted-space"/>
+          <w:rFonts w:ascii="Arial" w:hAnsi="Arial" w:cs="Arial"/>
+          <w:color w:val="252525"/>
+          <w:sz w:val="24"/>
+          <w:szCs w:val="24"/>
+          <w:shd w:val="clear" w:color="auto" w:fill="FFFFFF"/>
+        </w:rPr>
+        <w:t> </w:t>
+      </w:r>
+      <w:r>
+        <w:rPr>
+          <w:rFonts w:ascii="Arial" w:hAnsi="Arial" w:cs="Arial"/>
+          <w:sz w:val="24"/>
+          <w:szCs w:val="24"/>
+          <w:shd w:val="clear" w:color="auto" w:fill="FFFFFF"/>
+        </w:rPr>
+        <w:t>clientes</w:t>
+      </w:r>
+      <w:r>
+        <w:rPr>
+          <w:rFonts w:ascii="Arial" w:hAnsi="Arial" w:cs="Arial"/>
+          <w:color w:val="252525"/>
+          <w:sz w:val="24"/>
+          <w:szCs w:val="24"/>
+          <w:shd w:val="clear" w:color="auto" w:fill="FFFFFF"/>
+        </w:rPr>
+        <w:t xml:space="preserve">. Un cliente realiza peticiones a otro programa, </w:t>
+      </w:r>
+      <w:r>
+        <w:rPr>
+          <w:rFonts w:ascii="Arial" w:hAnsi="Arial" w:cs="Arial"/>
+          <w:color w:val="252525"/>
+          <w:sz w:val="24"/>
+          <w:szCs w:val="24"/>
+          <w:shd w:val="clear" w:color="auto" w:fill="FFFFFF"/>
+        </w:rPr>
+        <w:t>el</w:t>
+      </w:r>
+      <w:r>
+        <w:rPr>
+          <w:rFonts w:ascii="Arial" w:hAnsi="Arial" w:cs="Arial"/>
+          <w:sz w:val="24"/>
+          <w:szCs w:val="24"/>
+        </w:rPr>
+        <w:t xml:space="preserve"> servidor</w:t>
+      </w:r>
+      <w:r>
+        <w:rPr>
+          <w:rFonts w:ascii="Arial" w:hAnsi="Arial" w:cs="Arial"/>
+          <w:color w:val="252525"/>
+          <w:sz w:val="24"/>
+          <w:szCs w:val="24"/>
+          <w:shd w:val="clear" w:color="auto" w:fill="FFFFFF"/>
+        </w:rPr>
+        <w:t>, quien le da respuesta.</w:t>
+      </w:r>
+    </w:p>
+    <w:p>
+      <w:pPr>
+        <w:spacing w:line="360" w:lineRule="auto"/>
+        <w:jc w:val="both"/>
+        <w:rPr>
+          <w:rFonts w:ascii="Arial" w:hAnsi="Arial" w:cs="Arial"/>
+          <w:sz w:val="24"/>
+        </w:rPr>
+      </w:pPr>
+      <w:r>
+        <w:rPr>
+          <w:noProof/>
+          <w:lang w:eastAsia="es-MX"/>
+        </w:rPr>
+        <w:drawing>
+          <wp:inline distT="0" distB="0" distL="0" distR="0">
+            <wp:extent cx="2901696" cy="1133475"/>
+            <wp:effectExtent l="0" t="0" r="0" b="0"/>
+            <wp:docPr id="1" name="Imagen 1" descr="https://upload.wikimedia.org/wikipedia/commons/thumb/c/c9/Client-server-model.svg/250px-Client-server-model.svg.png"/>
+            <wp:cNvGraphicFramePr>
+              <a:graphicFrameLocks xmlns:a="http://schemas.openxmlformats.org/drawingml/2006/main" noChangeAspect="1"/>
+            </wp:cNvGraphicFramePr>
+            <a:graphic xmlns:a="http://schemas.openxmlformats.org/drawingml/2006/main">
+              <a:graphicData uri="http://schemas.openxmlformats.org/drawingml/2006/picture">
+                <pic:pic xmlns:pic="http://schemas.openxmlformats.org/drawingml/2006/picture">
+                  <pic:nvPicPr>
+                    <pic:cNvPr id="0" name="Picture 1" descr="https://upload.wikimedia.org/wikipedia/commons/thumb/c/c9/Client-server-model.svg/250px-Client-server-model.svg.png"/>
+                    <pic:cNvPicPr>
+                      <a:picLocks noChangeAspect="1" noChangeArrowheads="1"/>
+                    </pic:cNvPicPr>
+                  </pic:nvPicPr>
+                  <pic:blipFill>
+                    <a:blip r:embed="rId5">
+                      <a:extLst>
+                        <a:ext uri="{28A0092B-C50C-407E-A947-70E740481C1C}">
+                          <a14:useLocalDpi xmlns:a14="http://schemas.microsoft.com/office/drawing/2010/main" val="0"/>
+                        </a:ext>
+                      </a:extLst>
+                    </a:blip>
+                    <a:srcRect/>
+                    <a:stretch>
+                      <a:fillRect/>
+                    </a:stretch>
+                  </pic:blipFill>
+                  <pic:spPr bwMode="auto">
+                    <a:xfrm>
+                      <a:off x="0" y="0"/>
+                      <a:ext cx="2924370" cy="1142332"/>
+                    </a:xfrm>
+                    <a:prstGeom prst="rect">
+                      <a:avLst/>
+                    </a:prstGeom>
+                    <a:noFill/>
+                    <a:ln>
+                      <a:noFill/>
+                    </a:ln>
+                  </pic:spPr>
+                </pic:pic>
+              </a:graphicData>
+            </a:graphic>
+          </wp:inline>
+        </w:drawing>
+      </w:r>
+    </w:p>
+    <w:p>
+      <w:pPr>
+        <w:spacing w:line="360" w:lineRule="auto"/>
+        <w:jc w:val="both"/>
+        <w:rPr>
+          <w:rFonts w:ascii="Arial" w:hAnsi="Arial" w:cs="Arial"/>
+          <w:sz w:val="24"/>
+        </w:rPr>
+      </w:pPr>
+      <w:r>
+        <w:rPr>
+          <w:rFonts w:ascii="Arial" w:hAnsi="Arial" w:cs="Arial"/>
+          <w:sz w:val="24"/>
+        </w:rPr>
+        <w:t>Modelo Vista Controlador</w:t>
+      </w:r>
+    </w:p>
+    <w:p>
+      <w:pPr>
+        <w:spacing w:line="360" w:lineRule="auto"/>
+        <w:jc w:val="both"/>
+        <w:rPr>
+          <w:rFonts w:ascii="Arial" w:hAnsi="Arial" w:cs="Arial"/>
+          <w:color w:val="252525"/>
+          <w:sz w:val="24"/>
+          <w:szCs w:val="24"/>
+          <w:shd w:val="clear" w:color="auto" w:fill="FFFFFF"/>
+        </w:rPr>
+      </w:pPr>
+      <w:r>
+        <w:rPr>
+          <w:rStyle w:val="apple-converted-space"/>
+          <w:rFonts w:ascii="Arial" w:hAnsi="Arial" w:cs="Arial"/>
+          <w:color w:val="252525"/>
+          <w:sz w:val="24"/>
+          <w:szCs w:val="24"/>
+          <w:shd w:val="clear" w:color="auto" w:fill="FFFFFF"/>
+        </w:rPr>
+        <w:t> </w:t>
+      </w:r>
+      <w:r>
+        <w:rPr>
+          <w:rFonts w:ascii="Arial" w:hAnsi="Arial" w:cs="Arial"/>
+          <w:color w:val="252525"/>
+          <w:sz w:val="24"/>
+          <w:szCs w:val="24"/>
+          <w:shd w:val="clear" w:color="auto" w:fill="FFFFFF"/>
+        </w:rPr>
+        <w:t>E</w:t>
+      </w:r>
+      <w:r>
+        <w:rPr>
+          <w:rFonts w:ascii="Arial" w:hAnsi="Arial" w:cs="Arial"/>
+          <w:color w:val="252525"/>
+          <w:sz w:val="24"/>
+          <w:szCs w:val="24"/>
+          <w:shd w:val="clear" w:color="auto" w:fill="FFFFFF"/>
+        </w:rPr>
+        <w:t>s un patrón de</w:t>
+      </w:r>
+      <w:r>
+        <w:rPr>
+          <w:rStyle w:val="apple-converted-space"/>
+          <w:rFonts w:ascii="Arial" w:hAnsi="Arial" w:cs="Arial"/>
+          <w:color w:val="252525"/>
+          <w:sz w:val="24"/>
+          <w:szCs w:val="24"/>
+          <w:shd w:val="clear" w:color="auto" w:fill="FFFFFF"/>
+        </w:rPr>
+        <w:t> </w:t>
+      </w:r>
+      <w:r>
+        <w:rPr>
+          <w:rFonts w:ascii="Arial" w:hAnsi="Arial" w:cs="Arial"/>
+          <w:sz w:val="24"/>
+          <w:szCs w:val="24"/>
+          <w:shd w:val="clear" w:color="auto" w:fill="FFFFFF"/>
+        </w:rPr>
+        <w:t>arquitectura de software</w:t>
+      </w:r>
+      <w:r>
+        <w:rPr>
+          <w:rStyle w:val="apple-converted-space"/>
+          <w:rFonts w:ascii="Arial" w:hAnsi="Arial" w:cs="Arial"/>
+          <w:color w:val="252525"/>
+          <w:sz w:val="24"/>
+          <w:szCs w:val="24"/>
+          <w:shd w:val="clear" w:color="auto" w:fill="FFFFFF"/>
+        </w:rPr>
+        <w:t> </w:t>
+      </w:r>
+      <w:r>
+        <w:rPr>
+          <w:rFonts w:ascii="Arial" w:hAnsi="Arial" w:cs="Arial"/>
+          <w:color w:val="252525"/>
+          <w:sz w:val="24"/>
+          <w:szCs w:val="24"/>
+          <w:shd w:val="clear" w:color="auto" w:fill="FFFFFF"/>
+        </w:rPr>
+        <w:t>que separa los</w:t>
+      </w:r>
+      <w:r>
+        <w:rPr>
+          <w:rStyle w:val="apple-converted-space"/>
+          <w:rFonts w:ascii="Arial" w:hAnsi="Arial" w:cs="Arial"/>
+          <w:color w:val="252525"/>
+          <w:sz w:val="24"/>
+          <w:szCs w:val="24"/>
+          <w:shd w:val="clear" w:color="auto" w:fill="FFFFFF"/>
+        </w:rPr>
+        <w:t> </w:t>
+      </w:r>
+      <w:r>
+        <w:rPr>
+          <w:rFonts w:ascii="Arial" w:hAnsi="Arial" w:cs="Arial"/>
+          <w:sz w:val="24"/>
+          <w:szCs w:val="24"/>
+          <w:shd w:val="clear" w:color="auto" w:fill="FFFFFF"/>
+        </w:rPr>
+        <w:t>datos</w:t>
+      </w:r>
+      <w:r>
+        <w:rPr>
+          <w:rStyle w:val="apple-converted-space"/>
+          <w:rFonts w:ascii="Arial" w:hAnsi="Arial" w:cs="Arial"/>
+          <w:color w:val="252525"/>
+          <w:sz w:val="24"/>
+          <w:szCs w:val="24"/>
+          <w:shd w:val="clear" w:color="auto" w:fill="FFFFFF"/>
+        </w:rPr>
+        <w:t> </w:t>
+      </w:r>
+      <w:r>
+        <w:rPr>
+          <w:rFonts w:ascii="Arial" w:hAnsi="Arial" w:cs="Arial"/>
+          <w:color w:val="252525"/>
+          <w:sz w:val="24"/>
+          <w:szCs w:val="24"/>
+          <w:shd w:val="clear" w:color="auto" w:fill="FFFFFF"/>
+        </w:rPr>
+        <w:t>y la</w:t>
+      </w:r>
+      <w:r>
+        <w:rPr>
+          <w:rStyle w:val="apple-converted-space"/>
+          <w:rFonts w:ascii="Arial" w:hAnsi="Arial" w:cs="Arial"/>
+          <w:color w:val="252525"/>
+          <w:sz w:val="24"/>
+          <w:szCs w:val="24"/>
+          <w:shd w:val="clear" w:color="auto" w:fill="FFFFFF"/>
+        </w:rPr>
+        <w:t> </w:t>
+      </w:r>
+      <w:r>
+        <w:rPr>
+          <w:rFonts w:ascii="Arial" w:hAnsi="Arial" w:cs="Arial"/>
+          <w:sz w:val="24"/>
+          <w:szCs w:val="24"/>
+          <w:shd w:val="clear" w:color="auto" w:fill="FFFFFF"/>
+        </w:rPr>
+        <w:t xml:space="preserve">lógica de </w:t>
+      </w:r>
+      <w:proofErr w:type="spellStart"/>
+      <w:r>
+        <w:rPr>
+          <w:rFonts w:ascii="Arial" w:hAnsi="Arial" w:cs="Arial"/>
+          <w:sz w:val="24"/>
+          <w:szCs w:val="24"/>
+          <w:shd w:val="clear" w:color="auto" w:fill="FFFFFF"/>
+        </w:rPr>
+        <w:t>negocio</w:t>
+      </w:r>
+      <w:r>
+        <w:rPr>
+          <w:rFonts w:ascii="Arial" w:hAnsi="Arial" w:cs="Arial"/>
+          <w:color w:val="252525"/>
+          <w:sz w:val="24"/>
+          <w:szCs w:val="24"/>
+          <w:shd w:val="clear" w:color="auto" w:fill="FFFFFF"/>
+        </w:rPr>
+        <w:t>de</w:t>
+      </w:r>
+      <w:proofErr w:type="spellEnd"/>
+      <w:r>
+        <w:rPr>
+          <w:rFonts w:ascii="Arial" w:hAnsi="Arial" w:cs="Arial"/>
+          <w:color w:val="252525"/>
+          <w:sz w:val="24"/>
+          <w:szCs w:val="24"/>
+          <w:shd w:val="clear" w:color="auto" w:fill="FFFFFF"/>
+        </w:rPr>
+        <w:t xml:space="preserve"> una aplicación de la</w:t>
+      </w:r>
+      <w:r>
+        <w:rPr>
+          <w:rStyle w:val="apple-converted-space"/>
+          <w:rFonts w:ascii="Arial" w:hAnsi="Arial" w:cs="Arial"/>
+          <w:color w:val="252525"/>
+          <w:sz w:val="24"/>
+          <w:szCs w:val="24"/>
+          <w:shd w:val="clear" w:color="auto" w:fill="FFFFFF"/>
+        </w:rPr>
+        <w:t> </w:t>
+      </w:r>
+      <w:r>
+        <w:rPr>
+          <w:rFonts w:ascii="Arial" w:hAnsi="Arial" w:cs="Arial"/>
+          <w:sz w:val="24"/>
+          <w:szCs w:val="24"/>
+          <w:shd w:val="clear" w:color="auto" w:fill="FFFFFF"/>
+        </w:rPr>
+        <w:t>interfaz de usuario</w:t>
+      </w:r>
+      <w:r>
+        <w:rPr>
+          <w:rStyle w:val="apple-converted-space"/>
+          <w:rFonts w:ascii="Arial" w:hAnsi="Arial" w:cs="Arial"/>
+          <w:color w:val="252525"/>
+          <w:sz w:val="24"/>
+          <w:szCs w:val="24"/>
+          <w:shd w:val="clear" w:color="auto" w:fill="FFFFFF"/>
+        </w:rPr>
+        <w:t> </w:t>
+      </w:r>
+      <w:r>
+        <w:rPr>
+          <w:rFonts w:ascii="Arial" w:hAnsi="Arial" w:cs="Arial"/>
+          <w:color w:val="252525"/>
+          <w:sz w:val="24"/>
+          <w:szCs w:val="24"/>
+          <w:shd w:val="clear" w:color="auto" w:fill="FFFFFF"/>
+        </w:rPr>
+        <w:t>y el módulo encargado de gestionar los eventos y las comunicaciones. Para ello MVC propone la construcción de tres</w:t>
+      </w:r>
+      <w:r>
+        <w:rPr>
+          <w:rStyle w:val="apple-converted-space"/>
+          <w:rFonts w:ascii="Arial" w:hAnsi="Arial" w:cs="Arial"/>
+          <w:color w:val="252525"/>
+          <w:sz w:val="24"/>
+          <w:szCs w:val="24"/>
+          <w:shd w:val="clear" w:color="auto" w:fill="FFFFFF"/>
+        </w:rPr>
+        <w:t> </w:t>
+      </w:r>
+      <w:r>
+        <w:rPr>
+          <w:rFonts w:ascii="Arial" w:hAnsi="Arial" w:cs="Arial"/>
+          <w:sz w:val="24"/>
+          <w:szCs w:val="24"/>
+          <w:shd w:val="clear" w:color="auto" w:fill="FFFFFF"/>
+        </w:rPr>
+        <w:t>componentes</w:t>
+      </w:r>
+      <w:r>
+        <w:rPr>
+          <w:rStyle w:val="apple-converted-space"/>
+          <w:rFonts w:ascii="Arial" w:hAnsi="Arial" w:cs="Arial"/>
+          <w:color w:val="252525"/>
+          <w:sz w:val="24"/>
+          <w:szCs w:val="24"/>
+          <w:shd w:val="clear" w:color="auto" w:fill="FFFFFF"/>
+        </w:rPr>
+        <w:t> </w:t>
+      </w:r>
+      <w:r>
+        <w:rPr>
+          <w:rFonts w:ascii="Arial" w:hAnsi="Arial" w:cs="Arial"/>
+          <w:color w:val="252525"/>
+          <w:sz w:val="24"/>
+          <w:szCs w:val="24"/>
+          <w:shd w:val="clear" w:color="auto" w:fill="FFFFFF"/>
+        </w:rPr>
+        <w:t>distintos que son el</w:t>
+      </w:r>
+      <w:r>
+        <w:rPr>
+          <w:rStyle w:val="apple-converted-space"/>
+          <w:rFonts w:ascii="Arial" w:hAnsi="Arial" w:cs="Arial"/>
+          <w:color w:val="252525"/>
+          <w:sz w:val="24"/>
+          <w:szCs w:val="24"/>
+          <w:shd w:val="clear" w:color="auto" w:fill="FFFFFF"/>
+        </w:rPr>
+        <w:t> </w:t>
+      </w:r>
+      <w:r>
+        <w:rPr>
+          <w:rFonts w:ascii="Arial" w:hAnsi="Arial" w:cs="Arial"/>
+          <w:bCs/>
+          <w:color w:val="252525"/>
+          <w:sz w:val="24"/>
+          <w:szCs w:val="24"/>
+          <w:shd w:val="clear" w:color="auto" w:fill="FFFFFF"/>
+        </w:rPr>
+        <w:t>modelo</w:t>
+      </w:r>
+      <w:r>
+        <w:rPr>
+          <w:rFonts w:ascii="Arial" w:hAnsi="Arial" w:cs="Arial"/>
+          <w:color w:val="252525"/>
+          <w:sz w:val="24"/>
+          <w:szCs w:val="24"/>
+          <w:shd w:val="clear" w:color="auto" w:fill="FFFFFF"/>
+        </w:rPr>
+        <w:t>, la</w:t>
+      </w:r>
+      <w:r>
+        <w:rPr>
+          <w:rStyle w:val="apple-converted-space"/>
+          <w:rFonts w:ascii="Arial" w:hAnsi="Arial" w:cs="Arial"/>
+          <w:color w:val="252525"/>
+          <w:sz w:val="24"/>
+          <w:szCs w:val="24"/>
+          <w:shd w:val="clear" w:color="auto" w:fill="FFFFFF"/>
+        </w:rPr>
+        <w:t> </w:t>
+      </w:r>
+      <w:r>
+        <w:rPr>
+          <w:rFonts w:ascii="Arial" w:hAnsi="Arial" w:cs="Arial"/>
+          <w:bCs/>
+          <w:color w:val="252525"/>
+          <w:sz w:val="24"/>
+          <w:szCs w:val="24"/>
+          <w:shd w:val="clear" w:color="auto" w:fill="FFFFFF"/>
+        </w:rPr>
+        <w:t>vista</w:t>
+      </w:r>
+      <w:r>
+        <w:rPr>
+          <w:rStyle w:val="apple-converted-space"/>
+          <w:rFonts w:ascii="Arial" w:hAnsi="Arial" w:cs="Arial"/>
+          <w:color w:val="252525"/>
+          <w:sz w:val="24"/>
+          <w:szCs w:val="24"/>
+          <w:shd w:val="clear" w:color="auto" w:fill="FFFFFF"/>
+        </w:rPr>
+        <w:t> </w:t>
+      </w:r>
+      <w:r>
+        <w:rPr>
+          <w:rFonts w:ascii="Arial" w:hAnsi="Arial" w:cs="Arial"/>
+          <w:color w:val="252525"/>
+          <w:sz w:val="24"/>
+          <w:szCs w:val="24"/>
+          <w:shd w:val="clear" w:color="auto" w:fill="FFFFFF"/>
+        </w:rPr>
+        <w:t>y el</w:t>
+      </w:r>
+      <w:r>
+        <w:rPr>
+          <w:rStyle w:val="apple-converted-space"/>
+          <w:rFonts w:ascii="Arial" w:hAnsi="Arial" w:cs="Arial"/>
+          <w:color w:val="252525"/>
+          <w:sz w:val="24"/>
+          <w:szCs w:val="24"/>
+          <w:shd w:val="clear" w:color="auto" w:fill="FFFFFF"/>
+        </w:rPr>
+        <w:t> </w:t>
+      </w:r>
+      <w:r>
+        <w:rPr>
+          <w:rFonts w:ascii="Arial" w:hAnsi="Arial" w:cs="Arial"/>
+          <w:bCs/>
+          <w:color w:val="252525"/>
+          <w:sz w:val="24"/>
+          <w:szCs w:val="24"/>
+          <w:shd w:val="clear" w:color="auto" w:fill="FFFFFF"/>
+        </w:rPr>
+        <w:t>controlador</w:t>
+      </w:r>
+      <w:r>
+        <w:rPr>
+          <w:rFonts w:ascii="Arial" w:hAnsi="Arial" w:cs="Arial"/>
+          <w:color w:val="252525"/>
+          <w:sz w:val="24"/>
+          <w:szCs w:val="24"/>
+          <w:shd w:val="clear" w:color="auto" w:fill="FFFFFF"/>
+        </w:rPr>
+        <w:t>, es decir, por un lado define componentes para la representación de la información, y por otro lado para la interacción del usuario.</w:t>
+      </w:r>
+    </w:p>
+    <w:p>
+      <w:pPr>
+        <w:spacing w:line="360" w:lineRule="auto"/>
+        <w:jc w:val="both"/>
+        <w:rPr>
+          <w:rFonts w:ascii="Arial" w:hAnsi="Arial" w:cs="Arial"/>
+          <w:sz w:val="24"/>
+        </w:rPr>
+      </w:pPr>
+      <w:r>
+        <w:rPr>
+          <w:noProof/>
+          <w:lang w:eastAsia="es-MX"/>
+        </w:rPr>
+        <w:drawing>
+          <wp:inline distT="0" distB="0" distL="0" distR="0">
+            <wp:extent cx="2857500" cy="1343025"/>
+            <wp:effectExtent l="0" t="0" r="0" b="9525"/>
+            <wp:docPr id="2" name="Imagen 2" descr="https://upload.wikimedia.org/wikipedia/commons/thumb/a/a9/ModelViewControllerDiagram_es.svg/300px-ModelViewControllerDiagram_es.svg.png"/>
+            <wp:cNvGraphicFramePr>
+              <a:graphicFrameLocks xmlns:a="http://schemas.openxmlformats.org/drawingml/2006/main" noChangeAspect="1"/>
+            </wp:cNvGraphicFramePr>
+            <a:graphic xmlns:a="http://schemas.openxmlformats.org/drawingml/2006/main">
+              <a:graphicData uri="http://schemas.openxmlformats.org/drawingml/2006/picture">
+                <pic:pic xmlns:pic="http://schemas.openxmlformats.org/drawingml/2006/picture">
+                  <pic:nvPicPr>
+                    <pic:cNvPr id="0" name="Picture 3" descr="https://upload.wikimedia.org/wikipedia/commons/thumb/a/a9/ModelViewControllerDiagram_es.svg/300px-ModelViewControllerDiagram_es.svg.png"/>
+                    <pic:cNvPicPr>
+                      <a:picLocks noChangeAspect="1" noChangeArrowheads="1"/>
+                    </pic:cNvPicPr>
+                  </pic:nvPicPr>
+                  <pic:blipFill>
+                    <a:blip r:embed="rId6">
+                      <a:extLst>
+                        <a:ext uri="{28A0092B-C50C-407E-A947-70E740481C1C}">
+                          <a14:useLocalDpi xmlns:a14="http://schemas.microsoft.com/office/drawing/2010/main" val="0"/>
+                        </a:ext>
+                      </a:extLst>
+                    </a:blip>
+                    <a:srcRect/>
+                    <a:stretch>
+                      <a:fillRect/>
+                    </a:stretch>
+                  </pic:blipFill>
+                  <pic:spPr bwMode="auto">
+                    <a:xfrm>
+                      <a:off x="0" y="0"/>
+                      <a:ext cx="2857500" cy="1343025"/>
+                    </a:xfrm>
+                    <a:prstGeom prst="rect">
+                      <a:avLst/>
+                    </a:prstGeom>
+                    <a:noFill/>
+                    <a:ln>
+                      <a:noFill/>
+                    </a:ln>
+                  </pic:spPr>
+                </pic:pic>
+              </a:graphicData>
+            </a:graphic>
+          </wp:inline>
+        </w:drawing>
+      </w:r>
+    </w:p>
+    <w:p>
+      <w:pPr>
+        <w:spacing w:line="360" w:lineRule="auto"/>
+        <w:jc w:val="both"/>
+        <w:rPr>
+          <w:rFonts w:ascii="Arial" w:hAnsi="Arial" w:cs="Arial"/>
+          <w:sz w:val="24"/>
+        </w:rPr>
+      </w:pPr>
+    </w:p>
+    <w:p>
+      <w:pPr>
+        <w:spacing w:line="360" w:lineRule="auto"/>
+        <w:jc w:val="both"/>
+        <w:rPr>
+          <w:rFonts w:ascii="Arial" w:hAnsi="Arial" w:cs="Arial"/>
+          <w:sz w:val="24"/>
+          <w:szCs w:val="24"/>
+        </w:rPr>
+      </w:pPr>
+      <w:r>
+        <w:rPr>
+          <w:rFonts w:ascii="Arial" w:hAnsi="Arial" w:cs="Arial"/>
+          <w:sz w:val="24"/>
+        </w:rPr>
+        <w:lastRenderedPageBreak/>
+        <w:t xml:space="preserve">4.3.- </w:t>
+      </w:r>
+      <w:r>
+        <w:rPr>
+          <w:rFonts w:ascii="Arial" w:hAnsi="Arial" w:cs="Arial"/>
+          <w:sz w:val="24"/>
+          <w:szCs w:val="24"/>
+        </w:rPr>
+        <w:t xml:space="preserve">¿Por qué se </w:t>
+      </w:r>
+      <w:proofErr w:type="spellStart"/>
+      <w:r>
+        <w:rPr>
+          <w:rFonts w:ascii="Arial" w:hAnsi="Arial" w:cs="Arial"/>
+          <w:sz w:val="24"/>
+          <w:szCs w:val="24"/>
+        </w:rPr>
+        <w:t>eligio</w:t>
+      </w:r>
+      <w:proofErr w:type="spellEnd"/>
+      <w:r>
+        <w:rPr>
+          <w:rFonts w:ascii="Arial" w:hAnsi="Arial" w:cs="Arial"/>
+          <w:sz w:val="24"/>
+          <w:szCs w:val="24"/>
+        </w:rPr>
+        <w:t xml:space="preserve"> esta arquitectura?</w:t>
+      </w:r>
+    </w:p>
+    <w:p>
+      <w:pPr>
+        <w:spacing w:line="360" w:lineRule="auto"/>
+        <w:jc w:val="both"/>
+        <w:rPr>
+          <w:rFonts w:ascii="Arial" w:hAnsi="Arial" w:cs="Arial"/>
+          <w:sz w:val="24"/>
+        </w:rPr>
+      </w:pPr>
+      <w:r>
+        <w:rPr>
+          <w:rFonts w:ascii="Arial" w:hAnsi="Arial" w:cs="Arial"/>
+          <w:sz w:val="24"/>
+        </w:rPr>
+        <w:t xml:space="preserve">Se </w:t>
+      </w:r>
+      <w:proofErr w:type="spellStart"/>
+      <w:r>
+        <w:rPr>
+          <w:rFonts w:ascii="Arial" w:hAnsi="Arial" w:cs="Arial"/>
+          <w:sz w:val="24"/>
+        </w:rPr>
+        <w:t>escogio</w:t>
+      </w:r>
+      <w:proofErr w:type="spellEnd"/>
+      <w:r>
+        <w:rPr>
+          <w:rFonts w:ascii="Arial" w:hAnsi="Arial" w:cs="Arial"/>
+          <w:sz w:val="24"/>
+        </w:rPr>
+        <w:t xml:space="preserve"> la arquitectura cliente-servidor por que se nos permite un mejor aprovechamiento de los recursos de computo disponibles. Una buena </w:t>
+      </w:r>
+      <w:proofErr w:type="spellStart"/>
+      <w:r>
+        <w:rPr>
+          <w:rFonts w:ascii="Arial" w:hAnsi="Arial" w:cs="Arial"/>
+          <w:sz w:val="24"/>
+        </w:rPr>
+        <w:t>implmentacion</w:t>
+      </w:r>
+      <w:proofErr w:type="spellEnd"/>
+      <w:r>
+        <w:rPr>
+          <w:rFonts w:ascii="Arial" w:hAnsi="Arial" w:cs="Arial"/>
+          <w:sz w:val="24"/>
+        </w:rPr>
+        <w:t xml:space="preserve"> de la misma arquitectura, nos reducirá de manera importante el </w:t>
+      </w:r>
+      <w:proofErr w:type="spellStart"/>
+      <w:proofErr w:type="gramStart"/>
+      <w:r>
+        <w:rPr>
+          <w:rFonts w:ascii="Arial" w:hAnsi="Arial" w:cs="Arial"/>
+          <w:sz w:val="24"/>
+        </w:rPr>
+        <w:t>trafico</w:t>
+      </w:r>
+      <w:proofErr w:type="spellEnd"/>
+      <w:proofErr w:type="gramEnd"/>
+      <w:r>
+        <w:rPr>
+          <w:rFonts w:ascii="Arial" w:hAnsi="Arial" w:cs="Arial"/>
+          <w:sz w:val="24"/>
+        </w:rPr>
+        <w:t xml:space="preserve"> de datos </w:t>
+      </w:r>
+      <w:proofErr w:type="spellStart"/>
+      <w:r>
+        <w:rPr>
+          <w:rFonts w:ascii="Arial" w:hAnsi="Arial" w:cs="Arial"/>
+          <w:sz w:val="24"/>
+        </w:rPr>
+        <w:t>atravez</w:t>
+      </w:r>
+      <w:proofErr w:type="spellEnd"/>
+      <w:r>
+        <w:rPr>
+          <w:rFonts w:ascii="Arial" w:hAnsi="Arial" w:cs="Arial"/>
+          <w:sz w:val="24"/>
+        </w:rPr>
+        <w:t xml:space="preserve"> de nuestra red. También nos permite el uso de interfaces graficas de fácil entendimiento para el usuario final, este tipo de arquitectura facilita la integración entre diferentes sistemas.</w:t>
+      </w:r>
       <w:bookmarkStart w:id="0" w:name="_GoBack"/>
       <w:bookmarkEnd w:id="0"/>
-      <w:r>
-        <w:rPr>
-          <w:rFonts w:ascii="Arial" w:hAnsi="Arial" w:cs="Arial"/>
-          <w:sz w:val="32"/>
-        </w:rPr>
-        <w:lastRenderedPageBreak/>
-        <w:t>1.- Prefacio</w:t>
-      </w:r>
-    </w:p>
-    <w:p>
-      <w:pPr>
-        <w:jc w:val="center"/>
-        <w:rPr>
-          <w:rFonts w:ascii="Arial" w:hAnsi="Arial" w:cs="Arial"/>
-          <w:sz w:val="32"/>
-        </w:rPr>
-      </w:pPr>
-    </w:p>
-    <w:p>
-      <w:pPr>
-        <w:spacing w:line="360" w:lineRule="auto"/>
-        <w:jc w:val="both"/>
-        <w:rPr>
-          <w:rFonts w:ascii="Arial" w:hAnsi="Arial" w:cs="Arial"/>
-          <w:sz w:val="24"/>
-        </w:rPr>
-      </w:pPr>
-      <w:r>
-        <w:rPr>
-          <w:rFonts w:ascii="Arial" w:hAnsi="Arial" w:cs="Arial"/>
-          <w:sz w:val="24"/>
-        </w:rPr>
-        <w:t xml:space="preserve">Este documento de requisitos del proyecto de un sistema web para un </w:t>
-      </w:r>
-      <w:proofErr w:type="spellStart"/>
-      <w:r>
-        <w:rPr>
-          <w:rFonts w:ascii="Arial" w:hAnsi="Arial" w:cs="Arial"/>
-          <w:sz w:val="24"/>
-        </w:rPr>
-        <w:t>almacen</w:t>
-      </w:r>
-      <w:proofErr w:type="spellEnd"/>
-      <w:r>
-        <w:rPr>
-          <w:rFonts w:ascii="Arial" w:hAnsi="Arial" w:cs="Arial"/>
-          <w:sz w:val="24"/>
-        </w:rPr>
-        <w:t xml:space="preserve"> de partes de equipo de </w:t>
-      </w:r>
-      <w:proofErr w:type="spellStart"/>
-      <w:proofErr w:type="gramStart"/>
-      <w:r>
-        <w:rPr>
-          <w:rFonts w:ascii="Arial" w:hAnsi="Arial" w:cs="Arial"/>
-          <w:sz w:val="24"/>
-        </w:rPr>
-        <w:t>computo</w:t>
-      </w:r>
-      <w:proofErr w:type="spellEnd"/>
-      <w:proofErr w:type="gramEnd"/>
-      <w:r>
-        <w:rPr>
-          <w:rFonts w:ascii="Arial" w:hAnsi="Arial" w:cs="Arial"/>
-          <w:sz w:val="24"/>
-        </w:rPr>
-        <w:t xml:space="preserve">, el cual tiene como propósito </w:t>
-      </w:r>
-      <w:r>
-        <w:rPr>
-          <w:rFonts w:ascii="Arial" w:hAnsi="Arial" w:cs="Arial"/>
-          <w:sz w:val="24"/>
-        </w:rPr>
-        <w:t xml:space="preserve">el control sobre la salida </w:t>
-      </w:r>
-      <w:r>
-        <w:rPr>
-          <w:rFonts w:ascii="Arial" w:hAnsi="Arial" w:cs="Arial"/>
-          <w:sz w:val="24"/>
-        </w:rPr>
-        <w:t xml:space="preserve">de partes de equipo de </w:t>
-      </w:r>
-      <w:proofErr w:type="spellStart"/>
-      <w:r>
-        <w:rPr>
-          <w:rFonts w:ascii="Arial" w:hAnsi="Arial" w:cs="Arial"/>
-          <w:sz w:val="24"/>
-        </w:rPr>
-        <w:t>computo</w:t>
-      </w:r>
-      <w:proofErr w:type="spellEnd"/>
-      <w:r>
-        <w:rPr>
-          <w:rFonts w:ascii="Arial" w:hAnsi="Arial" w:cs="Arial"/>
-          <w:sz w:val="24"/>
-        </w:rPr>
-        <w:t>.</w:t>
-      </w:r>
-    </w:p>
-    <w:p>
-      <w:pPr>
-        <w:spacing w:line="360" w:lineRule="auto"/>
-        <w:jc w:val="both"/>
-        <w:rPr>
-          <w:rFonts w:ascii="Arial" w:hAnsi="Arial" w:cs="Arial"/>
-          <w:sz w:val="28"/>
-        </w:rPr>
-      </w:pPr>
-      <w:r>
-        <w:rPr>
-          <w:rFonts w:ascii="Arial" w:hAnsi="Arial" w:cs="Arial"/>
-          <w:sz w:val="28"/>
-        </w:rPr>
-        <w:t>Alcance del documento:</w:t>
-      </w:r>
-    </w:p>
-    <w:p>
-      <w:pPr>
-        <w:spacing w:line="360" w:lineRule="auto"/>
-        <w:jc w:val="both"/>
-        <w:rPr>
-          <w:rFonts w:ascii="Arial" w:hAnsi="Arial" w:cs="Arial"/>
-          <w:sz w:val="24"/>
-        </w:rPr>
-      </w:pPr>
-      <w:r>
-        <w:rPr>
-          <w:rFonts w:ascii="Arial" w:hAnsi="Arial" w:cs="Arial"/>
-          <w:sz w:val="24"/>
-        </w:rPr>
-        <w:t xml:space="preserve">El documento de </w:t>
-      </w:r>
-      <w:proofErr w:type="spellStart"/>
-      <w:r>
-        <w:rPr>
-          <w:rFonts w:ascii="Arial" w:hAnsi="Arial" w:cs="Arial"/>
-          <w:sz w:val="24"/>
-        </w:rPr>
-        <w:t>requisistos</w:t>
-      </w:r>
-      <w:proofErr w:type="spellEnd"/>
-      <w:r>
-        <w:rPr>
-          <w:rFonts w:ascii="Arial" w:hAnsi="Arial" w:cs="Arial"/>
-          <w:sz w:val="24"/>
-        </w:rPr>
-        <w:t xml:space="preserve"> será la base de todo nuestro desarrollo futuro de nuestro </w:t>
-      </w:r>
-      <w:proofErr w:type="spellStart"/>
-      <w:r>
-        <w:rPr>
-          <w:rFonts w:ascii="Arial" w:hAnsi="Arial" w:cs="Arial"/>
-          <w:sz w:val="24"/>
-        </w:rPr>
-        <w:t>almacen</w:t>
-      </w:r>
-      <w:proofErr w:type="spellEnd"/>
-      <w:r>
-        <w:rPr>
-          <w:rFonts w:ascii="Arial" w:hAnsi="Arial" w:cs="Arial"/>
-          <w:sz w:val="24"/>
-        </w:rPr>
-        <w:t xml:space="preserve"> de equipo de </w:t>
-      </w:r>
-      <w:proofErr w:type="spellStart"/>
-      <w:proofErr w:type="gramStart"/>
-      <w:r>
-        <w:rPr>
-          <w:rFonts w:ascii="Arial" w:hAnsi="Arial" w:cs="Arial"/>
-          <w:sz w:val="24"/>
-        </w:rPr>
-        <w:t>computo</w:t>
-      </w:r>
-      <w:proofErr w:type="spellEnd"/>
-      <w:proofErr w:type="gramEnd"/>
-      <w:r>
-        <w:rPr>
-          <w:rFonts w:ascii="Arial" w:hAnsi="Arial" w:cs="Arial"/>
-          <w:sz w:val="24"/>
-        </w:rPr>
-        <w:t>. Describe los siguientes aspectos de nuestro sistema:</w:t>
-      </w:r>
-    </w:p>
-    <w:p>
-      <w:pPr>
-        <w:spacing w:line="360" w:lineRule="auto"/>
-        <w:jc w:val="both"/>
-        <w:rPr>
-          <w:rFonts w:ascii="Arial" w:hAnsi="Arial" w:cs="Arial"/>
-          <w:sz w:val="24"/>
-        </w:rPr>
-      </w:pPr>
-      <w:r>
-        <w:rPr>
-          <w:rFonts w:ascii="Arial" w:hAnsi="Arial" w:cs="Arial"/>
-          <w:sz w:val="24"/>
-        </w:rPr>
-        <w:t>Propósito, requisitos funcionales y no funcionales, requisitos de las pruebas, arquitectura del sistema y los riesgos del proyecto.</w:t>
-      </w:r>
-    </w:p>
-    <w:p>
-      <w:pPr>
-        <w:spacing w:line="360" w:lineRule="auto"/>
-        <w:jc w:val="both"/>
-        <w:rPr>
-          <w:rFonts w:ascii="Arial" w:hAnsi="Arial" w:cs="Arial"/>
-          <w:sz w:val="28"/>
-        </w:rPr>
-      </w:pPr>
-      <w:r>
-        <w:rPr>
-          <w:rFonts w:ascii="Arial" w:hAnsi="Arial" w:cs="Arial"/>
-          <w:sz w:val="28"/>
-        </w:rPr>
-        <w:t>Documentos relacionados:</w:t>
-      </w:r>
-    </w:p>
-    <w:p>
-      <w:pPr>
-        <w:spacing w:line="360" w:lineRule="auto"/>
-        <w:jc w:val="both"/>
-        <w:rPr>
-          <w:rFonts w:ascii="Arial" w:hAnsi="Arial" w:cs="Arial"/>
-          <w:sz w:val="24"/>
-        </w:rPr>
-      </w:pPr>
-      <w:r>
-        <w:rPr>
-          <w:rFonts w:ascii="Arial" w:hAnsi="Arial" w:cs="Arial"/>
-          <w:sz w:val="24"/>
-        </w:rPr>
-        <w:t xml:space="preserve">Documentos de inicio del proyecto del </w:t>
-      </w:r>
-      <w:proofErr w:type="spellStart"/>
-      <w:r>
-        <w:rPr>
-          <w:rFonts w:ascii="Arial" w:hAnsi="Arial" w:cs="Arial"/>
-          <w:sz w:val="24"/>
-        </w:rPr>
-        <w:t>almacen</w:t>
-      </w:r>
-      <w:proofErr w:type="spellEnd"/>
-      <w:r>
-        <w:rPr>
-          <w:rFonts w:ascii="Arial" w:hAnsi="Arial" w:cs="Arial"/>
-          <w:sz w:val="24"/>
-        </w:rPr>
-        <w:t xml:space="preserve"> de equipo de </w:t>
-      </w:r>
-      <w:proofErr w:type="spellStart"/>
-      <w:proofErr w:type="gramStart"/>
-      <w:r>
-        <w:rPr>
-          <w:rFonts w:ascii="Arial" w:hAnsi="Arial" w:cs="Arial"/>
-          <w:sz w:val="24"/>
-        </w:rPr>
-        <w:t>computo</w:t>
-      </w:r>
-      <w:proofErr w:type="spellEnd"/>
-      <w:proofErr w:type="gramEnd"/>
-      <w:r>
-        <w:rPr>
-          <w:rFonts w:ascii="Arial" w:hAnsi="Arial" w:cs="Arial"/>
-          <w:sz w:val="24"/>
-        </w:rPr>
-        <w:t>.</w:t>
-      </w:r>
-    </w:p>
-    <w:p>
-      <w:pPr>
-        <w:spacing w:line="360" w:lineRule="auto"/>
-        <w:jc w:val="both"/>
-        <w:rPr>
-          <w:rFonts w:ascii="Arial" w:hAnsi="Arial" w:cs="Arial"/>
-          <w:sz w:val="28"/>
-        </w:rPr>
-      </w:pPr>
-      <w:r>
-        <w:rPr>
-          <w:rFonts w:ascii="Arial" w:hAnsi="Arial" w:cs="Arial"/>
-          <w:sz w:val="28"/>
-        </w:rPr>
-        <w:t>Autores:</w:t>
-      </w:r>
-    </w:p>
-    <w:p>
-      <w:pPr>
-        <w:spacing w:line="360" w:lineRule="auto"/>
-        <w:jc w:val="both"/>
-        <w:rPr>
-          <w:rFonts w:ascii="Arial" w:hAnsi="Arial" w:cs="Arial"/>
-          <w:sz w:val="24"/>
-        </w:rPr>
-      </w:pPr>
-      <w:r>
-        <w:rPr>
-          <w:rFonts w:ascii="Arial" w:hAnsi="Arial" w:cs="Arial"/>
-          <w:sz w:val="24"/>
-        </w:rPr>
-        <w:t>Ju</w:t>
-      </w:r>
-      <w:r>
-        <w:rPr>
-          <w:rFonts w:ascii="Arial" w:hAnsi="Arial" w:cs="Arial"/>
-          <w:sz w:val="24"/>
-        </w:rPr>
-        <w:t xml:space="preserve">an Pablo Bracamontes Astorga, </w:t>
-      </w:r>
-      <w:proofErr w:type="spellStart"/>
-      <w:r>
-        <w:rPr>
-          <w:rFonts w:ascii="Arial" w:hAnsi="Arial" w:cs="Arial"/>
-          <w:sz w:val="24"/>
-        </w:rPr>
-        <w:t>Hector</w:t>
-      </w:r>
-      <w:proofErr w:type="spellEnd"/>
-      <w:r>
-        <w:rPr>
-          <w:rFonts w:ascii="Arial" w:hAnsi="Arial" w:cs="Arial"/>
-          <w:sz w:val="24"/>
-        </w:rPr>
-        <w:t xml:space="preserve"> Eduardo </w:t>
-      </w:r>
-      <w:proofErr w:type="spellStart"/>
-      <w:r>
-        <w:rPr>
-          <w:rFonts w:ascii="Arial" w:hAnsi="Arial" w:cs="Arial"/>
-          <w:sz w:val="24"/>
-        </w:rPr>
-        <w:t>Garcia</w:t>
-      </w:r>
-      <w:proofErr w:type="spellEnd"/>
-      <w:r>
-        <w:rPr>
-          <w:rFonts w:ascii="Arial" w:hAnsi="Arial" w:cs="Arial"/>
-          <w:sz w:val="24"/>
-        </w:rPr>
-        <w:t xml:space="preserve"> Mata, </w:t>
-      </w:r>
-    </w:p>
-    <w:p>
-      <w:pPr>
-        <w:spacing w:line="360" w:lineRule="auto"/>
-        <w:jc w:val="both"/>
-        <w:rPr>
-          <w:rFonts w:ascii="Arial" w:hAnsi="Arial" w:cs="Arial"/>
-          <w:sz w:val="24"/>
-        </w:rPr>
-      </w:pPr>
-      <w:r>
-        <w:rPr>
-          <w:rFonts w:ascii="Arial" w:hAnsi="Arial" w:cs="Arial"/>
-          <w:sz w:val="24"/>
-        </w:rPr>
-        <w:t xml:space="preserve">Jorge Luis </w:t>
-      </w:r>
-      <w:proofErr w:type="spellStart"/>
-      <w:r>
-        <w:rPr>
-          <w:rFonts w:ascii="Arial" w:hAnsi="Arial" w:cs="Arial"/>
-          <w:sz w:val="24"/>
-        </w:rPr>
-        <w:t>Lopez</w:t>
-      </w:r>
-      <w:proofErr w:type="spellEnd"/>
-      <w:r>
-        <w:rPr>
-          <w:rFonts w:ascii="Arial" w:hAnsi="Arial" w:cs="Arial"/>
-          <w:sz w:val="24"/>
-        </w:rPr>
-        <w:t xml:space="preserve"> Payan, </w:t>
-      </w:r>
-      <w:proofErr w:type="spellStart"/>
-      <w:r>
-        <w:rPr>
-          <w:rFonts w:ascii="Arial" w:hAnsi="Arial" w:cs="Arial"/>
-          <w:sz w:val="24"/>
-        </w:rPr>
-        <w:t>Victor</w:t>
-      </w:r>
-      <w:proofErr w:type="spellEnd"/>
-      <w:r>
-        <w:rPr>
-          <w:rFonts w:ascii="Arial" w:hAnsi="Arial" w:cs="Arial"/>
-          <w:sz w:val="24"/>
-        </w:rPr>
-        <w:t xml:space="preserve"> Alain Torrecillas Camacho, </w:t>
-      </w:r>
-    </w:p>
-    <w:p>
-      <w:pPr>
-        <w:spacing w:line="360" w:lineRule="auto"/>
-        <w:jc w:val="both"/>
-        <w:rPr>
-          <w:rFonts w:ascii="Arial" w:hAnsi="Arial" w:cs="Arial"/>
-          <w:sz w:val="24"/>
-        </w:rPr>
-      </w:pPr>
-      <w:r>
-        <w:rPr>
-          <w:rFonts w:ascii="Arial" w:hAnsi="Arial" w:cs="Arial"/>
-          <w:sz w:val="24"/>
-        </w:rPr>
-        <w:t xml:space="preserve">Manuel Alejandro Verdugo </w:t>
-      </w:r>
-      <w:proofErr w:type="spellStart"/>
-      <w:r>
-        <w:rPr>
-          <w:rFonts w:ascii="Arial" w:hAnsi="Arial" w:cs="Arial"/>
-          <w:sz w:val="24"/>
-        </w:rPr>
-        <w:t>Perez</w:t>
-      </w:r>
-      <w:proofErr w:type="spellEnd"/>
-      <w:r>
-        <w:rPr>
-          <w:rFonts w:ascii="Arial" w:hAnsi="Arial" w:cs="Arial"/>
-          <w:sz w:val="24"/>
-        </w:rPr>
-        <w:t xml:space="preserve">, Alejandro de </w:t>
-      </w:r>
-      <w:proofErr w:type="spellStart"/>
-      <w:r>
-        <w:rPr>
-          <w:rFonts w:ascii="Arial" w:hAnsi="Arial" w:cs="Arial"/>
-          <w:sz w:val="24"/>
-        </w:rPr>
-        <w:t>Jesus</w:t>
-      </w:r>
-      <w:proofErr w:type="spellEnd"/>
-      <w:r>
-        <w:rPr>
-          <w:rFonts w:ascii="Arial" w:hAnsi="Arial" w:cs="Arial"/>
-          <w:sz w:val="24"/>
-        </w:rPr>
-        <w:t xml:space="preserve"> Zazueta Peñuelas</w:t>
-      </w:r>
-    </w:p>
-    <w:p>
-      <w:pPr>
-        <w:spacing w:line="360" w:lineRule="auto"/>
-        <w:jc w:val="both"/>
-        <w:rPr>
-          <w:rFonts w:ascii="Arial" w:hAnsi="Arial" w:cs="Arial"/>
-          <w:sz w:val="28"/>
-        </w:rPr>
-      </w:pPr>
-      <w:r>
-        <w:rPr>
-          <w:rFonts w:ascii="Arial" w:hAnsi="Arial" w:cs="Arial"/>
-          <w:sz w:val="28"/>
-        </w:rPr>
-        <w:t>Lectores:</w:t>
-      </w:r>
-    </w:p>
-    <w:p>
-      <w:pPr>
-        <w:spacing w:line="360" w:lineRule="auto"/>
-        <w:jc w:val="both"/>
-        <w:rPr>
-          <w:rFonts w:ascii="Arial" w:hAnsi="Arial" w:cs="Arial"/>
-          <w:sz w:val="24"/>
-        </w:rPr>
-      </w:pPr>
-      <w:r>
-        <w:rPr>
-          <w:rFonts w:ascii="Arial" w:hAnsi="Arial" w:cs="Arial"/>
-          <w:sz w:val="24"/>
-        </w:rPr>
-        <w:t xml:space="preserve">El documento </w:t>
-      </w:r>
-      <w:proofErr w:type="spellStart"/>
-      <w:r>
-        <w:rPr>
-          <w:rFonts w:ascii="Arial" w:hAnsi="Arial" w:cs="Arial"/>
-          <w:sz w:val="24"/>
-        </w:rPr>
-        <w:t>esta</w:t>
-      </w:r>
-      <w:proofErr w:type="spellEnd"/>
-      <w:r>
-        <w:rPr>
-          <w:rFonts w:ascii="Arial" w:hAnsi="Arial" w:cs="Arial"/>
-          <w:sz w:val="24"/>
-        </w:rPr>
-        <w:t xml:space="preserve"> dirigido principalmente a los desarrolladores del sistema web para un </w:t>
-      </w:r>
-      <w:proofErr w:type="spellStart"/>
-      <w:r>
-        <w:rPr>
-          <w:rFonts w:ascii="Arial" w:hAnsi="Arial" w:cs="Arial"/>
-          <w:sz w:val="24"/>
-        </w:rPr>
-        <w:t>almacen</w:t>
-      </w:r>
-      <w:proofErr w:type="spellEnd"/>
-      <w:r>
-        <w:rPr>
-          <w:rFonts w:ascii="Arial" w:hAnsi="Arial" w:cs="Arial"/>
-          <w:sz w:val="24"/>
-        </w:rPr>
-        <w:t xml:space="preserve"> de partes de equipo de </w:t>
-      </w:r>
-      <w:proofErr w:type="spellStart"/>
-      <w:proofErr w:type="gramStart"/>
-      <w:r>
-        <w:rPr>
-          <w:rFonts w:ascii="Arial" w:hAnsi="Arial" w:cs="Arial"/>
-          <w:sz w:val="24"/>
-        </w:rPr>
-        <w:t>computo</w:t>
-      </w:r>
-      <w:proofErr w:type="spellEnd"/>
-      <w:proofErr w:type="gramEnd"/>
-      <w:r>
-        <w:rPr>
-          <w:rFonts w:ascii="Arial" w:hAnsi="Arial" w:cs="Arial"/>
-          <w:sz w:val="24"/>
-        </w:rPr>
-        <w:t>, como al mismo tiempo sirve como base para todos aquellos que quieran realizar un proyecto de este tipo.</w:t>
-      </w:r>
-    </w:p>
-    <w:p>
-      <w:pPr>
-        <w:spacing w:line="360" w:lineRule="auto"/>
-        <w:jc w:val="both"/>
-        <w:rPr>
-          <w:rFonts w:ascii="Arial" w:hAnsi="Arial" w:cs="Arial"/>
-          <w:sz w:val="24"/>
-        </w:rPr>
-      </w:pPr>
-    </w:p>
-    <w:p>
-      <w:pPr>
-        <w:spacing w:line="360" w:lineRule="auto"/>
-        <w:jc w:val="both"/>
-        <w:rPr>
-          <w:rFonts w:ascii="Arial" w:hAnsi="Arial" w:cs="Arial"/>
-          <w:sz w:val="24"/>
-        </w:rPr>
-      </w:pPr>
-    </w:p>
-    <w:p>
-      <w:pPr>
-        <w:spacing w:line="360" w:lineRule="auto"/>
-        <w:jc w:val="both"/>
-        <w:rPr>
-          <w:rFonts w:ascii="Arial" w:hAnsi="Arial" w:cs="Arial"/>
-          <w:sz w:val="24"/>
-        </w:rPr>
-      </w:pPr>
-    </w:p>
-    <w:p>
-      <w:pPr>
-        <w:spacing w:line="360" w:lineRule="auto"/>
-        <w:jc w:val="center"/>
-        <w:rPr>
-          <w:rFonts w:ascii="Arial" w:hAnsi="Arial" w:cs="Arial"/>
-          <w:sz w:val="32"/>
-        </w:rPr>
-      </w:pPr>
-      <w:r>
-        <w:rPr>
-          <w:rFonts w:ascii="Arial" w:hAnsi="Arial" w:cs="Arial"/>
-          <w:sz w:val="32"/>
-        </w:rPr>
-        <w:lastRenderedPageBreak/>
-        <w:t xml:space="preserve">2.- </w:t>
-      </w:r>
-      <w:proofErr w:type="spellStart"/>
-      <w:r>
-        <w:rPr>
-          <w:rFonts w:ascii="Arial" w:hAnsi="Arial" w:cs="Arial"/>
-          <w:sz w:val="32"/>
-        </w:rPr>
-        <w:t>Introduccion</w:t>
-      </w:r>
-      <w:proofErr w:type="spellEnd"/>
-    </w:p>
-    <w:p>
-      <w:pPr>
-        <w:spacing w:line="360" w:lineRule="auto"/>
-        <w:jc w:val="both"/>
-        <w:rPr>
-          <w:rFonts w:ascii="Arial" w:hAnsi="Arial" w:cs="Arial"/>
-          <w:sz w:val="24"/>
-        </w:rPr>
-      </w:pPr>
-      <w:r>
-        <w:rPr>
-          <w:rFonts w:ascii="Arial" w:hAnsi="Arial" w:cs="Arial"/>
-          <w:sz w:val="24"/>
-        </w:rPr>
-        <w:t xml:space="preserve">Se describe brevemente el contexto, los objetivos y el alcance del proyecto que estaremos desarrollando, </w:t>
-      </w:r>
-      <w:proofErr w:type="spellStart"/>
-      <w:r>
-        <w:rPr>
-          <w:rFonts w:ascii="Arial" w:hAnsi="Arial" w:cs="Arial"/>
-          <w:sz w:val="24"/>
-        </w:rPr>
-        <w:t>asi</w:t>
-      </w:r>
-      <w:proofErr w:type="spellEnd"/>
-      <w:r>
-        <w:rPr>
-          <w:rFonts w:ascii="Arial" w:hAnsi="Arial" w:cs="Arial"/>
-          <w:sz w:val="24"/>
-        </w:rPr>
-        <w:t xml:space="preserve"> como la documentación del mismo. </w:t>
-      </w:r>
-    </w:p>
-    <w:p>
-      <w:pPr>
-        <w:spacing w:line="360" w:lineRule="auto"/>
-        <w:jc w:val="both"/>
-        <w:rPr>
-          <w:rFonts w:ascii="Arial" w:hAnsi="Arial" w:cs="Arial"/>
-          <w:sz w:val="24"/>
-        </w:rPr>
-      </w:pPr>
-      <w:r>
-        <w:rPr>
-          <w:rFonts w:ascii="Arial" w:hAnsi="Arial" w:cs="Arial"/>
-          <w:sz w:val="24"/>
-        </w:rPr>
-        <w:t xml:space="preserve">2.1.- </w:t>
-      </w:r>
-      <w:proofErr w:type="spellStart"/>
-      <w:r>
-        <w:rPr>
-          <w:rFonts w:ascii="Arial" w:hAnsi="Arial" w:cs="Arial"/>
-          <w:sz w:val="24"/>
-        </w:rPr>
-        <w:t>Proposito</w:t>
-      </w:r>
-      <w:proofErr w:type="spellEnd"/>
-      <w:r>
-        <w:rPr>
-          <w:rFonts w:ascii="Arial" w:hAnsi="Arial" w:cs="Arial"/>
-          <w:sz w:val="24"/>
-        </w:rPr>
-        <w:t xml:space="preserve">: El desarrollo del proyecto busca llevar un mejor control sobre la salida </w:t>
-      </w:r>
-      <w:r>
-        <w:rPr>
-          <w:rFonts w:ascii="Arial" w:hAnsi="Arial" w:cs="Arial"/>
-          <w:sz w:val="24"/>
-        </w:rPr>
-        <w:t>de producto y para que todo el proceso se realice de forma automática y electrónica.</w:t>
-      </w:r>
-    </w:p>
-    <w:p>
-      <w:pPr>
-        <w:spacing w:line="360" w:lineRule="auto"/>
-        <w:jc w:val="both"/>
-        <w:rPr>
-          <w:rFonts w:ascii="Arial" w:hAnsi="Arial" w:cs="Arial"/>
-          <w:sz w:val="24"/>
-        </w:rPr>
-      </w:pPr>
-      <w:r>
-        <w:rPr>
-          <w:rFonts w:ascii="Arial" w:hAnsi="Arial" w:cs="Arial"/>
-          <w:sz w:val="24"/>
-        </w:rPr>
-        <w:t xml:space="preserve">2.2.- Alcance: El proyecto </w:t>
-      </w:r>
-      <w:proofErr w:type="spellStart"/>
-      <w:r>
-        <w:rPr>
-          <w:rFonts w:ascii="Arial" w:hAnsi="Arial" w:cs="Arial"/>
-          <w:sz w:val="24"/>
-        </w:rPr>
-        <w:t>esta</w:t>
-      </w:r>
-      <w:proofErr w:type="spellEnd"/>
-      <w:r>
-        <w:rPr>
-          <w:rFonts w:ascii="Arial" w:hAnsi="Arial" w:cs="Arial"/>
-          <w:sz w:val="24"/>
-        </w:rPr>
-        <w:t xml:space="preserve"> dirigido para una empresa que no cuenta con un servicio web para la salida de partes de </w:t>
-      </w:r>
-      <w:proofErr w:type="gramStart"/>
-      <w:r>
-        <w:rPr>
-          <w:rFonts w:ascii="Arial" w:hAnsi="Arial" w:cs="Arial"/>
-          <w:sz w:val="24"/>
-        </w:rPr>
-        <w:t>computo</w:t>
-      </w:r>
-      <w:proofErr w:type="gramEnd"/>
-      <w:r>
-        <w:rPr>
-          <w:rFonts w:ascii="Arial" w:hAnsi="Arial" w:cs="Arial"/>
-          <w:sz w:val="24"/>
-        </w:rPr>
-        <w:t>, hasta llegar a la fase de implementación del mismo.</w:t>
-      </w:r>
-    </w:p>
-    <w:p>
-      <w:pPr>
-        <w:spacing w:line="360" w:lineRule="auto"/>
-        <w:jc w:val="both"/>
-        <w:rPr>
-          <w:rFonts w:ascii="Arial" w:hAnsi="Arial" w:cs="Arial"/>
-          <w:sz w:val="24"/>
-        </w:rPr>
-      </w:pPr>
-      <w:r>
-        <w:rPr>
-          <w:rFonts w:ascii="Arial" w:hAnsi="Arial" w:cs="Arial"/>
-          <w:sz w:val="24"/>
-        </w:rPr>
-        <w:t xml:space="preserve">2.3.- Contexto: Nuestro proyecto se </w:t>
-      </w:r>
-      <w:proofErr w:type="spellStart"/>
-      <w:r>
-        <w:rPr>
-          <w:rFonts w:ascii="Arial" w:hAnsi="Arial" w:cs="Arial"/>
-          <w:sz w:val="24"/>
-        </w:rPr>
-        <w:t>esta</w:t>
-      </w:r>
-      <w:proofErr w:type="spellEnd"/>
-      <w:r>
-        <w:rPr>
-          <w:rFonts w:ascii="Arial" w:hAnsi="Arial" w:cs="Arial"/>
-          <w:sz w:val="24"/>
-        </w:rPr>
-        <w:t xml:space="preserve"> elaborando en el Framework </w:t>
-      </w:r>
-      <w:proofErr w:type="spellStart"/>
-      <w:r>
-        <w:rPr>
-          <w:rFonts w:ascii="Arial" w:hAnsi="Arial" w:cs="Arial"/>
-          <w:sz w:val="24"/>
-        </w:rPr>
-        <w:t>Laravel</w:t>
-      </w:r>
-      <w:proofErr w:type="spellEnd"/>
-      <w:r>
-        <w:rPr>
-          <w:rFonts w:ascii="Arial" w:hAnsi="Arial" w:cs="Arial"/>
-          <w:sz w:val="24"/>
-        </w:rPr>
-        <w:t xml:space="preserve"> 5, con el editor de texto Sublime Text 3 y con las herramientas para trabajar remotamente llamadas </w:t>
-      </w:r>
-      <w:proofErr w:type="spellStart"/>
-      <w:r>
-        <w:rPr>
-          <w:rFonts w:ascii="Arial" w:hAnsi="Arial" w:cs="Arial"/>
-          <w:sz w:val="24"/>
-        </w:rPr>
-        <w:t>Git</w:t>
-      </w:r>
-      <w:proofErr w:type="spellEnd"/>
-      <w:r>
-        <w:rPr>
-          <w:rFonts w:ascii="Arial" w:hAnsi="Arial" w:cs="Arial"/>
-          <w:sz w:val="24"/>
-        </w:rPr>
-        <w:t xml:space="preserve"> </w:t>
-      </w:r>
-      <w:proofErr w:type="spellStart"/>
-      <w:r>
-        <w:rPr>
-          <w:rFonts w:ascii="Arial" w:hAnsi="Arial" w:cs="Arial"/>
-          <w:sz w:val="24"/>
-        </w:rPr>
-        <w:t>Hub</w:t>
-      </w:r>
-      <w:proofErr w:type="spellEnd"/>
-      <w:r>
-        <w:rPr>
-          <w:rFonts w:ascii="Arial" w:hAnsi="Arial" w:cs="Arial"/>
-          <w:sz w:val="24"/>
-        </w:rPr>
-        <w:t xml:space="preserve"> y </w:t>
-      </w:r>
-      <w:proofErr w:type="spellStart"/>
-      <w:r>
-        <w:rPr>
-          <w:rFonts w:ascii="Arial" w:hAnsi="Arial" w:cs="Arial"/>
-          <w:sz w:val="24"/>
-        </w:rPr>
-        <w:t>Git</w:t>
-      </w:r>
-      <w:proofErr w:type="spellEnd"/>
-      <w:r>
-        <w:rPr>
-          <w:rFonts w:ascii="Arial" w:hAnsi="Arial" w:cs="Arial"/>
-          <w:sz w:val="24"/>
-        </w:rPr>
-        <w:t xml:space="preserve"> </w:t>
-      </w:r>
-      <w:proofErr w:type="spellStart"/>
-      <w:r>
-        <w:rPr>
-          <w:rFonts w:ascii="Arial" w:hAnsi="Arial" w:cs="Arial"/>
-          <w:sz w:val="24"/>
-        </w:rPr>
-        <w:t>Bash</w:t>
-      </w:r>
-      <w:proofErr w:type="spellEnd"/>
-      <w:r>
-        <w:rPr>
-          <w:rFonts w:ascii="Arial" w:hAnsi="Arial" w:cs="Arial"/>
-          <w:sz w:val="24"/>
-        </w:rPr>
-        <w:t>, que esto nos permite llevar un control de versiones de nuestro proyecto.</w:t>
-      </w:r>
     </w:p>
     <w:sectPr>
       <w:pgSz w:w="12240" w:h="15840"/>
@@ -2781,6 +4313,23 @@
       </w:tblBorders>
     </w:tblPr>
   </w:style>
+  <w:style w:type="character" w:customStyle="1" w:styleId="apple-converted-space">
+    <w:name w:val="apple-converted-space"/>
+    <w:basedOn w:val="Fuentedeprrafopredeter"/>
+    <w:rsid w:val="00D22C1A"/>
+  </w:style>
+  <w:style w:type="character" w:styleId="Hipervnculo">
+    <w:name w:val="Hyperlink"/>
+    <w:basedOn w:val="Fuentedeprrafopredeter"/>
+    <w:uiPriority w:val="99"/>
+    <w:semiHidden/>
+    <w:unhideWhenUsed/>
+    <w:rsid w:val="00D22C1A"/>
+    <w:rPr>
+      <w:color w:val="0000FF"/>
+      <w:u w:val="single"/>
+    </w:rPr>
+  </w:style>
 </w:styles>
 </file>
 
@@ -3050,7 +4599,7 @@
 </file>
 
 <file path=customXml/itemProps1.xml><?xml version="1.0" encoding="utf-8"?>
-<ds:datastoreItem xmlns:ds="http://schemas.openxmlformats.org/officeDocument/2006/customXml" ds:itemID="{930611FB-E752-42BC-B512-36D5857ED00C}">
+<ds:datastoreItem xmlns:ds="http://schemas.openxmlformats.org/officeDocument/2006/customXml" ds:itemID="{00D155C4-9FC5-46CE-8CFE-8105A7F5D61C}">
   <ds:schemaRefs>
     <ds:schemaRef ds:uri="http://schemas.openxmlformats.org/officeDocument/2006/bibliography"/>
   </ds:schemaRefs>

</xml_diff>

<commit_message>
Se agregaron los diagramas de los casos de uso a la documentacion
</commit_message>
<xml_diff>
--- a/Documentacion/Almacen de equipo de computo.docx
+++ b/Documentacion/Almacen de equipo de computo.docx
@@ -358,12 +358,6 @@
         <w:gridCol w:w="1088"/>
       </w:tblGrid>
       <w:tr>
-        <w:tblPrEx>
-          <w:tblCellMar>
-            <w:top w:w="0" w:type="dxa"/>
-            <w:bottom w:w="0" w:type="dxa"/>
-          </w:tblCellMar>
-        </w:tblPrEx>
         <w:trPr>
           <w:trHeight w:val="1"/>
         </w:trPr>
@@ -457,12 +451,6 @@
         </w:tc>
       </w:tr>
       <w:tr>
-        <w:tblPrEx>
-          <w:tblCellMar>
-            <w:top w:w="0" w:type="dxa"/>
-            <w:bottom w:w="0" w:type="dxa"/>
-          </w:tblCellMar>
-        </w:tblPrEx>
         <w:trPr>
           <w:trHeight w:val="1"/>
         </w:trPr>
@@ -551,12 +539,6 @@
         </w:tc>
       </w:tr>
       <w:tr>
-        <w:tblPrEx>
-          <w:tblCellMar>
-            <w:top w:w="0" w:type="dxa"/>
-            <w:bottom w:w="0" w:type="dxa"/>
-          </w:tblCellMar>
-        </w:tblPrEx>
         <w:trPr>
           <w:trHeight w:val="1"/>
         </w:trPr>
@@ -645,12 +627,6 @@
         </w:tc>
       </w:tr>
       <w:tr>
-        <w:tblPrEx>
-          <w:tblCellMar>
-            <w:top w:w="0" w:type="dxa"/>
-            <w:bottom w:w="0" w:type="dxa"/>
-          </w:tblCellMar>
-        </w:tblPrEx>
         <w:trPr>
           <w:trHeight w:val="1"/>
         </w:trPr>
@@ -739,12 +715,6 @@
         </w:tc>
       </w:tr>
       <w:tr>
-        <w:tblPrEx>
-          <w:tblCellMar>
-            <w:top w:w="0" w:type="dxa"/>
-            <w:bottom w:w="0" w:type="dxa"/>
-          </w:tblCellMar>
-        </w:tblPrEx>
         <w:trPr>
           <w:trHeight w:val="1"/>
         </w:trPr>
@@ -833,12 +803,6 @@
         </w:tc>
       </w:tr>
       <w:tr>
-        <w:tblPrEx>
-          <w:tblCellMar>
-            <w:top w:w="0" w:type="dxa"/>
-            <w:bottom w:w="0" w:type="dxa"/>
-          </w:tblCellMar>
-        </w:tblPrEx>
         <w:trPr>
           <w:trHeight w:val="1"/>
         </w:trPr>
@@ -927,12 +891,6 @@
         </w:tc>
       </w:tr>
       <w:tr>
-        <w:tblPrEx>
-          <w:tblCellMar>
-            <w:top w:w="0" w:type="dxa"/>
-            <w:bottom w:w="0" w:type="dxa"/>
-          </w:tblCellMar>
-        </w:tblPrEx>
         <w:trPr>
           <w:trHeight w:val="1"/>
         </w:trPr>
@@ -1021,12 +979,6 @@
         </w:tc>
       </w:tr>
       <w:tr>
-        <w:tblPrEx>
-          <w:tblCellMar>
-            <w:top w:w="0" w:type="dxa"/>
-            <w:bottom w:w="0" w:type="dxa"/>
-          </w:tblCellMar>
-        </w:tblPrEx>
         <w:trPr>
           <w:trHeight w:val="1"/>
         </w:trPr>
@@ -1115,12 +1067,6 @@
         </w:tc>
       </w:tr>
       <w:tr>
-        <w:tblPrEx>
-          <w:tblCellMar>
-            <w:top w:w="0" w:type="dxa"/>
-            <w:bottom w:w="0" w:type="dxa"/>
-          </w:tblCellMar>
-        </w:tblPrEx>
         <w:trPr>
           <w:trHeight w:val="1"/>
         </w:trPr>
@@ -1209,12 +1155,6 @@
         </w:tc>
       </w:tr>
       <w:tr>
-        <w:tblPrEx>
-          <w:tblCellMar>
-            <w:top w:w="0" w:type="dxa"/>
-            <w:bottom w:w="0" w:type="dxa"/>
-          </w:tblCellMar>
-        </w:tblPrEx>
         <w:trPr>
           <w:trHeight w:val="1"/>
         </w:trPr>
@@ -1303,12 +1243,6 @@
         </w:tc>
       </w:tr>
       <w:tr>
-        <w:tblPrEx>
-          <w:tblCellMar>
-            <w:top w:w="0" w:type="dxa"/>
-            <w:bottom w:w="0" w:type="dxa"/>
-          </w:tblCellMar>
-        </w:tblPrEx>
         <w:trPr>
           <w:trHeight w:val="1"/>
         </w:trPr>
@@ -1397,12 +1331,6 @@
         </w:tc>
       </w:tr>
       <w:tr>
-        <w:tblPrEx>
-          <w:tblCellMar>
-            <w:top w:w="0" w:type="dxa"/>
-            <w:bottom w:w="0" w:type="dxa"/>
-          </w:tblCellMar>
-        </w:tblPrEx>
         <w:trPr>
           <w:trHeight w:val="1"/>
         </w:trPr>
@@ -1491,12 +1419,6 @@
         </w:tc>
       </w:tr>
       <w:tr>
-        <w:tblPrEx>
-          <w:tblCellMar>
-            <w:top w:w="0" w:type="dxa"/>
-            <w:bottom w:w="0" w:type="dxa"/>
-          </w:tblCellMar>
-        </w:tblPrEx>
         <w:trPr>
           <w:trHeight w:val="1"/>
         </w:trPr>
@@ -1585,12 +1507,6 @@
         </w:tc>
       </w:tr>
       <w:tr>
-        <w:tblPrEx>
-          <w:tblCellMar>
-            <w:top w:w="0" w:type="dxa"/>
-            <w:bottom w:w="0" w:type="dxa"/>
-          </w:tblCellMar>
-        </w:tblPrEx>
         <w:trPr>
           <w:trHeight w:val="1"/>
         </w:trPr>
@@ -1679,12 +1595,6 @@
         </w:tc>
       </w:tr>
       <w:tr>
-        <w:tblPrEx>
-          <w:tblCellMar>
-            <w:top w:w="0" w:type="dxa"/>
-            <w:bottom w:w="0" w:type="dxa"/>
-          </w:tblCellMar>
-        </w:tblPrEx>
         <w:trPr>
           <w:trHeight w:val="1"/>
         </w:trPr>
@@ -1773,12 +1683,6 @@
         </w:tc>
       </w:tr>
       <w:tr>
-        <w:tblPrEx>
-          <w:tblCellMar>
-            <w:top w:w="0" w:type="dxa"/>
-            <w:bottom w:w="0" w:type="dxa"/>
-          </w:tblCellMar>
-        </w:tblPrEx>
         <w:trPr>
           <w:trHeight w:val="1"/>
         </w:trPr>
@@ -1867,12 +1771,6 @@
         </w:tc>
       </w:tr>
       <w:tr>
-        <w:tblPrEx>
-          <w:tblCellMar>
-            <w:top w:w="0" w:type="dxa"/>
-            <w:bottom w:w="0" w:type="dxa"/>
-          </w:tblCellMar>
-        </w:tblPrEx>
         <w:trPr>
           <w:trHeight w:val="1"/>
         </w:trPr>
@@ -1961,12 +1859,6 @@
         </w:tc>
       </w:tr>
       <w:tr>
-        <w:tblPrEx>
-          <w:tblCellMar>
-            <w:top w:w="0" w:type="dxa"/>
-            <w:bottom w:w="0" w:type="dxa"/>
-          </w:tblCellMar>
-        </w:tblPrEx>
         <w:trPr>
           <w:trHeight w:val="1"/>
         </w:trPr>
@@ -2274,14 +2166,7 @@
           <w:rFonts w:ascii="Arial" w:eastAsia="Arial" w:hAnsi="Arial" w:cs="Arial"/>
           <w:sz w:val="24"/>
         </w:rPr>
-        <w:t>Propósito, requisitos funcionales y no funcionales, requisitos de las pruebas, arquitec</w:t>
-      </w:r>
-      <w:r>
-        <w:rPr>
-          <w:rFonts w:ascii="Arial" w:eastAsia="Arial" w:hAnsi="Arial" w:cs="Arial"/>
-          <w:sz w:val="24"/>
-        </w:rPr>
-        <w:t>tura del sistema y los riesgos del proyecto.</w:t>
+        <w:t>Propósito, requisitos funcionales y no funcionales, requisitos de las pruebas, arquitectura del sistema y los riesgos del proyecto.</w:t>
       </w:r>
     </w:p>
     <w:p>
@@ -2398,14 +2283,7 @@
           <w:rFonts w:ascii="Arial" w:eastAsia="Arial" w:hAnsi="Arial" w:cs="Arial"/>
           <w:sz w:val="24"/>
         </w:rPr>
-        <w:t xml:space="preserve"> Alain Torrecillas</w:t>
-      </w:r>
-      <w:r>
-        <w:rPr>
-          <w:rFonts w:ascii="Arial" w:eastAsia="Arial" w:hAnsi="Arial" w:cs="Arial"/>
-          <w:sz w:val="24"/>
-        </w:rPr>
-        <w:t xml:space="preserve"> Camacho, </w:t>
+        <w:t xml:space="preserve"> Alain Torrecillas Camacho, </w:t>
       </w:r>
     </w:p>
     <w:p>
@@ -2504,14 +2382,7 @@
           <w:rFonts w:ascii="Arial" w:eastAsia="Arial" w:hAnsi="Arial" w:cs="Arial"/>
           <w:sz w:val="24"/>
         </w:rPr>
-        <w:t xml:space="preserve"> dirigido principalmente a los desarrolladores del sistema web para un almacén de partes de equipo de cómputo, como al mismo tiempo sirve como base pa</w:t>
-      </w:r>
-      <w:r>
-        <w:rPr>
-          <w:rFonts w:ascii="Arial" w:eastAsia="Arial" w:hAnsi="Arial" w:cs="Arial"/>
-          <w:sz w:val="24"/>
-        </w:rPr>
-        <w:t>ra todos aquellos que quieran realizar un proyecto de este tipo.</w:t>
+        <w:t xml:space="preserve"> dirigido principalmente a los desarrolladores del sistema web para un almacén de partes de equipo de cómputo, como al mismo tiempo sirve como base para todos aquellos que quieran realizar un proyecto de este tipo.</w:t>
       </w:r>
     </w:p>
     <w:p>
@@ -2593,14 +2464,7 @@
           <w:rFonts w:ascii="Arial" w:eastAsia="Arial" w:hAnsi="Arial" w:cs="Arial"/>
           <w:sz w:val="24"/>
         </w:rPr>
-        <w:t>2.1.- Propósito: El desarrol</w:t>
-      </w:r>
-      <w:r>
-        <w:rPr>
-          <w:rFonts w:ascii="Arial" w:eastAsia="Arial" w:hAnsi="Arial" w:cs="Arial"/>
-          <w:sz w:val="24"/>
-        </w:rPr>
-        <w:t>lo del proyecto busca llevar un mejor control sobre la salida de producto y para que todo el proceso se realice de forma automática y electrónica.</w:t>
+        <w:t>2.1.- Propósito: El desarrollo del proyecto busca llevar un mejor control sobre la salida de producto y para que todo el proceso se realice de forma automática y electrónica.</w:t>
       </w:r>
     </w:p>
     <w:p>
@@ -2633,14 +2497,7 @@
           <w:rFonts w:ascii="Arial" w:eastAsia="Arial" w:hAnsi="Arial" w:cs="Arial"/>
           <w:sz w:val="24"/>
         </w:rPr>
-        <w:t xml:space="preserve"> dirigido para una empresa que no cuenta con un servicio web para la salida de</w:t>
-      </w:r>
-      <w:r>
-        <w:rPr>
-          <w:rFonts w:ascii="Arial" w:eastAsia="Arial" w:hAnsi="Arial" w:cs="Arial"/>
-          <w:sz w:val="24"/>
-        </w:rPr>
-        <w:t xml:space="preserve"> partes de cómputo, hasta llegar a la fase de implementación del mismo.</w:t>
+        <w:t xml:space="preserve"> dirigido para una empresa que no cuenta con un servicio web para la salida de partes de cómputo, hasta llegar a la fase de implementación del mismo.</w:t>
       </w:r>
     </w:p>
     <w:p>
@@ -2721,14 +2578,7 @@
           <w:rFonts w:ascii="Arial" w:eastAsia="Arial" w:hAnsi="Arial" w:cs="Arial"/>
           <w:sz w:val="24"/>
         </w:rPr>
-        <w:t xml:space="preserve"> y</w:t>
-      </w:r>
-      <w:r>
-        <w:rPr>
-          <w:rFonts w:ascii="Arial" w:eastAsia="Arial" w:hAnsi="Arial" w:cs="Arial"/>
-          <w:sz w:val="24"/>
-        </w:rPr>
-        <w:t xml:space="preserve"> </w:t>
+        <w:t xml:space="preserve"> y </w:t>
       </w:r>
       <w:proofErr w:type="spellStart"/>
       <w:r>
@@ -2958,7 +2808,21 @@
           <w:rFonts w:ascii="Arial" w:eastAsia="Arial" w:hAnsi="Arial" w:cs="Arial"/>
           <w:sz w:val="24"/>
         </w:rPr>
-        <w:t>RF1.- La aplicación debe poder permitir dar de alta nuevos partes de equipo de cómputo a través de la página web.</w:t>
+        <w:t xml:space="preserve">RF1.- La aplicación debe poder permitir dar de alta nuevos </w:t>
+      </w:r>
+      <w:r>
+        <w:rPr>
+          <w:rFonts w:ascii="Arial" w:eastAsia="Arial" w:hAnsi="Arial" w:cs="Arial"/>
+          <w:sz w:val="24"/>
+        </w:rPr>
+        <w:t>componentes</w:t>
+      </w:r>
+      <w:r>
+        <w:rPr>
+          <w:rFonts w:ascii="Arial" w:eastAsia="Arial" w:hAnsi="Arial" w:cs="Arial"/>
+          <w:sz w:val="24"/>
+        </w:rPr>
+        <w:t xml:space="preserve"> de equipo de cómputo a través de la página web.</w:t>
       </w:r>
     </w:p>
     <w:p>
@@ -2992,32 +2856,51 @@
           <w:rFonts w:ascii="Arial" w:eastAsia="Arial" w:hAnsi="Arial" w:cs="Arial"/>
           <w:sz w:val="24"/>
         </w:rPr>
-        <w:t>RF3.- L</w:t>
-      </w:r>
-      <w:r>
-        <w:rPr>
-          <w:rFonts w:ascii="Arial" w:eastAsia="Arial" w:hAnsi="Arial" w:cs="Arial"/>
-          <w:sz w:val="24"/>
-        </w:rPr>
-        <w:t>a aplicación debe de mostrar las partes de cómputo filtradas (Fuente de poder, Tarjeta Madre, Disco Duro, etc.).</w:t>
-      </w:r>
-    </w:p>
-    <w:p>
-      <w:pPr>
-        <w:spacing w:line="360" w:lineRule="auto"/>
-        <w:jc w:val="both"/>
-        <w:rPr>
-          <w:rFonts w:ascii="Arial" w:eastAsia="Arial" w:hAnsi="Arial" w:cs="Arial"/>
-          <w:sz w:val="24"/>
-        </w:rPr>
-      </w:pPr>
-      <w:r>
-        <w:rPr>
-          <w:rFonts w:ascii="Arial" w:eastAsia="Arial" w:hAnsi="Arial" w:cs="Arial"/>
-          <w:sz w:val="24"/>
-        </w:rPr>
-        <w:t xml:space="preserve">RF4.- </w:t>
-      </w:r>
+        <w:t>RF3.- La aplicación debe de mostrar las partes de cómputo filtradas (Fuente de poder, Tarjeta Madre, Disco Duro, etc.).</w:t>
+      </w:r>
+    </w:p>
+    <w:p>
+      <w:pPr>
+        <w:spacing w:line="360" w:lineRule="auto"/>
+        <w:jc w:val="both"/>
+        <w:rPr>
+          <w:rFonts w:ascii="Arial" w:eastAsia="Arial" w:hAnsi="Arial" w:cs="Arial"/>
+          <w:sz w:val="24"/>
+        </w:rPr>
+      </w:pPr>
+      <w:r>
+        <w:rPr>
+          <w:rFonts w:ascii="Arial" w:eastAsia="Arial" w:hAnsi="Arial" w:cs="Arial"/>
+          <w:sz w:val="24"/>
+        </w:rPr>
+        <w:t>RF4.- La aplicación debe poder permitir la salida de equipo y que se vea reflejado en la base de datos</w:t>
+      </w:r>
+    </w:p>
+    <w:p>
+      <w:pPr>
+        <w:spacing w:line="360" w:lineRule="auto"/>
+        <w:jc w:val="both"/>
+        <w:rPr>
+          <w:rFonts w:ascii="Arial" w:eastAsia="Arial" w:hAnsi="Arial" w:cs="Arial"/>
+          <w:sz w:val="24"/>
+        </w:rPr>
+      </w:pPr>
+      <w:r>
+        <w:rPr>
+          <w:rFonts w:ascii="Arial" w:eastAsia="Arial" w:hAnsi="Arial" w:cs="Arial"/>
+          <w:sz w:val="24"/>
+        </w:rPr>
+        <w:t xml:space="preserve">RF5.- La aplicación debe poder permitir al usuario hacer consultas sobre la existencia de los componentes en el </w:t>
+      </w:r>
+      <w:proofErr w:type="spellStart"/>
+      <w:r>
+        <w:rPr>
+          <w:rFonts w:ascii="Arial" w:eastAsia="Arial" w:hAnsi="Arial" w:cs="Arial"/>
+          <w:sz w:val="24"/>
+        </w:rPr>
+        <w:t>almacen</w:t>
+      </w:r>
+      <w:proofErr w:type="spellEnd"/>
     </w:p>
     <w:p>
       <w:pPr>
@@ -3077,14 +2960,7 @@
           <w:rFonts w:ascii="Arial" w:eastAsia="Arial" w:hAnsi="Arial" w:cs="Arial"/>
           <w:sz w:val="24"/>
         </w:rPr>
-        <w:t>RNF2.- Los datos de los usuarios debe</w:t>
-      </w:r>
-      <w:r>
-        <w:rPr>
-          <w:rFonts w:ascii="Arial" w:eastAsia="Arial" w:hAnsi="Arial" w:cs="Arial"/>
-          <w:sz w:val="24"/>
-        </w:rPr>
-        <w:t>n de estar protegidos en todo momento.</w:t>
+        <w:t>RNF2.- Los datos de los usuarios deben de estar protegidos en todo momento.</w:t>
       </w:r>
     </w:p>
     <w:p>
@@ -3154,37 +3030,6 @@
     <w:p>
       <w:pPr>
         <w:spacing w:line="360" w:lineRule="auto"/>
-        <w:jc w:val="both"/>
-        <w:rPr>
-          <w:rFonts w:ascii="Arial" w:eastAsia="Arial" w:hAnsi="Arial" w:cs="Arial"/>
-          <w:sz w:val="24"/>
-        </w:rPr>
-      </w:pPr>
-    </w:p>
-    <w:p>
-      <w:pPr>
-        <w:spacing w:line="360" w:lineRule="auto"/>
-        <w:jc w:val="both"/>
-        <w:rPr>
-          <w:rFonts w:ascii="Arial" w:eastAsia="Arial" w:hAnsi="Arial" w:cs="Arial"/>
-          <w:sz w:val="24"/>
-        </w:rPr>
-      </w:pPr>
-    </w:p>
-    <w:p>
-      <w:pPr>
-        <w:spacing w:line="360" w:lineRule="auto"/>
-        <w:jc w:val="both"/>
-        <w:rPr>
-          <w:rFonts w:ascii="Arial" w:eastAsia="Arial" w:hAnsi="Arial" w:cs="Arial"/>
-          <w:sz w:val="24"/>
-        </w:rPr>
-      </w:pPr>
-    </w:p>
-    <w:p>
-      <w:pPr>
-        <w:spacing w:line="360" w:lineRule="auto"/>
-        <w:jc w:val="center"/>
         <w:rPr>
           <w:rFonts w:ascii="Arial" w:eastAsia="Arial" w:hAnsi="Arial" w:cs="Arial"/>
           <w:sz w:val="32"/>
@@ -3328,16 +3173,7 @@
           <w:sz w:val="24"/>
           <w:shd w:val="clear" w:color="auto" w:fill="FFFFFF"/>
         </w:rPr>
-        <w:t>, quien le da respue</w:t>
-      </w:r>
-      <w:r>
-        <w:rPr>
-          <w:rFonts w:ascii="Arial" w:eastAsia="Arial" w:hAnsi="Arial" w:cs="Arial"/>
-          <w:color w:val="252525"/>
-          <w:sz w:val="24"/>
-          <w:shd w:val="clear" w:color="auto" w:fill="FFFFFF"/>
-        </w:rPr>
-        <w:t>sta.</w:t>
+        <w:t>, quien le da respuesta.</w:t>
       </w:r>
     </w:p>
     <w:p>
@@ -3354,7 +3190,7 @@
           <v:rect id="rectole0000000000" o:spid="_x0000_i1025" style="width:219pt;height:85.5pt" o:ole="" o:preferrelative="t" stroked="f">
             <v:imagedata r:id="rId4" o:title=""/>
           </v:rect>
-          <o:OLEObject Type="Embed" ProgID="StaticMetafile" ShapeID="rectole0000000000" DrawAspect="Content" ObjectID="_1497785233" r:id="rId5"/>
+          <o:OLEObject Type="Embed" ProgID="StaticMetafile" ShapeID="rectole0000000000" DrawAspect="Content" ObjectID="_1497801534" r:id="rId5"/>
         </w:object>
       </w:r>
     </w:p>
@@ -3478,16 +3314,7 @@
           <w:sz w:val="24"/>
           <w:shd w:val="clear" w:color="auto" w:fill="FFFFFF"/>
         </w:rPr>
-        <w:t> distintos que son el modelo, la vista y el controlador, es decir, por un lado define componentes para la representación de l</w:t>
-      </w:r>
-      <w:r>
-        <w:rPr>
-          <w:rFonts w:ascii="Arial" w:eastAsia="Arial" w:hAnsi="Arial" w:cs="Arial"/>
-          <w:color w:val="252525"/>
-          <w:sz w:val="24"/>
-          <w:shd w:val="clear" w:color="auto" w:fill="FFFFFF"/>
-        </w:rPr>
-        <w:t>a información, y por otro lado para la interacción del usuario.</w:t>
+        <w:t> distintos que son el modelo, la vista y el controlador, es decir, por un lado define componentes para la representación de la información, y por otro lado para la interacción del usuario.</w:t>
       </w:r>
     </w:p>
     <w:p>
@@ -3504,7 +3331,7 @@
           <v:rect id="rectole0000000001" o:spid="_x0000_i1026" style="width:3in;height:101.25pt" o:ole="" o:preferrelative="t" stroked="f">
             <v:imagedata r:id="rId6" o:title=""/>
           </v:rect>
-          <o:OLEObject Type="Embed" ProgID="StaticMetafile" ShapeID="rectole0000000001" DrawAspect="Content" ObjectID="_1497785234" r:id="rId7"/>
+          <o:OLEObject Type="Embed" ProgID="StaticMetafile" ShapeID="rectole0000000001" DrawAspect="Content" ObjectID="_1497801535" r:id="rId7"/>
         </w:object>
       </w:r>
     </w:p>
@@ -3566,14 +3393,7 @@
           <w:rFonts w:ascii="Arial" w:eastAsia="Arial" w:hAnsi="Arial" w:cs="Arial"/>
           <w:sz w:val="24"/>
         </w:rPr>
-        <w:t>Se escogió la arquitectura cliente-servidor por que se nos permite un mejor aprovechamiento de los recursos de cómputo d</w:t>
-      </w:r>
-      <w:r>
-        <w:rPr>
-          <w:rFonts w:ascii="Arial" w:eastAsia="Arial" w:hAnsi="Arial" w:cs="Arial"/>
-          <w:sz w:val="24"/>
-        </w:rPr>
-        <w:t xml:space="preserve">isponibles. Una buena </w:t>
+        <w:t xml:space="preserve">Se escogió la arquitectura cliente-servidor por que se nos permite un mejor aprovechamiento de los recursos de cómputo disponibles. Una buena </w:t>
       </w:r>
       <w:proofErr w:type="spellStart"/>
       <w:r>
@@ -3603,14 +3423,7 @@
           <w:rFonts w:ascii="Arial" w:eastAsia="Arial" w:hAnsi="Arial" w:cs="Arial"/>
           <w:sz w:val="24"/>
         </w:rPr>
-        <w:t xml:space="preserve"> de nuestra red. También nos permite el uso de interfaces gráficas de fácil entendimiento para el usuario final, este tipo de arquit</w:t>
-      </w:r>
-      <w:r>
-        <w:rPr>
-          <w:rFonts w:ascii="Arial" w:eastAsia="Arial" w:hAnsi="Arial" w:cs="Arial"/>
-          <w:sz w:val="24"/>
-        </w:rPr>
-        <w:t>ectura facilita la integración entre diferentes sistemas.</w:t>
+        <w:t xml:space="preserve"> de nuestra red. También nos permite el uso de interfaces gráficas de fácil entendimiento para el usuario final, este tipo de arquitectura facilita la integración entre diferentes sistemas.</w:t>
       </w:r>
     </w:p>
     <w:p>
@@ -3982,15 +3795,16 @@
     <w:p>
       <w:pPr>
         <w:spacing w:line="360" w:lineRule="auto"/>
-        <w:rPr>
-          <w:rFonts w:ascii="Arial" w:eastAsia="Arial" w:hAnsi="Arial" w:cs="Arial"/>
-          <w:sz w:val="32"/>
-        </w:rPr>
-      </w:pPr>
-      <w:r>
-        <w:rPr>
-          <w:rFonts w:ascii="Arial" w:eastAsia="Arial" w:hAnsi="Arial" w:cs="Arial"/>
-          <w:sz w:val="32"/>
+        <w:jc w:val="both"/>
+        <w:rPr>
+          <w:rFonts w:ascii="Arial" w:eastAsia="Arial" w:hAnsi="Arial" w:cs="Arial"/>
+          <w:sz w:val="28"/>
+        </w:rPr>
+      </w:pPr>
+      <w:r>
+        <w:rPr>
+          <w:rFonts w:ascii="Arial" w:eastAsia="Arial" w:hAnsi="Arial" w:cs="Arial"/>
+          <w:sz w:val="28"/>
         </w:rPr>
         <w:t>6.1.- Diagramas</w:t>
       </w:r>
@@ -4067,8 +3881,139 @@
           <w:rFonts w:ascii="Arial" w:eastAsia="Arial" w:hAnsi="Arial" w:cs="Arial"/>
           <w:sz w:val="24"/>
         </w:rPr>
-        <w:t>Diagrama del encargado del almacen</w:t>
-      </w:r>
+        <w:t xml:space="preserve">Diagrama del encargado del </w:t>
+      </w:r>
+      <w:proofErr w:type="spellStart"/>
+      <w:r>
+        <w:rPr>
+          <w:rFonts w:ascii="Arial" w:eastAsia="Arial" w:hAnsi="Arial" w:cs="Arial"/>
+          <w:sz w:val="24"/>
+        </w:rPr>
+        <w:t>almacen</w:t>
+      </w:r>
+      <w:proofErr w:type="spellEnd"/>
+    </w:p>
+    <w:p>
+      <w:pPr>
+        <w:spacing w:line="360" w:lineRule="auto"/>
+        <w:jc w:val="both"/>
+        <w:rPr>
+          <w:rFonts w:ascii="Arial" w:eastAsia="Arial" w:hAnsi="Arial" w:cs="Arial"/>
+          <w:sz w:val="24"/>
+        </w:rPr>
+      </w:pPr>
+    </w:p>
+    <w:p>
+      <w:pPr>
+        <w:spacing w:line="360" w:lineRule="auto"/>
+        <w:jc w:val="both"/>
+        <w:rPr>
+          <w:rFonts w:ascii="Arial" w:eastAsia="Arial" w:hAnsi="Arial" w:cs="Arial"/>
+          <w:sz w:val="24"/>
+        </w:rPr>
+      </w:pPr>
+      <w:r>
+        <w:rPr>
+          <w:rFonts w:ascii="Arial" w:eastAsia="Arial" w:hAnsi="Arial" w:cs="Arial"/>
+          <w:noProof/>
+          <w:sz w:val="24"/>
+        </w:rPr>
+        <w:drawing>
+          <wp:inline distT="0" distB="0" distL="0" distR="0">
+            <wp:extent cx="5572125" cy="3038475"/>
+            <wp:effectExtent l="0" t="0" r="0" b="0"/>
+            <wp:docPr id="4" name="Imagen 4"/>
+            <wp:cNvGraphicFramePr>
+              <a:graphicFrameLocks xmlns:a="http://schemas.openxmlformats.org/drawingml/2006/main" noChangeAspect="1"/>
+            </wp:cNvGraphicFramePr>
+            <a:graphic xmlns:a="http://schemas.openxmlformats.org/drawingml/2006/main">
+              <a:graphicData uri="http://schemas.openxmlformats.org/drawingml/2006/picture">
+                <pic:pic xmlns:pic="http://schemas.openxmlformats.org/drawingml/2006/picture">
+                  <pic:nvPicPr>
+                    <pic:cNvPr id="4" name="Diagrama Empleado.jpg"/>
+                    <pic:cNvPicPr/>
+                  </pic:nvPicPr>
+                  <pic:blipFill>
+                    <a:blip r:embed="rId11">
+                      <a:extLst>
+                        <a:ext uri="{28A0092B-C50C-407E-A947-70E740481C1C}">
+                          <a14:useLocalDpi xmlns:a14="http://schemas.microsoft.com/office/drawing/2010/main" val="0"/>
+                        </a:ext>
+                      </a:extLst>
+                    </a:blip>
+                    <a:stretch>
+                      <a:fillRect/>
+                    </a:stretch>
+                  </pic:blipFill>
+                  <pic:spPr>
+                    <a:xfrm>
+                      <a:off x="0" y="0"/>
+                      <a:ext cx="5572125" cy="3038475"/>
+                    </a:xfrm>
+                    <a:prstGeom prst="rect">
+                      <a:avLst/>
+                    </a:prstGeom>
+                  </pic:spPr>
+                </pic:pic>
+              </a:graphicData>
+            </a:graphic>
+          </wp:inline>
+        </w:drawing>
+      </w:r>
+    </w:p>
+    <w:p>
+      <w:pPr>
+        <w:spacing w:line="360" w:lineRule="auto"/>
+        <w:jc w:val="both"/>
+        <w:rPr>
+          <w:rFonts w:ascii="Arial" w:eastAsia="Arial" w:hAnsi="Arial" w:cs="Arial"/>
+          <w:sz w:val="24"/>
+        </w:rPr>
+      </w:pPr>
+      <w:r>
+        <w:rPr>
+          <w:rFonts w:ascii="Arial" w:eastAsia="Arial" w:hAnsi="Arial" w:cs="Arial"/>
+          <w:sz w:val="24"/>
+        </w:rPr>
+        <w:t>Diagrama del Empleado</w:t>
+      </w:r>
+    </w:p>
+    <w:p>
+      <w:pPr>
+        <w:spacing w:line="360" w:lineRule="auto"/>
+        <w:jc w:val="both"/>
+        <w:rPr>
+          <w:rFonts w:ascii="Arial" w:eastAsia="Arial" w:hAnsi="Arial" w:cs="Arial"/>
+          <w:sz w:val="28"/>
+        </w:rPr>
+      </w:pPr>
+      <w:r>
+        <w:rPr>
+          <w:rFonts w:ascii="Arial" w:eastAsia="Arial" w:hAnsi="Arial" w:cs="Arial"/>
+          <w:sz w:val="28"/>
+        </w:rPr>
+        <w:lastRenderedPageBreak/>
+        <w:t xml:space="preserve">6.2.- </w:t>
+      </w:r>
+      <w:proofErr w:type="spellStart"/>
+      <w:r>
+        <w:rPr>
+          <w:rFonts w:ascii="Arial" w:eastAsia="Arial" w:hAnsi="Arial" w:cs="Arial"/>
+          <w:sz w:val="28"/>
+        </w:rPr>
+        <w:t>Especificacion</w:t>
+      </w:r>
+      <w:proofErr w:type="spellEnd"/>
+    </w:p>
+    <w:p>
+      <w:pPr>
+        <w:spacing w:line="360" w:lineRule="auto"/>
+        <w:jc w:val="both"/>
+        <w:rPr>
+          <w:rFonts w:ascii="Arial" w:eastAsia="Arial" w:hAnsi="Arial" w:cs="Arial"/>
+          <w:sz w:val="28"/>
+        </w:rPr>
+      </w:pPr>
       <w:bookmarkStart w:id="0" w:name="_GoBack"/>
       <w:bookmarkEnd w:id="0"/>
     </w:p>

</xml_diff>

<commit_message>
agregado el modelo de objetos a la documentacion
</commit_message>
<xml_diff>
--- a/Documentacion/Almacen de equipo de computo.docx
+++ b/Documentacion/Almacen de equipo de computo.docx
@@ -155,17 +155,8 @@
           <w:rFonts w:ascii="Arial" w:eastAsia="Arial" w:hAnsi="Arial" w:cs="Arial"/>
           <w:sz w:val="32"/>
         </w:rPr>
-        <w:t xml:space="preserve"> Carlos </w:t>
-      </w:r>
-      <w:proofErr w:type="spellStart"/>
-      <w:r>
-        <w:rPr>
-          <w:rFonts w:ascii="Arial" w:eastAsia="Arial" w:hAnsi="Arial" w:cs="Arial"/>
-          <w:sz w:val="32"/>
-        </w:rPr>
-        <w:t>Santillan</w:t>
-      </w:r>
-      <w:proofErr w:type="spellEnd"/>
+        <w:t xml:space="preserve"> Carlos Santillan</w:t>
+      </w:r>
     </w:p>
     <w:p>
       <w:pPr>
@@ -255,23 +246,7 @@
           <w:rFonts w:ascii="Arial" w:eastAsia="Arial" w:hAnsi="Arial" w:cs="Arial"/>
           <w:sz w:val="32"/>
         </w:rPr>
-        <w:t xml:space="preserve">Jorge Luis </w:t>
-      </w:r>
-      <w:proofErr w:type="spellStart"/>
-      <w:r>
-        <w:rPr>
-          <w:rFonts w:ascii="Arial" w:eastAsia="Arial" w:hAnsi="Arial" w:cs="Arial"/>
-          <w:sz w:val="32"/>
-        </w:rPr>
-        <w:t>Lopez</w:t>
-      </w:r>
-      <w:proofErr w:type="spellEnd"/>
-      <w:r>
-        <w:rPr>
-          <w:rFonts w:ascii="Arial" w:eastAsia="Arial" w:hAnsi="Arial" w:cs="Arial"/>
-          <w:sz w:val="32"/>
-        </w:rPr>
-        <w:t xml:space="preserve"> Payán</w:t>
+        <w:t>Jorge Luis Lopez Payán</w:t>
       </w:r>
     </w:p>
     <w:p>
@@ -282,21 +257,12 @@
           <w:sz w:val="32"/>
         </w:rPr>
       </w:pPr>
-      <w:proofErr w:type="spellStart"/>
-      <w:r>
-        <w:rPr>
-          <w:rFonts w:ascii="Arial" w:eastAsia="Arial" w:hAnsi="Arial" w:cs="Arial"/>
-          <w:sz w:val="32"/>
-        </w:rPr>
-        <w:t>Victor</w:t>
-      </w:r>
-      <w:proofErr w:type="spellEnd"/>
-      <w:r>
-        <w:rPr>
-          <w:rFonts w:ascii="Arial" w:eastAsia="Arial" w:hAnsi="Arial" w:cs="Arial"/>
-          <w:sz w:val="32"/>
-        </w:rPr>
-        <w:t xml:space="preserve"> Alain Torrecillas Camacho</w:t>
+      <w:r>
+        <w:rPr>
+          <w:rFonts w:ascii="Arial" w:eastAsia="Arial" w:hAnsi="Arial" w:cs="Arial"/>
+          <w:sz w:val="32"/>
+        </w:rPr>
+        <w:t>Victor Alain Torrecillas Camacho</w:t>
       </w:r>
     </w:p>
     <w:p>
@@ -312,17 +278,8 @@
           <w:rFonts w:ascii="Arial" w:eastAsia="Arial" w:hAnsi="Arial" w:cs="Arial"/>
           <w:sz w:val="32"/>
         </w:rPr>
-        <w:t xml:space="preserve">Manuel Alejandro Verdugo </w:t>
-      </w:r>
-      <w:proofErr w:type="spellStart"/>
-      <w:r>
-        <w:rPr>
-          <w:rFonts w:ascii="Arial" w:eastAsia="Arial" w:hAnsi="Arial" w:cs="Arial"/>
-          <w:sz w:val="32"/>
-        </w:rPr>
-        <w:t>Perez</w:t>
-      </w:r>
-      <w:proofErr w:type="spellEnd"/>
+        <w:t>Manuel Alejandro Verdugo Perez</w:t>
+      </w:r>
     </w:p>
     <w:p>
       <w:pPr>
@@ -337,23 +294,7 @@
           <w:rFonts w:ascii="Arial" w:eastAsia="Arial" w:hAnsi="Arial" w:cs="Arial"/>
           <w:sz w:val="32"/>
         </w:rPr>
-        <w:t xml:space="preserve">Alejandro de </w:t>
-      </w:r>
-      <w:proofErr w:type="spellStart"/>
-      <w:r>
-        <w:rPr>
-          <w:rFonts w:ascii="Arial" w:eastAsia="Arial" w:hAnsi="Arial" w:cs="Arial"/>
-          <w:sz w:val="32"/>
-        </w:rPr>
-        <w:t>Jesus</w:t>
-      </w:r>
-      <w:proofErr w:type="spellEnd"/>
-      <w:r>
-        <w:rPr>
-          <w:rFonts w:ascii="Arial" w:eastAsia="Arial" w:hAnsi="Arial" w:cs="Arial"/>
-          <w:sz w:val="32"/>
-        </w:rPr>
-        <w:t xml:space="preserve"> Zazueta Peñuelas</w:t>
+        <w:t>Alejandro de Jesus Zazueta Peñuelas</w:t>
       </w:r>
     </w:p>
     <w:p>
@@ -1564,16 +1505,7 @@
                 <w:rFonts w:ascii="Arial" w:eastAsia="Arial" w:hAnsi="Arial" w:cs="Arial"/>
                 <w:sz w:val="24"/>
               </w:rPr>
-              <w:t>Descripción</w:t>
-            </w:r>
-            <w:bookmarkStart w:id="0" w:name="_GoBack"/>
-            <w:bookmarkEnd w:id="0"/>
-            <w:r>
-              <w:rPr>
-                <w:rFonts w:ascii="Arial" w:eastAsia="Arial" w:hAnsi="Arial" w:cs="Arial"/>
-                <w:sz w:val="24"/>
-              </w:rPr>
-              <w:t xml:space="preserve"> breve de los casos de uso</w:t>
+              <w:t>Descripción breve de los casos de uso</w:t>
             </w:r>
           </w:p>
         </w:tc>
@@ -2327,23 +2259,7 @@
           <w:rFonts w:ascii="Arial" w:eastAsia="Arial" w:hAnsi="Arial" w:cs="Arial"/>
           <w:sz w:val="24"/>
         </w:rPr>
-        <w:t xml:space="preserve">El documento de </w:t>
-      </w:r>
-      <w:proofErr w:type="spellStart"/>
-      <w:r>
-        <w:rPr>
-          <w:rFonts w:ascii="Arial" w:eastAsia="Arial" w:hAnsi="Arial" w:cs="Arial"/>
-          <w:sz w:val="24"/>
-        </w:rPr>
-        <w:t>requisistos</w:t>
-      </w:r>
-      <w:proofErr w:type="spellEnd"/>
-      <w:r>
-        <w:rPr>
-          <w:rFonts w:ascii="Arial" w:eastAsia="Arial" w:hAnsi="Arial" w:cs="Arial"/>
-          <w:sz w:val="24"/>
-        </w:rPr>
-        <w:t xml:space="preserve"> será la base de todo nuestro desarrollo futuro de nuestro almacén de equipo de cómputo. Describe los siguientes aspectos de nuestro sistema:</w:t>
+        <w:t>El documento de requisistos será la base de todo nuestro desarrollo futuro de nuestro almacén de equipo de cómputo. Describe los siguientes aspectos de nuestro sistema:</w:t>
       </w:r>
     </w:p>
     <w:p>
@@ -2445,88 +2361,24 @@
           <w:rFonts w:ascii="Arial" w:eastAsia="Arial" w:hAnsi="Arial" w:cs="Arial"/>
           <w:sz w:val="24"/>
         </w:rPr>
-        <w:t xml:space="preserve">Jorge Luis </w:t>
-      </w:r>
-      <w:proofErr w:type="spellStart"/>
-      <w:r>
-        <w:rPr>
-          <w:rFonts w:ascii="Arial" w:eastAsia="Arial" w:hAnsi="Arial" w:cs="Arial"/>
-          <w:sz w:val="24"/>
-        </w:rPr>
-        <w:t>Lopez</w:t>
-      </w:r>
-      <w:proofErr w:type="spellEnd"/>
-      <w:r>
-        <w:rPr>
-          <w:rFonts w:ascii="Arial" w:eastAsia="Arial" w:hAnsi="Arial" w:cs="Arial"/>
-          <w:sz w:val="24"/>
-        </w:rPr>
-        <w:t xml:space="preserve"> Payán, </w:t>
-      </w:r>
-      <w:proofErr w:type="spellStart"/>
-      <w:r>
-        <w:rPr>
-          <w:rFonts w:ascii="Arial" w:eastAsia="Arial" w:hAnsi="Arial" w:cs="Arial"/>
-          <w:sz w:val="24"/>
-        </w:rPr>
-        <w:t>Victor</w:t>
-      </w:r>
-      <w:proofErr w:type="spellEnd"/>
-      <w:r>
-        <w:rPr>
-          <w:rFonts w:ascii="Arial" w:eastAsia="Arial" w:hAnsi="Arial" w:cs="Arial"/>
-          <w:sz w:val="24"/>
-        </w:rPr>
-        <w:t xml:space="preserve"> Alain Torrecillas Camacho, </w:t>
-      </w:r>
-    </w:p>
-    <w:p>
-      <w:pPr>
-        <w:spacing w:line="360" w:lineRule="auto"/>
-        <w:jc w:val="both"/>
-        <w:rPr>
-          <w:rFonts w:ascii="Arial" w:eastAsia="Arial" w:hAnsi="Arial" w:cs="Arial"/>
-          <w:sz w:val="24"/>
-        </w:rPr>
-      </w:pPr>
-      <w:r>
-        <w:rPr>
-          <w:rFonts w:ascii="Arial" w:eastAsia="Arial" w:hAnsi="Arial" w:cs="Arial"/>
-          <w:sz w:val="24"/>
-        </w:rPr>
-        <w:t xml:space="preserve">Manuel Alejandro Verdugo </w:t>
-      </w:r>
-      <w:proofErr w:type="spellStart"/>
-      <w:r>
-        <w:rPr>
-          <w:rFonts w:ascii="Arial" w:eastAsia="Arial" w:hAnsi="Arial" w:cs="Arial"/>
-          <w:sz w:val="24"/>
-        </w:rPr>
-        <w:t>Perez</w:t>
-      </w:r>
-      <w:proofErr w:type="spellEnd"/>
-      <w:r>
-        <w:rPr>
-          <w:rFonts w:ascii="Arial" w:eastAsia="Arial" w:hAnsi="Arial" w:cs="Arial"/>
-          <w:sz w:val="24"/>
-        </w:rPr>
-        <w:t xml:space="preserve">, Alejandro de </w:t>
-      </w:r>
-      <w:proofErr w:type="spellStart"/>
-      <w:r>
-        <w:rPr>
-          <w:rFonts w:ascii="Arial" w:eastAsia="Arial" w:hAnsi="Arial" w:cs="Arial"/>
-          <w:sz w:val="24"/>
-        </w:rPr>
-        <w:t>Jesus</w:t>
-      </w:r>
-      <w:proofErr w:type="spellEnd"/>
-      <w:r>
-        <w:rPr>
-          <w:rFonts w:ascii="Arial" w:eastAsia="Arial" w:hAnsi="Arial" w:cs="Arial"/>
-          <w:sz w:val="24"/>
-        </w:rPr>
-        <w:t xml:space="preserve"> Zazueta Peñuelas</w:t>
+        <w:t xml:space="preserve">Jorge Luis Lopez Payán, Victor Alain Torrecillas Camacho, </w:t>
+      </w:r>
+    </w:p>
+    <w:p>
+      <w:pPr>
+        <w:spacing w:line="360" w:lineRule="auto"/>
+        <w:jc w:val="both"/>
+        <w:rPr>
+          <w:rFonts w:ascii="Arial" w:eastAsia="Arial" w:hAnsi="Arial" w:cs="Arial"/>
+          <w:sz w:val="24"/>
+        </w:rPr>
+      </w:pPr>
+      <w:r>
+        <w:rPr>
+          <w:rFonts w:ascii="Arial" w:eastAsia="Arial" w:hAnsi="Arial" w:cs="Arial"/>
+          <w:sz w:val="24"/>
+        </w:rPr>
+        <w:t>Manuel Alejandro Verdugo Perez, Alejandro de Jesus Zazueta Peñuelas</w:t>
       </w:r>
     </w:p>
     <w:p>
@@ -2560,23 +2412,7 @@
           <w:rFonts w:ascii="Arial" w:eastAsia="Arial" w:hAnsi="Arial" w:cs="Arial"/>
           <w:sz w:val="24"/>
         </w:rPr>
-        <w:t xml:space="preserve">El documento </w:t>
-      </w:r>
-      <w:proofErr w:type="spellStart"/>
-      <w:r>
-        <w:rPr>
-          <w:rFonts w:ascii="Arial" w:eastAsia="Arial" w:hAnsi="Arial" w:cs="Arial"/>
-          <w:sz w:val="24"/>
-        </w:rPr>
-        <w:t>esta</w:t>
-      </w:r>
-      <w:proofErr w:type="spellEnd"/>
-      <w:r>
-        <w:rPr>
-          <w:rFonts w:ascii="Arial" w:eastAsia="Arial" w:hAnsi="Arial" w:cs="Arial"/>
-          <w:sz w:val="24"/>
-        </w:rPr>
-        <w:t xml:space="preserve"> dirigido principalmente a los desarrolladores del sistema web para un almacén de partes de equipo de cómputo, como al mismo tiempo sirve como base para todos aquellos que quieran realizar un proyecto de este tipo.</w:t>
+        <w:t>El documento esta dirigido principalmente a los desarrolladores del sistema web para un almacén de partes de equipo de cómputo, como al mismo tiempo sirve como base para todos aquellos que quieran realizar un proyecto de este tipo.</w:t>
       </w:r>
     </w:p>
     <w:p>
@@ -2675,136 +2511,24 @@
           <w:rFonts w:ascii="Arial" w:eastAsia="Arial" w:hAnsi="Arial" w:cs="Arial"/>
           <w:sz w:val="24"/>
         </w:rPr>
-        <w:t xml:space="preserve">2.2.- Alcance: El proyecto </w:t>
-      </w:r>
-      <w:proofErr w:type="spellStart"/>
-      <w:r>
-        <w:rPr>
-          <w:rFonts w:ascii="Arial" w:eastAsia="Arial" w:hAnsi="Arial" w:cs="Arial"/>
-          <w:sz w:val="24"/>
-        </w:rPr>
-        <w:t>esta</w:t>
-      </w:r>
-      <w:proofErr w:type="spellEnd"/>
-      <w:r>
-        <w:rPr>
-          <w:rFonts w:ascii="Arial" w:eastAsia="Arial" w:hAnsi="Arial" w:cs="Arial"/>
-          <w:sz w:val="24"/>
-        </w:rPr>
-        <w:t xml:space="preserve"> dirigido para una empresa que no cuenta con un servicio web para la salida de partes de cómputo, hasta llegar a la fase de implementación del mismo.</w:t>
-      </w:r>
-    </w:p>
-    <w:p>
-      <w:pPr>
-        <w:spacing w:line="360" w:lineRule="auto"/>
-        <w:jc w:val="both"/>
-        <w:rPr>
-          <w:rFonts w:ascii="Arial" w:eastAsia="Arial" w:hAnsi="Arial" w:cs="Arial"/>
-          <w:sz w:val="24"/>
-        </w:rPr>
-      </w:pPr>
-      <w:r>
-        <w:rPr>
-          <w:rFonts w:ascii="Arial" w:eastAsia="Arial" w:hAnsi="Arial" w:cs="Arial"/>
-          <w:sz w:val="24"/>
-        </w:rPr>
-        <w:t xml:space="preserve">2.3.- Contexto: Nuestro proyecto se </w:t>
-      </w:r>
-      <w:proofErr w:type="spellStart"/>
-      <w:r>
-        <w:rPr>
-          <w:rFonts w:ascii="Arial" w:eastAsia="Arial" w:hAnsi="Arial" w:cs="Arial"/>
-          <w:sz w:val="24"/>
-        </w:rPr>
-        <w:t>esta</w:t>
-      </w:r>
-      <w:proofErr w:type="spellEnd"/>
-      <w:r>
-        <w:rPr>
-          <w:rFonts w:ascii="Arial" w:eastAsia="Arial" w:hAnsi="Arial" w:cs="Arial"/>
-          <w:sz w:val="24"/>
-        </w:rPr>
-        <w:t xml:space="preserve"> elaborando en el Framework </w:t>
-      </w:r>
-      <w:proofErr w:type="spellStart"/>
-      <w:r>
-        <w:rPr>
-          <w:rFonts w:ascii="Arial" w:eastAsia="Arial" w:hAnsi="Arial" w:cs="Arial"/>
-          <w:sz w:val="24"/>
-        </w:rPr>
-        <w:t>Laravel</w:t>
-      </w:r>
-      <w:proofErr w:type="spellEnd"/>
-      <w:r>
-        <w:rPr>
-          <w:rFonts w:ascii="Arial" w:eastAsia="Arial" w:hAnsi="Arial" w:cs="Arial"/>
-          <w:sz w:val="24"/>
-        </w:rPr>
-        <w:t xml:space="preserve"> 5, con el editor de texto Sublime Text 3 y con las herramientas para trabajar remotamente llamadas </w:t>
-      </w:r>
-      <w:proofErr w:type="spellStart"/>
-      <w:r>
-        <w:rPr>
-          <w:rFonts w:ascii="Arial" w:eastAsia="Arial" w:hAnsi="Arial" w:cs="Arial"/>
-          <w:sz w:val="24"/>
-        </w:rPr>
-        <w:t>Git</w:t>
-      </w:r>
-      <w:proofErr w:type="spellEnd"/>
-      <w:r>
-        <w:rPr>
-          <w:rFonts w:ascii="Arial" w:eastAsia="Arial" w:hAnsi="Arial" w:cs="Arial"/>
-          <w:sz w:val="24"/>
-        </w:rPr>
-        <w:t xml:space="preserve"> </w:t>
-      </w:r>
-      <w:proofErr w:type="spellStart"/>
-      <w:r>
-        <w:rPr>
-          <w:rFonts w:ascii="Arial" w:eastAsia="Arial" w:hAnsi="Arial" w:cs="Arial"/>
-          <w:sz w:val="24"/>
-        </w:rPr>
-        <w:t>Hub</w:t>
-      </w:r>
-      <w:proofErr w:type="spellEnd"/>
-      <w:r>
-        <w:rPr>
-          <w:rFonts w:ascii="Arial" w:eastAsia="Arial" w:hAnsi="Arial" w:cs="Arial"/>
-          <w:sz w:val="24"/>
-        </w:rPr>
-        <w:t xml:space="preserve"> y </w:t>
-      </w:r>
-      <w:proofErr w:type="spellStart"/>
-      <w:r>
-        <w:rPr>
-          <w:rFonts w:ascii="Arial" w:eastAsia="Arial" w:hAnsi="Arial" w:cs="Arial"/>
-          <w:sz w:val="24"/>
-        </w:rPr>
-        <w:t>Git</w:t>
-      </w:r>
-      <w:proofErr w:type="spellEnd"/>
-      <w:r>
-        <w:rPr>
-          <w:rFonts w:ascii="Arial" w:eastAsia="Arial" w:hAnsi="Arial" w:cs="Arial"/>
-          <w:sz w:val="24"/>
-        </w:rPr>
-        <w:t xml:space="preserve"> </w:t>
-      </w:r>
-      <w:proofErr w:type="spellStart"/>
-      <w:r>
-        <w:rPr>
-          <w:rFonts w:ascii="Arial" w:eastAsia="Arial" w:hAnsi="Arial" w:cs="Arial"/>
-          <w:sz w:val="24"/>
-        </w:rPr>
-        <w:t>Bash</w:t>
-      </w:r>
-      <w:proofErr w:type="spellEnd"/>
-      <w:r>
-        <w:rPr>
-          <w:rFonts w:ascii="Arial" w:eastAsia="Arial" w:hAnsi="Arial" w:cs="Arial"/>
-          <w:sz w:val="24"/>
-        </w:rPr>
-        <w:t>, que esto nos permite llevar un control de versiones de nuestro proyecto.</w:t>
+        <w:t>2.2.- Alcance: El proyecto esta dirigido para una empresa que no cuenta con un servicio web para la salida de partes de cómputo, hasta llegar a la fase de implementación del mismo.</w:t>
+      </w:r>
+    </w:p>
+    <w:p>
+      <w:pPr>
+        <w:spacing w:line="360" w:lineRule="auto"/>
+        <w:jc w:val="both"/>
+        <w:rPr>
+          <w:rFonts w:ascii="Arial" w:eastAsia="Arial" w:hAnsi="Arial" w:cs="Arial"/>
+          <w:sz w:val="24"/>
+        </w:rPr>
+      </w:pPr>
+      <w:r>
+        <w:rPr>
+          <w:rFonts w:ascii="Arial" w:eastAsia="Arial" w:hAnsi="Arial" w:cs="Arial"/>
+          <w:sz w:val="24"/>
+        </w:rPr>
+        <w:t>2.3.- Contexto: Nuestro proyecto se esta elaborando en el Framework Laravel 5, con el editor de texto Sublime Text 3 y con las herramientas para trabajar remotamente llamadas Git Hub y Git Bash, que esto nos permite llevar un control de versiones de nuestro proyecto.</w:t>
       </w:r>
     </w:p>
     <w:p>
@@ -2969,23 +2693,7 @@
           <w:rFonts w:ascii="Arial" w:eastAsia="Arial" w:hAnsi="Arial" w:cs="Arial"/>
           <w:sz w:val="28"/>
         </w:rPr>
-        <w:t xml:space="preserve">3.1.- </w:t>
-      </w:r>
-      <w:proofErr w:type="spellStart"/>
-      <w:r>
-        <w:rPr>
-          <w:rFonts w:ascii="Arial" w:eastAsia="Arial" w:hAnsi="Arial" w:cs="Arial"/>
-          <w:sz w:val="28"/>
-        </w:rPr>
-        <w:t>Requsistos</w:t>
-      </w:r>
-      <w:proofErr w:type="spellEnd"/>
-      <w:r>
-        <w:rPr>
-          <w:rFonts w:ascii="Arial" w:eastAsia="Arial" w:hAnsi="Arial" w:cs="Arial"/>
-          <w:sz w:val="28"/>
-        </w:rPr>
-        <w:t xml:space="preserve"> Funcionales</w:t>
+        <w:t>3.1.- Requsistos Funcionales</w:t>
       </w:r>
     </w:p>
     <w:p>
@@ -3070,17 +2778,8 @@
           <w:rFonts w:ascii="Arial" w:eastAsia="Arial" w:hAnsi="Arial" w:cs="Arial"/>
           <w:sz w:val="24"/>
         </w:rPr>
-        <w:t xml:space="preserve">RF5.- La aplicación debe poder permitir al usuario hacer consultas sobre la existencia de los componentes en el </w:t>
-      </w:r>
-      <w:proofErr w:type="spellStart"/>
-      <w:r>
-        <w:rPr>
-          <w:rFonts w:ascii="Arial" w:eastAsia="Arial" w:hAnsi="Arial" w:cs="Arial"/>
-          <w:sz w:val="24"/>
-        </w:rPr>
-        <w:t>almacen</w:t>
-      </w:r>
-      <w:proofErr w:type="spellEnd"/>
+        <w:t>RF5.- La aplicación debe poder permitir al usuario hacer consultas sobre la existencia de los componentes en el almacen</w:t>
+      </w:r>
     </w:p>
     <w:p>
       <w:pPr>
@@ -3367,13 +3066,13 @@
       </w:pPr>
       <w:r>
         <w:object w:dxaOrig="2483" w:dyaOrig="969">
-          <v:shape id="ole_rId2" o:spid="_x0000_i1025" style="width:219pt;height:85.5pt" coordsize="" o:spt="100" adj="0,,0" path="" stroked="f">
+          <v:shape id="ole_rId2" o:spid="_x0000_i1025" style="width:219.1pt;height:85.35pt" coordsize="" o:spt="100" adj="0,,0" path="" stroked="f">
             <v:stroke joinstyle="miter"/>
             <v:imagedata r:id="rId7" o:title=""/>
             <v:formulas/>
             <v:path o:connecttype="segments"/>
           </v:shape>
-          <o:OLEObject Type="Embed" ProgID="StaticMetafile" ShapeID="ole_rId2" DrawAspect="Content" ObjectID="_1498056024" r:id="rId8"/>
+          <o:OLEObject Type="Embed" ProgID="StaticMetafile" ShapeID="ole_rId2" DrawAspect="Content" ObjectID="_1498393970" r:id="rId8"/>
         </w:object>
       </w:r>
     </w:p>
@@ -3511,13 +3210,13 @@
       </w:pPr>
       <w:r>
         <w:object w:dxaOrig="2449" w:dyaOrig="1148">
-          <v:shape id="ole_rId4" o:spid="_x0000_i1026" style="width:3in;height:101.25pt" coordsize="" o:spt="100" adj="0,,0" path="" stroked="f">
+          <v:shape id="ole_rId4" o:spid="_x0000_i1026" style="width:3in;height:100.8pt" coordsize="" o:spt="100" adj="0,,0" path="" stroked="f">
             <v:stroke joinstyle="miter"/>
             <v:imagedata r:id="rId9" o:title=""/>
             <v:formulas/>
             <v:path o:connecttype="segments"/>
           </v:shape>
-          <o:OLEObject Type="Embed" ProgID="StaticMetafile" ShapeID="ole_rId4" DrawAspect="Content" ObjectID="_1498056025" r:id="rId10"/>
+          <o:OLEObject Type="Embed" ProgID="StaticMetafile" ShapeID="ole_rId4" DrawAspect="Content" ObjectID="_1498393971" r:id="rId10"/>
         </w:object>
       </w:r>
     </w:p>
@@ -3546,56 +3245,24 @@
           <w:sz w:val="28"/>
         </w:rPr>
         <w:lastRenderedPageBreak/>
-        <w:t xml:space="preserve">4.3.- ¿Por qué se </w:t>
-      </w:r>
-      <w:proofErr w:type="spellStart"/>
-      <w:r>
-        <w:rPr>
-          <w:rFonts w:ascii="Arial" w:eastAsia="Arial" w:hAnsi="Arial" w:cs="Arial"/>
-          <w:sz w:val="28"/>
-        </w:rPr>
-        <w:t>eligio</w:t>
-      </w:r>
-      <w:proofErr w:type="spellEnd"/>
-      <w:r>
-        <w:rPr>
-          <w:rFonts w:ascii="Arial" w:eastAsia="Arial" w:hAnsi="Arial" w:cs="Arial"/>
-          <w:sz w:val="28"/>
-        </w:rPr>
-        <w:t xml:space="preserve"> esta arquitectura?</w:t>
-      </w:r>
-    </w:p>
-    <w:p>
-      <w:pPr>
-        <w:spacing w:line="360" w:lineRule="auto"/>
-        <w:jc w:val="both"/>
-        <w:rPr>
-          <w:rFonts w:ascii="Arial" w:eastAsia="Arial" w:hAnsi="Arial" w:cs="Arial"/>
-          <w:sz w:val="24"/>
-        </w:rPr>
-      </w:pPr>
-      <w:r>
-        <w:rPr>
-          <w:rFonts w:ascii="Arial" w:eastAsia="Arial" w:hAnsi="Arial" w:cs="Arial"/>
-          <w:sz w:val="24"/>
-        </w:rPr>
-        <w:t xml:space="preserve">Se escogió la arquitectura cliente-servidor por que se nos permite un mejor aprovechamiento de los recursos de cómputo disponibles. Una buena </w:t>
-      </w:r>
-      <w:proofErr w:type="spellStart"/>
-      <w:r>
-        <w:rPr>
-          <w:rFonts w:ascii="Arial" w:eastAsia="Arial" w:hAnsi="Arial" w:cs="Arial"/>
-          <w:sz w:val="24"/>
-        </w:rPr>
-        <w:t>implmentación</w:t>
-      </w:r>
-      <w:proofErr w:type="spellEnd"/>
-      <w:r>
-        <w:rPr>
-          <w:rFonts w:ascii="Arial" w:eastAsia="Arial" w:hAnsi="Arial" w:cs="Arial"/>
-          <w:sz w:val="24"/>
-        </w:rPr>
-        <w:t xml:space="preserve"> de la misma arquitectura, nos reducirá de manera importante el tráfico de datos a través de nuestra red. También nos permite el uso de interfaces gráficas de fácil entendimiento para el usuario final, este tipo de arquitectura facilita la integración entre diferentes sistemas.</w:t>
+        <w:t>4.3.- ¿Por qué se eligio esta arquitectura?</w:t>
+      </w:r>
+    </w:p>
+    <w:p>
+      <w:pPr>
+        <w:spacing w:line="360" w:lineRule="auto"/>
+        <w:jc w:val="both"/>
+        <w:rPr>
+          <w:rFonts w:ascii="Arial" w:eastAsia="Arial" w:hAnsi="Arial" w:cs="Arial"/>
+          <w:sz w:val="24"/>
+        </w:rPr>
+      </w:pPr>
+      <w:r>
+        <w:rPr>
+          <w:rFonts w:ascii="Arial" w:eastAsia="Arial" w:hAnsi="Arial" w:cs="Arial"/>
+          <w:sz w:val="24"/>
+        </w:rPr>
+        <w:t>Se escogió la arquitectura cliente-servidor por que se nos permite un mejor aprovechamiento de los recursos de cómputo disponibles. Una buena implmentación de la misma arquitectura, nos reducirá de manera importante el tráfico de datos a través de nuestra red. También nos permite el uso de interfaces gráficas de fácil entendimiento para el usuario final, este tipo de arquitectura facilita la integración entre diferentes sistemas.</w:t>
       </w:r>
     </w:p>
     <w:p>
@@ -3790,23 +3457,7 @@
                 <w:rFonts w:ascii="Arial" w:eastAsia="Arial" w:hAnsi="Arial" w:cs="Arial"/>
                 <w:sz w:val="24"/>
               </w:rPr>
-              <w:t xml:space="preserve">Esta es la persona responsable de registrar todas las partes y componentes  que llegan al </w:t>
-            </w:r>
-            <w:proofErr w:type="spellStart"/>
-            <w:r>
-              <w:rPr>
-                <w:rFonts w:ascii="Arial" w:eastAsia="Arial" w:hAnsi="Arial" w:cs="Arial"/>
-                <w:sz w:val="24"/>
-              </w:rPr>
-              <w:t>almacen</w:t>
-            </w:r>
-            <w:proofErr w:type="spellEnd"/>
-            <w:r>
-              <w:rPr>
-                <w:rFonts w:ascii="Arial" w:eastAsia="Arial" w:hAnsi="Arial" w:cs="Arial"/>
-                <w:sz w:val="24"/>
-              </w:rPr>
-              <w:t>, otra función que tiene el encargado del almacenes la salida de componentes y partes de computo.</w:t>
+              <w:t>Esta es la persona responsable de registrar todas las partes y componentes  que llegan al almacen, otra función que tiene el encargado del almacenes la salida de componentes y partes de computo.</w:t>
             </w:r>
           </w:p>
         </w:tc>
@@ -3898,23 +3549,7 @@
                 <w:rFonts w:ascii="Arial" w:eastAsia="Arial" w:hAnsi="Arial" w:cs="Arial"/>
                 <w:sz w:val="24"/>
               </w:rPr>
-              <w:t xml:space="preserve">La función de este actor es la de consultar la existencia de algún producto y también su función es la salida de componentes del </w:t>
-            </w:r>
-            <w:proofErr w:type="spellStart"/>
-            <w:r>
-              <w:rPr>
-                <w:rFonts w:ascii="Arial" w:eastAsia="Arial" w:hAnsi="Arial" w:cs="Arial"/>
-                <w:sz w:val="24"/>
-              </w:rPr>
-              <w:t>almacen</w:t>
-            </w:r>
-            <w:proofErr w:type="spellEnd"/>
-            <w:r>
-              <w:rPr>
-                <w:rFonts w:ascii="Arial" w:eastAsia="Arial" w:hAnsi="Arial" w:cs="Arial"/>
-                <w:sz w:val="24"/>
-              </w:rPr>
-              <w:t>.</w:t>
+              <w:t>La función de este actor es la de consultar la existencia de algún producto y también su función es la salida de componentes del almacen.</w:t>
             </w:r>
           </w:p>
         </w:tc>
@@ -4155,15 +3790,7 @@
               <w:pStyle w:val="Contenidodelatabla"/>
             </w:pPr>
             <w:r>
-              <w:t xml:space="preserve">El Encargado del Almacén ingresa al sistema de registro y registra correctamente los artículos con su nombre, </w:t>
-            </w:r>
-            <w:proofErr w:type="spellStart"/>
-            <w:r>
-              <w:t>categoria</w:t>
-            </w:r>
-            <w:proofErr w:type="spellEnd"/>
-            <w:r>
-              <w:t xml:space="preserve"> y cantidad.</w:t>
+              <w:t>El Encargado del Almacén ingresa al sistema de registro y registra correctamente los artículos con su nombre, categoria y cantidad.</w:t>
             </w:r>
           </w:p>
         </w:tc>
@@ -4977,25 +4604,7 @@
                 <w:sz w:val="20"/>
                 <w:szCs w:val="20"/>
               </w:rPr>
-              <w:t xml:space="preserve">El Encargado del Almacén registra un </w:t>
-            </w:r>
-            <w:proofErr w:type="spellStart"/>
-            <w:proofErr w:type="gramStart"/>
-            <w:r>
-              <w:rPr>
-                <w:sz w:val="20"/>
-                <w:szCs w:val="20"/>
-              </w:rPr>
-              <w:t>articulo</w:t>
-            </w:r>
-            <w:proofErr w:type="spellEnd"/>
-            <w:proofErr w:type="gramEnd"/>
-            <w:r>
-              <w:rPr>
-                <w:sz w:val="20"/>
-                <w:szCs w:val="20"/>
-              </w:rPr>
-              <w:t xml:space="preserve"> en el sistema.</w:t>
+              <w:t>El Encargado del Almacén registra un articulo en el sistema.</w:t>
             </w:r>
           </w:p>
         </w:tc>
@@ -5078,9 +4687,82 @@
                 <w:sz w:val="20"/>
                 <w:szCs w:val="20"/>
               </w:rPr>
-              <w:t xml:space="preserve">El Encargado del </w:t>
-            </w:r>
-            <w:proofErr w:type="gramStart"/>
+              <w:t>El Encargado del Almacén .</w:t>
+            </w:r>
+          </w:p>
+        </w:tc>
+      </w:tr>
+      <w:tr>
+        <w:tc>
+          <w:tcPr>
+            <w:tcW w:w="8851" w:type="dxa"/>
+            <w:tcBorders>
+              <w:top w:val="single" w:sz="6" w:space="0" w:color="000001"/>
+              <w:left w:val="single" w:sz="8" w:space="0" w:color="000001"/>
+              <w:bottom w:val="single" w:sz="8" w:space="0" w:color="000001"/>
+              <w:right w:val="single" w:sz="8" w:space="0" w:color="000001"/>
+            </w:tcBorders>
+            <w:shd w:val="clear" w:color="auto" w:fill="CCCCCC"/>
+            <w:tcMar>
+              <w:left w:w="60" w:type="dxa"/>
+            </w:tcMar>
+          </w:tcPr>
+          <w:p>
+            <w:pPr>
+              <w:pStyle w:val="Normal1"/>
+              <w:jc w:val="both"/>
+            </w:pPr>
+            <w:r>
+              <w:rPr>
+                <w:b/>
+                <w:sz w:val="20"/>
+                <w:szCs w:val="20"/>
+                <w:shd w:val="clear" w:color="auto" w:fill="CCCCCC"/>
+              </w:rPr>
+              <w:t>Pre condiciones</w:t>
+            </w:r>
+          </w:p>
+        </w:tc>
+      </w:tr>
+      <w:tr>
+        <w:tc>
+          <w:tcPr>
+            <w:tcW w:w="8851" w:type="dxa"/>
+            <w:tcBorders>
+              <w:top w:val="single" w:sz="6" w:space="0" w:color="000001"/>
+              <w:left w:val="single" w:sz="8" w:space="0" w:color="000001"/>
+              <w:bottom w:val="single" w:sz="8" w:space="0" w:color="000001"/>
+              <w:right w:val="single" w:sz="8" w:space="0" w:color="000001"/>
+            </w:tcBorders>
+            <w:shd w:val="clear" w:color="auto" w:fill="auto"/>
+            <w:tcMar>
+              <w:left w:w="60" w:type="dxa"/>
+            </w:tcMar>
+          </w:tcPr>
+          <w:p>
+            <w:pPr>
+              <w:pStyle w:val="Normal1"/>
+              <w:spacing w:before="20" w:after="20"/>
+              <w:ind w:left="360"/>
+              <w:jc w:val="both"/>
+            </w:pPr>
+            <w:r>
+              <w:rPr>
+                <w:b/>
+                <w:sz w:val="20"/>
+                <w:szCs w:val="20"/>
+              </w:rPr>
+              <w:t>·</w:t>
+            </w:r>
+            <w:r>
+              <w:rPr>
+                <w:rFonts w:ascii="Times New Roman" w:eastAsia="Times New Roman" w:hAnsi="Times New Roman" w:cs="Times New Roman"/>
+                <w:b/>
+                <w:sz w:val="14"/>
+                <w:szCs w:val="14"/>
+              </w:rPr>
+              <w:t xml:space="preserve">         </w:t>
+            </w:r>
             <w:r>
               <w:rPr>
                 <w:rFonts w:ascii="Times New Roman" w:eastAsia="Times New Roman" w:hAnsi="Times New Roman" w:cs="Times New Roman"/>
@@ -5088,9 +4770,8 @@
                 <w:sz w:val="20"/>
                 <w:szCs w:val="20"/>
               </w:rPr>
-              <w:t>Almacén .</w:t>
-            </w:r>
-            <w:proofErr w:type="gramEnd"/>
+              <w:t>El Encargado del Almacén  tiene acceso al sistema de registro de articulo.</w:t>
+            </w:r>
           </w:p>
         </w:tc>
       </w:tr>
@@ -5121,7 +4802,7 @@
                 <w:szCs w:val="20"/>
                 <w:shd w:val="clear" w:color="auto" w:fill="CCCCCC"/>
               </w:rPr>
-              <w:t>Pre condiciones</w:t>
+              <w:t>Post condiciones</w:t>
             </w:r>
           </w:p>
         </w:tc>
@@ -5150,7 +4831,6 @@
             </w:pPr>
             <w:r>
               <w:rPr>
-                <w:b/>
                 <w:sz w:val="20"/>
                 <w:szCs w:val="20"/>
               </w:rPr>
@@ -5159,42 +4839,18 @@
             <w:r>
               <w:rPr>
                 <w:rFonts w:ascii="Times New Roman" w:eastAsia="Times New Roman" w:hAnsi="Times New Roman" w:cs="Times New Roman"/>
-                <w:b/>
                 <w:sz w:val="14"/>
                 <w:szCs w:val="14"/>
               </w:rPr>
-              <w:t xml:space="preserve">         </w:t>
+              <w:t xml:space="preserve">     </w:t>
             </w:r>
             <w:r>
               <w:rPr>
                 <w:rFonts w:ascii="Times New Roman" w:eastAsia="Times New Roman" w:hAnsi="Times New Roman" w:cs="Times New Roman"/>
-                <w:b/>
                 <w:sz w:val="20"/>
                 <w:szCs w:val="20"/>
               </w:rPr>
-              <w:t xml:space="preserve">El Encargado del Almacén  tiene acceso al sistema de registro de </w:t>
-            </w:r>
-            <w:proofErr w:type="spellStart"/>
-            <w:proofErr w:type="gramStart"/>
-            <w:r>
-              <w:rPr>
-                <w:rFonts w:ascii="Times New Roman" w:eastAsia="Times New Roman" w:hAnsi="Times New Roman" w:cs="Times New Roman"/>
-                <w:b/>
-                <w:sz w:val="20"/>
-                <w:szCs w:val="20"/>
-              </w:rPr>
-              <w:t>articulo</w:t>
-            </w:r>
-            <w:proofErr w:type="spellEnd"/>
-            <w:proofErr w:type="gramEnd"/>
-            <w:r>
-              <w:rPr>
-                <w:rFonts w:ascii="Times New Roman" w:eastAsia="Times New Roman" w:hAnsi="Times New Roman" w:cs="Times New Roman"/>
-                <w:b/>
-                <w:sz w:val="20"/>
-                <w:szCs w:val="20"/>
-              </w:rPr>
-              <w:t>.</w:t>
+              <w:t>El Encargado del Almacén registra exitosamente un articulo en el sistema.</w:t>
             </w:r>
           </w:p>
         </w:tc>
@@ -5226,106 +4882,6 @@
                 <w:szCs w:val="20"/>
                 <w:shd w:val="clear" w:color="auto" w:fill="CCCCCC"/>
               </w:rPr>
-              <w:t>Post condiciones</w:t>
-            </w:r>
-          </w:p>
-        </w:tc>
-      </w:tr>
-      <w:tr>
-        <w:tc>
-          <w:tcPr>
-            <w:tcW w:w="8851" w:type="dxa"/>
-            <w:tcBorders>
-              <w:top w:val="single" w:sz="6" w:space="0" w:color="000001"/>
-              <w:left w:val="single" w:sz="8" w:space="0" w:color="000001"/>
-              <w:bottom w:val="single" w:sz="8" w:space="0" w:color="000001"/>
-              <w:right w:val="single" w:sz="8" w:space="0" w:color="000001"/>
-            </w:tcBorders>
-            <w:shd w:val="clear" w:color="auto" w:fill="auto"/>
-            <w:tcMar>
-              <w:left w:w="60" w:type="dxa"/>
-            </w:tcMar>
-          </w:tcPr>
-          <w:p>
-            <w:pPr>
-              <w:pStyle w:val="Normal1"/>
-              <w:spacing w:before="20" w:after="20"/>
-              <w:ind w:left="360"/>
-              <w:jc w:val="both"/>
-            </w:pPr>
-            <w:r>
-              <w:rPr>
-                <w:sz w:val="20"/>
-                <w:szCs w:val="20"/>
-              </w:rPr>
-              <w:t>·</w:t>
-            </w:r>
-            <w:r>
-              <w:rPr>
-                <w:rFonts w:ascii="Times New Roman" w:eastAsia="Times New Roman" w:hAnsi="Times New Roman" w:cs="Times New Roman"/>
-                <w:sz w:val="14"/>
-                <w:szCs w:val="14"/>
-              </w:rPr>
-              <w:t xml:space="preserve">     </w:t>
-            </w:r>
-            <w:r>
-              <w:rPr>
-                <w:rFonts w:ascii="Times New Roman" w:eastAsia="Times New Roman" w:hAnsi="Times New Roman" w:cs="Times New Roman"/>
-                <w:sz w:val="20"/>
-                <w:szCs w:val="20"/>
-              </w:rPr>
-              <w:t xml:space="preserve">El Encargado del Almacén registra exitosamente un </w:t>
-            </w:r>
-            <w:proofErr w:type="spellStart"/>
-            <w:proofErr w:type="gramStart"/>
-            <w:r>
-              <w:rPr>
-                <w:rFonts w:ascii="Times New Roman" w:eastAsia="Times New Roman" w:hAnsi="Times New Roman" w:cs="Times New Roman"/>
-                <w:sz w:val="20"/>
-                <w:szCs w:val="20"/>
-              </w:rPr>
-              <w:t>articulo</w:t>
-            </w:r>
-            <w:proofErr w:type="spellEnd"/>
-            <w:proofErr w:type="gramEnd"/>
-            <w:r>
-              <w:rPr>
-                <w:rFonts w:ascii="Times New Roman" w:eastAsia="Times New Roman" w:hAnsi="Times New Roman" w:cs="Times New Roman"/>
-                <w:sz w:val="20"/>
-                <w:szCs w:val="20"/>
-              </w:rPr>
-              <w:t xml:space="preserve"> en el sistema.</w:t>
-            </w:r>
-          </w:p>
-        </w:tc>
-      </w:tr>
-      <w:tr>
-        <w:tc>
-          <w:tcPr>
-            <w:tcW w:w="8851" w:type="dxa"/>
-            <w:tcBorders>
-              <w:top w:val="single" w:sz="6" w:space="0" w:color="000001"/>
-              <w:left w:val="single" w:sz="8" w:space="0" w:color="000001"/>
-              <w:bottom w:val="single" w:sz="8" w:space="0" w:color="000001"/>
-              <w:right w:val="single" w:sz="8" w:space="0" w:color="000001"/>
-            </w:tcBorders>
-            <w:shd w:val="clear" w:color="auto" w:fill="CCCCCC"/>
-            <w:tcMar>
-              <w:left w:w="60" w:type="dxa"/>
-            </w:tcMar>
-          </w:tcPr>
-          <w:p>
-            <w:pPr>
-              <w:pStyle w:val="Normal1"/>
-              <w:jc w:val="both"/>
-            </w:pPr>
-            <w:r>
-              <w:rPr>
-                <w:b/>
-                <w:sz w:val="20"/>
-                <w:szCs w:val="20"/>
-                <w:shd w:val="clear" w:color="auto" w:fill="CCCCCC"/>
-              </w:rPr>
               <w:t>Flujo Principal</w:t>
             </w:r>
           </w:p>
@@ -5405,61 +4961,7 @@
                 <w:sz w:val="20"/>
                 <w:szCs w:val="20"/>
               </w:rPr>
-              <w:t xml:space="preserve">El Encargado registra un </w:t>
-            </w:r>
-            <w:proofErr w:type="spellStart"/>
-            <w:r>
-              <w:rPr>
-                <w:rFonts w:ascii="Times New Roman" w:eastAsia="Times New Roman" w:hAnsi="Times New Roman" w:cs="Times New Roman"/>
-                <w:sz w:val="20"/>
-                <w:szCs w:val="20"/>
-              </w:rPr>
-              <w:t>articulo</w:t>
-            </w:r>
-            <w:proofErr w:type="spellEnd"/>
-            <w:r>
-              <w:rPr>
-                <w:rFonts w:ascii="Times New Roman" w:eastAsia="Times New Roman" w:hAnsi="Times New Roman" w:cs="Times New Roman"/>
-                <w:sz w:val="20"/>
-                <w:szCs w:val="20"/>
-              </w:rPr>
-              <w:t xml:space="preserve"> agregando el nombre del </w:t>
-            </w:r>
-            <w:proofErr w:type="spellStart"/>
-            <w:r>
-              <w:rPr>
-                <w:rFonts w:ascii="Times New Roman" w:eastAsia="Times New Roman" w:hAnsi="Times New Roman" w:cs="Times New Roman"/>
-                <w:sz w:val="20"/>
-                <w:szCs w:val="20"/>
-              </w:rPr>
-              <w:t>articulo</w:t>
-            </w:r>
-            <w:proofErr w:type="spellEnd"/>
-            <w:r>
-              <w:rPr>
-                <w:rFonts w:ascii="Times New Roman" w:eastAsia="Times New Roman" w:hAnsi="Times New Roman" w:cs="Times New Roman"/>
-                <w:sz w:val="20"/>
-                <w:szCs w:val="20"/>
-              </w:rPr>
-              <w:t xml:space="preserve">, la categoría del articulo y la cantidad de los </w:t>
-            </w:r>
-            <w:proofErr w:type="gramStart"/>
-            <w:r>
-              <w:rPr>
-                <w:rFonts w:ascii="Times New Roman" w:eastAsia="Times New Roman" w:hAnsi="Times New Roman" w:cs="Times New Roman"/>
-                <w:sz w:val="20"/>
-                <w:szCs w:val="20"/>
-              </w:rPr>
-              <w:t>artículos .</w:t>
-            </w:r>
-            <w:proofErr w:type="gramEnd"/>
-            <w:r>
-              <w:rPr>
-                <w:rFonts w:ascii="Times New Roman" w:eastAsia="Times New Roman" w:hAnsi="Times New Roman" w:cs="Times New Roman"/>
-                <w:sz w:val="20"/>
-                <w:szCs w:val="20"/>
-              </w:rPr>
-              <w:t xml:space="preserve"> </w:t>
+              <w:t xml:space="preserve">El Encargado registra un articulo agregando el nombre del articulo, la categoría del articulo y la cantidad de los artículos . </w:t>
             </w:r>
           </w:p>
           <w:p>
@@ -5786,9 +5288,82 @@
                 <w:sz w:val="20"/>
                 <w:szCs w:val="20"/>
               </w:rPr>
-              <w:t xml:space="preserve">El Encargado del </w:t>
-            </w:r>
-            <w:proofErr w:type="gramStart"/>
+              <w:t>El Encargado del Almacén .</w:t>
+            </w:r>
+          </w:p>
+        </w:tc>
+      </w:tr>
+      <w:tr>
+        <w:tc>
+          <w:tcPr>
+            <w:tcW w:w="8880" w:type="dxa"/>
+            <w:tcBorders>
+              <w:top w:val="single" w:sz="6" w:space="0" w:color="000001"/>
+              <w:left w:val="single" w:sz="8" w:space="0" w:color="000001"/>
+              <w:bottom w:val="single" w:sz="8" w:space="0" w:color="000001"/>
+              <w:right w:val="single" w:sz="8" w:space="0" w:color="000001"/>
+            </w:tcBorders>
+            <w:shd w:val="clear" w:color="auto" w:fill="CCCCCC"/>
+            <w:tcMar>
+              <w:left w:w="60" w:type="dxa"/>
+            </w:tcMar>
+          </w:tcPr>
+          <w:p>
+            <w:pPr>
+              <w:pStyle w:val="Normal1"/>
+              <w:jc w:val="both"/>
+            </w:pPr>
+            <w:r>
+              <w:rPr>
+                <w:b/>
+                <w:sz w:val="20"/>
+                <w:szCs w:val="20"/>
+                <w:shd w:val="clear" w:color="auto" w:fill="CCCCCC"/>
+              </w:rPr>
+              <w:t>Pre condiciones</w:t>
+            </w:r>
+          </w:p>
+        </w:tc>
+      </w:tr>
+      <w:tr>
+        <w:tc>
+          <w:tcPr>
+            <w:tcW w:w="8880" w:type="dxa"/>
+            <w:tcBorders>
+              <w:top w:val="single" w:sz="6" w:space="0" w:color="000001"/>
+              <w:left w:val="single" w:sz="8" w:space="0" w:color="000001"/>
+              <w:bottom w:val="single" w:sz="8" w:space="0" w:color="000001"/>
+              <w:right w:val="single" w:sz="8" w:space="0" w:color="000001"/>
+            </w:tcBorders>
+            <w:shd w:val="clear" w:color="auto" w:fill="auto"/>
+            <w:tcMar>
+              <w:left w:w="60" w:type="dxa"/>
+            </w:tcMar>
+          </w:tcPr>
+          <w:p>
+            <w:pPr>
+              <w:pStyle w:val="Normal1"/>
+              <w:spacing w:before="20" w:after="20"/>
+              <w:ind w:left="360"/>
+              <w:jc w:val="both"/>
+            </w:pPr>
+            <w:r>
+              <w:rPr>
+                <w:b/>
+                <w:sz w:val="20"/>
+                <w:szCs w:val="20"/>
+              </w:rPr>
+              <w:t>·</w:t>
+            </w:r>
+            <w:r>
+              <w:rPr>
+                <w:rFonts w:ascii="Times New Roman" w:eastAsia="Times New Roman" w:hAnsi="Times New Roman" w:cs="Times New Roman"/>
+                <w:b/>
+                <w:sz w:val="14"/>
+                <w:szCs w:val="14"/>
+              </w:rPr>
+              <w:t xml:space="preserve">         </w:t>
+            </w:r>
             <w:r>
               <w:rPr>
                 <w:rFonts w:ascii="Times New Roman" w:eastAsia="Times New Roman" w:hAnsi="Times New Roman" w:cs="Times New Roman"/>
@@ -5796,9 +5371,8 @@
                 <w:sz w:val="20"/>
                 <w:szCs w:val="20"/>
               </w:rPr>
-              <w:t>Almacén .</w:t>
-            </w:r>
-            <w:proofErr w:type="gramEnd"/>
+              <w:t>El Encargado del Almacén  tiene acceso al sistema de salida de equipo.</w:t>
+            </w:r>
           </w:p>
         </w:tc>
       </w:tr>
@@ -5829,7 +5403,7 @@
                 <w:szCs w:val="20"/>
                 <w:shd w:val="clear" w:color="auto" w:fill="CCCCCC"/>
               </w:rPr>
-              <w:t>Pre condiciones</w:t>
+              <w:t>Post condiciones</w:t>
             </w:r>
           </w:p>
         </w:tc>
@@ -5858,7 +5432,6 @@
             </w:pPr>
             <w:r>
               <w:rPr>
-                <w:b/>
                 <w:sz w:val="20"/>
                 <w:szCs w:val="20"/>
               </w:rPr>
@@ -5867,20 +5440,18 @@
             <w:r>
               <w:rPr>
                 <w:rFonts w:ascii="Times New Roman" w:eastAsia="Times New Roman" w:hAnsi="Times New Roman" w:cs="Times New Roman"/>
-                <w:b/>
                 <w:sz w:val="14"/>
                 <w:szCs w:val="14"/>
               </w:rPr>
-              <w:t xml:space="preserve">         </w:t>
+              <w:t xml:space="preserve">     </w:t>
             </w:r>
             <w:r>
               <w:rPr>
                 <w:rFonts w:ascii="Times New Roman" w:eastAsia="Times New Roman" w:hAnsi="Times New Roman" w:cs="Times New Roman"/>
-                <w:b/>
                 <w:sz w:val="20"/>
                 <w:szCs w:val="20"/>
               </w:rPr>
-              <w:t>El Encargado del Almacén  tiene acceso al sistema de salida de equipo.</w:t>
+              <w:t>El Encargado del Almacén da salida exitosamente un articulo en el sistema.</w:t>
             </w:r>
           </w:p>
         </w:tc>
@@ -5912,106 +5483,6 @@
                 <w:szCs w:val="20"/>
                 <w:shd w:val="clear" w:color="auto" w:fill="CCCCCC"/>
               </w:rPr>
-              <w:t>Post condiciones</w:t>
-            </w:r>
-          </w:p>
-        </w:tc>
-      </w:tr>
-      <w:tr>
-        <w:tc>
-          <w:tcPr>
-            <w:tcW w:w="8880" w:type="dxa"/>
-            <w:tcBorders>
-              <w:top w:val="single" w:sz="6" w:space="0" w:color="000001"/>
-              <w:left w:val="single" w:sz="8" w:space="0" w:color="000001"/>
-              <w:bottom w:val="single" w:sz="8" w:space="0" w:color="000001"/>
-              <w:right w:val="single" w:sz="8" w:space="0" w:color="000001"/>
-            </w:tcBorders>
-            <w:shd w:val="clear" w:color="auto" w:fill="auto"/>
-            <w:tcMar>
-              <w:left w:w="60" w:type="dxa"/>
-            </w:tcMar>
-          </w:tcPr>
-          <w:p>
-            <w:pPr>
-              <w:pStyle w:val="Normal1"/>
-              <w:spacing w:before="20" w:after="20"/>
-              <w:ind w:left="360"/>
-              <w:jc w:val="both"/>
-            </w:pPr>
-            <w:r>
-              <w:rPr>
-                <w:sz w:val="20"/>
-                <w:szCs w:val="20"/>
-              </w:rPr>
-              <w:t>·</w:t>
-            </w:r>
-            <w:r>
-              <w:rPr>
-                <w:rFonts w:ascii="Times New Roman" w:eastAsia="Times New Roman" w:hAnsi="Times New Roman" w:cs="Times New Roman"/>
-                <w:sz w:val="14"/>
-                <w:szCs w:val="14"/>
-              </w:rPr>
-              <w:t xml:space="preserve">     </w:t>
-            </w:r>
-            <w:r>
-              <w:rPr>
-                <w:rFonts w:ascii="Times New Roman" w:eastAsia="Times New Roman" w:hAnsi="Times New Roman" w:cs="Times New Roman"/>
-                <w:sz w:val="20"/>
-                <w:szCs w:val="20"/>
-              </w:rPr>
-              <w:t xml:space="preserve">El Encargado del Almacén da salida exitosamente un </w:t>
-            </w:r>
-            <w:proofErr w:type="spellStart"/>
-            <w:proofErr w:type="gramStart"/>
-            <w:r>
-              <w:rPr>
-                <w:rFonts w:ascii="Times New Roman" w:eastAsia="Times New Roman" w:hAnsi="Times New Roman" w:cs="Times New Roman"/>
-                <w:sz w:val="20"/>
-                <w:szCs w:val="20"/>
-              </w:rPr>
-              <w:t>articulo</w:t>
-            </w:r>
-            <w:proofErr w:type="spellEnd"/>
-            <w:proofErr w:type="gramEnd"/>
-            <w:r>
-              <w:rPr>
-                <w:rFonts w:ascii="Times New Roman" w:eastAsia="Times New Roman" w:hAnsi="Times New Roman" w:cs="Times New Roman"/>
-                <w:sz w:val="20"/>
-                <w:szCs w:val="20"/>
-              </w:rPr>
-              <w:t xml:space="preserve"> en el sistema.</w:t>
-            </w:r>
-          </w:p>
-        </w:tc>
-      </w:tr>
-      <w:tr>
-        <w:tc>
-          <w:tcPr>
-            <w:tcW w:w="8880" w:type="dxa"/>
-            <w:tcBorders>
-              <w:top w:val="single" w:sz="6" w:space="0" w:color="000001"/>
-              <w:left w:val="single" w:sz="8" w:space="0" w:color="000001"/>
-              <w:bottom w:val="single" w:sz="8" w:space="0" w:color="000001"/>
-              <w:right w:val="single" w:sz="8" w:space="0" w:color="000001"/>
-            </w:tcBorders>
-            <w:shd w:val="clear" w:color="auto" w:fill="CCCCCC"/>
-            <w:tcMar>
-              <w:left w:w="60" w:type="dxa"/>
-            </w:tcMar>
-          </w:tcPr>
-          <w:p>
-            <w:pPr>
-              <w:pStyle w:val="Normal1"/>
-              <w:jc w:val="both"/>
-            </w:pPr>
-            <w:r>
-              <w:rPr>
-                <w:b/>
-                <w:sz w:val="20"/>
-                <w:szCs w:val="20"/>
-                <w:shd w:val="clear" w:color="auto" w:fill="CCCCCC"/>
-              </w:rPr>
               <w:t>Flujo Principal</w:t>
             </w:r>
           </w:p>
@@ -6091,43 +5562,7 @@
                 <w:sz w:val="20"/>
                 <w:szCs w:val="20"/>
               </w:rPr>
-              <w:t xml:space="preserve">El Encargado selecciona un </w:t>
-            </w:r>
-            <w:proofErr w:type="spellStart"/>
-            <w:r>
-              <w:rPr>
-                <w:rFonts w:ascii="Times New Roman" w:eastAsia="Times New Roman" w:hAnsi="Times New Roman" w:cs="Times New Roman"/>
-                <w:sz w:val="20"/>
-                <w:szCs w:val="20"/>
-              </w:rPr>
-              <w:t>articulo</w:t>
-            </w:r>
-            <w:proofErr w:type="spellEnd"/>
-            <w:r>
-              <w:rPr>
-                <w:rFonts w:ascii="Times New Roman" w:eastAsia="Times New Roman" w:hAnsi="Times New Roman" w:cs="Times New Roman"/>
-                <w:sz w:val="20"/>
-                <w:szCs w:val="20"/>
-              </w:rPr>
-              <w:t xml:space="preserve"> y la cantidad del articulo  para darle </w:t>
-            </w:r>
-            <w:proofErr w:type="gramStart"/>
-            <w:r>
-              <w:rPr>
-                <w:rFonts w:ascii="Times New Roman" w:eastAsia="Times New Roman" w:hAnsi="Times New Roman" w:cs="Times New Roman"/>
-                <w:sz w:val="20"/>
-                <w:szCs w:val="20"/>
-              </w:rPr>
-              <w:t>salida .</w:t>
-            </w:r>
-            <w:proofErr w:type="gramEnd"/>
-            <w:r>
-              <w:rPr>
-                <w:rFonts w:ascii="Times New Roman" w:eastAsia="Times New Roman" w:hAnsi="Times New Roman" w:cs="Times New Roman"/>
-                <w:sz w:val="20"/>
-                <w:szCs w:val="20"/>
-              </w:rPr>
-              <w:t xml:space="preserve"> </w:t>
+              <w:t xml:space="preserve">El Encargado selecciona un articulo y la cantidad del articulo  para darle salida . </w:t>
             </w:r>
           </w:p>
           <w:p>
@@ -6157,39 +5592,7 @@
                 <w:sz w:val="20"/>
                 <w:szCs w:val="20"/>
               </w:rPr>
-              <w:t xml:space="preserve">El sistema regresa un PDF con las especificaciones de la </w:t>
-            </w:r>
-            <w:proofErr w:type="spellStart"/>
-            <w:r>
-              <w:rPr>
-                <w:sz w:val="20"/>
-                <w:szCs w:val="20"/>
-              </w:rPr>
-              <w:t>la</w:t>
-            </w:r>
-            <w:proofErr w:type="spellEnd"/>
-            <w:r>
-              <w:rPr>
-                <w:sz w:val="20"/>
-                <w:szCs w:val="20"/>
-              </w:rPr>
-              <w:t xml:space="preserve"> salida del </w:t>
-            </w:r>
-            <w:proofErr w:type="spellStart"/>
-            <w:r>
-              <w:rPr>
-                <w:sz w:val="20"/>
-                <w:szCs w:val="20"/>
-              </w:rPr>
-              <w:t>articulo</w:t>
-            </w:r>
-            <w:proofErr w:type="spellEnd"/>
-            <w:r>
-              <w:rPr>
-                <w:sz w:val="20"/>
-                <w:szCs w:val="20"/>
-              </w:rPr>
-              <w:t>.</w:t>
+              <w:t>El sistema regresa un PDF con las especificaciones de la la salida del articulo.</w:t>
             </w:r>
           </w:p>
           <w:p>
@@ -6645,27 +6048,7 @@
                 <w:sz w:val="20"/>
                 <w:szCs w:val="20"/>
               </w:rPr>
-              <w:t xml:space="preserve">El Usuario da salida exitosamente un </w:t>
-            </w:r>
-            <w:proofErr w:type="spellStart"/>
-            <w:proofErr w:type="gramStart"/>
-            <w:r>
-              <w:rPr>
-                <w:rFonts w:ascii="Times New Roman" w:eastAsia="Times New Roman" w:hAnsi="Times New Roman" w:cs="Times New Roman"/>
-                <w:sz w:val="20"/>
-                <w:szCs w:val="20"/>
-              </w:rPr>
-              <w:t>articulo</w:t>
-            </w:r>
-            <w:proofErr w:type="spellEnd"/>
-            <w:proofErr w:type="gramEnd"/>
-            <w:r>
-              <w:rPr>
-                <w:rFonts w:ascii="Times New Roman" w:eastAsia="Times New Roman" w:hAnsi="Times New Roman" w:cs="Times New Roman"/>
-                <w:sz w:val="20"/>
-                <w:szCs w:val="20"/>
-              </w:rPr>
-              <w:t xml:space="preserve"> en el sistema.</w:t>
+              <w:t>El Usuario da salida exitosamente un articulo en el sistema.</w:t>
             </w:r>
           </w:p>
         </w:tc>
@@ -6776,25 +6159,7 @@
                 <w:sz w:val="20"/>
                 <w:szCs w:val="20"/>
               </w:rPr>
-              <w:t xml:space="preserve">El Usuario selecciona el articulo para ver  las </w:t>
-            </w:r>
-            <w:proofErr w:type="gramStart"/>
-            <w:r>
-              <w:rPr>
-                <w:rFonts w:ascii="Times New Roman" w:eastAsia="Times New Roman" w:hAnsi="Times New Roman" w:cs="Times New Roman"/>
-                <w:sz w:val="20"/>
-                <w:szCs w:val="20"/>
-              </w:rPr>
-              <w:t>especificaciones  .</w:t>
-            </w:r>
-            <w:proofErr w:type="gramEnd"/>
-            <w:r>
-              <w:rPr>
-                <w:rFonts w:ascii="Times New Roman" w:eastAsia="Times New Roman" w:hAnsi="Times New Roman" w:cs="Times New Roman"/>
-                <w:sz w:val="20"/>
-                <w:szCs w:val="20"/>
-              </w:rPr>
-              <w:t xml:space="preserve"> </w:t>
+              <w:t xml:space="preserve">El Usuario selecciona el articulo para ver  las especificaciones  . </w:t>
             </w:r>
           </w:p>
           <w:p>
@@ -7178,19 +6543,8 @@
                 <w:sz w:val="20"/>
                 <w:szCs w:val="20"/>
               </w:rPr>
-              <w:t xml:space="preserve">El Usuario tiene acceso al sistema de consulta de </w:t>
-            </w:r>
-            <w:proofErr w:type="spellStart"/>
-            <w:r>
-              <w:rPr>
-                <w:rFonts w:ascii="Times New Roman" w:eastAsia="Times New Roman" w:hAnsi="Times New Roman" w:cs="Times New Roman"/>
-                <w:b/>
-                <w:sz w:val="20"/>
-                <w:szCs w:val="20"/>
-              </w:rPr>
-              <w:t>articulos</w:t>
-            </w:r>
-            <w:proofErr w:type="spellEnd"/>
+              <w:t>El Usuario tiene acceso al sistema de consulta de articulos</w:t>
+            </w:r>
           </w:p>
         </w:tc>
       </w:tr>
@@ -7269,27 +6623,7 @@
                 <w:sz w:val="20"/>
                 <w:szCs w:val="20"/>
               </w:rPr>
-              <w:t xml:space="preserve">El Usuario consulta exitosamente un </w:t>
-            </w:r>
-            <w:proofErr w:type="spellStart"/>
-            <w:proofErr w:type="gramStart"/>
-            <w:r>
-              <w:rPr>
-                <w:rFonts w:ascii="Times New Roman" w:eastAsia="Times New Roman" w:hAnsi="Times New Roman" w:cs="Times New Roman"/>
-                <w:sz w:val="20"/>
-                <w:szCs w:val="20"/>
-              </w:rPr>
-              <w:t>articulo</w:t>
-            </w:r>
-            <w:proofErr w:type="spellEnd"/>
-            <w:proofErr w:type="gramEnd"/>
-            <w:r>
-              <w:rPr>
-                <w:rFonts w:ascii="Times New Roman" w:eastAsia="Times New Roman" w:hAnsi="Times New Roman" w:cs="Times New Roman"/>
-                <w:sz w:val="20"/>
-                <w:szCs w:val="20"/>
-              </w:rPr>
-              <w:t xml:space="preserve"> en el sistema.</w:t>
+              <w:t>El Usuario consulta exitosamente un articulo en el sistema.</w:t>
             </w:r>
           </w:p>
         </w:tc>
@@ -7392,36 +6726,8 @@
                 <w:sz w:val="20"/>
                 <w:szCs w:val="20"/>
               </w:rPr>
-              <w:t xml:space="preserve">El Usuario selecciona un </w:t>
-            </w:r>
-            <w:proofErr w:type="spellStart"/>
-            <w:r>
-              <w:rPr>
-                <w:rFonts w:ascii="Times New Roman" w:eastAsia="Times New Roman" w:hAnsi="Times New Roman" w:cs="Times New Roman"/>
-                <w:sz w:val="20"/>
-                <w:szCs w:val="20"/>
-              </w:rPr>
-              <w:t>articulo</w:t>
-            </w:r>
-            <w:proofErr w:type="spellEnd"/>
-            <w:r>
-              <w:rPr>
-                <w:rFonts w:ascii="Times New Roman" w:eastAsia="Times New Roman" w:hAnsi="Times New Roman" w:cs="Times New Roman"/>
-                <w:sz w:val="20"/>
-                <w:szCs w:val="20"/>
-              </w:rPr>
-              <w:t xml:space="preserve"> y la cantidad del articulo  para darle </w:t>
-            </w:r>
-            <w:proofErr w:type="gramStart"/>
-            <w:r>
-              <w:rPr>
-                <w:rFonts w:ascii="Times New Roman" w:eastAsia="Times New Roman" w:hAnsi="Times New Roman" w:cs="Times New Roman"/>
-                <w:sz w:val="20"/>
-                <w:szCs w:val="20"/>
-              </w:rPr>
-              <w:t>salida .</w:t>
-            </w:r>
-            <w:proofErr w:type="gramEnd"/>
+              <w:t>El Usuario selecciona un articulo y la cantidad del articulo  para darle salida .</w:t>
+            </w:r>
           </w:p>
           <w:p>
             <w:pPr>
@@ -7447,43 +6753,7 @@
                 <w:sz w:val="20"/>
                 <w:szCs w:val="20"/>
               </w:rPr>
-              <w:t xml:space="preserve">El sistema regresa un PDF con las especificaciones de la </w:t>
-            </w:r>
-            <w:proofErr w:type="spellStart"/>
-            <w:r>
-              <w:rPr>
-                <w:rFonts w:ascii="Times New Roman" w:eastAsia="Times New Roman" w:hAnsi="Times New Roman" w:cs="Times New Roman"/>
-                <w:sz w:val="20"/>
-                <w:szCs w:val="20"/>
-              </w:rPr>
-              <w:t>la</w:t>
-            </w:r>
-            <w:proofErr w:type="spellEnd"/>
-            <w:r>
-              <w:rPr>
-                <w:rFonts w:ascii="Times New Roman" w:eastAsia="Times New Roman" w:hAnsi="Times New Roman" w:cs="Times New Roman"/>
-                <w:sz w:val="20"/>
-                <w:szCs w:val="20"/>
-              </w:rPr>
-              <w:t xml:space="preserve"> salida del </w:t>
-            </w:r>
-            <w:proofErr w:type="spellStart"/>
-            <w:r>
-              <w:rPr>
-                <w:rFonts w:ascii="Times New Roman" w:eastAsia="Times New Roman" w:hAnsi="Times New Roman" w:cs="Times New Roman"/>
-                <w:sz w:val="20"/>
-                <w:szCs w:val="20"/>
-              </w:rPr>
-              <w:t>articulo</w:t>
-            </w:r>
-            <w:proofErr w:type="spellEnd"/>
-            <w:r>
-              <w:rPr>
-                <w:rFonts w:ascii="Times New Roman" w:eastAsia="Times New Roman" w:hAnsi="Times New Roman" w:cs="Times New Roman"/>
-                <w:sz w:val="20"/>
-                <w:szCs w:val="20"/>
-              </w:rPr>
-              <w:t>.</w:t>
+              <w:t>El sistema regresa un PDF con las especificaciones de la la salida del articulo.</w:t>
             </w:r>
           </w:p>
           <w:p>
@@ -7610,6 +6880,103 @@
     </w:tbl>
     <w:p/>
     <w:p/>
+    <w:p>
+      <w:pPr>
+        <w:spacing w:line="360" w:lineRule="auto"/>
+        <w:rPr>
+          <w:rFonts w:ascii="Arial" w:hAnsi="Arial" w:cs="Arial"/>
+          <w:sz w:val="32"/>
+        </w:rPr>
+      </w:pPr>
+      <w:r>
+        <w:rPr>
+          <w:lang w:val="es-419"/>
+        </w:rPr>
+        <w:lastRenderedPageBreak/>
+        <w:t xml:space="preserve">  </w:t>
+      </w:r>
+      <w:r>
+        <w:rPr>
+          <w:rFonts w:ascii="Arial" w:hAnsi="Arial" w:cs="Arial"/>
+          <w:sz w:val="32"/>
+        </w:rPr>
+        <w:t>8</w:t>
+      </w:r>
+      <w:r>
+        <w:rPr>
+          <w:rFonts w:ascii="Arial" w:hAnsi="Arial" w:cs="Arial"/>
+          <w:sz w:val="32"/>
+        </w:rPr>
+        <w:t xml:space="preserve">.- </w:t>
+      </w:r>
+      <w:r>
+        <w:rPr>
+          <w:rFonts w:ascii="Arial" w:hAnsi="Arial" w:cs="Arial"/>
+          <w:sz w:val="32"/>
+        </w:rPr>
+        <w:t>Modelo de Objetos</w:t>
+      </w:r>
+      <w:bookmarkStart w:id="0" w:name="_GoBack"/>
+      <w:r>
+        <w:rPr>
+          <w:rFonts w:ascii="Arial" w:hAnsi="Arial" w:cs="Arial"/>
+          <w:noProof/>
+          <w:sz w:val="32"/>
+        </w:rPr>
+        <w:drawing>
+          <wp:inline distT="0" distB="0" distL="0" distR="0" wp14:anchorId="632A7C07" wp14:editId="6FE510F3">
+            <wp:extent cx="5612130" cy="4410710"/>
+            <wp:effectExtent l="0" t="0" r="7620" b="8890"/>
+            <wp:docPr id="13" name="Imagen 13"/>
+            <wp:cNvGraphicFramePr>
+              <a:graphicFrameLocks xmlns:a="http://schemas.openxmlformats.org/drawingml/2006/main" noChangeAspect="1"/>
+            </wp:cNvGraphicFramePr>
+            <a:graphic xmlns:a="http://schemas.openxmlformats.org/drawingml/2006/main">
+              <a:graphicData uri="http://schemas.openxmlformats.org/drawingml/2006/picture">
+                <pic:pic xmlns:pic="http://schemas.openxmlformats.org/drawingml/2006/picture">
+                  <pic:nvPicPr>
+                    <pic:cNvPr id="13" name="Modelo de Objetos.bmp"/>
+                    <pic:cNvPicPr/>
+                  </pic:nvPicPr>
+                  <pic:blipFill>
+                    <a:blip r:embed="rId16">
+                      <a:extLst>
+                        <a:ext uri="{28A0092B-C50C-407E-A947-70E740481C1C}">
+                          <a14:useLocalDpi xmlns:a14="http://schemas.microsoft.com/office/drawing/2010/main" val="0"/>
+                        </a:ext>
+                      </a:extLst>
+                    </a:blip>
+                    <a:stretch>
+                      <a:fillRect/>
+                    </a:stretch>
+                  </pic:blipFill>
+                  <pic:spPr>
+                    <a:xfrm>
+                      <a:off x="0" y="0"/>
+                      <a:ext cx="5612130" cy="4410710"/>
+                    </a:xfrm>
+                    <a:prstGeom prst="rect">
+                      <a:avLst/>
+                    </a:prstGeom>
+                  </pic:spPr>
+                </pic:pic>
+              </a:graphicData>
+            </a:graphic>
+          </wp:inline>
+        </w:drawing>
+      </w:r>
+      <w:bookmarkEnd w:id="0"/>
+    </w:p>
+    <w:p>
+      <w:pPr>
+        <w:spacing w:line="360" w:lineRule="auto"/>
+        <w:rPr>
+          <w:rFonts w:ascii="Arial" w:hAnsi="Arial" w:cs="Arial"/>
+          <w:sz w:val="32"/>
+          <w:lang w:val="es-419"/>
+        </w:rPr>
+      </w:pPr>
+    </w:p>
     <w:p/>
     <w:p>
       <w:pPr>
@@ -7734,7 +7101,7 @@
                     <pic:cNvPicPr/>
                   </pic:nvPicPr>
                   <pic:blipFill>
-                    <a:blip r:embed="rId16">
+                    <a:blip r:embed="rId17">
                       <a:extLst>
                         <a:ext uri="{28A0092B-C50C-407E-A947-70E740481C1C}">
                           <a14:useLocalDpi xmlns:a14="http://schemas.microsoft.com/office/drawing/2010/main" val="0"/>
@@ -7810,7 +7177,7 @@
                     <pic:cNvPicPr/>
                   </pic:nvPicPr>
                   <pic:blipFill>
-                    <a:blip r:embed="rId17">
+                    <a:blip r:embed="rId18">
                       <a:extLst>
                         <a:ext uri="{28A0092B-C50C-407E-A947-70E740481C1C}">
                           <a14:useLocalDpi xmlns:a14="http://schemas.microsoft.com/office/drawing/2010/main" val="0"/>
@@ -7887,7 +7254,7 @@
                     <pic:cNvPicPr/>
                   </pic:nvPicPr>
                   <pic:blipFill>
-                    <a:blip r:embed="rId18">
+                    <a:blip r:embed="rId19">
                       <a:extLst>
                         <a:ext uri="{28A0092B-C50C-407E-A947-70E740481C1C}">
                           <a14:useLocalDpi xmlns:a14="http://schemas.microsoft.com/office/drawing/2010/main" val="0"/>
@@ -7963,7 +7330,7 @@
                     <pic:cNvPicPr/>
                   </pic:nvPicPr>
                   <pic:blipFill>
-                    <a:blip r:embed="rId19">
+                    <a:blip r:embed="rId20">
                       <a:extLst>
                         <a:ext uri="{28A0092B-C50C-407E-A947-70E740481C1C}">
                           <a14:useLocalDpi xmlns:a14="http://schemas.microsoft.com/office/drawing/2010/main" val="0"/>
@@ -8047,7 +7414,7 @@
                     <pic:cNvPicPr/>
                   </pic:nvPicPr>
                   <pic:blipFill>
-                    <a:blip r:embed="rId20">
+                    <a:blip r:embed="rId21">
                       <a:extLst>
                         <a:ext uri="{28A0092B-C50C-407E-A947-70E740481C1C}">
                           <a14:useLocalDpi xmlns:a14="http://schemas.microsoft.com/office/drawing/2010/main" val="0"/>
@@ -8155,18 +7522,8 @@
           <w:b/>
           <w:sz w:val="24"/>
         </w:rPr>
-        <w:t xml:space="preserve">1.- </w:t>
-      </w:r>
-      <w:proofErr w:type="spellStart"/>
-      <w:r>
-        <w:rPr>
-          <w:rFonts w:ascii="Arial" w:hAnsi="Arial" w:cs="Arial"/>
-          <w:b/>
-          <w:sz w:val="24"/>
-        </w:rPr>
-        <w:t>CrearNuevoRegistro</w:t>
-      </w:r>
-      <w:proofErr w:type="spellEnd"/>
+        <w:t>1.- CrearNuevoRegistro</w:t>
+      </w:r>
     </w:p>
     <w:p>
       <w:pPr>
@@ -8191,21 +7548,12 @@
         </w:rPr>
         <w:t xml:space="preserve">Operación: </w:t>
       </w:r>
-      <w:proofErr w:type="spellStart"/>
       <w:r>
         <w:rPr>
           <w:rFonts w:ascii="Arial" w:hAnsi="Arial" w:cs="Arial"/>
           <w:sz w:val="24"/>
         </w:rPr>
-        <w:t>CrearNuevoRegistro</w:t>
-      </w:r>
-      <w:proofErr w:type="spellEnd"/>
-      <w:r>
-        <w:rPr>
-          <w:rFonts w:ascii="Arial" w:hAnsi="Arial" w:cs="Arial"/>
-          <w:sz w:val="24"/>
-        </w:rPr>
-        <w:t>()</w:t>
+        <w:t>CrearNuevoRegistro()</w:t>
       </w:r>
     </w:p>
     <w:p>
@@ -8236,17 +7584,8 @@
           <w:rFonts w:ascii="Arial" w:hAnsi="Arial" w:cs="Arial"/>
           <w:sz w:val="24"/>
         </w:rPr>
-        <w:t xml:space="preserve">Caso de uso -&gt; Registra </w:t>
-      </w:r>
-      <w:proofErr w:type="spellStart"/>
-      <w:r>
-        <w:rPr>
-          <w:rFonts w:ascii="Arial" w:hAnsi="Arial" w:cs="Arial"/>
-          <w:sz w:val="24"/>
-        </w:rPr>
-        <w:t>Articulos</w:t>
-      </w:r>
-      <w:proofErr w:type="spellEnd"/>
+        <w:t>Caso de uso -&gt; Registra Articulos</w:t>
+      </w:r>
     </w:p>
     <w:p>
       <w:pPr>
@@ -8294,89 +7633,69 @@
           <w:sz w:val="24"/>
         </w:rPr>
       </w:pPr>
-      <w:proofErr w:type="spellStart"/>
       <w:r>
         <w:rPr>
           <w:rFonts w:ascii="Arial" w:hAnsi="Arial" w:cs="Arial"/>
           <w:b/>
           <w:sz w:val="24"/>
         </w:rPr>
-        <w:t>Postcondiciones</w:t>
-      </w:r>
-      <w:proofErr w:type="spellEnd"/>
-      <w:r>
+        <w:t xml:space="preserve">Postcondiciones: </w:t>
+      </w:r>
+    </w:p>
+    <w:p>
+      <w:pPr>
+        <w:pStyle w:val="Prrafodelista"/>
+        <w:spacing w:line="360" w:lineRule="auto"/>
+        <w:jc w:val="both"/>
+        <w:rPr>
+          <w:rFonts w:ascii="Arial" w:hAnsi="Arial" w:cs="Arial"/>
+          <w:sz w:val="24"/>
+        </w:rPr>
+      </w:pPr>
+      <w:r>
+        <w:rPr>
+          <w:rFonts w:ascii="Arial" w:hAnsi="Arial" w:cs="Arial"/>
+          <w:sz w:val="24"/>
+        </w:rPr>
+        <w:t>-Se inicia la instancia Registra r.</w:t>
+      </w:r>
+    </w:p>
+    <w:p>
+      <w:pPr>
+        <w:pStyle w:val="Prrafodelista"/>
+        <w:spacing w:line="360" w:lineRule="auto"/>
+        <w:jc w:val="both"/>
+        <w:rPr>
+          <w:rFonts w:ascii="Arial" w:hAnsi="Arial" w:cs="Arial"/>
+          <w:sz w:val="24"/>
+        </w:rPr>
+      </w:pPr>
+      <w:r>
+        <w:rPr>
+          <w:rFonts w:ascii="Arial" w:hAnsi="Arial" w:cs="Arial"/>
+          <w:sz w:val="24"/>
+        </w:rPr>
+        <w:t>-Se inicializan los atributos de r.</w:t>
+      </w:r>
+    </w:p>
+    <w:p>
+      <w:pPr>
+        <w:spacing w:line="360" w:lineRule="auto"/>
+        <w:jc w:val="both"/>
         <w:rPr>
           <w:rFonts w:ascii="Arial" w:hAnsi="Arial" w:cs="Arial"/>
           <w:b/>
           <w:sz w:val="24"/>
         </w:rPr>
-        <w:t xml:space="preserve">: </w:t>
-      </w:r>
-    </w:p>
-    <w:p>
-      <w:pPr>
-        <w:pStyle w:val="Prrafodelista"/>
-        <w:spacing w:line="360" w:lineRule="auto"/>
-        <w:jc w:val="both"/>
-        <w:rPr>
-          <w:rFonts w:ascii="Arial" w:hAnsi="Arial" w:cs="Arial"/>
-          <w:sz w:val="24"/>
-        </w:rPr>
-      </w:pPr>
-      <w:r>
-        <w:rPr>
-          <w:rFonts w:ascii="Arial" w:hAnsi="Arial" w:cs="Arial"/>
-          <w:sz w:val="24"/>
-        </w:rPr>
-        <w:t>-Se inicia la instancia Registra r.</w:t>
-      </w:r>
-    </w:p>
-    <w:p>
-      <w:pPr>
-        <w:pStyle w:val="Prrafodelista"/>
-        <w:spacing w:line="360" w:lineRule="auto"/>
-        <w:jc w:val="both"/>
-        <w:rPr>
-          <w:rFonts w:ascii="Arial" w:hAnsi="Arial" w:cs="Arial"/>
-          <w:sz w:val="24"/>
-        </w:rPr>
-      </w:pPr>
-      <w:r>
-        <w:rPr>
-          <w:rFonts w:ascii="Arial" w:hAnsi="Arial" w:cs="Arial"/>
-          <w:sz w:val="24"/>
-        </w:rPr>
-        <w:t>-Se inicializan los atributos de r.</w:t>
-      </w:r>
-    </w:p>
-    <w:p>
-      <w:pPr>
-        <w:spacing w:line="360" w:lineRule="auto"/>
-        <w:jc w:val="both"/>
+      </w:pPr>
+      <w:r>
         <w:rPr>
           <w:rFonts w:ascii="Arial" w:hAnsi="Arial" w:cs="Arial"/>
           <w:b/>
           <w:sz w:val="24"/>
         </w:rPr>
-      </w:pPr>
-      <w:r>
-        <w:rPr>
-          <w:rFonts w:ascii="Arial" w:hAnsi="Arial" w:cs="Arial"/>
-          <w:b/>
-          <w:sz w:val="24"/>
-        </w:rPr>
-        <w:t xml:space="preserve">Contrato C02.- </w:t>
-      </w:r>
-      <w:proofErr w:type="spellStart"/>
-      <w:r>
-        <w:rPr>
-          <w:rFonts w:ascii="Arial" w:hAnsi="Arial" w:cs="Arial"/>
-          <w:b/>
-          <w:sz w:val="24"/>
-        </w:rPr>
-        <w:t>CrearSalida</w:t>
-      </w:r>
-      <w:proofErr w:type="spellEnd"/>
+        <w:t>Contrato C02.- CrearSalida</w:t>
+      </w:r>
     </w:p>
     <w:p>
       <w:pPr>
@@ -8402,21 +7721,12 @@
         </w:rPr>
         <w:t xml:space="preserve">Operación: </w:t>
       </w:r>
-      <w:proofErr w:type="spellStart"/>
       <w:r>
         <w:rPr>
           <w:rFonts w:ascii="Arial" w:hAnsi="Arial" w:cs="Arial"/>
           <w:sz w:val="24"/>
         </w:rPr>
-        <w:t>CrearSalida</w:t>
-      </w:r>
-      <w:proofErr w:type="spellEnd"/>
-      <w:r>
-        <w:rPr>
-          <w:rFonts w:ascii="Arial" w:hAnsi="Arial" w:cs="Arial"/>
-          <w:sz w:val="24"/>
-        </w:rPr>
-        <w:t>()</w:t>
+        <w:t>CrearSalida()</w:t>
       </w:r>
     </w:p>
     <w:p>
@@ -8480,23 +7790,7 @@
           <w:rFonts w:ascii="Arial" w:hAnsi="Arial" w:cs="Arial"/>
           <w:sz w:val="24"/>
         </w:rPr>
-        <w:t xml:space="preserve">Se encuentra producto existente en el </w:t>
-      </w:r>
-      <w:proofErr w:type="spellStart"/>
-      <w:r>
-        <w:rPr>
-          <w:rFonts w:ascii="Arial" w:hAnsi="Arial" w:cs="Arial"/>
-          <w:sz w:val="24"/>
-        </w:rPr>
-        <w:t>almacen</w:t>
-      </w:r>
-      <w:proofErr w:type="spellEnd"/>
-      <w:r>
-        <w:rPr>
-          <w:rFonts w:ascii="Arial" w:hAnsi="Arial" w:cs="Arial"/>
-          <w:sz w:val="24"/>
-        </w:rPr>
-        <w:t xml:space="preserve"> del cual se desea retirar</w:t>
+        <w:t>Se encuentra producto existente en el almacen del cual se desea retirar</w:t>
       </w:r>
     </w:p>
     <w:p>
@@ -8515,121 +7809,93 @@
           <w:sz w:val="24"/>
         </w:rPr>
       </w:pPr>
-      <w:proofErr w:type="spellStart"/>
       <w:r>
         <w:rPr>
           <w:rFonts w:ascii="Arial" w:hAnsi="Arial" w:cs="Arial"/>
           <w:b/>
           <w:sz w:val="24"/>
         </w:rPr>
-        <w:t>Postcondiciones</w:t>
-      </w:r>
-      <w:proofErr w:type="spellEnd"/>
+        <w:t>Postcondiciones:</w:t>
+      </w:r>
+    </w:p>
+    <w:p>
+      <w:pPr>
+        <w:pStyle w:val="Prrafodelista"/>
+        <w:spacing w:line="360" w:lineRule="auto"/>
+        <w:jc w:val="both"/>
+        <w:rPr>
+          <w:rFonts w:ascii="Arial" w:hAnsi="Arial" w:cs="Arial"/>
+          <w:sz w:val="24"/>
+        </w:rPr>
+      </w:pPr>
+      <w:r>
+        <w:rPr>
+          <w:rFonts w:ascii="Arial" w:hAnsi="Arial" w:cs="Arial"/>
+          <w:sz w:val="24"/>
+        </w:rPr>
+        <w:t>-Se inicia la instancia Salida s.</w:t>
+      </w:r>
+    </w:p>
+    <w:p>
+      <w:pPr>
+        <w:pStyle w:val="Prrafodelista"/>
+        <w:spacing w:line="360" w:lineRule="auto"/>
+        <w:jc w:val="both"/>
+        <w:rPr>
+          <w:rFonts w:ascii="Arial" w:hAnsi="Arial" w:cs="Arial"/>
+          <w:sz w:val="24"/>
+        </w:rPr>
+      </w:pPr>
+      <w:r>
+        <w:rPr>
+          <w:rFonts w:ascii="Arial" w:hAnsi="Arial" w:cs="Arial"/>
+          <w:sz w:val="24"/>
+        </w:rPr>
+        <w:t>-Se inicializan los atibutos s.</w:t>
+      </w:r>
+    </w:p>
+    <w:p>
+      <w:pPr>
+        <w:pStyle w:val="Prrafodelista"/>
+        <w:spacing w:line="360" w:lineRule="auto"/>
+        <w:jc w:val="both"/>
+        <w:rPr>
+          <w:rFonts w:ascii="Arial" w:hAnsi="Arial" w:cs="Arial"/>
+          <w:sz w:val="24"/>
+        </w:rPr>
+      </w:pPr>
+      <w:r>
+        <w:rPr>
+          <w:rFonts w:ascii="Arial" w:hAnsi="Arial" w:cs="Arial"/>
+          <w:sz w:val="24"/>
+        </w:rPr>
+        <w:t>-Se genera un PDF con la salida de equipo.</w:t>
+      </w:r>
+    </w:p>
+    <w:p>
+      <w:pPr>
+        <w:spacing w:line="360" w:lineRule="auto"/>
+        <w:jc w:val="both"/>
+        <w:rPr>
+          <w:rFonts w:ascii="Arial" w:hAnsi="Arial" w:cs="Arial"/>
+          <w:sz w:val="24"/>
+        </w:rPr>
+      </w:pPr>
       <w:r>
         <w:rPr>
           <w:rFonts w:ascii="Arial" w:hAnsi="Arial" w:cs="Arial"/>
           <w:b/>
           <w:sz w:val="24"/>
         </w:rPr>
-        <w:t>:</w:t>
-      </w:r>
-    </w:p>
-    <w:p>
-      <w:pPr>
-        <w:pStyle w:val="Prrafodelista"/>
-        <w:spacing w:line="360" w:lineRule="auto"/>
-        <w:jc w:val="both"/>
+        <w:t xml:space="preserve">Contrato C03.- </w:t>
+      </w:r>
+      <w:r>
         <w:rPr>
           <w:rFonts w:ascii="Arial" w:hAnsi="Arial" w:cs="Arial"/>
           <w:sz w:val="24"/>
         </w:rPr>
-      </w:pPr>
-      <w:r>
-        <w:rPr>
-          <w:rFonts w:ascii="Arial" w:hAnsi="Arial" w:cs="Arial"/>
-          <w:sz w:val="24"/>
-        </w:rPr>
-        <w:t>-Se inicia la instancia Salida s.</w:t>
-      </w:r>
-    </w:p>
-    <w:p>
-      <w:pPr>
-        <w:pStyle w:val="Prrafodelista"/>
-        <w:spacing w:line="360" w:lineRule="auto"/>
-        <w:jc w:val="both"/>
-        <w:rPr>
-          <w:rFonts w:ascii="Arial" w:hAnsi="Arial" w:cs="Arial"/>
-          <w:sz w:val="24"/>
-        </w:rPr>
-      </w:pPr>
-      <w:r>
-        <w:rPr>
-          <w:rFonts w:ascii="Arial" w:hAnsi="Arial" w:cs="Arial"/>
-          <w:sz w:val="24"/>
-        </w:rPr>
-        <w:t xml:space="preserve">-Se inicializan los </w:t>
-      </w:r>
-      <w:proofErr w:type="spellStart"/>
-      <w:r>
-        <w:rPr>
-          <w:rFonts w:ascii="Arial" w:hAnsi="Arial" w:cs="Arial"/>
-          <w:sz w:val="24"/>
-        </w:rPr>
-        <w:t>atibutos</w:t>
-      </w:r>
-      <w:proofErr w:type="spellEnd"/>
-      <w:r>
-        <w:rPr>
-          <w:rFonts w:ascii="Arial" w:hAnsi="Arial" w:cs="Arial"/>
-          <w:sz w:val="24"/>
-        </w:rPr>
-        <w:t xml:space="preserve"> s.</w:t>
-      </w:r>
-    </w:p>
-    <w:p>
-      <w:pPr>
-        <w:pStyle w:val="Prrafodelista"/>
-        <w:spacing w:line="360" w:lineRule="auto"/>
-        <w:jc w:val="both"/>
-        <w:rPr>
-          <w:rFonts w:ascii="Arial" w:hAnsi="Arial" w:cs="Arial"/>
-          <w:sz w:val="24"/>
-        </w:rPr>
-      </w:pPr>
-      <w:r>
-        <w:rPr>
-          <w:rFonts w:ascii="Arial" w:hAnsi="Arial" w:cs="Arial"/>
-          <w:sz w:val="24"/>
-        </w:rPr>
-        <w:t>-Se genera un PDF con la salida de equipo.</w:t>
-      </w:r>
-    </w:p>
-    <w:p>
-      <w:pPr>
-        <w:spacing w:line="360" w:lineRule="auto"/>
-        <w:jc w:val="both"/>
-        <w:rPr>
-          <w:rFonts w:ascii="Arial" w:hAnsi="Arial" w:cs="Arial"/>
-          <w:sz w:val="24"/>
-        </w:rPr>
-      </w:pPr>
-      <w:r>
-        <w:rPr>
-          <w:rFonts w:ascii="Arial" w:hAnsi="Arial" w:cs="Arial"/>
-          <w:b/>
-          <w:sz w:val="24"/>
-        </w:rPr>
-        <w:t xml:space="preserve">Contrato C03.- </w:t>
-      </w:r>
-      <w:proofErr w:type="spellStart"/>
-      <w:r>
-        <w:rPr>
-          <w:rFonts w:ascii="Arial" w:hAnsi="Arial" w:cs="Arial"/>
-          <w:sz w:val="24"/>
-        </w:rPr>
         <w:t>RealizarConsulta</w:t>
       </w:r>
-      <w:proofErr w:type="spellEnd"/>
     </w:p>
     <w:p>
       <w:pPr>
@@ -8654,21 +7920,12 @@
         </w:rPr>
         <w:t xml:space="preserve">Operación: </w:t>
       </w:r>
-      <w:proofErr w:type="spellStart"/>
       <w:r>
         <w:rPr>
           <w:rFonts w:ascii="Arial" w:hAnsi="Arial" w:cs="Arial"/>
           <w:sz w:val="24"/>
         </w:rPr>
-        <w:t>RealizarConsulta</w:t>
-      </w:r>
-      <w:proofErr w:type="spellEnd"/>
-      <w:r>
-        <w:rPr>
-          <w:rFonts w:ascii="Arial" w:hAnsi="Arial" w:cs="Arial"/>
-          <w:sz w:val="24"/>
-        </w:rPr>
-        <w:t>()</w:t>
+        <w:t>RealizarConsulta()</w:t>
       </w:r>
     </w:p>
     <w:p>
@@ -8699,17 +7956,8 @@
           <w:rFonts w:ascii="Arial" w:hAnsi="Arial" w:cs="Arial"/>
           <w:sz w:val="24"/>
         </w:rPr>
-        <w:t xml:space="preserve">Caso de uso -&gt; Consulta de </w:t>
-      </w:r>
-      <w:proofErr w:type="spellStart"/>
-      <w:r>
-        <w:rPr>
-          <w:rFonts w:ascii="Arial" w:hAnsi="Arial" w:cs="Arial"/>
-          <w:sz w:val="24"/>
-        </w:rPr>
-        <w:t>Articulos</w:t>
-      </w:r>
-      <w:proofErr w:type="spellEnd"/>
+        <w:t>Caso de uso -&gt; Consulta de Articulos</w:t>
+      </w:r>
     </w:p>
     <w:p>
       <w:pPr>
@@ -8757,23 +8005,13 @@
           <w:sz w:val="24"/>
         </w:rPr>
       </w:pPr>
-      <w:proofErr w:type="spellStart"/>
       <w:r>
         <w:rPr>
           <w:rFonts w:ascii="Arial" w:hAnsi="Arial" w:cs="Arial"/>
           <w:b/>
           <w:sz w:val="24"/>
         </w:rPr>
-        <w:t>Postcondiciones</w:t>
-      </w:r>
-      <w:proofErr w:type="spellEnd"/>
-      <w:r>
-        <w:rPr>
-          <w:rFonts w:ascii="Arial" w:hAnsi="Arial" w:cs="Arial"/>
-          <w:b/>
-          <w:sz w:val="24"/>
-        </w:rPr>
-        <w:t>:</w:t>
+        <w:t>Postcondiciones:</w:t>
       </w:r>
       <w:r>
         <w:rPr>
@@ -8876,6 +8114,7 @@
         <w:docPartUnique/>
       </w:docPartObj>
     </w:sdtPr>
+    <w:sdtEndPr/>
     <w:sdtContent>
       <w:p>
         <w:pPr>

</xml_diff>

<commit_message>
Correccion de la documentacion
</commit_message>
<xml_diff>
--- a/Documentacion/Almacen de equipo de computo.docx
+++ b/Documentacion/Almacen de equipo de computo.docx
@@ -155,7 +155,14 @@
           <w:rFonts w:ascii="Arial" w:eastAsia="Arial" w:hAnsi="Arial" w:cs="Arial"/>
           <w:sz w:val="32"/>
         </w:rPr>
-        <w:t xml:space="preserve"> Carlos Santillan</w:t>
+        <w:t xml:space="preserve"> Carlos </w:t>
+      </w:r>
+      <w:r>
+        <w:rPr>
+          <w:rFonts w:ascii="Arial" w:eastAsia="Arial" w:hAnsi="Arial" w:cs="Arial"/>
+          <w:sz w:val="32"/>
+        </w:rPr>
+        <w:t>Santillán</w:t>
       </w:r>
     </w:p>
     <w:p>
@@ -166,6 +173,13 @@
           <w:sz w:val="32"/>
         </w:rPr>
       </w:pPr>
+      <w:r>
+        <w:rPr>
+          <w:rFonts w:ascii="Arial" w:eastAsia="Arial" w:hAnsi="Arial" w:cs="Arial"/>
+          <w:sz w:val="32"/>
+        </w:rPr>
+        <w:t>Versión: 1.02</w:t>
+      </w:r>
     </w:p>
     <w:p>
       <w:pPr>
@@ -175,6 +189,8 @@
           <w:sz w:val="32"/>
         </w:rPr>
       </w:pPr>
+      <w:bookmarkStart w:id="0" w:name="_GoBack"/>
+      <w:bookmarkEnd w:id="0"/>
     </w:p>
     <w:p>
       <w:pPr>
@@ -246,7 +262,21 @@
           <w:rFonts w:ascii="Arial" w:eastAsia="Arial" w:hAnsi="Arial" w:cs="Arial"/>
           <w:sz w:val="32"/>
         </w:rPr>
-        <w:t>Jorge Luis Lopez Payán</w:t>
+        <w:t xml:space="preserve">Jorge Luis </w:t>
+      </w:r>
+      <w:r>
+        <w:rPr>
+          <w:rFonts w:ascii="Arial" w:eastAsia="Arial" w:hAnsi="Arial" w:cs="Arial"/>
+          <w:sz w:val="32"/>
+        </w:rPr>
+        <w:t>López</w:t>
+      </w:r>
+      <w:r>
+        <w:rPr>
+          <w:rFonts w:ascii="Arial" w:eastAsia="Arial" w:hAnsi="Arial" w:cs="Arial"/>
+          <w:sz w:val="32"/>
+        </w:rPr>
+        <w:t xml:space="preserve"> Payán</w:t>
       </w:r>
     </w:p>
     <w:p>
@@ -262,7 +292,14 @@
           <w:rFonts w:ascii="Arial" w:eastAsia="Arial" w:hAnsi="Arial" w:cs="Arial"/>
           <w:sz w:val="32"/>
         </w:rPr>
-        <w:t>Victor Alain Torrecillas Camacho</w:t>
+        <w:t>Víctor</w:t>
+      </w:r>
+      <w:r>
+        <w:rPr>
+          <w:rFonts w:ascii="Arial" w:eastAsia="Arial" w:hAnsi="Arial" w:cs="Arial"/>
+          <w:sz w:val="32"/>
+        </w:rPr>
+        <w:t xml:space="preserve"> Alain Torrecillas Camacho</w:t>
       </w:r>
     </w:p>
     <w:p>
@@ -278,7 +315,14 @@
           <w:rFonts w:ascii="Arial" w:eastAsia="Arial" w:hAnsi="Arial" w:cs="Arial"/>
           <w:sz w:val="32"/>
         </w:rPr>
-        <w:t>Manuel Alejandro Verdugo Perez</w:t>
+        <w:t xml:space="preserve">Manuel Alejandro Verdugo </w:t>
+      </w:r>
+      <w:r>
+        <w:rPr>
+          <w:rFonts w:ascii="Arial" w:eastAsia="Arial" w:hAnsi="Arial" w:cs="Arial"/>
+          <w:sz w:val="32"/>
+        </w:rPr>
+        <w:t>Pérez</w:t>
       </w:r>
     </w:p>
     <w:p>
@@ -294,7 +338,21 @@
           <w:rFonts w:ascii="Arial" w:eastAsia="Arial" w:hAnsi="Arial" w:cs="Arial"/>
           <w:sz w:val="32"/>
         </w:rPr>
-        <w:t>Alejandro de Jesus Zazueta Peñuelas</w:t>
+        <w:t xml:space="preserve">Alejandro de </w:t>
+      </w:r>
+      <w:r>
+        <w:rPr>
+          <w:rFonts w:ascii="Arial" w:eastAsia="Arial" w:hAnsi="Arial" w:cs="Arial"/>
+          <w:sz w:val="32"/>
+        </w:rPr>
+        <w:t>Jesús</w:t>
+      </w:r>
+      <w:r>
+        <w:rPr>
+          <w:rFonts w:ascii="Arial" w:eastAsia="Arial" w:hAnsi="Arial" w:cs="Arial"/>
+          <w:sz w:val="32"/>
+        </w:rPr>
+        <w:t xml:space="preserve"> Zazueta Peñuelas</w:t>
       </w:r>
     </w:p>
     <w:p>
@@ -308,47 +366,28 @@
     </w:p>
     <w:tbl>
       <w:tblPr>
+        <w:tblStyle w:val="Tablanormal1"/>
         <w:tblW w:w="8843" w:type="dxa"/>
-        <w:tblInd w:w="201" w:type="dxa"/>
-        <w:tblBorders>
-          <w:top w:val="single" w:sz="4" w:space="0" w:color="000001"/>
-          <w:left w:val="single" w:sz="4" w:space="0" w:color="000001"/>
-          <w:bottom w:val="single" w:sz="4" w:space="0" w:color="000001"/>
-          <w:right w:val="single" w:sz="4" w:space="0" w:color="000001"/>
-          <w:insideH w:val="single" w:sz="4" w:space="0" w:color="000001"/>
-          <w:insideV w:val="single" w:sz="4" w:space="0" w:color="000001"/>
-        </w:tblBorders>
-        <w:tblCellMar>
-          <w:left w:w="98" w:type="dxa"/>
-        </w:tblCellMar>
         <w:tblLook w:val="04A0" w:firstRow="1" w:lastRow="0" w:firstColumn="1" w:lastColumn="0" w:noHBand="0" w:noVBand="1"/>
       </w:tblPr>
       <w:tblGrid>
-        <w:gridCol w:w="1257"/>
-        <w:gridCol w:w="6494"/>
-        <w:gridCol w:w="1092"/>
+        <w:gridCol w:w="1336"/>
+        <w:gridCol w:w="6372"/>
+        <w:gridCol w:w="1135"/>
       </w:tblGrid>
       <w:tr>
         <w:trPr>
+          <w:cnfStyle w:val="100000000000" w:firstRow="1" w:lastRow="0" w:firstColumn="0" w:lastColumn="0" w:oddVBand="0" w:evenVBand="0" w:oddHBand="0" w:evenHBand="0" w:firstRowFirstColumn="0" w:firstRowLastColumn="0" w:lastRowFirstColumn="0" w:lastRowLastColumn="0"/>
           <w:trHeight w:val="1"/>
         </w:trPr>
         <w:tc>
           <w:tcPr>
+            <w:cnfStyle w:val="001000000000" w:firstRow="0" w:lastRow="0" w:firstColumn="1" w:lastColumn="0" w:oddVBand="0" w:evenVBand="0" w:oddHBand="0" w:evenHBand="0" w:firstRowFirstColumn="0" w:firstRowLastColumn="0" w:lastRowFirstColumn="0" w:lastRowLastColumn="0"/>
             <w:tcW w:w="1257" w:type="dxa"/>
-            <w:tcBorders>
-              <w:top w:val="single" w:sz="4" w:space="0" w:color="000001"/>
-              <w:left w:val="single" w:sz="4" w:space="0" w:color="000001"/>
-              <w:bottom w:val="single" w:sz="4" w:space="0" w:color="000001"/>
-              <w:right w:val="single" w:sz="4" w:space="0" w:color="000001"/>
-            </w:tcBorders>
-            <w:shd w:val="clear" w:color="000000" w:fill="FFFFFF"/>
-            <w:tcMar>
-              <w:left w:w="98" w:type="dxa"/>
-            </w:tcMar>
-          </w:tcPr>
-          <w:p>
-            <w:pPr>
-              <w:spacing w:after="0" w:line="240" w:lineRule="auto"/>
+          </w:tcPr>
+          <w:p>
+            <w:pPr>
+              <w:spacing w:after="0"/>
               <w:jc w:val="center"/>
             </w:pPr>
             <w:r>
@@ -364,21 +403,12 @@
         <w:tc>
           <w:tcPr>
             <w:tcW w:w="6494" w:type="dxa"/>
-            <w:tcBorders>
-              <w:top w:val="single" w:sz="4" w:space="0" w:color="000001"/>
-              <w:left w:val="single" w:sz="4" w:space="0" w:color="000001"/>
-              <w:bottom w:val="single" w:sz="4" w:space="0" w:color="000001"/>
-              <w:right w:val="single" w:sz="4" w:space="0" w:color="000001"/>
-            </w:tcBorders>
-            <w:shd w:val="clear" w:color="000000" w:fill="FFFFFF"/>
-            <w:tcMar>
-              <w:left w:w="98" w:type="dxa"/>
-            </w:tcMar>
-          </w:tcPr>
-          <w:p>
-            <w:pPr>
-              <w:spacing w:after="0" w:line="240" w:lineRule="auto"/>
+          </w:tcPr>
+          <w:p>
+            <w:pPr>
+              <w:spacing w:after="0"/>
               <w:jc w:val="center"/>
+              <w:cnfStyle w:val="100000000000" w:firstRow="1" w:lastRow="0" w:firstColumn="0" w:lastColumn="0" w:oddVBand="0" w:evenVBand="0" w:oddHBand="0" w:evenHBand="0" w:firstRowFirstColumn="0" w:firstRowLastColumn="0" w:lastRowFirstColumn="0" w:lastRowLastColumn="0"/>
             </w:pPr>
             <w:r>
               <w:rPr>
@@ -392,21 +422,12 @@
         <w:tc>
           <w:tcPr>
             <w:tcW w:w="1092" w:type="dxa"/>
-            <w:tcBorders>
-              <w:top w:val="single" w:sz="4" w:space="0" w:color="000001"/>
-              <w:left w:val="single" w:sz="4" w:space="0" w:color="000001"/>
-              <w:bottom w:val="single" w:sz="4" w:space="0" w:color="000001"/>
-              <w:right w:val="single" w:sz="4" w:space="0" w:color="000001"/>
-            </w:tcBorders>
-            <w:shd w:val="clear" w:color="000000" w:fill="FFFFFF"/>
-            <w:tcMar>
-              <w:left w:w="98" w:type="dxa"/>
-            </w:tcMar>
-          </w:tcPr>
-          <w:p>
-            <w:pPr>
-              <w:spacing w:after="0" w:line="240" w:lineRule="auto"/>
+          </w:tcPr>
+          <w:p>
+            <w:pPr>
+              <w:spacing w:after="0"/>
               <w:jc w:val="center"/>
+              <w:cnfStyle w:val="100000000000" w:firstRow="1" w:lastRow="0" w:firstColumn="0" w:lastColumn="0" w:oddVBand="0" w:evenVBand="0" w:oddHBand="0" w:evenHBand="0" w:firstRowFirstColumn="0" w:firstRowLastColumn="0" w:lastRowFirstColumn="0" w:lastRowLastColumn="0"/>
             </w:pPr>
             <w:r>
               <w:rPr>
@@ -414,6 +435,73 @@
                 <w:sz w:val="28"/>
               </w:rPr>
               <w:t>Página</w:t>
+            </w:r>
+          </w:p>
+        </w:tc>
+      </w:tr>
+      <w:tr>
+        <w:trPr>
+          <w:cnfStyle w:val="000000100000" w:firstRow="0" w:lastRow="0" w:firstColumn="0" w:lastColumn="0" w:oddVBand="0" w:evenVBand="0" w:oddHBand="1" w:evenHBand="0" w:firstRowFirstColumn="0" w:firstRowLastColumn="0" w:lastRowFirstColumn="0" w:lastRowLastColumn="0"/>
+          <w:trHeight w:val="1"/>
+        </w:trPr>
+        <w:tc>
+          <w:tcPr>
+            <w:cnfStyle w:val="001000000000" w:firstRow="0" w:lastRow="0" w:firstColumn="1" w:lastColumn="0" w:oddVBand="0" w:evenVBand="0" w:oddHBand="0" w:evenHBand="0" w:firstRowFirstColumn="0" w:firstRowLastColumn="0" w:lastRowFirstColumn="0" w:lastRowLastColumn="0"/>
+            <w:tcW w:w="1257" w:type="dxa"/>
+          </w:tcPr>
+          <w:p>
+            <w:pPr>
+              <w:spacing w:after="0"/>
+              <w:jc w:val="center"/>
+            </w:pPr>
+            <w:r>
+              <w:rPr>
+                <w:rFonts w:ascii="Arial" w:eastAsia="Arial" w:hAnsi="Arial" w:cs="Arial"/>
+                <w:sz w:val="24"/>
+              </w:rPr>
+              <w:t>1</w:t>
+            </w:r>
+          </w:p>
+        </w:tc>
+        <w:tc>
+          <w:tcPr>
+            <w:tcW w:w="6494" w:type="dxa"/>
+          </w:tcPr>
+          <w:p>
+            <w:pPr>
+              <w:spacing w:after="0"/>
+              <w:jc w:val="center"/>
+              <w:cnfStyle w:val="000000100000" w:firstRow="0" w:lastRow="0" w:firstColumn="0" w:lastColumn="0" w:oddVBand="0" w:evenVBand="0" w:oddHBand="1" w:evenHBand="0" w:firstRowFirstColumn="0" w:firstRowLastColumn="0" w:lastRowFirstColumn="0" w:lastRowLastColumn="0"/>
+            </w:pPr>
+            <w:r>
+              <w:rPr>
+                <w:rFonts w:ascii="Arial" w:eastAsia="Arial" w:hAnsi="Arial" w:cs="Arial"/>
+                <w:sz w:val="24"/>
+              </w:rPr>
+              <w:t>Prefacio</w:t>
+            </w:r>
+          </w:p>
+        </w:tc>
+        <w:tc>
+          <w:tcPr>
+            <w:tcW w:w="1092" w:type="dxa"/>
+          </w:tcPr>
+          <w:p>
+            <w:pPr>
+              <w:spacing w:after="0"/>
+              <w:jc w:val="center"/>
+              <w:cnfStyle w:val="000000100000" w:firstRow="0" w:lastRow="0" w:firstColumn="0" w:lastColumn="0" w:oddVBand="0" w:evenVBand="0" w:oddHBand="1" w:evenHBand="0" w:firstRowFirstColumn="0" w:firstRowLastColumn="0" w:lastRowFirstColumn="0" w:lastRowLastColumn="0"/>
+              <w:rPr>
+                <w:rFonts w:ascii="Arial" w:eastAsia="Calibri" w:hAnsi="Arial" w:cs="Arial"/>
+                <w:sz w:val="24"/>
+              </w:rPr>
+            </w:pPr>
+            <w:r>
+              <w:rPr>
+                <w:rFonts w:ascii="Arial" w:eastAsia="Calibri" w:hAnsi="Arial" w:cs="Arial"/>
+                <w:sz w:val="24"/>
+              </w:rPr>
+              <w:t>2</w:t>
             </w:r>
           </w:p>
         </w:tc>
@@ -424,21 +512,12 @@
         </w:trPr>
         <w:tc>
           <w:tcPr>
+            <w:cnfStyle w:val="001000000000" w:firstRow="0" w:lastRow="0" w:firstColumn="1" w:lastColumn="0" w:oddVBand="0" w:evenVBand="0" w:oddHBand="0" w:evenHBand="0" w:firstRowFirstColumn="0" w:firstRowLastColumn="0" w:lastRowFirstColumn="0" w:lastRowLastColumn="0"/>
             <w:tcW w:w="1257" w:type="dxa"/>
-            <w:tcBorders>
-              <w:top w:val="single" w:sz="4" w:space="0" w:color="000001"/>
-              <w:left w:val="single" w:sz="4" w:space="0" w:color="000001"/>
-              <w:bottom w:val="single" w:sz="4" w:space="0" w:color="000001"/>
-              <w:right w:val="single" w:sz="4" w:space="0" w:color="000001"/>
-            </w:tcBorders>
-            <w:shd w:val="clear" w:color="000000" w:fill="FFFFFF"/>
-            <w:tcMar>
-              <w:left w:w="98" w:type="dxa"/>
-            </w:tcMar>
-          </w:tcPr>
-          <w:p>
-            <w:pPr>
-              <w:spacing w:after="0" w:line="240" w:lineRule="auto"/>
+          </w:tcPr>
+          <w:p>
+            <w:pPr>
+              <w:spacing w:after="0"/>
               <w:jc w:val="center"/>
             </w:pPr>
             <w:r>
@@ -446,56 +525,38 @@
                 <w:rFonts w:ascii="Arial" w:eastAsia="Arial" w:hAnsi="Arial" w:cs="Arial"/>
                 <w:sz w:val="24"/>
               </w:rPr>
-              <w:t>1</w:t>
+              <w:t>2</w:t>
             </w:r>
           </w:p>
         </w:tc>
         <w:tc>
           <w:tcPr>
             <w:tcW w:w="6494" w:type="dxa"/>
-            <w:tcBorders>
-              <w:top w:val="single" w:sz="4" w:space="0" w:color="000001"/>
-              <w:left w:val="single" w:sz="4" w:space="0" w:color="000001"/>
-              <w:bottom w:val="single" w:sz="4" w:space="0" w:color="000001"/>
-              <w:right w:val="single" w:sz="4" w:space="0" w:color="000001"/>
-            </w:tcBorders>
-            <w:shd w:val="clear" w:color="000000" w:fill="FFFFFF"/>
-            <w:tcMar>
-              <w:left w:w="98" w:type="dxa"/>
-            </w:tcMar>
-          </w:tcPr>
-          <w:p>
-            <w:pPr>
-              <w:spacing w:after="0" w:line="240" w:lineRule="auto"/>
+          </w:tcPr>
+          <w:p>
+            <w:pPr>
+              <w:spacing w:after="0"/>
               <w:jc w:val="center"/>
+              <w:cnfStyle w:val="000000000000" w:firstRow="0" w:lastRow="0" w:firstColumn="0" w:lastColumn="0" w:oddVBand="0" w:evenVBand="0" w:oddHBand="0" w:evenHBand="0" w:firstRowFirstColumn="0" w:firstRowLastColumn="0" w:lastRowFirstColumn="0" w:lastRowLastColumn="0"/>
             </w:pPr>
             <w:r>
               <w:rPr>
                 <w:rFonts w:ascii="Arial" w:eastAsia="Arial" w:hAnsi="Arial" w:cs="Arial"/>
                 <w:sz w:val="24"/>
               </w:rPr>
-              <w:t>Prefacio</w:t>
+              <w:t>Introducción</w:t>
             </w:r>
           </w:p>
         </w:tc>
         <w:tc>
           <w:tcPr>
             <w:tcW w:w="1092" w:type="dxa"/>
-            <w:tcBorders>
-              <w:top w:val="single" w:sz="4" w:space="0" w:color="000001"/>
-              <w:left w:val="single" w:sz="4" w:space="0" w:color="000001"/>
-              <w:bottom w:val="single" w:sz="4" w:space="0" w:color="000001"/>
-              <w:right w:val="single" w:sz="4" w:space="0" w:color="000001"/>
-            </w:tcBorders>
-            <w:shd w:val="clear" w:color="000000" w:fill="FFFFFF"/>
-            <w:tcMar>
-              <w:left w:w="98" w:type="dxa"/>
-            </w:tcMar>
-          </w:tcPr>
-          <w:p>
-            <w:pPr>
-              <w:spacing w:after="0" w:line="240" w:lineRule="auto"/>
+          </w:tcPr>
+          <w:p>
+            <w:pPr>
+              <w:spacing w:after="0"/>
               <w:jc w:val="center"/>
+              <w:cnfStyle w:val="000000000000" w:firstRow="0" w:lastRow="0" w:firstColumn="0" w:lastColumn="0" w:oddVBand="0" w:evenVBand="0" w:oddHBand="0" w:evenHBand="0" w:firstRowFirstColumn="0" w:firstRowLastColumn="0" w:lastRowFirstColumn="0" w:lastRowLastColumn="0"/>
               <w:rPr>
                 <w:rFonts w:ascii="Arial" w:eastAsia="Calibri" w:hAnsi="Arial" w:cs="Arial"/>
                 <w:sz w:val="24"/>
@@ -506,7 +567,74 @@
                 <w:rFonts w:ascii="Arial" w:eastAsia="Calibri" w:hAnsi="Arial" w:cs="Arial"/>
                 <w:sz w:val="24"/>
               </w:rPr>
-              <w:t>2</w:t>
+              <w:t>3</w:t>
+            </w:r>
+          </w:p>
+        </w:tc>
+      </w:tr>
+      <w:tr>
+        <w:trPr>
+          <w:cnfStyle w:val="000000100000" w:firstRow="0" w:lastRow="0" w:firstColumn="0" w:lastColumn="0" w:oddVBand="0" w:evenVBand="0" w:oddHBand="1" w:evenHBand="0" w:firstRowFirstColumn="0" w:firstRowLastColumn="0" w:lastRowFirstColumn="0" w:lastRowLastColumn="0"/>
+          <w:trHeight w:val="1"/>
+        </w:trPr>
+        <w:tc>
+          <w:tcPr>
+            <w:cnfStyle w:val="001000000000" w:firstRow="0" w:lastRow="0" w:firstColumn="1" w:lastColumn="0" w:oddVBand="0" w:evenVBand="0" w:oddHBand="0" w:evenHBand="0" w:firstRowFirstColumn="0" w:firstRowLastColumn="0" w:lastRowFirstColumn="0" w:lastRowLastColumn="0"/>
+            <w:tcW w:w="1257" w:type="dxa"/>
+          </w:tcPr>
+          <w:p>
+            <w:pPr>
+              <w:spacing w:after="0"/>
+              <w:jc w:val="center"/>
+            </w:pPr>
+            <w:r>
+              <w:rPr>
+                <w:rFonts w:ascii="Arial" w:eastAsia="Arial" w:hAnsi="Arial" w:cs="Arial"/>
+                <w:sz w:val="24"/>
+              </w:rPr>
+              <w:t>3</w:t>
+            </w:r>
+          </w:p>
+        </w:tc>
+        <w:tc>
+          <w:tcPr>
+            <w:tcW w:w="6494" w:type="dxa"/>
+          </w:tcPr>
+          <w:p>
+            <w:pPr>
+              <w:spacing w:after="0"/>
+              <w:jc w:val="center"/>
+              <w:cnfStyle w:val="000000100000" w:firstRow="0" w:lastRow="0" w:firstColumn="0" w:lastColumn="0" w:oddVBand="0" w:evenVBand="0" w:oddHBand="1" w:evenHBand="0" w:firstRowFirstColumn="0" w:firstRowLastColumn="0" w:lastRowFirstColumn="0" w:lastRowLastColumn="0"/>
+            </w:pPr>
+            <w:r>
+              <w:rPr>
+                <w:rFonts w:ascii="Arial" w:eastAsia="Arial" w:hAnsi="Arial" w:cs="Arial"/>
+                <w:sz w:val="24"/>
+              </w:rPr>
+              <w:t>Requisitos del sistema</w:t>
+            </w:r>
+          </w:p>
+        </w:tc>
+        <w:tc>
+          <w:tcPr>
+            <w:tcW w:w="1092" w:type="dxa"/>
+          </w:tcPr>
+          <w:p>
+            <w:pPr>
+              <w:spacing w:after="0"/>
+              <w:jc w:val="center"/>
+              <w:cnfStyle w:val="000000100000" w:firstRow="0" w:lastRow="0" w:firstColumn="0" w:lastColumn="0" w:oddVBand="0" w:evenVBand="0" w:oddHBand="1" w:evenHBand="0" w:firstRowFirstColumn="0" w:firstRowLastColumn="0" w:lastRowFirstColumn="0" w:lastRowLastColumn="0"/>
+              <w:rPr>
+                <w:rFonts w:ascii="Arial" w:eastAsia="Calibri" w:hAnsi="Arial" w:cs="Arial"/>
+                <w:sz w:val="24"/>
+              </w:rPr>
+            </w:pPr>
+            <w:r>
+              <w:rPr>
+                <w:rFonts w:ascii="Arial" w:eastAsia="Calibri" w:hAnsi="Arial" w:cs="Arial"/>
+                <w:sz w:val="24"/>
+              </w:rPr>
+              <w:t>4</w:t>
             </w:r>
           </w:p>
         </w:tc>
@@ -517,21 +645,12 @@
         </w:trPr>
         <w:tc>
           <w:tcPr>
+            <w:cnfStyle w:val="001000000000" w:firstRow="0" w:lastRow="0" w:firstColumn="1" w:lastColumn="0" w:oddVBand="0" w:evenVBand="0" w:oddHBand="0" w:evenHBand="0" w:firstRowFirstColumn="0" w:firstRowLastColumn="0" w:lastRowFirstColumn="0" w:lastRowLastColumn="0"/>
             <w:tcW w:w="1257" w:type="dxa"/>
-            <w:tcBorders>
-              <w:top w:val="single" w:sz="4" w:space="0" w:color="000001"/>
-              <w:left w:val="single" w:sz="4" w:space="0" w:color="000001"/>
-              <w:bottom w:val="single" w:sz="4" w:space="0" w:color="000001"/>
-              <w:right w:val="single" w:sz="4" w:space="0" w:color="000001"/>
-            </w:tcBorders>
-            <w:shd w:val="clear" w:color="000000" w:fill="FFFFFF"/>
-            <w:tcMar>
-              <w:left w:w="98" w:type="dxa"/>
-            </w:tcMar>
-          </w:tcPr>
-          <w:p>
-            <w:pPr>
-              <w:spacing w:after="0" w:line="240" w:lineRule="auto"/>
+          </w:tcPr>
+          <w:p>
+            <w:pPr>
+              <w:spacing w:after="0"/>
               <w:jc w:val="center"/>
             </w:pPr>
             <w:r>
@@ -539,56 +658,38 @@
                 <w:rFonts w:ascii="Arial" w:eastAsia="Arial" w:hAnsi="Arial" w:cs="Arial"/>
                 <w:sz w:val="24"/>
               </w:rPr>
-              <w:t>2</w:t>
+              <w:t>3.1</w:t>
             </w:r>
           </w:p>
         </w:tc>
         <w:tc>
           <w:tcPr>
             <w:tcW w:w="6494" w:type="dxa"/>
-            <w:tcBorders>
-              <w:top w:val="single" w:sz="4" w:space="0" w:color="000001"/>
-              <w:left w:val="single" w:sz="4" w:space="0" w:color="000001"/>
-              <w:bottom w:val="single" w:sz="4" w:space="0" w:color="000001"/>
-              <w:right w:val="single" w:sz="4" w:space="0" w:color="000001"/>
-            </w:tcBorders>
-            <w:shd w:val="clear" w:color="000000" w:fill="FFFFFF"/>
-            <w:tcMar>
-              <w:left w:w="98" w:type="dxa"/>
-            </w:tcMar>
-          </w:tcPr>
-          <w:p>
-            <w:pPr>
-              <w:spacing w:after="0" w:line="240" w:lineRule="auto"/>
+          </w:tcPr>
+          <w:p>
+            <w:pPr>
+              <w:spacing w:after="0"/>
               <w:jc w:val="center"/>
+              <w:cnfStyle w:val="000000000000" w:firstRow="0" w:lastRow="0" w:firstColumn="0" w:lastColumn="0" w:oddVBand="0" w:evenVBand="0" w:oddHBand="0" w:evenHBand="0" w:firstRowFirstColumn="0" w:firstRowLastColumn="0" w:lastRowFirstColumn="0" w:lastRowLastColumn="0"/>
             </w:pPr>
             <w:r>
               <w:rPr>
                 <w:rFonts w:ascii="Arial" w:eastAsia="Arial" w:hAnsi="Arial" w:cs="Arial"/>
                 <w:sz w:val="24"/>
               </w:rPr>
-              <w:t>Introducción</w:t>
+              <w:t>Funcionales</w:t>
             </w:r>
           </w:p>
         </w:tc>
         <w:tc>
           <w:tcPr>
             <w:tcW w:w="1092" w:type="dxa"/>
-            <w:tcBorders>
-              <w:top w:val="single" w:sz="4" w:space="0" w:color="000001"/>
-              <w:left w:val="single" w:sz="4" w:space="0" w:color="000001"/>
-              <w:bottom w:val="single" w:sz="4" w:space="0" w:color="000001"/>
-              <w:right w:val="single" w:sz="4" w:space="0" w:color="000001"/>
-            </w:tcBorders>
-            <w:shd w:val="clear" w:color="000000" w:fill="FFFFFF"/>
-            <w:tcMar>
-              <w:left w:w="98" w:type="dxa"/>
-            </w:tcMar>
-          </w:tcPr>
-          <w:p>
-            <w:pPr>
-              <w:spacing w:after="0" w:line="240" w:lineRule="auto"/>
+          </w:tcPr>
+          <w:p>
+            <w:pPr>
+              <w:spacing w:after="0"/>
               <w:jc w:val="center"/>
+              <w:cnfStyle w:val="000000000000" w:firstRow="0" w:lastRow="0" w:firstColumn="0" w:lastColumn="0" w:oddVBand="0" w:evenVBand="0" w:oddHBand="0" w:evenHBand="0" w:firstRowFirstColumn="0" w:firstRowLastColumn="0" w:lastRowFirstColumn="0" w:lastRowLastColumn="0"/>
               <w:rPr>
                 <w:rFonts w:ascii="Arial" w:eastAsia="Calibri" w:hAnsi="Arial" w:cs="Arial"/>
                 <w:sz w:val="24"/>
@@ -599,7 +700,74 @@
                 <w:rFonts w:ascii="Arial" w:eastAsia="Calibri" w:hAnsi="Arial" w:cs="Arial"/>
                 <w:sz w:val="24"/>
               </w:rPr>
-              <w:t>3</w:t>
+              <w:t>4</w:t>
+            </w:r>
+          </w:p>
+        </w:tc>
+      </w:tr>
+      <w:tr>
+        <w:trPr>
+          <w:cnfStyle w:val="000000100000" w:firstRow="0" w:lastRow="0" w:firstColumn="0" w:lastColumn="0" w:oddVBand="0" w:evenVBand="0" w:oddHBand="1" w:evenHBand="0" w:firstRowFirstColumn="0" w:firstRowLastColumn="0" w:lastRowFirstColumn="0" w:lastRowLastColumn="0"/>
+          <w:trHeight w:val="1"/>
+        </w:trPr>
+        <w:tc>
+          <w:tcPr>
+            <w:cnfStyle w:val="001000000000" w:firstRow="0" w:lastRow="0" w:firstColumn="1" w:lastColumn="0" w:oddVBand="0" w:evenVBand="0" w:oddHBand="0" w:evenHBand="0" w:firstRowFirstColumn="0" w:firstRowLastColumn="0" w:lastRowFirstColumn="0" w:lastRowLastColumn="0"/>
+            <w:tcW w:w="1257" w:type="dxa"/>
+          </w:tcPr>
+          <w:p>
+            <w:pPr>
+              <w:spacing w:after="0"/>
+              <w:jc w:val="center"/>
+            </w:pPr>
+            <w:r>
+              <w:rPr>
+                <w:rFonts w:ascii="Arial" w:eastAsia="Arial" w:hAnsi="Arial" w:cs="Arial"/>
+                <w:sz w:val="24"/>
+              </w:rPr>
+              <w:t>3.2</w:t>
+            </w:r>
+          </w:p>
+        </w:tc>
+        <w:tc>
+          <w:tcPr>
+            <w:tcW w:w="6494" w:type="dxa"/>
+          </w:tcPr>
+          <w:p>
+            <w:pPr>
+              <w:spacing w:after="0"/>
+              <w:jc w:val="center"/>
+              <w:cnfStyle w:val="000000100000" w:firstRow="0" w:lastRow="0" w:firstColumn="0" w:lastColumn="0" w:oddVBand="0" w:evenVBand="0" w:oddHBand="1" w:evenHBand="0" w:firstRowFirstColumn="0" w:firstRowLastColumn="0" w:lastRowFirstColumn="0" w:lastRowLastColumn="0"/>
+            </w:pPr>
+            <w:r>
+              <w:rPr>
+                <w:rFonts w:ascii="Arial" w:eastAsia="Arial" w:hAnsi="Arial" w:cs="Arial"/>
+                <w:sz w:val="24"/>
+              </w:rPr>
+              <w:t>No Funcionales</w:t>
+            </w:r>
+          </w:p>
+        </w:tc>
+        <w:tc>
+          <w:tcPr>
+            <w:tcW w:w="1092" w:type="dxa"/>
+          </w:tcPr>
+          <w:p>
+            <w:pPr>
+              <w:spacing w:after="0"/>
+              <w:jc w:val="center"/>
+              <w:cnfStyle w:val="000000100000" w:firstRow="0" w:lastRow="0" w:firstColumn="0" w:lastColumn="0" w:oddVBand="0" w:evenVBand="0" w:oddHBand="1" w:evenHBand="0" w:firstRowFirstColumn="0" w:firstRowLastColumn="0" w:lastRowFirstColumn="0" w:lastRowLastColumn="0"/>
+              <w:rPr>
+                <w:rFonts w:ascii="Arial" w:eastAsia="Calibri" w:hAnsi="Arial" w:cs="Arial"/>
+                <w:sz w:val="24"/>
+              </w:rPr>
+            </w:pPr>
+            <w:r>
+              <w:rPr>
+                <w:rFonts w:ascii="Arial" w:eastAsia="Calibri" w:hAnsi="Arial" w:cs="Arial"/>
+                <w:sz w:val="24"/>
+              </w:rPr>
+              <w:t>4</w:t>
             </w:r>
           </w:p>
         </w:tc>
@@ -610,21 +778,12 @@
         </w:trPr>
         <w:tc>
           <w:tcPr>
+            <w:cnfStyle w:val="001000000000" w:firstRow="0" w:lastRow="0" w:firstColumn="1" w:lastColumn="0" w:oddVBand="0" w:evenVBand="0" w:oddHBand="0" w:evenHBand="0" w:firstRowFirstColumn="0" w:firstRowLastColumn="0" w:lastRowFirstColumn="0" w:lastRowLastColumn="0"/>
             <w:tcW w:w="1257" w:type="dxa"/>
-            <w:tcBorders>
-              <w:top w:val="single" w:sz="4" w:space="0" w:color="000001"/>
-              <w:left w:val="single" w:sz="4" w:space="0" w:color="000001"/>
-              <w:bottom w:val="single" w:sz="4" w:space="0" w:color="000001"/>
-              <w:right w:val="single" w:sz="4" w:space="0" w:color="000001"/>
-            </w:tcBorders>
-            <w:shd w:val="clear" w:color="000000" w:fill="FFFFFF"/>
-            <w:tcMar>
-              <w:left w:w="98" w:type="dxa"/>
-            </w:tcMar>
-          </w:tcPr>
-          <w:p>
-            <w:pPr>
-              <w:spacing w:after="0" w:line="240" w:lineRule="auto"/>
+          </w:tcPr>
+          <w:p>
+            <w:pPr>
+              <w:spacing w:after="0"/>
               <w:jc w:val="center"/>
             </w:pPr>
             <w:r>
@@ -632,56 +791,38 @@
                 <w:rFonts w:ascii="Arial" w:eastAsia="Arial" w:hAnsi="Arial" w:cs="Arial"/>
                 <w:sz w:val="24"/>
               </w:rPr>
-              <w:t>3</w:t>
+              <w:t>4</w:t>
             </w:r>
           </w:p>
         </w:tc>
         <w:tc>
           <w:tcPr>
             <w:tcW w:w="6494" w:type="dxa"/>
-            <w:tcBorders>
-              <w:top w:val="single" w:sz="4" w:space="0" w:color="000001"/>
-              <w:left w:val="single" w:sz="4" w:space="0" w:color="000001"/>
-              <w:bottom w:val="single" w:sz="4" w:space="0" w:color="000001"/>
-              <w:right w:val="single" w:sz="4" w:space="0" w:color="000001"/>
-            </w:tcBorders>
-            <w:shd w:val="clear" w:color="000000" w:fill="FFFFFF"/>
-            <w:tcMar>
-              <w:left w:w="98" w:type="dxa"/>
-            </w:tcMar>
-          </w:tcPr>
-          <w:p>
-            <w:pPr>
-              <w:spacing w:after="0" w:line="240" w:lineRule="auto"/>
+          </w:tcPr>
+          <w:p>
+            <w:pPr>
+              <w:spacing w:after="0"/>
               <w:jc w:val="center"/>
+              <w:cnfStyle w:val="000000000000" w:firstRow="0" w:lastRow="0" w:firstColumn="0" w:lastColumn="0" w:oddVBand="0" w:evenVBand="0" w:oddHBand="0" w:evenHBand="0" w:firstRowFirstColumn="0" w:firstRowLastColumn="0" w:lastRowFirstColumn="0" w:lastRowLastColumn="0"/>
             </w:pPr>
             <w:r>
               <w:rPr>
                 <w:rFonts w:ascii="Arial" w:eastAsia="Arial" w:hAnsi="Arial" w:cs="Arial"/>
                 <w:sz w:val="24"/>
               </w:rPr>
-              <w:t>Requisitos del sistema</w:t>
+              <w:t>Arquitectura del sistema</w:t>
             </w:r>
           </w:p>
         </w:tc>
         <w:tc>
           <w:tcPr>
             <w:tcW w:w="1092" w:type="dxa"/>
-            <w:tcBorders>
-              <w:top w:val="single" w:sz="4" w:space="0" w:color="000001"/>
-              <w:left w:val="single" w:sz="4" w:space="0" w:color="000001"/>
-              <w:bottom w:val="single" w:sz="4" w:space="0" w:color="000001"/>
-              <w:right w:val="single" w:sz="4" w:space="0" w:color="000001"/>
-            </w:tcBorders>
-            <w:shd w:val="clear" w:color="000000" w:fill="FFFFFF"/>
-            <w:tcMar>
-              <w:left w:w="98" w:type="dxa"/>
-            </w:tcMar>
-          </w:tcPr>
-          <w:p>
-            <w:pPr>
-              <w:spacing w:after="0" w:line="240" w:lineRule="auto"/>
+          </w:tcPr>
+          <w:p>
+            <w:pPr>
+              <w:spacing w:after="0"/>
               <w:jc w:val="center"/>
+              <w:cnfStyle w:val="000000000000" w:firstRow="0" w:lastRow="0" w:firstColumn="0" w:lastColumn="0" w:oddVBand="0" w:evenVBand="0" w:oddHBand="0" w:evenHBand="0" w:firstRowFirstColumn="0" w:firstRowLastColumn="0" w:lastRowFirstColumn="0" w:lastRowLastColumn="0"/>
               <w:rPr>
                 <w:rFonts w:ascii="Arial" w:eastAsia="Calibri" w:hAnsi="Arial" w:cs="Arial"/>
                 <w:sz w:val="24"/>
@@ -692,7 +833,74 @@
                 <w:rFonts w:ascii="Arial" w:eastAsia="Calibri" w:hAnsi="Arial" w:cs="Arial"/>
                 <w:sz w:val="24"/>
               </w:rPr>
-              <w:t>4</w:t>
+              <w:t>5</w:t>
+            </w:r>
+          </w:p>
+        </w:tc>
+      </w:tr>
+      <w:tr>
+        <w:trPr>
+          <w:cnfStyle w:val="000000100000" w:firstRow="0" w:lastRow="0" w:firstColumn="0" w:lastColumn="0" w:oddVBand="0" w:evenVBand="0" w:oddHBand="1" w:evenHBand="0" w:firstRowFirstColumn="0" w:firstRowLastColumn="0" w:lastRowFirstColumn="0" w:lastRowLastColumn="0"/>
+          <w:trHeight w:val="1"/>
+        </w:trPr>
+        <w:tc>
+          <w:tcPr>
+            <w:cnfStyle w:val="001000000000" w:firstRow="0" w:lastRow="0" w:firstColumn="1" w:lastColumn="0" w:oddVBand="0" w:evenVBand="0" w:oddHBand="0" w:evenHBand="0" w:firstRowFirstColumn="0" w:firstRowLastColumn="0" w:lastRowFirstColumn="0" w:lastRowLastColumn="0"/>
+            <w:tcW w:w="1257" w:type="dxa"/>
+          </w:tcPr>
+          <w:p>
+            <w:pPr>
+              <w:spacing w:after="0"/>
+              <w:jc w:val="center"/>
+            </w:pPr>
+            <w:r>
+              <w:rPr>
+                <w:rFonts w:ascii="Arial" w:eastAsia="Arial" w:hAnsi="Arial" w:cs="Arial"/>
+                <w:sz w:val="24"/>
+              </w:rPr>
+              <w:t>4.1</w:t>
+            </w:r>
+          </w:p>
+        </w:tc>
+        <w:tc>
+          <w:tcPr>
+            <w:tcW w:w="6494" w:type="dxa"/>
+          </w:tcPr>
+          <w:p>
+            <w:pPr>
+              <w:spacing w:after="0"/>
+              <w:jc w:val="center"/>
+              <w:cnfStyle w:val="000000100000" w:firstRow="0" w:lastRow="0" w:firstColumn="0" w:lastColumn="0" w:oddVBand="0" w:evenVBand="0" w:oddHBand="1" w:evenHBand="0" w:firstRowFirstColumn="0" w:firstRowLastColumn="0" w:lastRowFirstColumn="0" w:lastRowLastColumn="0"/>
+            </w:pPr>
+            <w:r>
+              <w:rPr>
+                <w:rFonts w:ascii="Arial" w:eastAsia="Arial" w:hAnsi="Arial" w:cs="Arial"/>
+                <w:sz w:val="24"/>
+              </w:rPr>
+              <w:t>Definir la arquitectura</w:t>
+            </w:r>
+          </w:p>
+        </w:tc>
+        <w:tc>
+          <w:tcPr>
+            <w:tcW w:w="1092" w:type="dxa"/>
+          </w:tcPr>
+          <w:p>
+            <w:pPr>
+              <w:spacing w:after="0"/>
+              <w:jc w:val="center"/>
+              <w:cnfStyle w:val="000000100000" w:firstRow="0" w:lastRow="0" w:firstColumn="0" w:lastColumn="0" w:oddVBand="0" w:evenVBand="0" w:oddHBand="1" w:evenHBand="0" w:firstRowFirstColumn="0" w:firstRowLastColumn="0" w:lastRowFirstColumn="0" w:lastRowLastColumn="0"/>
+              <w:rPr>
+                <w:rFonts w:ascii="Arial" w:eastAsia="Calibri" w:hAnsi="Arial" w:cs="Arial"/>
+                <w:sz w:val="24"/>
+              </w:rPr>
+            </w:pPr>
+            <w:r>
+              <w:rPr>
+                <w:rFonts w:ascii="Arial" w:eastAsia="Calibri" w:hAnsi="Arial" w:cs="Arial"/>
+                <w:sz w:val="24"/>
+              </w:rPr>
+              <w:t>5</w:t>
             </w:r>
           </w:p>
         </w:tc>
@@ -703,21 +911,12 @@
         </w:trPr>
         <w:tc>
           <w:tcPr>
+            <w:cnfStyle w:val="001000000000" w:firstRow="0" w:lastRow="0" w:firstColumn="1" w:lastColumn="0" w:oddVBand="0" w:evenVBand="0" w:oddHBand="0" w:evenHBand="0" w:firstRowFirstColumn="0" w:firstRowLastColumn="0" w:lastRowFirstColumn="0" w:lastRowLastColumn="0"/>
             <w:tcW w:w="1257" w:type="dxa"/>
-            <w:tcBorders>
-              <w:top w:val="single" w:sz="4" w:space="0" w:color="000001"/>
-              <w:left w:val="single" w:sz="4" w:space="0" w:color="000001"/>
-              <w:bottom w:val="single" w:sz="4" w:space="0" w:color="000001"/>
-              <w:right w:val="single" w:sz="4" w:space="0" w:color="000001"/>
-            </w:tcBorders>
-            <w:shd w:val="clear" w:color="000000" w:fill="FFFFFF"/>
-            <w:tcMar>
-              <w:left w:w="98" w:type="dxa"/>
-            </w:tcMar>
-          </w:tcPr>
-          <w:p>
-            <w:pPr>
-              <w:spacing w:after="0" w:line="240" w:lineRule="auto"/>
+          </w:tcPr>
+          <w:p>
+            <w:pPr>
+              <w:spacing w:after="0"/>
               <w:jc w:val="center"/>
             </w:pPr>
             <w:r>
@@ -725,56 +924,38 @@
                 <w:rFonts w:ascii="Arial" w:eastAsia="Arial" w:hAnsi="Arial" w:cs="Arial"/>
                 <w:sz w:val="24"/>
               </w:rPr>
-              <w:t>3.1</w:t>
+              <w:t>4.2</w:t>
             </w:r>
           </w:p>
         </w:tc>
         <w:tc>
           <w:tcPr>
             <w:tcW w:w="6494" w:type="dxa"/>
-            <w:tcBorders>
-              <w:top w:val="single" w:sz="4" w:space="0" w:color="000001"/>
-              <w:left w:val="single" w:sz="4" w:space="0" w:color="000001"/>
-              <w:bottom w:val="single" w:sz="4" w:space="0" w:color="000001"/>
-              <w:right w:val="single" w:sz="4" w:space="0" w:color="000001"/>
-            </w:tcBorders>
-            <w:shd w:val="clear" w:color="000000" w:fill="FFFFFF"/>
-            <w:tcMar>
-              <w:left w:w="98" w:type="dxa"/>
-            </w:tcMar>
-          </w:tcPr>
-          <w:p>
-            <w:pPr>
-              <w:spacing w:after="0" w:line="240" w:lineRule="auto"/>
+          </w:tcPr>
+          <w:p>
+            <w:pPr>
+              <w:spacing w:after="0"/>
               <w:jc w:val="center"/>
+              <w:cnfStyle w:val="000000000000" w:firstRow="0" w:lastRow="0" w:firstColumn="0" w:lastColumn="0" w:oddVBand="0" w:evenVBand="0" w:oddHBand="0" w:evenHBand="0" w:firstRowFirstColumn="0" w:firstRowLastColumn="0" w:lastRowFirstColumn="0" w:lastRowLastColumn="0"/>
             </w:pPr>
             <w:r>
               <w:rPr>
                 <w:rFonts w:ascii="Arial" w:eastAsia="Arial" w:hAnsi="Arial" w:cs="Arial"/>
                 <w:sz w:val="24"/>
               </w:rPr>
-              <w:t>Funcionales</w:t>
+              <w:t>¿Qué es la arquitectura cliente-servidor?</w:t>
             </w:r>
           </w:p>
         </w:tc>
         <w:tc>
           <w:tcPr>
             <w:tcW w:w="1092" w:type="dxa"/>
-            <w:tcBorders>
-              <w:top w:val="single" w:sz="4" w:space="0" w:color="000001"/>
-              <w:left w:val="single" w:sz="4" w:space="0" w:color="000001"/>
-              <w:bottom w:val="single" w:sz="4" w:space="0" w:color="000001"/>
-              <w:right w:val="single" w:sz="4" w:space="0" w:color="000001"/>
-            </w:tcBorders>
-            <w:shd w:val="clear" w:color="000000" w:fill="FFFFFF"/>
-            <w:tcMar>
-              <w:left w:w="98" w:type="dxa"/>
-            </w:tcMar>
-          </w:tcPr>
-          <w:p>
-            <w:pPr>
-              <w:spacing w:after="0" w:line="240" w:lineRule="auto"/>
+          </w:tcPr>
+          <w:p>
+            <w:pPr>
+              <w:spacing w:after="0"/>
               <w:jc w:val="center"/>
+              <w:cnfStyle w:val="000000000000" w:firstRow="0" w:lastRow="0" w:firstColumn="0" w:lastColumn="0" w:oddVBand="0" w:evenVBand="0" w:oddHBand="0" w:evenHBand="0" w:firstRowFirstColumn="0" w:firstRowLastColumn="0" w:lastRowFirstColumn="0" w:lastRowLastColumn="0"/>
               <w:rPr>
                 <w:rFonts w:ascii="Arial" w:eastAsia="Calibri" w:hAnsi="Arial" w:cs="Arial"/>
                 <w:sz w:val="24"/>
@@ -785,7 +966,74 @@
                 <w:rFonts w:ascii="Arial" w:eastAsia="Calibri" w:hAnsi="Arial" w:cs="Arial"/>
                 <w:sz w:val="24"/>
               </w:rPr>
-              <w:t>4</w:t>
+              <w:t>5</w:t>
+            </w:r>
+          </w:p>
+        </w:tc>
+      </w:tr>
+      <w:tr>
+        <w:trPr>
+          <w:cnfStyle w:val="000000100000" w:firstRow="0" w:lastRow="0" w:firstColumn="0" w:lastColumn="0" w:oddVBand="0" w:evenVBand="0" w:oddHBand="1" w:evenHBand="0" w:firstRowFirstColumn="0" w:firstRowLastColumn="0" w:lastRowFirstColumn="0" w:lastRowLastColumn="0"/>
+          <w:trHeight w:val="1"/>
+        </w:trPr>
+        <w:tc>
+          <w:tcPr>
+            <w:cnfStyle w:val="001000000000" w:firstRow="0" w:lastRow="0" w:firstColumn="1" w:lastColumn="0" w:oddVBand="0" w:evenVBand="0" w:oddHBand="0" w:evenHBand="0" w:firstRowFirstColumn="0" w:firstRowLastColumn="0" w:lastRowFirstColumn="0" w:lastRowLastColumn="0"/>
+            <w:tcW w:w="1257" w:type="dxa"/>
+          </w:tcPr>
+          <w:p>
+            <w:pPr>
+              <w:spacing w:after="0"/>
+              <w:jc w:val="center"/>
+            </w:pPr>
+            <w:r>
+              <w:rPr>
+                <w:rFonts w:ascii="Arial" w:eastAsia="Arial" w:hAnsi="Arial" w:cs="Arial"/>
+                <w:sz w:val="24"/>
+              </w:rPr>
+              <w:t>4.3</w:t>
+            </w:r>
+          </w:p>
+        </w:tc>
+        <w:tc>
+          <w:tcPr>
+            <w:tcW w:w="6494" w:type="dxa"/>
+          </w:tcPr>
+          <w:p>
+            <w:pPr>
+              <w:spacing w:after="0"/>
+              <w:jc w:val="center"/>
+              <w:cnfStyle w:val="000000100000" w:firstRow="0" w:lastRow="0" w:firstColumn="0" w:lastColumn="0" w:oddVBand="0" w:evenVBand="0" w:oddHBand="1" w:evenHBand="0" w:firstRowFirstColumn="0" w:firstRowLastColumn="0" w:lastRowFirstColumn="0" w:lastRowLastColumn="0"/>
+            </w:pPr>
+            <w:r>
+              <w:rPr>
+                <w:rFonts w:ascii="Arial" w:eastAsia="Arial" w:hAnsi="Arial" w:cs="Arial"/>
+                <w:sz w:val="24"/>
+              </w:rPr>
+              <w:t>¿Por qué se eligió esta arquitectura?</w:t>
+            </w:r>
+          </w:p>
+        </w:tc>
+        <w:tc>
+          <w:tcPr>
+            <w:tcW w:w="1092" w:type="dxa"/>
+          </w:tcPr>
+          <w:p>
+            <w:pPr>
+              <w:spacing w:after="0"/>
+              <w:jc w:val="center"/>
+              <w:cnfStyle w:val="000000100000" w:firstRow="0" w:lastRow="0" w:firstColumn="0" w:lastColumn="0" w:oddVBand="0" w:evenVBand="0" w:oddHBand="1" w:evenHBand="0" w:firstRowFirstColumn="0" w:firstRowLastColumn="0" w:lastRowFirstColumn="0" w:lastRowLastColumn="0"/>
+              <w:rPr>
+                <w:rFonts w:ascii="Arial" w:eastAsia="Calibri" w:hAnsi="Arial" w:cs="Arial"/>
+                <w:sz w:val="24"/>
+              </w:rPr>
+            </w:pPr>
+            <w:r>
+              <w:rPr>
+                <w:rFonts w:ascii="Arial" w:eastAsia="Calibri" w:hAnsi="Arial" w:cs="Arial"/>
+                <w:sz w:val="24"/>
+              </w:rPr>
+              <w:t>6</w:t>
             </w:r>
           </w:p>
         </w:tc>
@@ -796,21 +1044,12 @@
         </w:trPr>
         <w:tc>
           <w:tcPr>
+            <w:cnfStyle w:val="001000000000" w:firstRow="0" w:lastRow="0" w:firstColumn="1" w:lastColumn="0" w:oddVBand="0" w:evenVBand="0" w:oddHBand="0" w:evenHBand="0" w:firstRowFirstColumn="0" w:firstRowLastColumn="0" w:lastRowFirstColumn="0" w:lastRowLastColumn="0"/>
             <w:tcW w:w="1257" w:type="dxa"/>
-            <w:tcBorders>
-              <w:top w:val="single" w:sz="4" w:space="0" w:color="000001"/>
-              <w:left w:val="single" w:sz="4" w:space="0" w:color="000001"/>
-              <w:bottom w:val="single" w:sz="4" w:space="0" w:color="000001"/>
-              <w:right w:val="single" w:sz="4" w:space="0" w:color="000001"/>
-            </w:tcBorders>
-            <w:shd w:val="clear" w:color="000000" w:fill="FFFFFF"/>
-            <w:tcMar>
-              <w:left w:w="98" w:type="dxa"/>
-            </w:tcMar>
-          </w:tcPr>
-          <w:p>
-            <w:pPr>
-              <w:spacing w:after="0" w:line="240" w:lineRule="auto"/>
+          </w:tcPr>
+          <w:p>
+            <w:pPr>
+              <w:spacing w:after="0"/>
               <w:jc w:val="center"/>
             </w:pPr>
             <w:r>
@@ -818,56 +1057,38 @@
                 <w:rFonts w:ascii="Arial" w:eastAsia="Arial" w:hAnsi="Arial" w:cs="Arial"/>
                 <w:sz w:val="24"/>
               </w:rPr>
-              <w:t>3.2</w:t>
+              <w:t>5</w:t>
             </w:r>
           </w:p>
         </w:tc>
         <w:tc>
           <w:tcPr>
             <w:tcW w:w="6494" w:type="dxa"/>
-            <w:tcBorders>
-              <w:top w:val="single" w:sz="4" w:space="0" w:color="000001"/>
-              <w:left w:val="single" w:sz="4" w:space="0" w:color="000001"/>
-              <w:bottom w:val="single" w:sz="4" w:space="0" w:color="000001"/>
-              <w:right w:val="single" w:sz="4" w:space="0" w:color="000001"/>
-            </w:tcBorders>
-            <w:shd w:val="clear" w:color="000000" w:fill="FFFFFF"/>
-            <w:tcMar>
-              <w:left w:w="98" w:type="dxa"/>
-            </w:tcMar>
-          </w:tcPr>
-          <w:p>
-            <w:pPr>
-              <w:spacing w:after="0" w:line="240" w:lineRule="auto"/>
+          </w:tcPr>
+          <w:p>
+            <w:pPr>
+              <w:spacing w:after="0"/>
               <w:jc w:val="center"/>
+              <w:cnfStyle w:val="000000000000" w:firstRow="0" w:lastRow="0" w:firstColumn="0" w:lastColumn="0" w:oddVBand="0" w:evenVBand="0" w:oddHBand="0" w:evenHBand="0" w:firstRowFirstColumn="0" w:firstRowLastColumn="0" w:lastRowFirstColumn="0" w:lastRowLastColumn="0"/>
             </w:pPr>
             <w:r>
               <w:rPr>
                 <w:rFonts w:ascii="Arial" w:eastAsia="Arial" w:hAnsi="Arial" w:cs="Arial"/>
                 <w:sz w:val="24"/>
               </w:rPr>
-              <w:t>No Funcionales</w:t>
+              <w:t>Actores y roles</w:t>
             </w:r>
           </w:p>
         </w:tc>
         <w:tc>
           <w:tcPr>
             <w:tcW w:w="1092" w:type="dxa"/>
-            <w:tcBorders>
-              <w:top w:val="single" w:sz="4" w:space="0" w:color="000001"/>
-              <w:left w:val="single" w:sz="4" w:space="0" w:color="000001"/>
-              <w:bottom w:val="single" w:sz="4" w:space="0" w:color="000001"/>
-              <w:right w:val="single" w:sz="4" w:space="0" w:color="000001"/>
-            </w:tcBorders>
-            <w:shd w:val="clear" w:color="000000" w:fill="FFFFFF"/>
-            <w:tcMar>
-              <w:left w:w="98" w:type="dxa"/>
-            </w:tcMar>
-          </w:tcPr>
-          <w:p>
-            <w:pPr>
-              <w:spacing w:after="0" w:line="240" w:lineRule="auto"/>
+          </w:tcPr>
+          <w:p>
+            <w:pPr>
+              <w:spacing w:after="0"/>
               <w:jc w:val="center"/>
+              <w:cnfStyle w:val="000000000000" w:firstRow="0" w:lastRow="0" w:firstColumn="0" w:lastColumn="0" w:oddVBand="0" w:evenVBand="0" w:oddHBand="0" w:evenHBand="0" w:firstRowFirstColumn="0" w:firstRowLastColumn="0" w:lastRowFirstColumn="0" w:lastRowLastColumn="0"/>
               <w:rPr>
                 <w:rFonts w:ascii="Arial" w:eastAsia="Calibri" w:hAnsi="Arial" w:cs="Arial"/>
                 <w:sz w:val="24"/>
@@ -878,7 +1099,74 @@
                 <w:rFonts w:ascii="Arial" w:eastAsia="Calibri" w:hAnsi="Arial" w:cs="Arial"/>
                 <w:sz w:val="24"/>
               </w:rPr>
-              <w:t>4</w:t>
+              <w:t>6</w:t>
+            </w:r>
+          </w:p>
+        </w:tc>
+      </w:tr>
+      <w:tr>
+        <w:trPr>
+          <w:cnfStyle w:val="000000100000" w:firstRow="0" w:lastRow="0" w:firstColumn="0" w:lastColumn="0" w:oddVBand="0" w:evenVBand="0" w:oddHBand="1" w:evenHBand="0" w:firstRowFirstColumn="0" w:firstRowLastColumn="0" w:lastRowFirstColumn="0" w:lastRowLastColumn="0"/>
+          <w:trHeight w:val="1"/>
+        </w:trPr>
+        <w:tc>
+          <w:tcPr>
+            <w:cnfStyle w:val="001000000000" w:firstRow="0" w:lastRow="0" w:firstColumn="1" w:lastColumn="0" w:oddVBand="0" w:evenVBand="0" w:oddHBand="0" w:evenHBand="0" w:firstRowFirstColumn="0" w:firstRowLastColumn="0" w:lastRowFirstColumn="0" w:lastRowLastColumn="0"/>
+            <w:tcW w:w="1257" w:type="dxa"/>
+          </w:tcPr>
+          <w:p>
+            <w:pPr>
+              <w:spacing w:after="0"/>
+              <w:jc w:val="center"/>
+            </w:pPr>
+            <w:r>
+              <w:rPr>
+                <w:rFonts w:ascii="Arial" w:eastAsia="Arial" w:hAnsi="Arial" w:cs="Arial"/>
+                <w:sz w:val="24"/>
+              </w:rPr>
+              <w:t>6</w:t>
+            </w:r>
+          </w:p>
+        </w:tc>
+        <w:tc>
+          <w:tcPr>
+            <w:tcW w:w="6494" w:type="dxa"/>
+          </w:tcPr>
+          <w:p>
+            <w:pPr>
+              <w:spacing w:after="0"/>
+              <w:jc w:val="center"/>
+              <w:cnfStyle w:val="000000100000" w:firstRow="0" w:lastRow="0" w:firstColumn="0" w:lastColumn="0" w:oddVBand="0" w:evenVBand="0" w:oddHBand="1" w:evenHBand="0" w:firstRowFirstColumn="0" w:firstRowLastColumn="0" w:lastRowFirstColumn="0" w:lastRowLastColumn="0"/>
+            </w:pPr>
+            <w:r>
+              <w:rPr>
+                <w:rFonts w:ascii="Arial" w:eastAsia="Arial" w:hAnsi="Arial" w:cs="Arial"/>
+                <w:sz w:val="24"/>
+              </w:rPr>
+              <w:t>Casos de uso</w:t>
+            </w:r>
+          </w:p>
+        </w:tc>
+        <w:tc>
+          <w:tcPr>
+            <w:tcW w:w="1092" w:type="dxa"/>
+          </w:tcPr>
+          <w:p>
+            <w:pPr>
+              <w:spacing w:after="0"/>
+              <w:jc w:val="center"/>
+              <w:cnfStyle w:val="000000100000" w:firstRow="0" w:lastRow="0" w:firstColumn="0" w:lastColumn="0" w:oddVBand="0" w:evenVBand="0" w:oddHBand="1" w:evenHBand="0" w:firstRowFirstColumn="0" w:firstRowLastColumn="0" w:lastRowFirstColumn="0" w:lastRowLastColumn="0"/>
+              <w:rPr>
+                <w:rFonts w:ascii="Arial" w:eastAsia="Calibri" w:hAnsi="Arial" w:cs="Arial"/>
+                <w:sz w:val="24"/>
+              </w:rPr>
+            </w:pPr>
+            <w:r>
+              <w:rPr>
+                <w:rFonts w:ascii="Arial" w:eastAsia="Calibri" w:hAnsi="Arial" w:cs="Arial"/>
+                <w:sz w:val="24"/>
+              </w:rPr>
+              <w:t>7</w:t>
             </w:r>
           </w:p>
         </w:tc>
@@ -889,78 +1177,59 @@
         </w:trPr>
         <w:tc>
           <w:tcPr>
+            <w:cnfStyle w:val="001000000000" w:firstRow="0" w:lastRow="0" w:firstColumn="1" w:lastColumn="0" w:oddVBand="0" w:evenVBand="0" w:oddHBand="0" w:evenHBand="0" w:firstRowFirstColumn="0" w:firstRowLastColumn="0" w:lastRowFirstColumn="0" w:lastRowLastColumn="0"/>
             <w:tcW w:w="1257" w:type="dxa"/>
-            <w:tcBorders>
-              <w:top w:val="single" w:sz="4" w:space="0" w:color="000001"/>
-              <w:left w:val="single" w:sz="4" w:space="0" w:color="000001"/>
-              <w:bottom w:val="single" w:sz="4" w:space="0" w:color="000001"/>
-              <w:right w:val="single" w:sz="4" w:space="0" w:color="000001"/>
-            </w:tcBorders>
-            <w:shd w:val="clear" w:color="000000" w:fill="FFFFFF"/>
-            <w:tcMar>
-              <w:left w:w="98" w:type="dxa"/>
-            </w:tcMar>
-          </w:tcPr>
-          <w:p>
-            <w:pPr>
-              <w:spacing w:after="0" w:line="240" w:lineRule="auto"/>
+          </w:tcPr>
+          <w:p>
+            <w:pPr>
+              <w:spacing w:after="0"/>
               <w:jc w:val="center"/>
-            </w:pPr>
-            <w:r>
               <w:rPr>
                 <w:rFonts w:ascii="Arial" w:eastAsia="Arial" w:hAnsi="Arial" w:cs="Arial"/>
                 <w:sz w:val="24"/>
               </w:rPr>
-              <w:t>4</w:t>
-            </w:r>
-          </w:p>
-        </w:tc>
-        <w:tc>
-          <w:tcPr>
-            <w:tcW w:w="6494" w:type="dxa"/>
-            <w:tcBorders>
-              <w:top w:val="single" w:sz="4" w:space="0" w:color="000001"/>
-              <w:left w:val="single" w:sz="4" w:space="0" w:color="000001"/>
-              <w:bottom w:val="single" w:sz="4" w:space="0" w:color="000001"/>
-              <w:right w:val="single" w:sz="4" w:space="0" w:color="000001"/>
-            </w:tcBorders>
-            <w:shd w:val="clear" w:color="000000" w:fill="FFFFFF"/>
-            <w:tcMar>
-              <w:left w:w="98" w:type="dxa"/>
-            </w:tcMar>
-          </w:tcPr>
-          <w:p>
-            <w:pPr>
-              <w:spacing w:after="0" w:line="240" w:lineRule="auto"/>
-              <w:jc w:val="center"/>
             </w:pPr>
             <w:r>
               <w:rPr>
                 <w:rFonts w:ascii="Arial" w:eastAsia="Arial" w:hAnsi="Arial" w:cs="Arial"/>
                 <w:sz w:val="24"/>
               </w:rPr>
-              <w:t>Arquitectura del sistema</w:t>
+              <w:t>6.1</w:t>
+            </w:r>
+          </w:p>
+        </w:tc>
+        <w:tc>
+          <w:tcPr>
+            <w:tcW w:w="6494" w:type="dxa"/>
+          </w:tcPr>
+          <w:p>
+            <w:pPr>
+              <w:spacing w:after="0"/>
+              <w:jc w:val="center"/>
+              <w:cnfStyle w:val="000000000000" w:firstRow="0" w:lastRow="0" w:firstColumn="0" w:lastColumn="0" w:oddVBand="0" w:evenVBand="0" w:oddHBand="0" w:evenHBand="0" w:firstRowFirstColumn="0" w:firstRowLastColumn="0" w:lastRowFirstColumn="0" w:lastRowLastColumn="0"/>
+              <w:rPr>
+                <w:rFonts w:ascii="Arial" w:eastAsia="Arial" w:hAnsi="Arial" w:cs="Arial"/>
+                <w:sz w:val="24"/>
+              </w:rPr>
+            </w:pPr>
+            <w:r>
+              <w:rPr>
+                <w:rFonts w:ascii="Arial" w:eastAsia="Arial" w:hAnsi="Arial" w:cs="Arial"/>
+                <w:sz w:val="24"/>
+              </w:rPr>
+              <w:t>Descripción breve de los casos de uso</w:t>
             </w:r>
           </w:p>
         </w:tc>
         <w:tc>
           <w:tcPr>
             <w:tcW w:w="1092" w:type="dxa"/>
-            <w:tcBorders>
-              <w:top w:val="single" w:sz="4" w:space="0" w:color="000001"/>
-              <w:left w:val="single" w:sz="4" w:space="0" w:color="000001"/>
-              <w:bottom w:val="single" w:sz="4" w:space="0" w:color="000001"/>
-              <w:right w:val="single" w:sz="4" w:space="0" w:color="000001"/>
-            </w:tcBorders>
-            <w:shd w:val="clear" w:color="000000" w:fill="FFFFFF"/>
-            <w:tcMar>
-              <w:left w:w="98" w:type="dxa"/>
-            </w:tcMar>
-          </w:tcPr>
-          <w:p>
-            <w:pPr>
-              <w:spacing w:after="0" w:line="240" w:lineRule="auto"/>
+          </w:tcPr>
+          <w:p>
+            <w:pPr>
+              <w:spacing w:after="0"/>
               <w:jc w:val="center"/>
+              <w:cnfStyle w:val="000000000000" w:firstRow="0" w:lastRow="0" w:firstColumn="0" w:lastColumn="0" w:oddVBand="0" w:evenVBand="0" w:oddHBand="0" w:evenHBand="0" w:firstRowFirstColumn="0" w:firstRowLastColumn="0" w:lastRowFirstColumn="0" w:lastRowLastColumn="0"/>
               <w:rPr>
                 <w:rFonts w:ascii="Arial" w:eastAsia="Calibri" w:hAnsi="Arial" w:cs="Arial"/>
                 <w:sz w:val="24"/>
@@ -971,7 +1240,74 @@
                 <w:rFonts w:ascii="Arial" w:eastAsia="Calibri" w:hAnsi="Arial" w:cs="Arial"/>
                 <w:sz w:val="24"/>
               </w:rPr>
-              <w:t>5</w:t>
+              <w:t>7</w:t>
+            </w:r>
+          </w:p>
+        </w:tc>
+      </w:tr>
+      <w:tr>
+        <w:trPr>
+          <w:cnfStyle w:val="000000100000" w:firstRow="0" w:lastRow="0" w:firstColumn="0" w:lastColumn="0" w:oddVBand="0" w:evenVBand="0" w:oddHBand="1" w:evenHBand="0" w:firstRowFirstColumn="0" w:firstRowLastColumn="0" w:lastRowFirstColumn="0" w:lastRowLastColumn="0"/>
+          <w:trHeight w:val="1"/>
+        </w:trPr>
+        <w:tc>
+          <w:tcPr>
+            <w:cnfStyle w:val="001000000000" w:firstRow="0" w:lastRow="0" w:firstColumn="1" w:lastColumn="0" w:oddVBand="0" w:evenVBand="0" w:oddHBand="0" w:evenHBand="0" w:firstRowFirstColumn="0" w:firstRowLastColumn="0" w:lastRowFirstColumn="0" w:lastRowLastColumn="0"/>
+            <w:tcW w:w="1257" w:type="dxa"/>
+          </w:tcPr>
+          <w:p>
+            <w:pPr>
+              <w:spacing w:after="0"/>
+              <w:jc w:val="center"/>
+            </w:pPr>
+            <w:r>
+              <w:rPr>
+                <w:rFonts w:ascii="Arial" w:eastAsia="Arial" w:hAnsi="Arial" w:cs="Arial"/>
+                <w:sz w:val="24"/>
+              </w:rPr>
+              <w:t>6.2</w:t>
+            </w:r>
+          </w:p>
+        </w:tc>
+        <w:tc>
+          <w:tcPr>
+            <w:tcW w:w="6494" w:type="dxa"/>
+          </w:tcPr>
+          <w:p>
+            <w:pPr>
+              <w:spacing w:after="0"/>
+              <w:jc w:val="center"/>
+              <w:cnfStyle w:val="000000100000" w:firstRow="0" w:lastRow="0" w:firstColumn="0" w:lastColumn="0" w:oddVBand="0" w:evenVBand="0" w:oddHBand="1" w:evenHBand="0" w:firstRowFirstColumn="0" w:firstRowLastColumn="0" w:lastRowFirstColumn="0" w:lastRowLastColumn="0"/>
+            </w:pPr>
+            <w:r>
+              <w:rPr>
+                <w:rFonts w:ascii="Arial" w:eastAsia="Arial" w:hAnsi="Arial" w:cs="Arial"/>
+                <w:sz w:val="24"/>
+              </w:rPr>
+              <w:t>Diagramas</w:t>
+            </w:r>
+          </w:p>
+        </w:tc>
+        <w:tc>
+          <w:tcPr>
+            <w:tcW w:w="1092" w:type="dxa"/>
+          </w:tcPr>
+          <w:p>
+            <w:pPr>
+              <w:spacing w:after="0"/>
+              <w:jc w:val="center"/>
+              <w:cnfStyle w:val="000000100000" w:firstRow="0" w:lastRow="0" w:firstColumn="0" w:lastColumn="0" w:oddVBand="0" w:evenVBand="0" w:oddHBand="1" w:evenHBand="0" w:firstRowFirstColumn="0" w:firstRowLastColumn="0" w:lastRowFirstColumn="0" w:lastRowLastColumn="0"/>
+              <w:rPr>
+                <w:rFonts w:ascii="Arial" w:eastAsia="Calibri" w:hAnsi="Arial" w:cs="Arial"/>
+                <w:sz w:val="24"/>
+              </w:rPr>
+            </w:pPr>
+            <w:r>
+              <w:rPr>
+                <w:rFonts w:ascii="Arial" w:eastAsia="Calibri" w:hAnsi="Arial" w:cs="Arial"/>
+                <w:sz w:val="24"/>
+              </w:rPr>
+              <w:t>8</w:t>
             </w:r>
           </w:p>
         </w:tc>
@@ -982,21 +1318,12 @@
         </w:trPr>
         <w:tc>
           <w:tcPr>
+            <w:cnfStyle w:val="001000000000" w:firstRow="0" w:lastRow="0" w:firstColumn="1" w:lastColumn="0" w:oddVBand="0" w:evenVBand="0" w:oddHBand="0" w:evenHBand="0" w:firstRowFirstColumn="0" w:firstRowLastColumn="0" w:lastRowFirstColumn="0" w:lastRowLastColumn="0"/>
             <w:tcW w:w="1257" w:type="dxa"/>
-            <w:tcBorders>
-              <w:top w:val="single" w:sz="4" w:space="0" w:color="000001"/>
-              <w:left w:val="single" w:sz="4" w:space="0" w:color="000001"/>
-              <w:bottom w:val="single" w:sz="4" w:space="0" w:color="000001"/>
-              <w:right w:val="single" w:sz="4" w:space="0" w:color="000001"/>
-            </w:tcBorders>
-            <w:shd w:val="clear" w:color="000000" w:fill="FFFFFF"/>
-            <w:tcMar>
-              <w:left w:w="98" w:type="dxa"/>
-            </w:tcMar>
-          </w:tcPr>
-          <w:p>
-            <w:pPr>
-              <w:spacing w:after="0" w:line="240" w:lineRule="auto"/>
+          </w:tcPr>
+          <w:p>
+            <w:pPr>
+              <w:spacing w:after="0"/>
               <w:jc w:val="center"/>
             </w:pPr>
             <w:r>
@@ -1004,56 +1331,38 @@
                 <w:rFonts w:ascii="Arial" w:eastAsia="Arial" w:hAnsi="Arial" w:cs="Arial"/>
                 <w:sz w:val="24"/>
               </w:rPr>
-              <w:t>4.1</w:t>
+              <w:t>6.3</w:t>
             </w:r>
           </w:p>
         </w:tc>
         <w:tc>
           <w:tcPr>
             <w:tcW w:w="6494" w:type="dxa"/>
-            <w:tcBorders>
-              <w:top w:val="single" w:sz="4" w:space="0" w:color="000001"/>
-              <w:left w:val="single" w:sz="4" w:space="0" w:color="000001"/>
-              <w:bottom w:val="single" w:sz="4" w:space="0" w:color="000001"/>
-              <w:right w:val="single" w:sz="4" w:space="0" w:color="000001"/>
-            </w:tcBorders>
-            <w:shd w:val="clear" w:color="000000" w:fill="FFFFFF"/>
-            <w:tcMar>
-              <w:left w:w="98" w:type="dxa"/>
-            </w:tcMar>
-          </w:tcPr>
-          <w:p>
-            <w:pPr>
-              <w:spacing w:after="0" w:line="240" w:lineRule="auto"/>
+          </w:tcPr>
+          <w:p>
+            <w:pPr>
+              <w:spacing w:after="0"/>
               <w:jc w:val="center"/>
+              <w:cnfStyle w:val="000000000000" w:firstRow="0" w:lastRow="0" w:firstColumn="0" w:lastColumn="0" w:oddVBand="0" w:evenVBand="0" w:oddHBand="0" w:evenHBand="0" w:firstRowFirstColumn="0" w:firstRowLastColumn="0" w:lastRowFirstColumn="0" w:lastRowLastColumn="0"/>
             </w:pPr>
             <w:r>
               <w:rPr>
                 <w:rFonts w:ascii="Arial" w:eastAsia="Arial" w:hAnsi="Arial" w:cs="Arial"/>
                 <w:sz w:val="24"/>
               </w:rPr>
-              <w:t>Definir la arquitectura</w:t>
+              <w:t>Especificaciones</w:t>
             </w:r>
           </w:p>
         </w:tc>
         <w:tc>
           <w:tcPr>
             <w:tcW w:w="1092" w:type="dxa"/>
-            <w:tcBorders>
-              <w:top w:val="single" w:sz="4" w:space="0" w:color="000001"/>
-              <w:left w:val="single" w:sz="4" w:space="0" w:color="000001"/>
-              <w:bottom w:val="single" w:sz="4" w:space="0" w:color="000001"/>
-              <w:right w:val="single" w:sz="4" w:space="0" w:color="000001"/>
-            </w:tcBorders>
-            <w:shd w:val="clear" w:color="000000" w:fill="FFFFFF"/>
-            <w:tcMar>
-              <w:left w:w="98" w:type="dxa"/>
-            </w:tcMar>
-          </w:tcPr>
-          <w:p>
-            <w:pPr>
-              <w:spacing w:after="0" w:line="240" w:lineRule="auto"/>
+          </w:tcPr>
+          <w:p>
+            <w:pPr>
+              <w:spacing w:after="0"/>
               <w:jc w:val="center"/>
+              <w:cnfStyle w:val="000000000000" w:firstRow="0" w:lastRow="0" w:firstColumn="0" w:lastColumn="0" w:oddVBand="0" w:evenVBand="0" w:oddHBand="0" w:evenHBand="0" w:firstRowFirstColumn="0" w:firstRowLastColumn="0" w:lastRowFirstColumn="0" w:lastRowLastColumn="0"/>
               <w:rPr>
                 <w:rFonts w:ascii="Arial" w:eastAsia="Calibri" w:hAnsi="Arial" w:cs="Arial"/>
                 <w:sz w:val="24"/>
@@ -1064,7 +1373,74 @@
                 <w:rFonts w:ascii="Arial" w:eastAsia="Calibri" w:hAnsi="Arial" w:cs="Arial"/>
                 <w:sz w:val="24"/>
               </w:rPr>
-              <w:t>5</w:t>
+              <w:t>9 – 12</w:t>
+            </w:r>
+          </w:p>
+        </w:tc>
+      </w:tr>
+      <w:tr>
+        <w:trPr>
+          <w:cnfStyle w:val="000000100000" w:firstRow="0" w:lastRow="0" w:firstColumn="0" w:lastColumn="0" w:oddVBand="0" w:evenVBand="0" w:oddHBand="1" w:evenHBand="0" w:firstRowFirstColumn="0" w:firstRowLastColumn="0" w:lastRowFirstColumn="0" w:lastRowLastColumn="0"/>
+          <w:trHeight w:val="1"/>
+        </w:trPr>
+        <w:tc>
+          <w:tcPr>
+            <w:cnfStyle w:val="001000000000" w:firstRow="0" w:lastRow="0" w:firstColumn="1" w:lastColumn="0" w:oddVBand="0" w:evenVBand="0" w:oddHBand="0" w:evenHBand="0" w:firstRowFirstColumn="0" w:firstRowLastColumn="0" w:lastRowFirstColumn="0" w:lastRowLastColumn="0"/>
+            <w:tcW w:w="1257" w:type="dxa"/>
+          </w:tcPr>
+          <w:p>
+            <w:pPr>
+              <w:spacing w:after="0"/>
+              <w:jc w:val="center"/>
+            </w:pPr>
+            <w:r>
+              <w:rPr>
+                <w:rFonts w:ascii="Arial" w:eastAsia="Arial" w:hAnsi="Arial" w:cs="Arial"/>
+                <w:sz w:val="24"/>
+              </w:rPr>
+              <w:t>7</w:t>
+            </w:r>
+          </w:p>
+        </w:tc>
+        <w:tc>
+          <w:tcPr>
+            <w:tcW w:w="6494" w:type="dxa"/>
+          </w:tcPr>
+          <w:p>
+            <w:pPr>
+              <w:spacing w:after="0"/>
+              <w:jc w:val="center"/>
+              <w:cnfStyle w:val="000000100000" w:firstRow="0" w:lastRow="0" w:firstColumn="0" w:lastColumn="0" w:oddVBand="0" w:evenVBand="0" w:oddHBand="1" w:evenHBand="0" w:firstRowFirstColumn="0" w:firstRowLastColumn="0" w:lastRowFirstColumn="0" w:lastRowLastColumn="0"/>
+            </w:pPr>
+            <w:r>
+              <w:rPr>
+                <w:rFonts w:ascii="Arial" w:eastAsia="Arial" w:hAnsi="Arial" w:cs="Arial"/>
+                <w:sz w:val="24"/>
+              </w:rPr>
+              <w:t>Modelo de Objetos</w:t>
+            </w:r>
+          </w:p>
+        </w:tc>
+        <w:tc>
+          <w:tcPr>
+            <w:tcW w:w="1092" w:type="dxa"/>
+          </w:tcPr>
+          <w:p>
+            <w:pPr>
+              <w:spacing w:after="0"/>
+              <w:jc w:val="center"/>
+              <w:cnfStyle w:val="000000100000" w:firstRow="0" w:lastRow="0" w:firstColumn="0" w:lastColumn="0" w:oddVBand="0" w:evenVBand="0" w:oddHBand="1" w:evenHBand="0" w:firstRowFirstColumn="0" w:firstRowLastColumn="0" w:lastRowFirstColumn="0" w:lastRowLastColumn="0"/>
+              <w:rPr>
+                <w:rFonts w:ascii="Arial" w:eastAsia="Calibri" w:hAnsi="Arial" w:cs="Arial"/>
+                <w:sz w:val="24"/>
+              </w:rPr>
+            </w:pPr>
+            <w:r>
+              <w:rPr>
+                <w:rFonts w:ascii="Arial" w:eastAsia="Calibri" w:hAnsi="Arial" w:cs="Arial"/>
+                <w:sz w:val="24"/>
+              </w:rPr>
+              <w:t>13</w:t>
             </w:r>
           </w:p>
         </w:tc>
@@ -1075,21 +1451,12 @@
         </w:trPr>
         <w:tc>
           <w:tcPr>
+            <w:cnfStyle w:val="001000000000" w:firstRow="0" w:lastRow="0" w:firstColumn="1" w:lastColumn="0" w:oddVBand="0" w:evenVBand="0" w:oddHBand="0" w:evenHBand="0" w:firstRowFirstColumn="0" w:firstRowLastColumn="0" w:lastRowFirstColumn="0" w:lastRowLastColumn="0"/>
             <w:tcW w:w="1257" w:type="dxa"/>
-            <w:tcBorders>
-              <w:top w:val="single" w:sz="4" w:space="0" w:color="000001"/>
-              <w:left w:val="single" w:sz="4" w:space="0" w:color="000001"/>
-              <w:bottom w:val="single" w:sz="4" w:space="0" w:color="000001"/>
-              <w:right w:val="single" w:sz="4" w:space="0" w:color="000001"/>
-            </w:tcBorders>
-            <w:shd w:val="clear" w:color="000000" w:fill="FFFFFF"/>
-            <w:tcMar>
-              <w:left w:w="98" w:type="dxa"/>
-            </w:tcMar>
-          </w:tcPr>
-          <w:p>
-            <w:pPr>
-              <w:spacing w:after="0" w:line="240" w:lineRule="auto"/>
+          </w:tcPr>
+          <w:p>
+            <w:pPr>
+              <w:spacing w:after="0"/>
               <w:jc w:val="center"/>
             </w:pPr>
             <w:r>
@@ -1097,56 +1464,38 @@
                 <w:rFonts w:ascii="Arial" w:eastAsia="Arial" w:hAnsi="Arial" w:cs="Arial"/>
                 <w:sz w:val="24"/>
               </w:rPr>
-              <w:t>4.2</w:t>
+              <w:t>8</w:t>
             </w:r>
           </w:p>
         </w:tc>
         <w:tc>
           <w:tcPr>
             <w:tcW w:w="6494" w:type="dxa"/>
-            <w:tcBorders>
-              <w:top w:val="single" w:sz="4" w:space="0" w:color="000001"/>
-              <w:left w:val="single" w:sz="4" w:space="0" w:color="000001"/>
-              <w:bottom w:val="single" w:sz="4" w:space="0" w:color="000001"/>
-              <w:right w:val="single" w:sz="4" w:space="0" w:color="000001"/>
-            </w:tcBorders>
-            <w:shd w:val="clear" w:color="000000" w:fill="FFFFFF"/>
-            <w:tcMar>
-              <w:left w:w="98" w:type="dxa"/>
-            </w:tcMar>
-          </w:tcPr>
-          <w:p>
-            <w:pPr>
-              <w:spacing w:after="0" w:line="240" w:lineRule="auto"/>
+          </w:tcPr>
+          <w:p>
+            <w:pPr>
+              <w:spacing w:after="0"/>
               <w:jc w:val="center"/>
+              <w:cnfStyle w:val="000000000000" w:firstRow="0" w:lastRow="0" w:firstColumn="0" w:lastColumn="0" w:oddVBand="0" w:evenVBand="0" w:oddHBand="0" w:evenHBand="0" w:firstRowFirstColumn="0" w:firstRowLastColumn="0" w:lastRowFirstColumn="0" w:lastRowLastColumn="0"/>
             </w:pPr>
             <w:r>
               <w:rPr>
                 <w:rFonts w:ascii="Arial" w:eastAsia="Arial" w:hAnsi="Arial" w:cs="Arial"/>
                 <w:sz w:val="24"/>
               </w:rPr>
-              <w:t>¿Qué es la arquitectura cliente-servidor?</w:t>
+              <w:t>Diagramas de secuencia</w:t>
             </w:r>
           </w:p>
         </w:tc>
         <w:tc>
           <w:tcPr>
             <w:tcW w:w="1092" w:type="dxa"/>
-            <w:tcBorders>
-              <w:top w:val="single" w:sz="4" w:space="0" w:color="000001"/>
-              <w:left w:val="single" w:sz="4" w:space="0" w:color="000001"/>
-              <w:bottom w:val="single" w:sz="4" w:space="0" w:color="000001"/>
-              <w:right w:val="single" w:sz="4" w:space="0" w:color="000001"/>
-            </w:tcBorders>
-            <w:shd w:val="clear" w:color="000000" w:fill="FFFFFF"/>
-            <w:tcMar>
-              <w:left w:w="98" w:type="dxa"/>
-            </w:tcMar>
-          </w:tcPr>
-          <w:p>
-            <w:pPr>
-              <w:spacing w:after="0" w:line="240" w:lineRule="auto"/>
+          </w:tcPr>
+          <w:p>
+            <w:pPr>
+              <w:spacing w:after="0"/>
               <w:jc w:val="center"/>
+              <w:cnfStyle w:val="000000000000" w:firstRow="0" w:lastRow="0" w:firstColumn="0" w:lastColumn="0" w:oddVBand="0" w:evenVBand="0" w:oddHBand="0" w:evenHBand="0" w:firstRowFirstColumn="0" w:firstRowLastColumn="0" w:lastRowFirstColumn="0" w:lastRowLastColumn="0"/>
               <w:rPr>
                 <w:rFonts w:ascii="Arial" w:eastAsia="Calibri" w:hAnsi="Arial" w:cs="Arial"/>
                 <w:sz w:val="24"/>
@@ -1157,7 +1506,74 @@
                 <w:rFonts w:ascii="Arial" w:eastAsia="Calibri" w:hAnsi="Arial" w:cs="Arial"/>
                 <w:sz w:val="24"/>
               </w:rPr>
-              <w:t>5</w:t>
+              <w:t>14 – 15</w:t>
+            </w:r>
+          </w:p>
+        </w:tc>
+      </w:tr>
+      <w:tr>
+        <w:trPr>
+          <w:cnfStyle w:val="000000100000" w:firstRow="0" w:lastRow="0" w:firstColumn="0" w:lastColumn="0" w:oddVBand="0" w:evenVBand="0" w:oddHBand="1" w:evenHBand="0" w:firstRowFirstColumn="0" w:firstRowLastColumn="0" w:lastRowFirstColumn="0" w:lastRowLastColumn="0"/>
+          <w:trHeight w:val="1"/>
+        </w:trPr>
+        <w:tc>
+          <w:tcPr>
+            <w:cnfStyle w:val="001000000000" w:firstRow="0" w:lastRow="0" w:firstColumn="1" w:lastColumn="0" w:oddVBand="0" w:evenVBand="0" w:oddHBand="0" w:evenHBand="0" w:firstRowFirstColumn="0" w:firstRowLastColumn="0" w:lastRowFirstColumn="0" w:lastRowLastColumn="0"/>
+            <w:tcW w:w="1257" w:type="dxa"/>
+          </w:tcPr>
+          <w:p>
+            <w:pPr>
+              <w:spacing w:after="0"/>
+              <w:jc w:val="center"/>
+            </w:pPr>
+            <w:r>
+              <w:rPr>
+                <w:rFonts w:ascii="Arial" w:eastAsia="Arial" w:hAnsi="Arial" w:cs="Arial"/>
+                <w:sz w:val="24"/>
+              </w:rPr>
+              <w:t>9</w:t>
+            </w:r>
+          </w:p>
+        </w:tc>
+        <w:tc>
+          <w:tcPr>
+            <w:tcW w:w="6494" w:type="dxa"/>
+          </w:tcPr>
+          <w:p>
+            <w:pPr>
+              <w:spacing w:after="0"/>
+              <w:jc w:val="center"/>
+              <w:cnfStyle w:val="000000100000" w:firstRow="0" w:lastRow="0" w:firstColumn="0" w:lastColumn="0" w:oddVBand="0" w:evenVBand="0" w:oddHBand="1" w:evenHBand="0" w:firstRowFirstColumn="0" w:firstRowLastColumn="0" w:lastRowFirstColumn="0" w:lastRowLastColumn="0"/>
+            </w:pPr>
+            <w:r>
+              <w:rPr>
+                <w:rFonts w:ascii="Arial" w:eastAsia="Arial" w:hAnsi="Arial" w:cs="Arial"/>
+                <w:sz w:val="24"/>
+              </w:rPr>
+              <w:t>Diagramas de clases</w:t>
+            </w:r>
+          </w:p>
+        </w:tc>
+        <w:tc>
+          <w:tcPr>
+            <w:tcW w:w="1092" w:type="dxa"/>
+          </w:tcPr>
+          <w:p>
+            <w:pPr>
+              <w:spacing w:after="0"/>
+              <w:jc w:val="center"/>
+              <w:cnfStyle w:val="000000100000" w:firstRow="0" w:lastRow="0" w:firstColumn="0" w:lastColumn="0" w:oddVBand="0" w:evenVBand="0" w:oddHBand="1" w:evenHBand="0" w:firstRowFirstColumn="0" w:firstRowLastColumn="0" w:lastRowFirstColumn="0" w:lastRowLastColumn="0"/>
+              <w:rPr>
+                <w:rFonts w:ascii="Arial" w:eastAsia="Calibri" w:hAnsi="Arial" w:cs="Arial"/>
+                <w:sz w:val="24"/>
+              </w:rPr>
+            </w:pPr>
+            <w:r>
+              <w:rPr>
+                <w:rFonts w:ascii="Arial" w:eastAsia="Calibri" w:hAnsi="Arial" w:cs="Arial"/>
+                <w:sz w:val="24"/>
+              </w:rPr>
+              <w:t>16</w:t>
             </w:r>
           </w:p>
         </w:tc>
@@ -1168,21 +1584,12 @@
         </w:trPr>
         <w:tc>
           <w:tcPr>
+            <w:cnfStyle w:val="001000000000" w:firstRow="0" w:lastRow="0" w:firstColumn="1" w:lastColumn="0" w:oddVBand="0" w:evenVBand="0" w:oddHBand="0" w:evenHBand="0" w:firstRowFirstColumn="0" w:firstRowLastColumn="0" w:lastRowFirstColumn="0" w:lastRowLastColumn="0"/>
             <w:tcW w:w="1257" w:type="dxa"/>
-            <w:tcBorders>
-              <w:top w:val="single" w:sz="4" w:space="0" w:color="000001"/>
-              <w:left w:val="single" w:sz="4" w:space="0" w:color="000001"/>
-              <w:bottom w:val="single" w:sz="4" w:space="0" w:color="000001"/>
-              <w:right w:val="single" w:sz="4" w:space="0" w:color="000001"/>
-            </w:tcBorders>
-            <w:shd w:val="clear" w:color="000000" w:fill="FFFFFF"/>
-            <w:tcMar>
-              <w:left w:w="98" w:type="dxa"/>
-            </w:tcMar>
-          </w:tcPr>
-          <w:p>
-            <w:pPr>
-              <w:spacing w:after="0" w:line="240" w:lineRule="auto"/>
+          </w:tcPr>
+          <w:p>
+            <w:pPr>
+              <w:spacing w:after="0"/>
               <w:jc w:val="center"/>
             </w:pPr>
             <w:r>
@@ -1190,56 +1597,38 @@
                 <w:rFonts w:ascii="Arial" w:eastAsia="Arial" w:hAnsi="Arial" w:cs="Arial"/>
                 <w:sz w:val="24"/>
               </w:rPr>
-              <w:t>4.3</w:t>
+              <w:t>10</w:t>
             </w:r>
           </w:p>
         </w:tc>
         <w:tc>
           <w:tcPr>
             <w:tcW w:w="6494" w:type="dxa"/>
-            <w:tcBorders>
-              <w:top w:val="single" w:sz="4" w:space="0" w:color="000001"/>
-              <w:left w:val="single" w:sz="4" w:space="0" w:color="000001"/>
-              <w:bottom w:val="single" w:sz="4" w:space="0" w:color="000001"/>
-              <w:right w:val="single" w:sz="4" w:space="0" w:color="000001"/>
-            </w:tcBorders>
-            <w:shd w:val="clear" w:color="000000" w:fill="FFFFFF"/>
-            <w:tcMar>
-              <w:left w:w="98" w:type="dxa"/>
-            </w:tcMar>
-          </w:tcPr>
-          <w:p>
-            <w:pPr>
-              <w:spacing w:after="0" w:line="240" w:lineRule="auto"/>
+          </w:tcPr>
+          <w:p>
+            <w:pPr>
+              <w:spacing w:after="0"/>
               <w:jc w:val="center"/>
+              <w:cnfStyle w:val="000000000000" w:firstRow="0" w:lastRow="0" w:firstColumn="0" w:lastColumn="0" w:oddVBand="0" w:evenVBand="0" w:oddHBand="0" w:evenHBand="0" w:firstRowFirstColumn="0" w:firstRowLastColumn="0" w:lastRowFirstColumn="0" w:lastRowLastColumn="0"/>
             </w:pPr>
             <w:r>
               <w:rPr>
                 <w:rFonts w:ascii="Arial" w:eastAsia="Arial" w:hAnsi="Arial" w:cs="Arial"/>
                 <w:sz w:val="24"/>
               </w:rPr>
-              <w:t>¿Por qué se eligió esta arquitectura?</w:t>
+              <w:t>Contratos</w:t>
             </w:r>
           </w:p>
         </w:tc>
         <w:tc>
           <w:tcPr>
             <w:tcW w:w="1092" w:type="dxa"/>
-            <w:tcBorders>
-              <w:top w:val="single" w:sz="4" w:space="0" w:color="000001"/>
-              <w:left w:val="single" w:sz="4" w:space="0" w:color="000001"/>
-              <w:bottom w:val="single" w:sz="4" w:space="0" w:color="000001"/>
-              <w:right w:val="single" w:sz="4" w:space="0" w:color="000001"/>
-            </w:tcBorders>
-            <w:shd w:val="clear" w:color="000000" w:fill="FFFFFF"/>
-            <w:tcMar>
-              <w:left w:w="98" w:type="dxa"/>
-            </w:tcMar>
-          </w:tcPr>
-          <w:p>
-            <w:pPr>
-              <w:spacing w:after="0" w:line="240" w:lineRule="auto"/>
+          </w:tcPr>
+          <w:p>
+            <w:pPr>
+              <w:spacing w:after="0"/>
               <w:jc w:val="center"/>
+              <w:cnfStyle w:val="000000000000" w:firstRow="0" w:lastRow="0" w:firstColumn="0" w:lastColumn="0" w:oddVBand="0" w:evenVBand="0" w:oddHBand="0" w:evenHBand="0" w:firstRowFirstColumn="0" w:firstRowLastColumn="0" w:lastRowFirstColumn="0" w:lastRowLastColumn="0"/>
               <w:rPr>
                 <w:rFonts w:ascii="Arial" w:eastAsia="Calibri" w:hAnsi="Arial" w:cs="Arial"/>
                 <w:sz w:val="24"/>
@@ -1250,825 +1639,8 @@
                 <w:rFonts w:ascii="Arial" w:eastAsia="Calibri" w:hAnsi="Arial" w:cs="Arial"/>
                 <w:sz w:val="24"/>
               </w:rPr>
-              <w:t>6</w:t>
-            </w:r>
-          </w:p>
-        </w:tc>
-      </w:tr>
-      <w:tr>
-        <w:trPr>
-          <w:trHeight w:val="1"/>
-        </w:trPr>
-        <w:tc>
-          <w:tcPr>
-            <w:tcW w:w="1257" w:type="dxa"/>
-            <w:tcBorders>
-              <w:top w:val="single" w:sz="4" w:space="0" w:color="000001"/>
-              <w:left w:val="single" w:sz="4" w:space="0" w:color="000001"/>
-              <w:bottom w:val="single" w:sz="4" w:space="0" w:color="000001"/>
-              <w:right w:val="single" w:sz="4" w:space="0" w:color="000001"/>
-            </w:tcBorders>
-            <w:shd w:val="clear" w:color="000000" w:fill="FFFFFF"/>
-            <w:tcMar>
-              <w:left w:w="98" w:type="dxa"/>
-            </w:tcMar>
-          </w:tcPr>
-          <w:p>
-            <w:pPr>
-              <w:spacing w:after="0" w:line="240" w:lineRule="auto"/>
-              <w:jc w:val="center"/>
-            </w:pPr>
-            <w:r>
-              <w:rPr>
-                <w:rFonts w:ascii="Arial" w:eastAsia="Arial" w:hAnsi="Arial" w:cs="Arial"/>
-                <w:sz w:val="24"/>
-              </w:rPr>
-              <w:t>5</w:t>
-            </w:r>
-          </w:p>
-        </w:tc>
-        <w:tc>
-          <w:tcPr>
-            <w:tcW w:w="6494" w:type="dxa"/>
-            <w:tcBorders>
-              <w:top w:val="single" w:sz="4" w:space="0" w:color="000001"/>
-              <w:left w:val="single" w:sz="4" w:space="0" w:color="000001"/>
-              <w:bottom w:val="single" w:sz="4" w:space="0" w:color="000001"/>
-              <w:right w:val="single" w:sz="4" w:space="0" w:color="000001"/>
-            </w:tcBorders>
-            <w:shd w:val="clear" w:color="000000" w:fill="FFFFFF"/>
-            <w:tcMar>
-              <w:left w:w="98" w:type="dxa"/>
-            </w:tcMar>
-          </w:tcPr>
-          <w:p>
-            <w:pPr>
-              <w:spacing w:after="0" w:line="240" w:lineRule="auto"/>
-              <w:jc w:val="center"/>
-            </w:pPr>
-            <w:r>
-              <w:rPr>
-                <w:rFonts w:ascii="Arial" w:eastAsia="Arial" w:hAnsi="Arial" w:cs="Arial"/>
-                <w:sz w:val="24"/>
-              </w:rPr>
-              <w:t>Actores y roles</w:t>
-            </w:r>
-          </w:p>
-        </w:tc>
-        <w:tc>
-          <w:tcPr>
-            <w:tcW w:w="1092" w:type="dxa"/>
-            <w:tcBorders>
-              <w:top w:val="single" w:sz="4" w:space="0" w:color="000001"/>
-              <w:left w:val="single" w:sz="4" w:space="0" w:color="000001"/>
-              <w:bottom w:val="single" w:sz="4" w:space="0" w:color="000001"/>
-              <w:right w:val="single" w:sz="4" w:space="0" w:color="000001"/>
-            </w:tcBorders>
-            <w:shd w:val="clear" w:color="000000" w:fill="FFFFFF"/>
-            <w:tcMar>
-              <w:left w:w="98" w:type="dxa"/>
-            </w:tcMar>
-          </w:tcPr>
-          <w:p>
-            <w:pPr>
-              <w:spacing w:after="0" w:line="240" w:lineRule="auto"/>
-              <w:jc w:val="center"/>
-              <w:rPr>
-                <w:rFonts w:ascii="Arial" w:eastAsia="Calibri" w:hAnsi="Arial" w:cs="Arial"/>
-                <w:sz w:val="24"/>
-              </w:rPr>
-            </w:pPr>
-            <w:r>
-              <w:rPr>
-                <w:rFonts w:ascii="Arial" w:eastAsia="Calibri" w:hAnsi="Arial" w:cs="Arial"/>
-                <w:sz w:val="24"/>
-              </w:rPr>
-              <w:t>6</w:t>
-            </w:r>
-          </w:p>
-        </w:tc>
-      </w:tr>
-      <w:tr>
-        <w:trPr>
-          <w:trHeight w:val="1"/>
-        </w:trPr>
-        <w:tc>
-          <w:tcPr>
-            <w:tcW w:w="1257" w:type="dxa"/>
-            <w:tcBorders>
-              <w:top w:val="single" w:sz="4" w:space="0" w:color="000001"/>
-              <w:left w:val="single" w:sz="4" w:space="0" w:color="000001"/>
-              <w:bottom w:val="single" w:sz="4" w:space="0" w:color="000001"/>
-              <w:right w:val="single" w:sz="4" w:space="0" w:color="000001"/>
-            </w:tcBorders>
-            <w:shd w:val="clear" w:color="000000" w:fill="FFFFFF"/>
-            <w:tcMar>
-              <w:left w:w="98" w:type="dxa"/>
-            </w:tcMar>
-          </w:tcPr>
-          <w:p>
-            <w:pPr>
-              <w:spacing w:after="0" w:line="240" w:lineRule="auto"/>
-              <w:jc w:val="center"/>
-            </w:pPr>
-            <w:r>
-              <w:rPr>
-                <w:rFonts w:ascii="Arial" w:eastAsia="Arial" w:hAnsi="Arial" w:cs="Arial"/>
-                <w:sz w:val="24"/>
-              </w:rPr>
-              <w:t>6</w:t>
-            </w:r>
-          </w:p>
-        </w:tc>
-        <w:tc>
-          <w:tcPr>
-            <w:tcW w:w="6494" w:type="dxa"/>
-            <w:tcBorders>
-              <w:top w:val="single" w:sz="4" w:space="0" w:color="000001"/>
-              <w:left w:val="single" w:sz="4" w:space="0" w:color="000001"/>
-              <w:bottom w:val="single" w:sz="4" w:space="0" w:color="000001"/>
-              <w:right w:val="single" w:sz="4" w:space="0" w:color="000001"/>
-            </w:tcBorders>
-            <w:shd w:val="clear" w:color="000000" w:fill="FFFFFF"/>
-            <w:tcMar>
-              <w:left w:w="98" w:type="dxa"/>
-            </w:tcMar>
-          </w:tcPr>
-          <w:p>
-            <w:pPr>
-              <w:spacing w:after="0" w:line="240" w:lineRule="auto"/>
-              <w:jc w:val="center"/>
-            </w:pPr>
-            <w:r>
-              <w:rPr>
-                <w:rFonts w:ascii="Arial" w:eastAsia="Arial" w:hAnsi="Arial" w:cs="Arial"/>
-                <w:sz w:val="24"/>
-              </w:rPr>
-              <w:t>Casos de uso</w:t>
-            </w:r>
-          </w:p>
-        </w:tc>
-        <w:tc>
-          <w:tcPr>
-            <w:tcW w:w="1092" w:type="dxa"/>
-            <w:tcBorders>
-              <w:top w:val="single" w:sz="4" w:space="0" w:color="000001"/>
-              <w:left w:val="single" w:sz="4" w:space="0" w:color="000001"/>
-              <w:bottom w:val="single" w:sz="4" w:space="0" w:color="000001"/>
-              <w:right w:val="single" w:sz="4" w:space="0" w:color="000001"/>
-            </w:tcBorders>
-            <w:shd w:val="clear" w:color="000000" w:fill="FFFFFF"/>
-            <w:tcMar>
-              <w:left w:w="98" w:type="dxa"/>
-            </w:tcMar>
-          </w:tcPr>
-          <w:p>
-            <w:pPr>
-              <w:spacing w:after="0" w:line="240" w:lineRule="auto"/>
-              <w:jc w:val="center"/>
-              <w:rPr>
-                <w:rFonts w:ascii="Arial" w:eastAsia="Calibri" w:hAnsi="Arial" w:cs="Arial"/>
-                <w:sz w:val="24"/>
-              </w:rPr>
-            </w:pPr>
-            <w:r>
-              <w:rPr>
-                <w:rFonts w:ascii="Arial" w:eastAsia="Calibri" w:hAnsi="Arial" w:cs="Arial"/>
-                <w:sz w:val="24"/>
-              </w:rPr>
-              <w:t>7</w:t>
-            </w:r>
-          </w:p>
-        </w:tc>
-      </w:tr>
-      <w:tr>
-        <w:trPr>
-          <w:trHeight w:val="1"/>
-        </w:trPr>
-        <w:tc>
-          <w:tcPr>
-            <w:tcW w:w="1257" w:type="dxa"/>
-            <w:tcBorders>
-              <w:top w:val="single" w:sz="4" w:space="0" w:color="000001"/>
-              <w:left w:val="single" w:sz="4" w:space="0" w:color="000001"/>
-              <w:bottom w:val="single" w:sz="4" w:space="0" w:color="000001"/>
-              <w:right w:val="single" w:sz="4" w:space="0" w:color="000001"/>
-            </w:tcBorders>
-            <w:shd w:val="clear" w:color="000000" w:fill="FFFFFF"/>
-            <w:tcMar>
-              <w:left w:w="98" w:type="dxa"/>
-            </w:tcMar>
-          </w:tcPr>
-          <w:p>
-            <w:pPr>
-              <w:spacing w:after="0" w:line="240" w:lineRule="auto"/>
-              <w:jc w:val="center"/>
-              <w:rPr>
-                <w:rFonts w:ascii="Arial" w:eastAsia="Arial" w:hAnsi="Arial" w:cs="Arial"/>
-                <w:sz w:val="24"/>
-              </w:rPr>
-            </w:pPr>
-            <w:r>
-              <w:rPr>
-                <w:rFonts w:ascii="Arial" w:eastAsia="Arial" w:hAnsi="Arial" w:cs="Arial"/>
-                <w:sz w:val="24"/>
-              </w:rPr>
-              <w:t>6.1</w:t>
-            </w:r>
-          </w:p>
-        </w:tc>
-        <w:tc>
-          <w:tcPr>
-            <w:tcW w:w="6494" w:type="dxa"/>
-            <w:tcBorders>
-              <w:top w:val="single" w:sz="4" w:space="0" w:color="000001"/>
-              <w:left w:val="single" w:sz="4" w:space="0" w:color="000001"/>
-              <w:bottom w:val="single" w:sz="4" w:space="0" w:color="000001"/>
-              <w:right w:val="single" w:sz="4" w:space="0" w:color="000001"/>
-            </w:tcBorders>
-            <w:shd w:val="clear" w:color="000000" w:fill="FFFFFF"/>
-            <w:tcMar>
-              <w:left w:w="98" w:type="dxa"/>
-            </w:tcMar>
-          </w:tcPr>
-          <w:p>
-            <w:pPr>
-              <w:spacing w:after="0" w:line="240" w:lineRule="auto"/>
-              <w:jc w:val="center"/>
-              <w:rPr>
-                <w:rFonts w:ascii="Arial" w:eastAsia="Arial" w:hAnsi="Arial" w:cs="Arial"/>
-                <w:sz w:val="24"/>
-              </w:rPr>
-            </w:pPr>
-            <w:r>
-              <w:rPr>
-                <w:rFonts w:ascii="Arial" w:eastAsia="Arial" w:hAnsi="Arial" w:cs="Arial"/>
-                <w:sz w:val="24"/>
-              </w:rPr>
-              <w:t>Descripción breve de los casos de uso</w:t>
-            </w:r>
-          </w:p>
-        </w:tc>
-        <w:tc>
-          <w:tcPr>
-            <w:tcW w:w="1092" w:type="dxa"/>
-            <w:tcBorders>
-              <w:top w:val="single" w:sz="4" w:space="0" w:color="000001"/>
-              <w:left w:val="single" w:sz="4" w:space="0" w:color="000001"/>
-              <w:bottom w:val="single" w:sz="4" w:space="0" w:color="000001"/>
-              <w:right w:val="single" w:sz="4" w:space="0" w:color="000001"/>
-            </w:tcBorders>
-            <w:shd w:val="clear" w:color="000000" w:fill="FFFFFF"/>
-            <w:tcMar>
-              <w:left w:w="98" w:type="dxa"/>
-            </w:tcMar>
-          </w:tcPr>
-          <w:p>
-            <w:pPr>
-              <w:spacing w:after="0" w:line="240" w:lineRule="auto"/>
-              <w:jc w:val="center"/>
-              <w:rPr>
-                <w:rFonts w:ascii="Arial" w:eastAsia="Calibri" w:hAnsi="Arial" w:cs="Arial"/>
-                <w:sz w:val="24"/>
-              </w:rPr>
-            </w:pPr>
-            <w:r>
-              <w:rPr>
-                <w:rFonts w:ascii="Arial" w:eastAsia="Calibri" w:hAnsi="Arial" w:cs="Arial"/>
-                <w:sz w:val="24"/>
-              </w:rPr>
-              <w:t>7</w:t>
-            </w:r>
-          </w:p>
-        </w:tc>
-      </w:tr>
-      <w:tr>
-        <w:trPr>
-          <w:trHeight w:val="1"/>
-        </w:trPr>
-        <w:tc>
-          <w:tcPr>
-            <w:tcW w:w="1257" w:type="dxa"/>
-            <w:tcBorders>
-              <w:top w:val="single" w:sz="4" w:space="0" w:color="000001"/>
-              <w:left w:val="single" w:sz="4" w:space="0" w:color="000001"/>
-              <w:bottom w:val="single" w:sz="4" w:space="0" w:color="000001"/>
-              <w:right w:val="single" w:sz="4" w:space="0" w:color="000001"/>
-            </w:tcBorders>
-            <w:shd w:val="clear" w:color="000000" w:fill="FFFFFF"/>
-            <w:tcMar>
-              <w:left w:w="98" w:type="dxa"/>
-            </w:tcMar>
-          </w:tcPr>
-          <w:p>
-            <w:pPr>
-              <w:spacing w:after="0" w:line="240" w:lineRule="auto"/>
-              <w:jc w:val="center"/>
-            </w:pPr>
-            <w:r>
-              <w:rPr>
-                <w:rFonts w:ascii="Arial" w:eastAsia="Arial" w:hAnsi="Arial" w:cs="Arial"/>
-                <w:sz w:val="24"/>
-              </w:rPr>
-              <w:t>6.2</w:t>
-            </w:r>
-          </w:p>
-        </w:tc>
-        <w:tc>
-          <w:tcPr>
-            <w:tcW w:w="6494" w:type="dxa"/>
-            <w:tcBorders>
-              <w:top w:val="single" w:sz="4" w:space="0" w:color="000001"/>
-              <w:left w:val="single" w:sz="4" w:space="0" w:color="000001"/>
-              <w:bottom w:val="single" w:sz="4" w:space="0" w:color="000001"/>
-              <w:right w:val="single" w:sz="4" w:space="0" w:color="000001"/>
-            </w:tcBorders>
-            <w:shd w:val="clear" w:color="000000" w:fill="FFFFFF"/>
-            <w:tcMar>
-              <w:left w:w="98" w:type="dxa"/>
-            </w:tcMar>
-          </w:tcPr>
-          <w:p>
-            <w:pPr>
-              <w:spacing w:after="0" w:line="240" w:lineRule="auto"/>
-              <w:jc w:val="center"/>
-            </w:pPr>
-            <w:r>
-              <w:rPr>
-                <w:rFonts w:ascii="Arial" w:eastAsia="Arial" w:hAnsi="Arial" w:cs="Arial"/>
-                <w:sz w:val="24"/>
-              </w:rPr>
-              <w:t>Diagramas</w:t>
-            </w:r>
-          </w:p>
-        </w:tc>
-        <w:tc>
-          <w:tcPr>
-            <w:tcW w:w="1092" w:type="dxa"/>
-            <w:tcBorders>
-              <w:top w:val="single" w:sz="4" w:space="0" w:color="000001"/>
-              <w:left w:val="single" w:sz="4" w:space="0" w:color="000001"/>
-              <w:bottom w:val="single" w:sz="4" w:space="0" w:color="000001"/>
-              <w:right w:val="single" w:sz="4" w:space="0" w:color="000001"/>
-            </w:tcBorders>
-            <w:shd w:val="clear" w:color="000000" w:fill="FFFFFF"/>
-            <w:tcMar>
-              <w:left w:w="98" w:type="dxa"/>
-            </w:tcMar>
-          </w:tcPr>
-          <w:p>
-            <w:pPr>
-              <w:spacing w:after="0" w:line="240" w:lineRule="auto"/>
-              <w:jc w:val="center"/>
-              <w:rPr>
-                <w:rFonts w:ascii="Arial" w:eastAsia="Calibri" w:hAnsi="Arial" w:cs="Arial"/>
-                <w:sz w:val="24"/>
-              </w:rPr>
-            </w:pPr>
-            <w:r>
-              <w:rPr>
-                <w:rFonts w:ascii="Arial" w:eastAsia="Calibri" w:hAnsi="Arial" w:cs="Arial"/>
-                <w:sz w:val="24"/>
-              </w:rPr>
-              <w:t>8</w:t>
-            </w:r>
-          </w:p>
-        </w:tc>
-      </w:tr>
-      <w:tr>
-        <w:trPr>
-          <w:trHeight w:val="1"/>
-        </w:trPr>
-        <w:tc>
-          <w:tcPr>
-            <w:tcW w:w="1257" w:type="dxa"/>
-            <w:tcBorders>
-              <w:top w:val="single" w:sz="4" w:space="0" w:color="000001"/>
-              <w:left w:val="single" w:sz="4" w:space="0" w:color="000001"/>
-              <w:bottom w:val="single" w:sz="4" w:space="0" w:color="000001"/>
-              <w:right w:val="single" w:sz="4" w:space="0" w:color="000001"/>
-            </w:tcBorders>
-            <w:shd w:val="clear" w:color="000000" w:fill="FFFFFF"/>
-            <w:tcMar>
-              <w:left w:w="98" w:type="dxa"/>
-            </w:tcMar>
-          </w:tcPr>
-          <w:p>
-            <w:pPr>
-              <w:spacing w:after="0" w:line="240" w:lineRule="auto"/>
-              <w:jc w:val="center"/>
-            </w:pPr>
-            <w:r>
-              <w:rPr>
-                <w:rFonts w:ascii="Arial" w:eastAsia="Arial" w:hAnsi="Arial" w:cs="Arial"/>
-                <w:sz w:val="24"/>
-              </w:rPr>
-              <w:t>6.3</w:t>
-            </w:r>
-          </w:p>
-        </w:tc>
-        <w:tc>
-          <w:tcPr>
-            <w:tcW w:w="6494" w:type="dxa"/>
-            <w:tcBorders>
-              <w:top w:val="single" w:sz="4" w:space="0" w:color="000001"/>
-              <w:left w:val="single" w:sz="4" w:space="0" w:color="000001"/>
-              <w:bottom w:val="single" w:sz="4" w:space="0" w:color="000001"/>
-              <w:right w:val="single" w:sz="4" w:space="0" w:color="000001"/>
-            </w:tcBorders>
-            <w:shd w:val="clear" w:color="000000" w:fill="FFFFFF"/>
-            <w:tcMar>
-              <w:left w:w="98" w:type="dxa"/>
-            </w:tcMar>
-          </w:tcPr>
-          <w:p>
-            <w:pPr>
-              <w:spacing w:after="0" w:line="240" w:lineRule="auto"/>
-              <w:jc w:val="center"/>
-            </w:pPr>
-            <w:r>
-              <w:rPr>
-                <w:rFonts w:ascii="Arial" w:eastAsia="Arial" w:hAnsi="Arial" w:cs="Arial"/>
-                <w:sz w:val="24"/>
-              </w:rPr>
-              <w:t>Especificaciones</w:t>
-            </w:r>
-          </w:p>
-        </w:tc>
-        <w:tc>
-          <w:tcPr>
-            <w:tcW w:w="1092" w:type="dxa"/>
-            <w:tcBorders>
-              <w:top w:val="single" w:sz="4" w:space="0" w:color="000001"/>
-              <w:left w:val="single" w:sz="4" w:space="0" w:color="000001"/>
-              <w:bottom w:val="single" w:sz="4" w:space="0" w:color="000001"/>
-              <w:right w:val="single" w:sz="4" w:space="0" w:color="000001"/>
-            </w:tcBorders>
-            <w:shd w:val="clear" w:color="000000" w:fill="FFFFFF"/>
-            <w:tcMar>
-              <w:left w:w="98" w:type="dxa"/>
-            </w:tcMar>
-          </w:tcPr>
-          <w:p>
-            <w:pPr>
-              <w:spacing w:after="0" w:line="240" w:lineRule="auto"/>
-              <w:jc w:val="center"/>
-              <w:rPr>
-                <w:rFonts w:ascii="Arial" w:eastAsia="Calibri" w:hAnsi="Arial" w:cs="Arial"/>
-                <w:sz w:val="24"/>
-              </w:rPr>
-            </w:pPr>
-            <w:r>
-              <w:rPr>
-                <w:rFonts w:ascii="Arial" w:eastAsia="Calibri" w:hAnsi="Arial" w:cs="Arial"/>
-                <w:sz w:val="24"/>
-              </w:rPr>
-              <w:t>9 – 12</w:t>
-            </w:r>
-          </w:p>
-        </w:tc>
-      </w:tr>
-      <w:tr>
-        <w:trPr>
-          <w:trHeight w:val="1"/>
-        </w:trPr>
-        <w:tc>
-          <w:tcPr>
-            <w:tcW w:w="1257" w:type="dxa"/>
-            <w:tcBorders>
-              <w:top w:val="single" w:sz="4" w:space="0" w:color="000001"/>
-              <w:left w:val="single" w:sz="4" w:space="0" w:color="000001"/>
-              <w:bottom w:val="single" w:sz="4" w:space="0" w:color="000001"/>
-              <w:right w:val="single" w:sz="4" w:space="0" w:color="000001"/>
-            </w:tcBorders>
-            <w:shd w:val="clear" w:color="000000" w:fill="FFFFFF"/>
-            <w:tcMar>
-              <w:left w:w="98" w:type="dxa"/>
-            </w:tcMar>
-          </w:tcPr>
-          <w:p>
-            <w:pPr>
-              <w:spacing w:after="0" w:line="240" w:lineRule="auto"/>
-              <w:jc w:val="center"/>
-            </w:pPr>
-            <w:r>
-              <w:rPr>
-                <w:rFonts w:ascii="Arial" w:eastAsia="Arial" w:hAnsi="Arial" w:cs="Arial"/>
-                <w:sz w:val="24"/>
-              </w:rPr>
-              <w:t>7</w:t>
-            </w:r>
-          </w:p>
-        </w:tc>
-        <w:tc>
-          <w:tcPr>
-            <w:tcW w:w="6494" w:type="dxa"/>
-            <w:tcBorders>
-              <w:top w:val="single" w:sz="4" w:space="0" w:color="000001"/>
-              <w:left w:val="single" w:sz="4" w:space="0" w:color="000001"/>
-              <w:bottom w:val="single" w:sz="4" w:space="0" w:color="000001"/>
-              <w:right w:val="single" w:sz="4" w:space="0" w:color="000001"/>
-            </w:tcBorders>
-            <w:shd w:val="clear" w:color="000000" w:fill="FFFFFF"/>
-            <w:tcMar>
-              <w:left w:w="98" w:type="dxa"/>
-            </w:tcMar>
-          </w:tcPr>
-          <w:p>
-            <w:pPr>
-              <w:spacing w:after="0" w:line="240" w:lineRule="auto"/>
-              <w:jc w:val="center"/>
-            </w:pPr>
-            <w:r>
-              <w:rPr>
-                <w:rFonts w:ascii="Arial" w:eastAsia="Arial" w:hAnsi="Arial" w:cs="Arial"/>
-                <w:sz w:val="24"/>
-              </w:rPr>
-              <w:t>Modelo de Objetos</w:t>
-            </w:r>
-          </w:p>
-        </w:tc>
-        <w:tc>
-          <w:tcPr>
-            <w:tcW w:w="1092" w:type="dxa"/>
-            <w:tcBorders>
-              <w:top w:val="single" w:sz="4" w:space="0" w:color="000001"/>
-              <w:left w:val="single" w:sz="4" w:space="0" w:color="000001"/>
-              <w:bottom w:val="single" w:sz="4" w:space="0" w:color="000001"/>
-              <w:right w:val="single" w:sz="4" w:space="0" w:color="000001"/>
-            </w:tcBorders>
-            <w:shd w:val="clear" w:color="000000" w:fill="FFFFFF"/>
-            <w:tcMar>
-              <w:left w:w="98" w:type="dxa"/>
-            </w:tcMar>
-          </w:tcPr>
-          <w:p>
-            <w:pPr>
-              <w:spacing w:after="0" w:line="240" w:lineRule="auto"/>
-              <w:jc w:val="center"/>
-              <w:rPr>
-                <w:rFonts w:ascii="Arial" w:eastAsia="Calibri" w:hAnsi="Arial" w:cs="Arial"/>
-                <w:sz w:val="24"/>
-              </w:rPr>
-            </w:pPr>
-          </w:p>
-        </w:tc>
-      </w:tr>
-      <w:tr>
-        <w:trPr>
-          <w:trHeight w:val="1"/>
-        </w:trPr>
-        <w:tc>
-          <w:tcPr>
-            <w:tcW w:w="1257" w:type="dxa"/>
-            <w:tcBorders>
-              <w:top w:val="single" w:sz="4" w:space="0" w:color="000001"/>
-              <w:left w:val="single" w:sz="4" w:space="0" w:color="000001"/>
-              <w:bottom w:val="single" w:sz="4" w:space="0" w:color="000001"/>
-              <w:right w:val="single" w:sz="4" w:space="0" w:color="000001"/>
-            </w:tcBorders>
-            <w:shd w:val="clear" w:color="000000" w:fill="FFFFFF"/>
-            <w:tcMar>
-              <w:left w:w="98" w:type="dxa"/>
-            </w:tcMar>
-          </w:tcPr>
-          <w:p>
-            <w:pPr>
-              <w:spacing w:after="0" w:line="240" w:lineRule="auto"/>
-              <w:jc w:val="center"/>
-            </w:pPr>
-            <w:r>
-              <w:rPr>
-                <w:rFonts w:ascii="Arial" w:eastAsia="Arial" w:hAnsi="Arial" w:cs="Arial"/>
-                <w:sz w:val="24"/>
-              </w:rPr>
-              <w:t>8</w:t>
-            </w:r>
-          </w:p>
-        </w:tc>
-        <w:tc>
-          <w:tcPr>
-            <w:tcW w:w="6494" w:type="dxa"/>
-            <w:tcBorders>
-              <w:top w:val="single" w:sz="4" w:space="0" w:color="000001"/>
-              <w:left w:val="single" w:sz="4" w:space="0" w:color="000001"/>
-              <w:bottom w:val="single" w:sz="4" w:space="0" w:color="000001"/>
-              <w:right w:val="single" w:sz="4" w:space="0" w:color="000001"/>
-            </w:tcBorders>
-            <w:shd w:val="clear" w:color="000000" w:fill="FFFFFF"/>
-            <w:tcMar>
-              <w:left w:w="98" w:type="dxa"/>
-            </w:tcMar>
-          </w:tcPr>
-          <w:p>
-            <w:pPr>
-              <w:spacing w:after="0" w:line="240" w:lineRule="auto"/>
-              <w:jc w:val="center"/>
-            </w:pPr>
-            <w:r>
-              <w:rPr>
-                <w:rFonts w:ascii="Arial" w:eastAsia="Arial" w:hAnsi="Arial" w:cs="Arial"/>
-                <w:sz w:val="24"/>
-              </w:rPr>
-              <w:t>Diagramas de secuencia</w:t>
-            </w:r>
-          </w:p>
-        </w:tc>
-        <w:tc>
-          <w:tcPr>
-            <w:tcW w:w="1092" w:type="dxa"/>
-            <w:tcBorders>
-              <w:top w:val="single" w:sz="4" w:space="0" w:color="000001"/>
-              <w:left w:val="single" w:sz="4" w:space="0" w:color="000001"/>
-              <w:bottom w:val="single" w:sz="4" w:space="0" w:color="000001"/>
-              <w:right w:val="single" w:sz="4" w:space="0" w:color="000001"/>
-            </w:tcBorders>
-            <w:shd w:val="clear" w:color="000000" w:fill="FFFFFF"/>
-            <w:tcMar>
-              <w:left w:w="98" w:type="dxa"/>
-            </w:tcMar>
-          </w:tcPr>
-          <w:p>
-            <w:pPr>
-              <w:spacing w:after="0" w:line="240" w:lineRule="auto"/>
-              <w:jc w:val="center"/>
-              <w:rPr>
-                <w:rFonts w:ascii="Arial" w:eastAsia="Calibri" w:hAnsi="Arial" w:cs="Arial"/>
-                <w:sz w:val="24"/>
-              </w:rPr>
-            </w:pPr>
-          </w:p>
-        </w:tc>
-      </w:tr>
-      <w:tr>
-        <w:trPr>
-          <w:trHeight w:val="1"/>
-        </w:trPr>
-        <w:tc>
-          <w:tcPr>
-            <w:tcW w:w="1257" w:type="dxa"/>
-            <w:tcBorders>
-              <w:top w:val="single" w:sz="4" w:space="0" w:color="000001"/>
-              <w:left w:val="single" w:sz="4" w:space="0" w:color="000001"/>
-              <w:bottom w:val="single" w:sz="4" w:space="0" w:color="000001"/>
-              <w:right w:val="single" w:sz="4" w:space="0" w:color="000001"/>
-            </w:tcBorders>
-            <w:shd w:val="clear" w:color="000000" w:fill="FFFFFF"/>
-            <w:tcMar>
-              <w:left w:w="98" w:type="dxa"/>
-            </w:tcMar>
-          </w:tcPr>
-          <w:p>
-            <w:pPr>
-              <w:spacing w:after="0" w:line="240" w:lineRule="auto"/>
-              <w:jc w:val="center"/>
-            </w:pPr>
-            <w:r>
-              <w:rPr>
-                <w:rFonts w:ascii="Arial" w:eastAsia="Arial" w:hAnsi="Arial" w:cs="Arial"/>
-                <w:sz w:val="24"/>
-              </w:rPr>
-              <w:t>9</w:t>
-            </w:r>
-          </w:p>
-        </w:tc>
-        <w:tc>
-          <w:tcPr>
-            <w:tcW w:w="6494" w:type="dxa"/>
-            <w:tcBorders>
-              <w:top w:val="single" w:sz="4" w:space="0" w:color="000001"/>
-              <w:left w:val="single" w:sz="4" w:space="0" w:color="000001"/>
-              <w:bottom w:val="single" w:sz="4" w:space="0" w:color="000001"/>
-              <w:right w:val="single" w:sz="4" w:space="0" w:color="000001"/>
-            </w:tcBorders>
-            <w:shd w:val="clear" w:color="000000" w:fill="FFFFFF"/>
-            <w:tcMar>
-              <w:left w:w="98" w:type="dxa"/>
-            </w:tcMar>
-          </w:tcPr>
-          <w:p>
-            <w:pPr>
-              <w:spacing w:after="0" w:line="240" w:lineRule="auto"/>
-              <w:jc w:val="center"/>
-            </w:pPr>
-            <w:r>
-              <w:rPr>
-                <w:rFonts w:ascii="Arial" w:eastAsia="Arial" w:hAnsi="Arial" w:cs="Arial"/>
-                <w:sz w:val="24"/>
-              </w:rPr>
-              <w:t>Diagramas de clases</w:t>
-            </w:r>
-          </w:p>
-        </w:tc>
-        <w:tc>
-          <w:tcPr>
-            <w:tcW w:w="1092" w:type="dxa"/>
-            <w:tcBorders>
-              <w:top w:val="single" w:sz="4" w:space="0" w:color="000001"/>
-              <w:left w:val="single" w:sz="4" w:space="0" w:color="000001"/>
-              <w:bottom w:val="single" w:sz="4" w:space="0" w:color="000001"/>
-              <w:right w:val="single" w:sz="4" w:space="0" w:color="000001"/>
-            </w:tcBorders>
-            <w:shd w:val="clear" w:color="000000" w:fill="FFFFFF"/>
-            <w:tcMar>
-              <w:left w:w="98" w:type="dxa"/>
-            </w:tcMar>
-          </w:tcPr>
-          <w:p>
-            <w:pPr>
-              <w:spacing w:after="0" w:line="240" w:lineRule="auto"/>
-              <w:jc w:val="center"/>
-              <w:rPr>
-                <w:rFonts w:ascii="Arial" w:eastAsia="Calibri" w:hAnsi="Arial" w:cs="Arial"/>
-                <w:sz w:val="24"/>
-              </w:rPr>
-            </w:pPr>
-          </w:p>
-        </w:tc>
-      </w:tr>
-      <w:tr>
-        <w:trPr>
-          <w:trHeight w:val="1"/>
-        </w:trPr>
-        <w:tc>
-          <w:tcPr>
-            <w:tcW w:w="1257" w:type="dxa"/>
-            <w:tcBorders>
-              <w:top w:val="single" w:sz="4" w:space="0" w:color="000001"/>
-              <w:left w:val="single" w:sz="4" w:space="0" w:color="000001"/>
-              <w:bottom w:val="single" w:sz="4" w:space="0" w:color="000001"/>
-              <w:right w:val="single" w:sz="4" w:space="0" w:color="000001"/>
-            </w:tcBorders>
-            <w:shd w:val="clear" w:color="000000" w:fill="FFFFFF"/>
-            <w:tcMar>
-              <w:left w:w="98" w:type="dxa"/>
-            </w:tcMar>
-          </w:tcPr>
-          <w:p>
-            <w:pPr>
-              <w:spacing w:after="0" w:line="240" w:lineRule="auto"/>
-              <w:jc w:val="center"/>
-            </w:pPr>
-            <w:r>
-              <w:rPr>
-                <w:rFonts w:ascii="Arial" w:eastAsia="Arial" w:hAnsi="Arial" w:cs="Arial"/>
-                <w:sz w:val="24"/>
-              </w:rPr>
-              <w:t>10</w:t>
-            </w:r>
-          </w:p>
-        </w:tc>
-        <w:tc>
-          <w:tcPr>
-            <w:tcW w:w="6494" w:type="dxa"/>
-            <w:tcBorders>
-              <w:top w:val="single" w:sz="4" w:space="0" w:color="000001"/>
-              <w:left w:val="single" w:sz="4" w:space="0" w:color="000001"/>
-              <w:bottom w:val="single" w:sz="4" w:space="0" w:color="000001"/>
-              <w:right w:val="single" w:sz="4" w:space="0" w:color="000001"/>
-            </w:tcBorders>
-            <w:shd w:val="clear" w:color="000000" w:fill="FFFFFF"/>
-            <w:tcMar>
-              <w:left w:w="98" w:type="dxa"/>
-            </w:tcMar>
-          </w:tcPr>
-          <w:p>
-            <w:pPr>
-              <w:spacing w:after="0" w:line="240" w:lineRule="auto"/>
-              <w:jc w:val="center"/>
-            </w:pPr>
-            <w:r>
-              <w:rPr>
-                <w:rFonts w:ascii="Arial" w:eastAsia="Arial" w:hAnsi="Arial" w:cs="Arial"/>
-                <w:sz w:val="24"/>
-              </w:rPr>
-              <w:t>Contratos</w:t>
-            </w:r>
-          </w:p>
-        </w:tc>
-        <w:tc>
-          <w:tcPr>
-            <w:tcW w:w="1092" w:type="dxa"/>
-            <w:tcBorders>
-              <w:top w:val="single" w:sz="4" w:space="0" w:color="000001"/>
-              <w:left w:val="single" w:sz="4" w:space="0" w:color="000001"/>
-              <w:bottom w:val="single" w:sz="4" w:space="0" w:color="000001"/>
-              <w:right w:val="single" w:sz="4" w:space="0" w:color="000001"/>
-            </w:tcBorders>
-            <w:shd w:val="clear" w:color="000000" w:fill="FFFFFF"/>
-            <w:tcMar>
-              <w:left w:w="98" w:type="dxa"/>
-            </w:tcMar>
-          </w:tcPr>
-          <w:p>
-            <w:pPr>
-              <w:spacing w:after="0" w:line="240" w:lineRule="auto"/>
-              <w:jc w:val="center"/>
-              <w:rPr>
-                <w:rFonts w:ascii="Arial" w:eastAsia="Calibri" w:hAnsi="Arial" w:cs="Arial"/>
-                <w:sz w:val="24"/>
-              </w:rPr>
-            </w:pPr>
+              <w:t>17</w:t>
+            </w:r>
           </w:p>
         </w:tc>
       </w:tr>
@@ -2259,7 +1831,21 @@
           <w:rFonts w:ascii="Arial" w:eastAsia="Arial" w:hAnsi="Arial" w:cs="Arial"/>
           <w:sz w:val="24"/>
         </w:rPr>
-        <w:t>El documento de requisistos será la base de todo nuestro desarrollo futuro de nuestro almacén de equipo de cómputo. Describe los siguientes aspectos de nuestro sistema:</w:t>
+        <w:t xml:space="preserve">El documento de </w:t>
+      </w:r>
+      <w:r>
+        <w:rPr>
+          <w:rFonts w:ascii="Arial" w:eastAsia="Arial" w:hAnsi="Arial" w:cs="Arial"/>
+          <w:sz w:val="24"/>
+        </w:rPr>
+        <w:t>requisitos</w:t>
+      </w:r>
+      <w:r>
+        <w:rPr>
+          <w:rFonts w:ascii="Arial" w:eastAsia="Arial" w:hAnsi="Arial" w:cs="Arial"/>
+          <w:sz w:val="24"/>
+        </w:rPr>
+        <w:t xml:space="preserve"> será la base de todo nuestro desarrollo futuro de nuestro almacén de equipo de cómputo. Describe los siguientes aspectos de nuestro sistema:</w:t>
       </w:r>
     </w:p>
     <w:p>
@@ -2361,24 +1947,80 @@
           <w:rFonts w:ascii="Arial" w:eastAsia="Arial" w:hAnsi="Arial" w:cs="Arial"/>
           <w:sz w:val="24"/>
         </w:rPr>
-        <w:t xml:space="preserve">Jorge Luis Lopez Payán, Victor Alain Torrecillas Camacho, </w:t>
-      </w:r>
-    </w:p>
-    <w:p>
-      <w:pPr>
-        <w:spacing w:line="360" w:lineRule="auto"/>
-        <w:jc w:val="both"/>
-        <w:rPr>
-          <w:rFonts w:ascii="Arial" w:eastAsia="Arial" w:hAnsi="Arial" w:cs="Arial"/>
-          <w:sz w:val="24"/>
-        </w:rPr>
-      </w:pPr>
-      <w:r>
-        <w:rPr>
-          <w:rFonts w:ascii="Arial" w:eastAsia="Arial" w:hAnsi="Arial" w:cs="Arial"/>
-          <w:sz w:val="24"/>
-        </w:rPr>
-        <w:t>Manuel Alejandro Verdugo Perez, Alejandro de Jesus Zazueta Peñuelas</w:t>
+        <w:t xml:space="preserve">Jorge Luis </w:t>
+      </w:r>
+      <w:r>
+        <w:rPr>
+          <w:rFonts w:ascii="Arial" w:eastAsia="Arial" w:hAnsi="Arial" w:cs="Arial"/>
+          <w:sz w:val="24"/>
+        </w:rPr>
+        <w:t>López</w:t>
+      </w:r>
+      <w:r>
+        <w:rPr>
+          <w:rFonts w:ascii="Arial" w:eastAsia="Arial" w:hAnsi="Arial" w:cs="Arial"/>
+          <w:sz w:val="24"/>
+        </w:rPr>
+        <w:t xml:space="preserve"> Payán, </w:t>
+      </w:r>
+      <w:r>
+        <w:rPr>
+          <w:rFonts w:ascii="Arial" w:eastAsia="Arial" w:hAnsi="Arial" w:cs="Arial"/>
+          <w:sz w:val="24"/>
+        </w:rPr>
+        <w:t>Víctor</w:t>
+      </w:r>
+      <w:r>
+        <w:rPr>
+          <w:rFonts w:ascii="Arial" w:eastAsia="Arial" w:hAnsi="Arial" w:cs="Arial"/>
+          <w:sz w:val="24"/>
+        </w:rPr>
+        <w:t xml:space="preserve"> Alain Torrecillas Camacho, </w:t>
+      </w:r>
+    </w:p>
+    <w:p>
+      <w:pPr>
+        <w:spacing w:line="360" w:lineRule="auto"/>
+        <w:jc w:val="both"/>
+        <w:rPr>
+          <w:rFonts w:ascii="Arial" w:eastAsia="Arial" w:hAnsi="Arial" w:cs="Arial"/>
+          <w:sz w:val="24"/>
+        </w:rPr>
+      </w:pPr>
+      <w:r>
+        <w:rPr>
+          <w:rFonts w:ascii="Arial" w:eastAsia="Arial" w:hAnsi="Arial" w:cs="Arial"/>
+          <w:sz w:val="24"/>
+        </w:rPr>
+        <w:t xml:space="preserve">Manuel Alejandro Verdugo </w:t>
+      </w:r>
+      <w:r>
+        <w:rPr>
+          <w:rFonts w:ascii="Arial" w:eastAsia="Arial" w:hAnsi="Arial" w:cs="Arial"/>
+          <w:sz w:val="24"/>
+        </w:rPr>
+        <w:t>Pérez</w:t>
+      </w:r>
+      <w:r>
+        <w:rPr>
+          <w:rFonts w:ascii="Arial" w:eastAsia="Arial" w:hAnsi="Arial" w:cs="Arial"/>
+          <w:sz w:val="24"/>
+        </w:rPr>
+        <w:t xml:space="preserve">, Alejandro de </w:t>
+      </w:r>
+      <w:r>
+        <w:rPr>
+          <w:rFonts w:ascii="Arial" w:eastAsia="Arial" w:hAnsi="Arial" w:cs="Arial"/>
+          <w:sz w:val="24"/>
+        </w:rPr>
+        <w:t>Jesús</w:t>
+      </w:r>
+      <w:r>
+        <w:rPr>
+          <w:rFonts w:ascii="Arial" w:eastAsia="Arial" w:hAnsi="Arial" w:cs="Arial"/>
+          <w:sz w:val="24"/>
+        </w:rPr>
+        <w:t xml:space="preserve"> Zazueta Peñuelas</w:t>
       </w:r>
     </w:p>
     <w:p>
@@ -2412,7 +2054,21 @@
           <w:rFonts w:ascii="Arial" w:eastAsia="Arial" w:hAnsi="Arial" w:cs="Arial"/>
           <w:sz w:val="24"/>
         </w:rPr>
-        <w:t>El documento esta dirigido principalmente a los desarrolladores del sistema web para un almacén de partes de equipo de cómputo, como al mismo tiempo sirve como base para todos aquellos que quieran realizar un proyecto de este tipo.</w:t>
+        <w:t xml:space="preserve">El documento </w:t>
+      </w:r>
+      <w:r>
+        <w:rPr>
+          <w:rFonts w:ascii="Arial" w:eastAsia="Arial" w:hAnsi="Arial" w:cs="Arial"/>
+          <w:sz w:val="24"/>
+        </w:rPr>
+        <w:t>está</w:t>
+      </w:r>
+      <w:r>
+        <w:rPr>
+          <w:rFonts w:ascii="Arial" w:eastAsia="Arial" w:hAnsi="Arial" w:cs="Arial"/>
+          <w:sz w:val="24"/>
+        </w:rPr>
+        <w:t xml:space="preserve"> dirigido principalmente a los desarrolladores del sistema web para un almacén de partes de equipo de cómputo, como al mismo tiempo sirve como base para todos aquellos que quieran realizar un proyecto de este tipo.</w:t>
       </w:r>
     </w:p>
     <w:p>
@@ -2511,24 +2167,52 @@
           <w:rFonts w:ascii="Arial" w:eastAsia="Arial" w:hAnsi="Arial" w:cs="Arial"/>
           <w:sz w:val="24"/>
         </w:rPr>
-        <w:t>2.2.- Alcance: El proyecto esta dirigido para una empresa que no cuenta con un servicio web para la salida de partes de cómputo, hasta llegar a la fase de implementación del mismo.</w:t>
-      </w:r>
-    </w:p>
-    <w:p>
-      <w:pPr>
-        <w:spacing w:line="360" w:lineRule="auto"/>
-        <w:jc w:val="both"/>
-        <w:rPr>
-          <w:rFonts w:ascii="Arial" w:eastAsia="Arial" w:hAnsi="Arial" w:cs="Arial"/>
-          <w:sz w:val="24"/>
-        </w:rPr>
-      </w:pPr>
-      <w:r>
-        <w:rPr>
-          <w:rFonts w:ascii="Arial" w:eastAsia="Arial" w:hAnsi="Arial" w:cs="Arial"/>
-          <w:sz w:val="24"/>
-        </w:rPr>
-        <w:t>2.3.- Contexto: Nuestro proyecto se esta elaborando en el Framework Laravel 5, con el editor de texto Sublime Text 3 y con las herramientas para trabajar remotamente llamadas Git Hub y Git Bash, que esto nos permite llevar un control de versiones de nuestro proyecto.</w:t>
+        <w:t xml:space="preserve">2.2.- Alcance: El proyecto </w:t>
+      </w:r>
+      <w:r>
+        <w:rPr>
+          <w:rFonts w:ascii="Arial" w:eastAsia="Arial" w:hAnsi="Arial" w:cs="Arial"/>
+          <w:sz w:val="24"/>
+        </w:rPr>
+        <w:t>está</w:t>
+      </w:r>
+      <w:r>
+        <w:rPr>
+          <w:rFonts w:ascii="Arial" w:eastAsia="Arial" w:hAnsi="Arial" w:cs="Arial"/>
+          <w:sz w:val="24"/>
+        </w:rPr>
+        <w:t xml:space="preserve"> dirigido para una empresa que no cuenta con un servicio web para la salida de partes de cómputo, hasta llegar a la fase de implementación del mismo.</w:t>
+      </w:r>
+    </w:p>
+    <w:p>
+      <w:pPr>
+        <w:spacing w:line="360" w:lineRule="auto"/>
+        <w:jc w:val="both"/>
+        <w:rPr>
+          <w:rFonts w:ascii="Arial" w:eastAsia="Arial" w:hAnsi="Arial" w:cs="Arial"/>
+          <w:sz w:val="24"/>
+        </w:rPr>
+      </w:pPr>
+      <w:r>
+        <w:rPr>
+          <w:rFonts w:ascii="Arial" w:eastAsia="Arial" w:hAnsi="Arial" w:cs="Arial"/>
+          <w:sz w:val="24"/>
+        </w:rPr>
+        <w:t xml:space="preserve">2.3.- Contexto: Nuestro proyecto se </w:t>
+      </w:r>
+      <w:r>
+        <w:rPr>
+          <w:rFonts w:ascii="Arial" w:eastAsia="Arial" w:hAnsi="Arial" w:cs="Arial"/>
+          <w:sz w:val="24"/>
+        </w:rPr>
+        <w:t>está</w:t>
+      </w:r>
+      <w:r>
+        <w:rPr>
+          <w:rFonts w:ascii="Arial" w:eastAsia="Arial" w:hAnsi="Arial" w:cs="Arial"/>
+          <w:sz w:val="24"/>
+        </w:rPr>
+        <w:t xml:space="preserve"> elaborando en el Framework Laravel 5, con el editor de texto Sublime Text 3 y con las herramientas para trabajar remotamente llamadas Git Hub y Git Bash, que esto nos permite llevar un control de versiones de nuestro proyecto.</w:t>
       </w:r>
     </w:p>
     <w:p>
@@ -2693,7 +2377,21 @@
           <w:rFonts w:ascii="Arial" w:eastAsia="Arial" w:hAnsi="Arial" w:cs="Arial"/>
           <w:sz w:val="28"/>
         </w:rPr>
-        <w:t>3.1.- Requsistos Funcionales</w:t>
+        <w:t xml:space="preserve">3.1.- </w:t>
+      </w:r>
+      <w:r>
+        <w:rPr>
+          <w:rFonts w:ascii="Arial" w:eastAsia="Arial" w:hAnsi="Arial" w:cs="Arial"/>
+          <w:sz w:val="28"/>
+        </w:rPr>
+        <w:t>Requisitos</w:t>
+      </w:r>
+      <w:r>
+        <w:rPr>
+          <w:rFonts w:ascii="Arial" w:eastAsia="Arial" w:hAnsi="Arial" w:cs="Arial"/>
+          <w:sz w:val="28"/>
+        </w:rPr>
+        <w:t xml:space="preserve"> Funcionales</w:t>
       </w:r>
     </w:p>
     <w:p>
@@ -2778,7 +2476,14 @@
           <w:rFonts w:ascii="Arial" w:eastAsia="Arial" w:hAnsi="Arial" w:cs="Arial"/>
           <w:sz w:val="24"/>
         </w:rPr>
-        <w:t>RF5.- La aplicación debe poder permitir al usuario hacer consultas sobre la existencia de los componentes en el almacen</w:t>
+        <w:t xml:space="preserve">RF5.- La aplicación debe poder permitir al usuario hacer consultas sobre la existencia de los componentes en el </w:t>
+      </w:r>
+      <w:r>
+        <w:rPr>
+          <w:rFonts w:ascii="Arial" w:eastAsia="Arial" w:hAnsi="Arial" w:cs="Arial"/>
+          <w:sz w:val="24"/>
+        </w:rPr>
+        <w:t>almacén</w:t>
       </w:r>
     </w:p>
     <w:p>
@@ -3066,13 +2771,13 @@
       </w:pPr>
       <w:r>
         <w:object w:dxaOrig="2483" w:dyaOrig="969">
-          <v:shape id="ole_rId2" o:spid="_x0000_i1025" style="width:219.1pt;height:85.35pt" coordsize="" o:spt="100" adj="0,,0" path="" stroked="f">
+          <v:shape id="ole_rId2" o:spid="_x0000_i1025" style="width:219pt;height:85.5pt" coordsize="" o:spt="100" adj="0,,0" path="" stroked="f">
             <v:stroke joinstyle="miter"/>
             <v:imagedata r:id="rId7" o:title=""/>
             <v:formulas/>
             <v:path o:connecttype="segments"/>
           </v:shape>
-          <o:OLEObject Type="Embed" ProgID="StaticMetafile" ShapeID="ole_rId2" DrawAspect="Content" ObjectID="_1498393970" r:id="rId8"/>
+          <o:OLEObject Type="Embed" ProgID="StaticMetafile" ShapeID="ole_rId2" DrawAspect="Content" ObjectID="_1498584331" r:id="rId8"/>
         </w:object>
       </w:r>
     </w:p>
@@ -3210,13 +2915,13 @@
       </w:pPr>
       <w:r>
         <w:object w:dxaOrig="2449" w:dyaOrig="1148">
-          <v:shape id="ole_rId4" o:spid="_x0000_i1026" style="width:3in;height:100.8pt" coordsize="" o:spt="100" adj="0,,0" path="" stroked="f">
+          <v:shape id="ole_rId4" o:spid="_x0000_i1026" style="width:3in;height:100.5pt" coordsize="" o:spt="100" adj="0,,0" path="" stroked="f">
             <v:stroke joinstyle="miter"/>
             <v:imagedata r:id="rId9" o:title=""/>
             <v:formulas/>
             <v:path o:connecttype="segments"/>
           </v:shape>
-          <o:OLEObject Type="Embed" ProgID="StaticMetafile" ShapeID="ole_rId4" DrawAspect="Content" ObjectID="_1498393971" r:id="rId10"/>
+          <o:OLEObject Type="Embed" ProgID="StaticMetafile" ShapeID="ole_rId4" DrawAspect="Content" ObjectID="_1498584332" r:id="rId10"/>
         </w:object>
       </w:r>
     </w:p>
@@ -3245,24 +2950,52 @@
           <w:sz w:val="28"/>
         </w:rPr>
         <w:lastRenderedPageBreak/>
-        <w:t>4.3.- ¿Por qué se eligio esta arquitectura?</w:t>
-      </w:r>
-    </w:p>
-    <w:p>
-      <w:pPr>
-        <w:spacing w:line="360" w:lineRule="auto"/>
-        <w:jc w:val="both"/>
-        <w:rPr>
-          <w:rFonts w:ascii="Arial" w:eastAsia="Arial" w:hAnsi="Arial" w:cs="Arial"/>
-          <w:sz w:val="24"/>
-        </w:rPr>
-      </w:pPr>
-      <w:r>
-        <w:rPr>
-          <w:rFonts w:ascii="Arial" w:eastAsia="Arial" w:hAnsi="Arial" w:cs="Arial"/>
-          <w:sz w:val="24"/>
-        </w:rPr>
-        <w:t>Se escogió la arquitectura cliente-servidor por que se nos permite un mejor aprovechamiento de los recursos de cómputo disponibles. Una buena implmentación de la misma arquitectura, nos reducirá de manera importante el tráfico de datos a través de nuestra red. También nos permite el uso de interfaces gráficas de fácil entendimiento para el usuario final, este tipo de arquitectura facilita la integración entre diferentes sistemas.</w:t>
+        <w:t xml:space="preserve">4.3.- ¿Por qué se </w:t>
+      </w:r>
+      <w:r>
+        <w:rPr>
+          <w:rFonts w:ascii="Arial" w:eastAsia="Arial" w:hAnsi="Arial" w:cs="Arial"/>
+          <w:sz w:val="28"/>
+        </w:rPr>
+        <w:t>eligió</w:t>
+      </w:r>
+      <w:r>
+        <w:rPr>
+          <w:rFonts w:ascii="Arial" w:eastAsia="Arial" w:hAnsi="Arial" w:cs="Arial"/>
+          <w:sz w:val="28"/>
+        </w:rPr>
+        <w:t xml:space="preserve"> esta arquitectura?</w:t>
+      </w:r>
+    </w:p>
+    <w:p>
+      <w:pPr>
+        <w:spacing w:line="360" w:lineRule="auto"/>
+        <w:jc w:val="both"/>
+        <w:rPr>
+          <w:rFonts w:ascii="Arial" w:eastAsia="Arial" w:hAnsi="Arial" w:cs="Arial"/>
+          <w:sz w:val="24"/>
+        </w:rPr>
+      </w:pPr>
+      <w:r>
+        <w:rPr>
+          <w:rFonts w:ascii="Arial" w:eastAsia="Arial" w:hAnsi="Arial" w:cs="Arial"/>
+          <w:sz w:val="24"/>
+        </w:rPr>
+        <w:t xml:space="preserve">Se escogió la arquitectura cliente-servidor por que se nos permite un mejor aprovechamiento de los recursos de cómputo disponibles. Una buena </w:t>
+      </w:r>
+      <w:r>
+        <w:rPr>
+          <w:rFonts w:ascii="Arial" w:eastAsia="Arial" w:hAnsi="Arial" w:cs="Arial"/>
+          <w:sz w:val="24"/>
+        </w:rPr>
+        <w:t>implementación</w:t>
+      </w:r>
+      <w:r>
+        <w:rPr>
+          <w:rFonts w:ascii="Arial" w:eastAsia="Arial" w:hAnsi="Arial" w:cs="Arial"/>
+          <w:sz w:val="24"/>
+        </w:rPr>
+        <w:t xml:space="preserve"> de la misma arquitectura, nos reducirá de manera importante el tráfico de datos a través de nuestra red. También nos permite el uso de interfaces gráficas de fácil entendimiento para el usuario final, este tipo de arquitectura facilita la integración entre diferentes sistemas.</w:t>
       </w:r>
     </w:p>
     <w:p>
@@ -3457,7 +3190,21 @@
                 <w:rFonts w:ascii="Arial" w:eastAsia="Arial" w:hAnsi="Arial" w:cs="Arial"/>
                 <w:sz w:val="24"/>
               </w:rPr>
-              <w:t>Esta es la persona responsable de registrar todas las partes y componentes  que llegan al almacen, otra función que tiene el encargado del almacenes la salida de componentes y partes de computo.</w:t>
+              <w:t xml:space="preserve">Esta es la persona responsable de registrar todas las partes y componentes  que llegan al </w:t>
+            </w:r>
+            <w:r>
+              <w:rPr>
+                <w:rFonts w:ascii="Arial" w:eastAsia="Arial" w:hAnsi="Arial" w:cs="Arial"/>
+                <w:sz w:val="24"/>
+              </w:rPr>
+              <w:t>almacén</w:t>
+            </w:r>
+            <w:r>
+              <w:rPr>
+                <w:rFonts w:ascii="Arial" w:eastAsia="Arial" w:hAnsi="Arial" w:cs="Arial"/>
+                <w:sz w:val="24"/>
+              </w:rPr>
+              <w:t>, otra función que tiene el encargado del almacenes la salida de componentes y partes de computo.</w:t>
             </w:r>
           </w:p>
         </w:tc>
@@ -3549,7 +3296,21 @@
                 <w:rFonts w:ascii="Arial" w:eastAsia="Arial" w:hAnsi="Arial" w:cs="Arial"/>
                 <w:sz w:val="24"/>
               </w:rPr>
-              <w:t>La función de este actor es la de consultar la existencia de algún producto y también su función es la salida de componentes del almacen.</w:t>
+              <w:t xml:space="preserve">La función de este actor es la de consultar la existencia de algún producto y también su función es la salida de componentes del </w:t>
+            </w:r>
+            <w:r>
+              <w:rPr>
+                <w:rFonts w:ascii="Arial" w:eastAsia="Arial" w:hAnsi="Arial" w:cs="Arial"/>
+                <w:sz w:val="24"/>
+              </w:rPr>
+              <w:t>almacén</w:t>
+            </w:r>
+            <w:r>
+              <w:rPr>
+                <w:rFonts w:ascii="Arial" w:eastAsia="Arial" w:hAnsi="Arial" w:cs="Arial"/>
+                <w:sz w:val="24"/>
+              </w:rPr>
+              <w:t>.</w:t>
             </w:r>
           </w:p>
         </w:tc>
@@ -3790,7 +3551,13 @@
               <w:pStyle w:val="Contenidodelatabla"/>
             </w:pPr>
             <w:r>
-              <w:t>El Encargado del Almacén ingresa al sistema de registro y registra correctamente los artículos con su nombre, categoria y cantidad.</w:t>
+              <w:t xml:space="preserve">El Encargado del Almacén ingresa al sistema de registro y registra correctamente los artículos con su nombre, </w:t>
+            </w:r>
+            <w:r>
+              <w:t>categoría</w:t>
+            </w:r>
+            <w:r>
+              <w:t xml:space="preserve"> y cantidad.</w:t>
             </w:r>
           </w:p>
         </w:tc>
@@ -4604,7 +4371,21 @@
                 <w:sz w:val="20"/>
                 <w:szCs w:val="20"/>
               </w:rPr>
-              <w:t>El Encargado del Almacén registra un articulo en el sistema.</w:t>
+              <w:t xml:space="preserve">El Encargado del Almacén registra un </w:t>
+            </w:r>
+            <w:r>
+              <w:rPr>
+                <w:sz w:val="20"/>
+                <w:szCs w:val="20"/>
+              </w:rPr>
+              <w:t>artículo</w:t>
+            </w:r>
+            <w:r>
+              <w:rPr>
+                <w:sz w:val="20"/>
+                <w:szCs w:val="20"/>
+              </w:rPr>
+              <w:t xml:space="preserve"> en el sistema.</w:t>
             </w:r>
           </w:p>
         </w:tc>
@@ -4687,7 +4468,16 @@
                 <w:sz w:val="20"/>
                 <w:szCs w:val="20"/>
               </w:rPr>
-              <w:t>El Encargado del Almacén .</w:t>
+              <w:t xml:space="preserve">El Encargado del </w:t>
+            </w:r>
+            <w:r>
+              <w:rPr>
+                <w:rFonts w:ascii="Times New Roman" w:eastAsia="Times New Roman" w:hAnsi="Times New Roman" w:cs="Times New Roman"/>
+                <w:b/>
+                <w:sz w:val="20"/>
+                <w:szCs w:val="20"/>
+              </w:rPr>
+              <w:t>Almacén.</w:t>
             </w:r>
           </w:p>
         </w:tc>
@@ -4770,7 +4560,25 @@
                 <w:sz w:val="20"/>
                 <w:szCs w:val="20"/>
               </w:rPr>
-              <w:t>El Encargado del Almacén  tiene acceso al sistema de registro de articulo.</w:t>
+              <w:t xml:space="preserve">El Encargado del Almacén  tiene acceso al sistema de registro de </w:t>
+            </w:r>
+            <w:r>
+              <w:rPr>
+                <w:rFonts w:ascii="Times New Roman" w:eastAsia="Times New Roman" w:hAnsi="Times New Roman" w:cs="Times New Roman"/>
+                <w:b/>
+                <w:sz w:val="20"/>
+                <w:szCs w:val="20"/>
+              </w:rPr>
+              <w:t>artículo</w:t>
+            </w:r>
+            <w:r>
+              <w:rPr>
+                <w:rFonts w:ascii="Times New Roman" w:eastAsia="Times New Roman" w:hAnsi="Times New Roman" w:cs="Times New Roman"/>
+                <w:b/>
+                <w:sz w:val="20"/>
+                <w:szCs w:val="20"/>
+              </w:rPr>
+              <w:t>.</w:t>
             </w:r>
           </w:p>
         </w:tc>
@@ -4850,7 +4658,23 @@
                 <w:sz w:val="20"/>
                 <w:szCs w:val="20"/>
               </w:rPr>
-              <w:t>El Encargado del Almacén registra exitosamente un articulo en el sistema.</w:t>
+              <w:t xml:space="preserve">El Encargado del Almacén registra exitosamente un </w:t>
+            </w:r>
+            <w:r>
+              <w:rPr>
+                <w:rFonts w:ascii="Times New Roman" w:eastAsia="Times New Roman" w:hAnsi="Times New Roman" w:cs="Times New Roman"/>
+                <w:sz w:val="20"/>
+                <w:szCs w:val="20"/>
+              </w:rPr>
+              <w:t>artículo</w:t>
+            </w:r>
+            <w:r>
+              <w:rPr>
+                <w:rFonts w:ascii="Times New Roman" w:eastAsia="Times New Roman" w:hAnsi="Times New Roman" w:cs="Times New Roman"/>
+                <w:sz w:val="20"/>
+                <w:szCs w:val="20"/>
+              </w:rPr>
+              <w:t xml:space="preserve"> en el sistema.</w:t>
             </w:r>
           </w:p>
         </w:tc>
@@ -4961,7 +4785,63 @@
                 <w:sz w:val="20"/>
                 <w:szCs w:val="20"/>
               </w:rPr>
-              <w:t xml:space="preserve">El Encargado registra un articulo agregando el nombre del articulo, la categoría del articulo y la cantidad de los artículos . </w:t>
+              <w:t xml:space="preserve">El Encargado registra un </w:t>
+            </w:r>
+            <w:r>
+              <w:rPr>
+                <w:rFonts w:ascii="Times New Roman" w:eastAsia="Times New Roman" w:hAnsi="Times New Roman" w:cs="Times New Roman"/>
+                <w:sz w:val="20"/>
+                <w:szCs w:val="20"/>
+              </w:rPr>
+              <w:t>artículo</w:t>
+            </w:r>
+            <w:r>
+              <w:rPr>
+                <w:rFonts w:ascii="Times New Roman" w:eastAsia="Times New Roman" w:hAnsi="Times New Roman" w:cs="Times New Roman"/>
+                <w:sz w:val="20"/>
+                <w:szCs w:val="20"/>
+              </w:rPr>
+              <w:t xml:space="preserve"> agregando el nombre del </w:t>
+            </w:r>
+            <w:r>
+              <w:rPr>
+                <w:rFonts w:ascii="Times New Roman" w:eastAsia="Times New Roman" w:hAnsi="Times New Roman" w:cs="Times New Roman"/>
+                <w:sz w:val="20"/>
+                <w:szCs w:val="20"/>
+              </w:rPr>
+              <w:t>artículo</w:t>
+            </w:r>
+            <w:r>
+              <w:rPr>
+                <w:rFonts w:ascii="Times New Roman" w:eastAsia="Times New Roman" w:hAnsi="Times New Roman" w:cs="Times New Roman"/>
+                <w:sz w:val="20"/>
+                <w:szCs w:val="20"/>
+              </w:rPr>
+              <w:t xml:space="preserve">, la categoría del </w:t>
+            </w:r>
+            <w:r>
+              <w:rPr>
+                <w:rFonts w:ascii="Times New Roman" w:eastAsia="Times New Roman" w:hAnsi="Times New Roman" w:cs="Times New Roman"/>
+                <w:sz w:val="20"/>
+                <w:szCs w:val="20"/>
+              </w:rPr>
+              <w:t>artículo</w:t>
+            </w:r>
+            <w:r>
+              <w:rPr>
+                <w:rFonts w:ascii="Times New Roman" w:eastAsia="Times New Roman" w:hAnsi="Times New Roman" w:cs="Times New Roman"/>
+                <w:sz w:val="20"/>
+                <w:szCs w:val="20"/>
+              </w:rPr>
+              <w:t xml:space="preserve"> y la cantidad de los </w:t>
+            </w:r>
+            <w:r>
+              <w:rPr>
+                <w:rFonts w:ascii="Times New Roman" w:eastAsia="Times New Roman" w:hAnsi="Times New Roman" w:cs="Times New Roman"/>
+                <w:sz w:val="20"/>
+                <w:szCs w:val="20"/>
+              </w:rPr>
+              <w:t xml:space="preserve">artículos. </w:t>
             </w:r>
           </w:p>
           <w:p>
@@ -5288,7 +5168,16 @@
                 <w:sz w:val="20"/>
                 <w:szCs w:val="20"/>
               </w:rPr>
-              <w:t>El Encargado del Almacén .</w:t>
+              <w:t xml:space="preserve">El Encargado del </w:t>
+            </w:r>
+            <w:r>
+              <w:rPr>
+                <w:rFonts w:ascii="Times New Roman" w:eastAsia="Times New Roman" w:hAnsi="Times New Roman" w:cs="Times New Roman"/>
+                <w:b/>
+                <w:sz w:val="20"/>
+                <w:szCs w:val="20"/>
+              </w:rPr>
+              <w:t>Almacén.</w:t>
             </w:r>
           </w:p>
         </w:tc>
@@ -5451,7 +5340,23 @@
                 <w:sz w:val="20"/>
                 <w:szCs w:val="20"/>
               </w:rPr>
-              <w:t>El Encargado del Almacén da salida exitosamente un articulo en el sistema.</w:t>
+              <w:t xml:space="preserve">El Encargado del Almacén da salida exitosamente un </w:t>
+            </w:r>
+            <w:r>
+              <w:rPr>
+                <w:rFonts w:ascii="Times New Roman" w:eastAsia="Times New Roman" w:hAnsi="Times New Roman" w:cs="Times New Roman"/>
+                <w:sz w:val="20"/>
+                <w:szCs w:val="20"/>
+              </w:rPr>
+              <w:t>artículo</w:t>
+            </w:r>
+            <w:r>
+              <w:rPr>
+                <w:rFonts w:ascii="Times New Roman" w:eastAsia="Times New Roman" w:hAnsi="Times New Roman" w:cs="Times New Roman"/>
+                <w:sz w:val="20"/>
+                <w:szCs w:val="20"/>
+              </w:rPr>
+              <w:t xml:space="preserve"> en el sistema.</w:t>
             </w:r>
           </w:p>
         </w:tc>
@@ -5562,7 +5467,47 @@
                 <w:sz w:val="20"/>
                 <w:szCs w:val="20"/>
               </w:rPr>
-              <w:t xml:space="preserve">El Encargado selecciona un articulo y la cantidad del articulo  para darle salida . </w:t>
+              <w:t xml:space="preserve">El Encargado selecciona un </w:t>
+            </w:r>
+            <w:r>
+              <w:rPr>
+                <w:rFonts w:ascii="Times New Roman" w:eastAsia="Times New Roman" w:hAnsi="Times New Roman" w:cs="Times New Roman"/>
+                <w:sz w:val="20"/>
+                <w:szCs w:val="20"/>
+              </w:rPr>
+              <w:t>artículo</w:t>
+            </w:r>
+            <w:r>
+              <w:rPr>
+                <w:rFonts w:ascii="Times New Roman" w:eastAsia="Times New Roman" w:hAnsi="Times New Roman" w:cs="Times New Roman"/>
+                <w:sz w:val="20"/>
+                <w:szCs w:val="20"/>
+              </w:rPr>
+              <w:t xml:space="preserve"> y la cantidad del </w:t>
+            </w:r>
+            <w:r>
+              <w:rPr>
+                <w:rFonts w:ascii="Times New Roman" w:eastAsia="Times New Roman" w:hAnsi="Times New Roman" w:cs="Times New Roman"/>
+                <w:sz w:val="20"/>
+                <w:szCs w:val="20"/>
+              </w:rPr>
+              <w:t>artículo</w:t>
+            </w:r>
+            <w:r>
+              <w:rPr>
+                <w:rFonts w:ascii="Times New Roman" w:eastAsia="Times New Roman" w:hAnsi="Times New Roman" w:cs="Times New Roman"/>
+                <w:sz w:val="20"/>
+                <w:szCs w:val="20"/>
+              </w:rPr>
+              <w:t xml:space="preserve">  para darle </w:t>
+            </w:r>
+            <w:r>
+              <w:rPr>
+                <w:rFonts w:ascii="Times New Roman" w:eastAsia="Times New Roman" w:hAnsi="Times New Roman" w:cs="Times New Roman"/>
+                <w:sz w:val="20"/>
+                <w:szCs w:val="20"/>
+              </w:rPr>
+              <w:t xml:space="preserve">salida. </w:t>
             </w:r>
           </w:p>
           <w:p>
@@ -5592,7 +5537,21 @@
                 <w:sz w:val="20"/>
                 <w:szCs w:val="20"/>
               </w:rPr>
-              <w:t>El sistema regresa un PDF con las especificaciones de la la salida del articulo.</w:t>
+              <w:t xml:space="preserve">El sistema regresa un PDF con las especificaciones de la la salida del </w:t>
+            </w:r>
+            <w:r>
+              <w:rPr>
+                <w:sz w:val="20"/>
+                <w:szCs w:val="20"/>
+              </w:rPr>
+              <w:t>artículo</w:t>
+            </w:r>
+            <w:r>
+              <w:rPr>
+                <w:sz w:val="20"/>
+                <w:szCs w:val="20"/>
+              </w:rPr>
+              <w:t>.</w:t>
             </w:r>
           </w:p>
           <w:p>
@@ -6048,7 +6007,23 @@
                 <w:sz w:val="20"/>
                 <w:szCs w:val="20"/>
               </w:rPr>
-              <w:t>El Usuario da salida exitosamente un articulo en el sistema.</w:t>
+              <w:t xml:space="preserve">El Usuario da salida exitosamente un </w:t>
+            </w:r>
+            <w:r>
+              <w:rPr>
+                <w:rFonts w:ascii="Times New Roman" w:eastAsia="Times New Roman" w:hAnsi="Times New Roman" w:cs="Times New Roman"/>
+                <w:sz w:val="20"/>
+                <w:szCs w:val="20"/>
+              </w:rPr>
+              <w:t>artículo</w:t>
+            </w:r>
+            <w:r>
+              <w:rPr>
+                <w:rFonts w:ascii="Times New Roman" w:eastAsia="Times New Roman" w:hAnsi="Times New Roman" w:cs="Times New Roman"/>
+                <w:sz w:val="20"/>
+                <w:szCs w:val="20"/>
+              </w:rPr>
+              <w:t xml:space="preserve"> en el sistema.</w:t>
             </w:r>
           </w:p>
         </w:tc>
@@ -6159,7 +6134,31 @@
                 <w:sz w:val="20"/>
                 <w:szCs w:val="20"/>
               </w:rPr>
-              <w:t xml:space="preserve">El Usuario selecciona el articulo para ver  las especificaciones  . </w:t>
+              <w:t xml:space="preserve">El Usuario selecciona el </w:t>
+            </w:r>
+            <w:r>
+              <w:rPr>
+                <w:rFonts w:ascii="Times New Roman" w:eastAsia="Times New Roman" w:hAnsi="Times New Roman" w:cs="Times New Roman"/>
+                <w:sz w:val="20"/>
+                <w:szCs w:val="20"/>
+              </w:rPr>
+              <w:t>artículo</w:t>
+            </w:r>
+            <w:r>
+              <w:rPr>
+                <w:rFonts w:ascii="Times New Roman" w:eastAsia="Times New Roman" w:hAnsi="Times New Roman" w:cs="Times New Roman"/>
+                <w:sz w:val="20"/>
+                <w:szCs w:val="20"/>
+              </w:rPr>
+              <w:t xml:space="preserve"> para ver  las </w:t>
+            </w:r>
+            <w:r>
+              <w:rPr>
+                <w:rFonts w:ascii="Times New Roman" w:eastAsia="Times New Roman" w:hAnsi="Times New Roman" w:cs="Times New Roman"/>
+                <w:sz w:val="20"/>
+                <w:szCs w:val="20"/>
+              </w:rPr>
+              <w:t xml:space="preserve">especificaciones. </w:t>
             </w:r>
           </w:p>
           <w:p>
@@ -6543,7 +6542,16 @@
                 <w:sz w:val="20"/>
                 <w:szCs w:val="20"/>
               </w:rPr>
-              <w:t>El Usuario tiene acceso al sistema de consulta de articulos</w:t>
+              <w:t xml:space="preserve">El Usuario tiene acceso al sistema de consulta de </w:t>
+            </w:r>
+            <w:r>
+              <w:rPr>
+                <w:rFonts w:ascii="Times New Roman" w:eastAsia="Times New Roman" w:hAnsi="Times New Roman" w:cs="Times New Roman"/>
+                <w:b/>
+                <w:sz w:val="20"/>
+                <w:szCs w:val="20"/>
+              </w:rPr>
+              <w:t>artículos</w:t>
             </w:r>
           </w:p>
         </w:tc>
@@ -6623,7 +6631,23 @@
                 <w:sz w:val="20"/>
                 <w:szCs w:val="20"/>
               </w:rPr>
-              <w:t>El Usuario consulta exitosamente un articulo en el sistema.</w:t>
+              <w:t xml:space="preserve">El Usuario consulta exitosamente un </w:t>
+            </w:r>
+            <w:r>
+              <w:rPr>
+                <w:rFonts w:ascii="Times New Roman" w:eastAsia="Times New Roman" w:hAnsi="Times New Roman" w:cs="Times New Roman"/>
+                <w:sz w:val="20"/>
+                <w:szCs w:val="20"/>
+              </w:rPr>
+              <w:t>artículo</w:t>
+            </w:r>
+            <w:r>
+              <w:rPr>
+                <w:rFonts w:ascii="Times New Roman" w:eastAsia="Times New Roman" w:hAnsi="Times New Roman" w:cs="Times New Roman"/>
+                <w:sz w:val="20"/>
+                <w:szCs w:val="20"/>
+              </w:rPr>
+              <w:t xml:space="preserve"> en el sistema.</w:t>
             </w:r>
           </w:p>
         </w:tc>
@@ -6726,7 +6750,47 @@
                 <w:sz w:val="20"/>
                 <w:szCs w:val="20"/>
               </w:rPr>
-              <w:t>El Usuario selecciona un articulo y la cantidad del articulo  para darle salida .</w:t>
+              <w:t xml:space="preserve">El Usuario selecciona un </w:t>
+            </w:r>
+            <w:r>
+              <w:rPr>
+                <w:rFonts w:ascii="Times New Roman" w:eastAsia="Times New Roman" w:hAnsi="Times New Roman" w:cs="Times New Roman"/>
+                <w:sz w:val="20"/>
+                <w:szCs w:val="20"/>
+              </w:rPr>
+              <w:t>artículo</w:t>
+            </w:r>
+            <w:r>
+              <w:rPr>
+                <w:rFonts w:ascii="Times New Roman" w:eastAsia="Times New Roman" w:hAnsi="Times New Roman" w:cs="Times New Roman"/>
+                <w:sz w:val="20"/>
+                <w:szCs w:val="20"/>
+              </w:rPr>
+              <w:t xml:space="preserve"> y la cantidad del </w:t>
+            </w:r>
+            <w:r>
+              <w:rPr>
+                <w:rFonts w:ascii="Times New Roman" w:eastAsia="Times New Roman" w:hAnsi="Times New Roman" w:cs="Times New Roman"/>
+                <w:sz w:val="20"/>
+                <w:szCs w:val="20"/>
+              </w:rPr>
+              <w:t>artículo</w:t>
+            </w:r>
+            <w:r>
+              <w:rPr>
+                <w:rFonts w:ascii="Times New Roman" w:eastAsia="Times New Roman" w:hAnsi="Times New Roman" w:cs="Times New Roman"/>
+                <w:sz w:val="20"/>
+                <w:szCs w:val="20"/>
+              </w:rPr>
+              <w:t xml:space="preserve">  para darle </w:t>
+            </w:r>
+            <w:r>
+              <w:rPr>
+                <w:rFonts w:ascii="Times New Roman" w:eastAsia="Times New Roman" w:hAnsi="Times New Roman" w:cs="Times New Roman"/>
+                <w:sz w:val="20"/>
+                <w:szCs w:val="20"/>
+              </w:rPr>
+              <w:t>salida.</w:t>
             </w:r>
           </w:p>
           <w:p>
@@ -6753,7 +6817,23 @@
                 <w:sz w:val="20"/>
                 <w:szCs w:val="20"/>
               </w:rPr>
-              <w:t>El sistema regresa un PDF con las especificaciones de la la salida del articulo.</w:t>
+              <w:t xml:space="preserve">El sistema regresa un PDF con las especificaciones de la la salida del </w:t>
+            </w:r>
+            <w:r>
+              <w:rPr>
+                <w:rFonts w:ascii="Times New Roman" w:eastAsia="Times New Roman" w:hAnsi="Times New Roman" w:cs="Times New Roman"/>
+                <w:sz w:val="20"/>
+                <w:szCs w:val="20"/>
+              </w:rPr>
+              <w:t>artículo</w:t>
+            </w:r>
+            <w:r>
+              <w:rPr>
+                <w:rFonts w:ascii="Times New Roman" w:eastAsia="Times New Roman" w:hAnsi="Times New Roman" w:cs="Times New Roman"/>
+                <w:sz w:val="20"/>
+                <w:szCs w:val="20"/>
+              </w:rPr>
+              <w:t>.</w:t>
             </w:r>
           </w:p>
           <w:p>
@@ -6900,23 +6980,8 @@
           <w:rFonts w:ascii="Arial" w:hAnsi="Arial" w:cs="Arial"/>
           <w:sz w:val="32"/>
         </w:rPr>
-        <w:t>8</w:t>
-      </w:r>
-      <w:r>
-        <w:rPr>
-          <w:rFonts w:ascii="Arial" w:hAnsi="Arial" w:cs="Arial"/>
-          <w:sz w:val="32"/>
-        </w:rPr>
-        <w:t xml:space="preserve">.- </w:t>
-      </w:r>
-      <w:r>
-        <w:rPr>
-          <w:rFonts w:ascii="Arial" w:hAnsi="Arial" w:cs="Arial"/>
-          <w:sz w:val="32"/>
-        </w:rPr>
-        <w:t>Modelo de Objetos</w:t>
-      </w:r>
-      <w:bookmarkStart w:id="0" w:name="_GoBack"/>
+        <w:t>8.- Modelo de Objetos</w:t>
+      </w:r>
       <w:r>
         <w:rPr>
           <w:rFonts w:ascii="Arial" w:hAnsi="Arial" w:cs="Arial"/>
@@ -6965,7 +7030,6 @@
           </wp:inline>
         </w:drawing>
       </w:r>
-      <w:bookmarkEnd w:id="0"/>
     </w:p>
     <w:p>
       <w:pPr>
@@ -7067,7 +7131,23 @@
           <w:sz w:val="32"/>
           <w:lang w:val="es-419"/>
         </w:rPr>
-        <w:t>DS01-Encargado de Almacen Realiza Registro de Articulo</w:t>
+        <w:t xml:space="preserve">DS01-Encargado de </w:t>
+      </w:r>
+      <w:r>
+        <w:rPr>
+          <w:rFonts w:ascii="Arial" w:hAnsi="Arial" w:cs="Arial"/>
+          <w:sz w:val="32"/>
+          <w:lang w:val="es-419"/>
+        </w:rPr>
+        <w:t>Almacén</w:t>
+      </w:r>
+      <w:r>
+        <w:rPr>
+          <w:rFonts w:ascii="Arial" w:hAnsi="Arial" w:cs="Arial"/>
+          <w:sz w:val="32"/>
+          <w:lang w:val="es-419"/>
+        </w:rPr>
+        <w:t xml:space="preserve"> Realiza Registro de Articulo</w:t>
       </w:r>
     </w:p>
     <w:p>
@@ -7143,7 +7223,23 @@
           <w:sz w:val="32"/>
           <w:lang w:val="es-419"/>
         </w:rPr>
-        <w:t>DS02-Encargado de Almacen Realiza Salida de Articulo</w:t>
+        <w:t xml:space="preserve">DS02-Encargado de </w:t>
+      </w:r>
+      <w:r>
+        <w:rPr>
+          <w:rFonts w:ascii="Arial" w:hAnsi="Arial" w:cs="Arial"/>
+          <w:sz w:val="32"/>
+          <w:lang w:val="es-419"/>
+        </w:rPr>
+        <w:t>Almacén</w:t>
+      </w:r>
+      <w:r>
+        <w:rPr>
+          <w:rFonts w:ascii="Arial" w:hAnsi="Arial" w:cs="Arial"/>
+          <w:sz w:val="32"/>
+          <w:lang w:val="es-419"/>
+        </w:rPr>
+        <w:t xml:space="preserve"> Realiza Salida de Articulo</w:t>
       </w:r>
     </w:p>
     <w:p>
@@ -7464,37 +7560,27 @@
     <w:p>
       <w:pPr>
         <w:spacing w:line="360" w:lineRule="auto"/>
+        <w:rPr>
+          <w:rFonts w:ascii="Arial" w:hAnsi="Arial" w:cs="Arial"/>
+          <w:sz w:val="32"/>
+        </w:rPr>
+      </w:pPr>
+    </w:p>
+    <w:p>
+      <w:pPr>
+        <w:spacing w:line="360" w:lineRule="auto"/>
         <w:jc w:val="center"/>
         <w:rPr>
           <w:rFonts w:ascii="Arial" w:hAnsi="Arial" w:cs="Arial"/>
           <w:sz w:val="32"/>
         </w:rPr>
       </w:pPr>
-    </w:p>
-    <w:p>
-      <w:pPr>
-        <w:spacing w:line="360" w:lineRule="auto"/>
-        <w:jc w:val="center"/>
+      <w:r>
         <w:rPr>
           <w:rFonts w:ascii="Arial" w:hAnsi="Arial" w:cs="Arial"/>
           <w:sz w:val="32"/>
         </w:rPr>
-      </w:pPr>
-    </w:p>
-    <w:p>
-      <w:pPr>
-        <w:spacing w:line="360" w:lineRule="auto"/>
-        <w:jc w:val="center"/>
-        <w:rPr>
-          <w:rFonts w:ascii="Arial" w:hAnsi="Arial" w:cs="Arial"/>
-          <w:sz w:val="32"/>
-        </w:rPr>
-      </w:pPr>
-      <w:r>
-        <w:rPr>
-          <w:rFonts w:ascii="Arial" w:hAnsi="Arial" w:cs="Arial"/>
-          <w:sz w:val="32"/>
-        </w:rPr>
+        <w:lastRenderedPageBreak/>
         <w:t>10.- Contratos</w:t>
       </w:r>
     </w:p>
@@ -7584,7 +7670,14 @@
           <w:rFonts w:ascii="Arial" w:hAnsi="Arial" w:cs="Arial"/>
           <w:sz w:val="24"/>
         </w:rPr>
-        <w:t>Caso de uso -&gt; Registra Articulos</w:t>
+        <w:t xml:space="preserve">Caso de uso -&gt; Registra </w:t>
+      </w:r>
+      <w:r>
+        <w:rPr>
+          <w:rFonts w:ascii="Arial" w:hAnsi="Arial" w:cs="Arial"/>
+          <w:sz w:val="24"/>
+        </w:rPr>
+        <w:t>Artículos</w:t>
       </w:r>
     </w:p>
     <w:p>
@@ -7790,7 +7883,21 @@
           <w:rFonts w:ascii="Arial" w:hAnsi="Arial" w:cs="Arial"/>
           <w:sz w:val="24"/>
         </w:rPr>
-        <w:t>Se encuentra producto existente en el almacen del cual se desea retirar</w:t>
+        <w:t xml:space="preserve">Se encuentra producto existente en el </w:t>
+      </w:r>
+      <w:r>
+        <w:rPr>
+          <w:rFonts w:ascii="Arial" w:hAnsi="Arial" w:cs="Arial"/>
+          <w:sz w:val="24"/>
+        </w:rPr>
+        <w:t>almacén</w:t>
+      </w:r>
+      <w:r>
+        <w:rPr>
+          <w:rFonts w:ascii="Arial" w:hAnsi="Arial" w:cs="Arial"/>
+          <w:sz w:val="24"/>
+        </w:rPr>
+        <w:t xml:space="preserve"> del cual se desea retirar</w:t>
       </w:r>
     </w:p>
     <w:p>
@@ -7851,7 +7958,21 @@
           <w:rFonts w:ascii="Arial" w:hAnsi="Arial" w:cs="Arial"/>
           <w:sz w:val="24"/>
         </w:rPr>
-        <w:t>-Se inicializan los atibutos s.</w:t>
+        <w:t xml:space="preserve">-Se inicializan los </w:t>
+      </w:r>
+      <w:r>
+        <w:rPr>
+          <w:rFonts w:ascii="Arial" w:hAnsi="Arial" w:cs="Arial"/>
+          <w:sz w:val="24"/>
+        </w:rPr>
+        <w:t>atributos</w:t>
+      </w:r>
+      <w:r>
+        <w:rPr>
+          <w:rFonts w:ascii="Arial" w:hAnsi="Arial" w:cs="Arial"/>
+          <w:sz w:val="24"/>
+        </w:rPr>
+        <w:t xml:space="preserve"> s.</w:t>
       </w:r>
     </w:p>
     <w:p>
@@ -7956,7 +8077,14 @@
           <w:rFonts w:ascii="Arial" w:hAnsi="Arial" w:cs="Arial"/>
           <w:sz w:val="24"/>
         </w:rPr>
-        <w:t>Caso de uso -&gt; Consulta de Articulos</w:t>
+        <w:t xml:space="preserve">Caso de uso -&gt; Consulta de </w:t>
+      </w:r>
+      <w:r>
+        <w:rPr>
+          <w:rFonts w:ascii="Arial" w:hAnsi="Arial" w:cs="Arial"/>
+          <w:sz w:val="24"/>
+        </w:rPr>
+        <w:t>Artículos</w:t>
       </w:r>
     </w:p>
     <w:p>
@@ -9542,6 +9670,69 @@
       <w:szCs w:val="16"/>
     </w:rPr>
   </w:style>
+  <w:style w:type="table" w:styleId="Tablanormal1">
+    <w:name w:val="Plain Table 1"/>
+    <w:basedOn w:val="Tablanormal"/>
+    <w:uiPriority w:val="41"/>
+    <w:rsid w:val="008104D2"/>
+    <w:pPr>
+      <w:spacing w:line="240" w:lineRule="auto"/>
+    </w:pPr>
+    <w:tblPr>
+      <w:tblStyleRowBandSize w:val="1"/>
+      <w:tblStyleColBandSize w:val="1"/>
+      <w:tblBorders>
+        <w:top w:val="single" w:sz="4" w:space="0" w:color="BFBFBF" w:themeColor="background1" w:themeShade="BF"/>
+        <w:left w:val="single" w:sz="4" w:space="0" w:color="BFBFBF" w:themeColor="background1" w:themeShade="BF"/>
+        <w:bottom w:val="single" w:sz="4" w:space="0" w:color="BFBFBF" w:themeColor="background1" w:themeShade="BF"/>
+        <w:right w:val="single" w:sz="4" w:space="0" w:color="BFBFBF" w:themeColor="background1" w:themeShade="BF"/>
+        <w:insideH w:val="single" w:sz="4" w:space="0" w:color="BFBFBF" w:themeColor="background1" w:themeShade="BF"/>
+        <w:insideV w:val="single" w:sz="4" w:space="0" w:color="BFBFBF" w:themeColor="background1" w:themeShade="BF"/>
+      </w:tblBorders>
+    </w:tblPr>
+    <w:tblStylePr w:type="firstRow">
+      <w:rPr>
+        <w:b/>
+        <w:bCs/>
+      </w:rPr>
+    </w:tblStylePr>
+    <w:tblStylePr w:type="lastRow">
+      <w:rPr>
+        <w:b/>
+        <w:bCs/>
+      </w:rPr>
+      <w:tblPr/>
+      <w:tcPr>
+        <w:tcBorders>
+          <w:top w:val="double" w:sz="4" w:space="0" w:color="BFBFBF" w:themeColor="background1" w:themeShade="BF"/>
+        </w:tcBorders>
+      </w:tcPr>
+    </w:tblStylePr>
+    <w:tblStylePr w:type="firstCol">
+      <w:rPr>
+        <w:b/>
+        <w:bCs/>
+      </w:rPr>
+    </w:tblStylePr>
+    <w:tblStylePr w:type="lastCol">
+      <w:rPr>
+        <w:b/>
+        <w:bCs/>
+      </w:rPr>
+    </w:tblStylePr>
+    <w:tblStylePr w:type="band1Vert">
+      <w:tblPr/>
+      <w:tcPr>
+        <w:shd w:val="clear" w:color="auto" w:fill="F2F2F2" w:themeFill="background1" w:themeFillShade="F2"/>
+      </w:tcPr>
+    </w:tblStylePr>
+    <w:tblStylePr w:type="band1Horz">
+      <w:tblPr/>
+      <w:tcPr>
+        <w:shd w:val="clear" w:color="auto" w:fill="F2F2F2" w:themeFill="background1" w:themeFillShade="F2"/>
+      </w:tcPr>
+    </w:tblStylePr>
+  </w:style>
 </w:styles>
 </file>
 

</xml_diff>

<commit_message>
Agregado Portafolio de Evidencias y documentos de casos de pruebas 1 y 2
</commit_message>
<xml_diff>
--- a/Documentacion/Almacen de equipo de computo.docx
+++ b/Documentacion/Almacen de equipo de computo.docx
@@ -189,8 +189,6 @@
           <w:sz w:val="32"/>
         </w:rPr>
       </w:pPr>
-      <w:bookmarkStart w:id="0" w:name="_GoBack"/>
-      <w:bookmarkEnd w:id="0"/>
     </w:p>
     <w:p>
       <w:pPr>
@@ -2777,7 +2775,7 @@
             <v:formulas/>
             <v:path o:connecttype="segments"/>
           </v:shape>
-          <o:OLEObject Type="Embed" ProgID="StaticMetafile" ShapeID="ole_rId2" DrawAspect="Content" ObjectID="_1498584331" r:id="rId8"/>
+          <o:OLEObject Type="Embed" ProgID="StaticMetafile" ShapeID="ole_rId2" DrawAspect="Content" ObjectID="_1498647273" r:id="rId8"/>
         </w:object>
       </w:r>
     </w:p>
@@ -2921,7 +2919,7 @@
             <v:formulas/>
             <v:path o:connecttype="segments"/>
           </v:shape>
-          <o:OLEObject Type="Embed" ProgID="StaticMetafile" ShapeID="ole_rId4" DrawAspect="Content" ObjectID="_1498584332" r:id="rId10"/>
+          <o:OLEObject Type="Embed" ProgID="StaticMetafile" ShapeID="ole_rId4" DrawAspect="Content" ObjectID="_1498647274" r:id="rId10"/>
         </w:object>
       </w:r>
     </w:p>
@@ -5236,6 +5234,7 @@
               <w:ind w:left="360"/>
               <w:jc w:val="both"/>
             </w:pPr>
+            <w:bookmarkStart w:id="0" w:name="_GoBack"/>
             <w:r>
               <w:rPr>
                 <w:b/>
@@ -5265,6 +5264,7 @@
           </w:p>
         </w:tc>
       </w:tr>
+      <w:bookmarkEnd w:id="0"/>
       <w:tr>
         <w:tc>
           <w:tcPr>
@@ -5518,40 +5518,15 @@
               <w:jc w:val="both"/>
             </w:pPr>
             <w:r>
-              <w:rPr>
-                <w:sz w:val="20"/>
-                <w:szCs w:val="20"/>
-              </w:rPr>
-              <w:t>4.</w:t>
+              <w:t xml:space="preserve">3.  </w:t>
             </w:r>
             <w:r>
               <w:rPr>
                 <w:rFonts w:ascii="Times New Roman" w:eastAsia="Times New Roman" w:hAnsi="Times New Roman" w:cs="Times New Roman"/>
-                <w:sz w:val="14"/>
-                <w:szCs w:val="14"/>
-              </w:rPr>
-              <w:t xml:space="preserve">     </w:t>
-            </w:r>
-            <w:r>
-              <w:rPr>
-                <w:sz w:val="20"/>
-                <w:szCs w:val="20"/>
-              </w:rPr>
-              <w:t xml:space="preserve">El sistema regresa un PDF con las especificaciones de la la salida del </w:t>
-            </w:r>
-            <w:r>
-              <w:rPr>
-                <w:sz w:val="20"/>
-                <w:szCs w:val="20"/>
-              </w:rPr>
-              <w:t>artículo</w:t>
-            </w:r>
-            <w:r>
-              <w:rPr>
-                <w:sz w:val="20"/>
-                <w:szCs w:val="20"/>
-              </w:rPr>
-              <w:t>.</w:t>
+                <w:sz w:val="20"/>
+                <w:szCs w:val="20"/>
+              </w:rPr>
+              <w:t>El encargado selecciona la opción dar salida</w:t>
             </w:r>
           </w:p>
           <w:p>
@@ -6796,51 +6771,7 @@
           <w:p>
             <w:pPr>
               <w:pStyle w:val="Normal1"/>
-              <w:numPr>
-                <w:ilvl w:val="0"/>
-                <w:numId w:val="1"/>
-              </w:numPr>
               <w:spacing w:before="20" w:after="20"/>
-              <w:jc w:val="both"/>
-            </w:pPr>
-            <w:r>
-              <w:rPr>
-                <w:rFonts w:ascii="Times New Roman" w:eastAsia="Times New Roman" w:hAnsi="Times New Roman" w:cs="Times New Roman"/>
-                <w:sz w:val="14"/>
-                <w:szCs w:val="14"/>
-              </w:rPr>
-              <w:t xml:space="preserve"> </w:t>
-            </w:r>
-            <w:r>
-              <w:rPr>
-                <w:rFonts w:ascii="Times New Roman" w:eastAsia="Times New Roman" w:hAnsi="Times New Roman" w:cs="Times New Roman"/>
-                <w:sz w:val="20"/>
-                <w:szCs w:val="20"/>
-              </w:rPr>
-              <w:t xml:space="preserve">El sistema regresa un PDF con las especificaciones de la la salida del </w:t>
-            </w:r>
-            <w:r>
-              <w:rPr>
-                <w:rFonts w:ascii="Times New Roman" w:eastAsia="Times New Roman" w:hAnsi="Times New Roman" w:cs="Times New Roman"/>
-                <w:sz w:val="20"/>
-                <w:szCs w:val="20"/>
-              </w:rPr>
-              <w:t>artículo</w:t>
-            </w:r>
-            <w:r>
-              <w:rPr>
-                <w:rFonts w:ascii="Times New Roman" w:eastAsia="Times New Roman" w:hAnsi="Times New Roman" w:cs="Times New Roman"/>
-                <w:sz w:val="20"/>
-                <w:szCs w:val="20"/>
-              </w:rPr>
-              <w:t>.</w:t>
-            </w:r>
-          </w:p>
-          <w:p>
-            <w:pPr>
-              <w:pStyle w:val="Normal1"/>
-              <w:spacing w:before="20" w:after="20"/>
-              <w:ind w:left="1080" w:hanging="360"/>
               <w:jc w:val="both"/>
               <w:rPr>
                 <w:sz w:val="20"/>

</xml_diff>